<commit_message>
updates changelog e relatório
</commit_message>
<xml_diff>
--- a/Docs/Relatório_Projeto_Final.docx
+++ b/Docs/Relatório_Projeto_Final.docx
@@ -1,6 +1,6 @@
 
 <file path=word/document.xml><?xml version="1.0" encoding="utf-8"?>
-<w:document xmlns:wpc="http://schemas.microsoft.com/office/word/2010/wordprocessingCanvas" xmlns:cx="http://schemas.microsoft.com/office/drawing/2014/chartex" xmlns:cx1="http://schemas.microsoft.com/office/drawing/2015/9/8/chartex" xmlns:cx2="http://schemas.microsoft.com/office/drawing/2015/10/21/chartex" xmlns:cx3="http://schemas.microsoft.com/office/drawing/2016/5/9/chartex" xmlns:cx4="http://schemas.microsoft.com/office/drawing/2016/5/10/chartex" xmlns:cx5="http://schemas.microsoft.com/office/drawing/2016/5/11/chartex" xmlns:cx6="http://schemas.microsoft.com/office/drawing/2016/5/12/chartex" xmlns:cx7="http://schemas.microsoft.com/office/drawing/2016/5/13/chartex" xmlns:cx8="http://schemas.microsoft.com/office/drawing/2016/5/14/chartex" xmlns:mc="http://schemas.openxmlformats.org/markup-compatibility/2006" xmlns:aink="http://schemas.microsoft.com/office/drawing/2016/ink" xmlns:am3d="http://schemas.microsoft.com/office/drawing/2017/model3d" xmlns:o="urn:schemas-microsoft-com:office:office" xmlns:r="http://schemas.openxmlformats.org/officeDocument/2006/relationships" xmlns:m="http://schemas.openxmlformats.org/officeDocument/2006/math" xmlns:v="urn:schemas-microsoft-com:vml" xmlns:wp14="http://schemas.microsoft.com/office/word/2010/wordprocessingDrawing" xmlns:wp="http://schemas.openxmlformats.org/drawingml/2006/wordprocessingDrawing" xmlns:w10="urn:schemas-microsoft-com:office:word" xmlns:w="http://schemas.openxmlformats.org/wordprocessingml/2006/main" xmlns:w14="http://schemas.microsoft.com/office/word/2010/wordml" xmlns:w15="http://schemas.microsoft.com/office/word/2012/wordml" xmlns:w16cex="http://schemas.microsoft.com/office/word/2018/wordml/cex" xmlns:w16cid="http://schemas.microsoft.com/office/word/2016/wordml/cid" xmlns:w16="http://schemas.microsoft.com/office/word/2018/wordml" xmlns:w16sdtdh="http://schemas.microsoft.com/office/word/2020/wordml/sdtdatahash" xmlns:w16se="http://schemas.microsoft.com/office/word/2015/wordml/symex" xmlns:wpg="http://schemas.microsoft.com/office/word/2010/wordprocessingGroup" xmlns:wpi="http://schemas.microsoft.com/office/word/2010/wordprocessingInk" xmlns:wne="http://schemas.microsoft.com/office/word/2006/wordml" xmlns:wps="http://schemas.microsoft.com/office/word/2010/wordprocessingShape" mc:Ignorable="w14 w15 w16se w16cid w16 w16cex w16sdtdh wp14">
+<w:document xmlns:wpc="http://schemas.microsoft.com/office/word/2010/wordprocessingCanvas" xmlns:cx="http://schemas.microsoft.com/office/drawing/2014/chartex" xmlns:cx1="http://schemas.microsoft.com/office/drawing/2015/9/8/chartex" xmlns:cx2="http://schemas.microsoft.com/office/drawing/2015/10/21/chartex" xmlns:cx3="http://schemas.microsoft.com/office/drawing/2016/5/9/chartex" xmlns:cx4="http://schemas.microsoft.com/office/drawing/2016/5/10/chartex" xmlns:cx5="http://schemas.microsoft.com/office/drawing/2016/5/11/chartex" xmlns:cx6="http://schemas.microsoft.com/office/drawing/2016/5/12/chartex" xmlns:cx7="http://schemas.microsoft.com/office/drawing/2016/5/13/chartex" xmlns:cx8="http://schemas.microsoft.com/office/drawing/2016/5/14/chartex" xmlns:mc="http://schemas.openxmlformats.org/markup-compatibility/2006" xmlns:aink="http://schemas.microsoft.com/office/drawing/2016/ink" xmlns:am3d="http://schemas.microsoft.com/office/drawing/2017/model3d" xmlns:o="urn:schemas-microsoft-com:office:office" xmlns:oel="http://schemas.microsoft.com/office/2019/extlst" xmlns:r="http://schemas.openxmlformats.org/officeDocument/2006/relationships" xmlns:m="http://schemas.openxmlformats.org/officeDocument/2006/math" xmlns:v="urn:schemas-microsoft-com:vml" xmlns:wp14="http://schemas.microsoft.com/office/word/2010/wordprocessingDrawing" xmlns:wp="http://schemas.openxmlformats.org/drawingml/2006/wordprocessingDrawing" xmlns:w10="urn:schemas-microsoft-com:office:word" xmlns:w="http://schemas.openxmlformats.org/wordprocessingml/2006/main" xmlns:w14="http://schemas.microsoft.com/office/word/2010/wordml" xmlns:w15="http://schemas.microsoft.com/office/word/2012/wordml" xmlns:w16cex="http://schemas.microsoft.com/office/word/2018/wordml/cex" xmlns:w16cid="http://schemas.microsoft.com/office/word/2016/wordml/cid" xmlns:w16="http://schemas.microsoft.com/office/word/2018/wordml" xmlns:w16sdtdh="http://schemas.microsoft.com/office/word/2020/wordml/sdtdatahash" xmlns:w16se="http://schemas.microsoft.com/office/word/2015/wordml/symex" xmlns:wpg="http://schemas.microsoft.com/office/word/2010/wordprocessingGroup" xmlns:wpi="http://schemas.microsoft.com/office/word/2010/wordprocessingInk" xmlns:wne="http://schemas.microsoft.com/office/word/2006/wordml" xmlns:wps="http://schemas.microsoft.com/office/word/2010/wordprocessingShape" mc:Ignorable="w14 w15 w16se w16cid w16 w16cex w16sdtdh wp14">
   <w:body>
     <w:p>
       <w:pPr>
@@ -311,7 +311,7 @@
           <w:color w:val="FF0000"/>
           <w:szCs w:val="28"/>
         </w:rPr>
-        <w:t>março</w:t>
+        <w:t>julho</w:t>
       </w:r>
       <w:r>
         <w:rPr>
@@ -654,7 +654,14 @@
           <w:color w:val="FF0000"/>
           <w:szCs w:val="28"/>
         </w:rPr>
-        <w:t xml:space="preserve">março </w:t>
+        <w:t>julho</w:t>
+      </w:r>
+      <w:r>
+        <w:rPr>
+          <w:color w:val="FF0000"/>
+          <w:szCs w:val="28"/>
+        </w:rPr>
+        <w:t xml:space="preserve"> </w:t>
       </w:r>
       <w:r>
         <w:rPr>
@@ -1114,23 +1121,7 @@
           <w:color w:val="FF0000"/>
           <w:lang w:val="en-GB"/>
         </w:rPr>
-        <w:t xml:space="preserve">The abstract should always start in an odd page. If the length is a multiple of two, the text should be adjusted </w:t>
-      </w:r>
-      <w:proofErr w:type="gramStart"/>
-      <w:r>
-        <w:rPr>
-          <w:color w:val="FF0000"/>
-          <w:lang w:val="en-GB"/>
-        </w:rPr>
-        <w:t>in order to</w:t>
-      </w:r>
-      <w:proofErr w:type="gramEnd"/>
-      <w:r>
-        <w:rPr>
-          <w:color w:val="FF0000"/>
-          <w:lang w:val="en-GB"/>
-        </w:rPr>
-        <w:t xml:space="preserve"> the next section start also in an odd page. The abstract should end with a list of keywords.</w:t>
+        <w:t>The abstract should always start in an odd page. If the length is a multiple of two, the text should be adjusted in order to the next section start also in an odd page. The abstract should end with a list of keywords.</w:t>
       </w:r>
     </w:p>
     <w:p>
@@ -4094,73 +4085,464 @@
     </w:p>
     <w:p>
       <w:r>
-        <w:t>Os calendários de avaliação são a ferramenta onde professores e alunos podem consultar as avaliações de cada curso de forma a saber as datas em que se realizam.</w:t>
-      </w:r>
-    </w:p>
-    <w:p>
-      <w:r>
-        <w:t>As diferentes Unidades de Ensino podem ter maneiras diferentes de criar os seus calendários. Para este projeto foi usado o caso da Escola Superior de Tecnologia e Gestão (ESTG) como exemplo. Um calendário de avaliação atualmente é criado da seguinte forma:</w:t>
-      </w:r>
-    </w:p>
-    <w:p>
-      <w:r>
-        <w:t>Inicialmente a direção da escola aprova o calendário escolar do ano letivo, incluindo os períodos das atividades letivas e das épocas de exame. Com base nessa informação, o Gabinete de Orientação Pedagógica (GOP) efetua semestralmente a criação dos calendários de avaliação de cada curso, incluindo as avaliações de algumas Unidades Curriculares (UC) sejam partilhadas por vários cursos.</w:t>
-      </w:r>
-    </w:p>
-    <w:p>
-      <w:r>
-        <w:t xml:space="preserve">De seguida os calendários são remetidos para os Coordenadores de Curso, que passam a ser responsáveis pela apresentação da proposta de calendário do seu curso. O Coordenador de Curso poderá solicitar aos Responsáveis das </w:t>
+        <w:t>O calendário</w:t>
+      </w:r>
+      <w:r>
+        <w:t xml:space="preserve"> de avaliação</w:t>
+      </w:r>
+      <w:r>
+        <w:t xml:space="preserve"> de um curso é, segundo o regulamento da ESTG, o </w:t>
+      </w:r>
+      <w:r>
+        <w:t>documento que estabelece os momentos de avaliação para aplicação dos métodos de avaliação, bem como as datas de divulgação de enunciados de trabalhos e de projetos</w:t>
+      </w:r>
+      <w:r>
+        <w:t>.</w:t>
+      </w:r>
+      <w:r>
+        <w:t xml:space="preserve"> </w:t>
+      </w:r>
+      <w:r>
+        <w:t xml:space="preserve">Neste sentido, é um documento de extrema importância tanto para professores como alunos, pois </w:t>
+      </w:r>
+      <w:r>
+        <w:t xml:space="preserve">é através dele que podem ser </w:t>
+      </w:r>
+      <w:r>
+        <w:t>consulta</w:t>
+      </w:r>
+      <w:r>
+        <w:t>das as datas de realização dos vários momentos.</w:t>
+      </w:r>
+    </w:p>
+    <w:p>
+      <w:r>
+        <w:t>As d</w:t>
+      </w:r>
+      <w:r>
+        <w:t>iferentes Unidades de Ensino podem ter maneiras diferentes de criar os seus calendários</w:t>
+      </w:r>
+      <w:r>
+        <w:t>, pelo que p</w:t>
+      </w:r>
+      <w:r>
+        <w:t xml:space="preserve">ara este projeto foi usado </w:t>
+      </w:r>
+      <w:r>
+        <w:t xml:space="preserve">o caso </w:t>
+      </w:r>
+      <w:r>
+        <w:t xml:space="preserve">ESTG como exemplo. </w:t>
+      </w:r>
+    </w:p>
+    <w:p>
+      <w:r>
+        <w:t xml:space="preserve">Neste momento este é um processo moroso e muito sujeito ao erro humano, pelo que carece de várias fases de avaliação para garantir que no final o calendário é aprovado e disponibilizado à comunidade académica e não necessita de mais alterações. Para isso, </w:t>
+      </w:r>
+      <w:r>
+        <w:t xml:space="preserve">o processo de criação de um calendário de </w:t>
+      </w:r>
+      <w:r>
+        <w:t>avaliação atualmente é:</w:t>
+      </w:r>
+    </w:p>
+    <w:p>
+      <w:r>
+        <w:t xml:space="preserve">Inicialmente a </w:t>
+      </w:r>
+      <w:r>
+        <w:t>d</w:t>
+      </w:r>
+      <w:r>
+        <w:t xml:space="preserve">ireção da escola aprova o calendário escolar do ano letivo, </w:t>
+      </w:r>
+      <w:r>
+        <w:t xml:space="preserve">definindo os períodos das várias épocas de avaliação, </w:t>
+      </w:r>
+      <w:r>
+        <w:t>das atividades letivas e das</w:t>
+      </w:r>
+      <w:r>
+        <w:t xml:space="preserve"> interrupções</w:t>
+      </w:r>
+      <w:r>
+        <w:t xml:space="preserve">. Com base nessa informação, o Gabinete de Orientação Pedagógica (GOP) efetua semestralmente a criação dos calendários de avaliação de cada curso, incluindo as </w:t>
+      </w:r>
+      <w:r>
+        <w:t xml:space="preserve">datas de </w:t>
+      </w:r>
+      <w:r>
+        <w:t>avaliações de algumas Unidades Curriculares (</w:t>
       </w:r>
       <w:proofErr w:type="spellStart"/>
       <w:r>
-        <w:t>UC’s</w:t>
+        <w:t>UC</w:t>
+      </w:r>
+      <w:r>
+        <w:t>s</w:t>
       </w:r>
       <w:proofErr w:type="spellEnd"/>
       <w:r>
-        <w:t xml:space="preserve"> o preenchimento das avaliações referentes à sua UC, ou optar por ser ele a preencher essa informação.</w:t>
-      </w:r>
-    </w:p>
-    <w:p>
-      <w:r>
-        <w:t>Após todo o processo de marcação de avaliações, o calendário tem de ser revisto de forma a não ter erros ou duplicação de informação.</w:t>
-      </w:r>
-    </w:p>
-    <w:p>
-      <w:r>
-        <w:t>A partir deste momento os calendários já podem ser visíveis para os alunos que pertencem à Comissão Científico-Pedagógica (CCP) e restantes membros apesar de ainda poderem sofrer alterações, podem apenas fazer comentários sobre as avaliações.</w:t>
-      </w:r>
-    </w:p>
-    <w:p>
-      <w:r>
-        <w:t>Os calendários passam então para as Comissões Científico-Pedagógicas de cada curso para serem avaliados. Estas comissões podem sugerir alterações ao calendário que podem ser propostas pelo Coordenador do curso. Neste momento os calendários provisórios são divulgados pelo GOP à comunidade académica.</w:t>
-      </w:r>
-    </w:p>
-    <w:p>
-      <w:r>
-        <w:t>Posteriormente, esses calendários provisórios são validados pelo GOP e remetidos para o Conselho Pedagógico da escola para a emissão de parecer. Na fase seguinte a direção da Escola aprova e publica os calendários de cada curso, que poderão ter sido revistos pelos coordenadores de curso antes da aprovação. Estes passarão a ser os calendários definitivos, que, por diversos motivos devidamente justificados, sofrem alterações até ao final do</w:t>
-      </w:r>
-      <w:r>
+        <w:t xml:space="preserve">) </w:t>
+      </w:r>
+      <w:r>
+        <w:t xml:space="preserve">que </w:t>
+      </w:r>
+      <w:r>
+        <w:t>sejam partilhadas por vários cursos</w:t>
+      </w:r>
+      <w:r>
+        <w:t xml:space="preserve"> (como o caso de Inglês e Matemáticas)</w:t>
+      </w:r>
+      <w:r>
+        <w:t>.</w:t>
+      </w:r>
+    </w:p>
+    <w:p>
+      <w:r>
+        <w:t>De seguida os calendários são remetidos para os Coordenadores de Curso, que passam a ser responsáveis p</w:t>
+      </w:r>
+      <w:r>
+        <w:t xml:space="preserve">or </w:t>
+      </w:r>
+      <w:r>
+        <w:t>apresenta</w:t>
+      </w:r>
+      <w:r>
+        <w:t xml:space="preserve">r </w:t>
+      </w:r>
+      <w:r>
+        <w:t>a proposta de calendário</w:t>
+      </w:r>
+      <w:r>
+        <w:t xml:space="preserve"> d</w:t>
+      </w:r>
+      <w:r>
+        <w:t xml:space="preserve">o seu curso. O Coordenador de Curso poderá solicitar aos </w:t>
+      </w:r>
+      <w:r>
+        <w:t>r</w:t>
+      </w:r>
+      <w:r>
+        <w:t>esponsáveis d</w:t>
+      </w:r>
+      <w:r>
+        <w:t>e cada</w:t>
+      </w:r>
+      <w:r>
+        <w:t xml:space="preserve"> UC o preenchimento das avaliações referentes à sua UC, ou optar por ser ele a </w:t>
+      </w:r>
+      <w:r>
+        <w:t>marcar todas as datas de avaliação do seu curso</w:t>
+      </w:r>
+      <w:r>
+        <w:t>.</w:t>
+      </w:r>
+      <w:r>
+        <w:t xml:space="preserve"> Caso um Coordenador necessite da ajuda dos responsáveis das </w:t>
+      </w:r>
+      <w:proofErr w:type="spellStart"/>
+      <w:r>
+        <w:t>UCs</w:t>
+      </w:r>
+      <w:proofErr w:type="spellEnd"/>
+      <w:r>
+        <w:t xml:space="preserve">, deve no final voltar a rever o calendário completo, para garantir que não existem erros </w:t>
+      </w:r>
+      <w:r>
+        <w:t>ou duplicação de informação.</w:t>
+      </w:r>
+    </w:p>
+    <w:p>
+      <w:r>
+        <w:t xml:space="preserve">A partir deste momento os calendários </w:t>
+      </w:r>
+      <w:r>
+        <w:t>são normalmente divulgados junto dos alunos</w:t>
+      </w:r>
+      <w:r>
+        <w:t xml:space="preserve">, de forma temporária, para que estes possam fazer algum comentário que julguem necessário em relação às datas das avaliações previamente marcadas. Depois de um período para a análise do calendário, os alunos e docentes </w:t>
+      </w:r>
+      <w:r>
+        <w:t>pertence</w:t>
+      </w:r>
+      <w:r>
+        <w:t>ntes</w:t>
+      </w:r>
+      <w:r>
+        <w:t xml:space="preserve"> à Comissão Científico-Pedagógica (CCP) </w:t>
+      </w:r>
+      <w:r>
+        <w:t xml:space="preserve">analisam também os comentários dos restantes alunos do curso, e podem então sugerir </w:t>
+      </w:r>
+      <w:r>
+        <w:lastRenderedPageBreak/>
+        <w:t>alterações ao calendário. Estas sugestões serão mais uma vez avaliadas pelo Coordenador de Curso</w:t>
+      </w:r>
+      <w:r>
+        <w:t>, que fará então as alterações que achar necessárias para que o calendário possa então seguir para avaliação superior e posterior aprovação.</w:t>
+      </w:r>
+    </w:p>
+    <w:p>
+      <w:r>
+        <w:t xml:space="preserve">Neste </w:t>
+      </w:r>
+      <w:r>
+        <w:t>processo, os calendários devem ser aprovados pelo GOP. Caso não seja aprovado, o Coordenador deve fazer as alterações necessárias para que o GOP aprove. Quando é aprovado, o calendário é então enviado para o Conselho Pedagógico (CP) da escola, que deve emitir um parecer em relação ao calendário apresentado.</w:t>
+      </w:r>
+    </w:p>
+    <w:p>
+      <w:r>
+        <w:t>Caso o CP encontre problemas no calendário, o Coordenador de Curso é chamado para rever novamente os comentários do CP</w:t>
+      </w:r>
+      <w:r>
+        <w:t xml:space="preserve">, e submeter novamente o calendário para o GOP. Caso não existam problemas o calendário é logo enviado para o GOP, sendo que a partir deste momento o GOP tem total liberdade para editar diretamente o calendário caso assim seja necessário. </w:t>
+      </w:r>
+    </w:p>
+    <w:p>
+      <w:r>
+        <w:t>Finalmente, após este longo processo, o GOP submete o calendário à Direção da Escola, que deverá aprovar o calendário. Em caso de necessidade, o GOP fará os ajustes necessários para que o calendário seja aprovado pela Direção</w:t>
+      </w:r>
+      <w:r>
+        <w:t xml:space="preserve">. Quando estiver aprovado, o GOP publica então os calendários na página da escola, sendo a partir deste momento considerados calendários definitivos, e estando públicos para quem os quiser consultar. </w:t>
+      </w:r>
+    </w:p>
+    <w:p>
+      <w:r>
+        <w:t xml:space="preserve">Neste momento, o processo de criação de calendários de avaliação está completo, no entanto existe ainda a possibilidade de um calendário necessitar de alterações até ao final do semestre. Para isso, e com os motivos devidamente justificados para tal, o Coordenador de Curso, em articulação com o responsável da UC, deve </w:t>
+      </w:r>
+      <w:r>
+        <w:t>criar um</w:t>
+      </w:r>
+      <w:r>
+        <w:t xml:space="preserve"> calendário temporário, e submeter a proposta de alteração do calendário para o GOP, que deverá validar e submeter novamente à Direção da Escola</w:t>
+      </w:r>
+      <w:r>
+        <w:t>, de forma a ser novamente aprovado, sendo novamente publicado pelo GOP de seguida.</w:t>
+      </w:r>
+    </w:p>
+    <w:p>
+      <w:pPr>
+        <w:rPr>
+          <w:color w:val="FF0000"/>
+        </w:rPr>
+      </w:pPr>
+      <w:r>
+        <w:rPr>
+          <w:color w:val="FF0000"/>
+        </w:rPr>
+        <w:t>No final, apresentamos em anexo, o fluxo em modelo BPMN (</w:t>
+      </w:r>
+      <w:r>
+        <w:rPr>
+          <w:i/>
+          <w:iCs/>
+          <w:color w:val="FF0000"/>
+        </w:rPr>
+        <w:t xml:space="preserve">Business </w:t>
+      </w:r>
+      <w:proofErr w:type="spellStart"/>
+      <w:r>
+        <w:rPr>
+          <w:i/>
+          <w:iCs/>
+          <w:color w:val="FF0000"/>
+        </w:rPr>
+        <w:t>Process</w:t>
+      </w:r>
+      <w:proofErr w:type="spellEnd"/>
+      <w:r>
+        <w:rPr>
+          <w:i/>
+          <w:iCs/>
+          <w:color w:val="FF0000"/>
+        </w:rPr>
         <w:t xml:space="preserve"> </w:t>
       </w:r>
+      <w:proofErr w:type="spellStart"/>
+      <w:r>
+        <w:rPr>
+          <w:i/>
+          <w:iCs/>
+          <w:color w:val="FF0000"/>
+        </w:rPr>
+        <w:t>Model</w:t>
+      </w:r>
+      <w:proofErr w:type="spellEnd"/>
+      <w:r>
+        <w:rPr>
+          <w:i/>
+          <w:iCs/>
+          <w:color w:val="FF0000"/>
+        </w:rPr>
+        <w:t xml:space="preserve"> </w:t>
+      </w:r>
+      <w:proofErr w:type="spellStart"/>
+      <w:r>
+        <w:rPr>
+          <w:i/>
+          <w:iCs/>
+          <w:color w:val="FF0000"/>
+        </w:rPr>
+        <w:t>and</w:t>
+      </w:r>
+      <w:proofErr w:type="spellEnd"/>
+      <w:r>
+        <w:rPr>
+          <w:i/>
+          <w:iCs/>
+          <w:color w:val="FF0000"/>
+        </w:rPr>
+        <w:t xml:space="preserve"> </w:t>
+      </w:r>
+      <w:proofErr w:type="spellStart"/>
+      <w:r>
+        <w:rPr>
+          <w:i/>
+          <w:iCs/>
+          <w:color w:val="FF0000"/>
+        </w:rPr>
+        <w:t>Notation</w:t>
+      </w:r>
+      <w:proofErr w:type="spellEnd"/>
+      <w:r>
+        <w:rPr>
+          <w:i/>
+          <w:iCs/>
+          <w:color w:val="FF0000"/>
+        </w:rPr>
+        <w:t>)</w:t>
+      </w:r>
+      <w:r>
+        <w:rPr>
+          <w:color w:val="FF0000"/>
+        </w:rPr>
+        <w:t xml:space="preserve"> que demonstra visualmente o processo descrito acima.</w:t>
+      </w:r>
+    </w:p>
+    <w:p>
+      <w:pPr>
+        <w:rPr>
+          <w:color w:val="000000" w:themeColor="text1"/>
+        </w:rPr>
+      </w:pPr>
+    </w:p>
+    <w:p>
+      <w:pPr>
+        <w:pStyle w:val="Ttulo1"/>
+      </w:pPr>
       <w:r>
         <w:lastRenderedPageBreak/>
-        <w:t>semestre. Essas alterações são propostas pelo respetivo coordenador de curso, em articulação com o responsável da UC, e aprovados pela direção e são publicados pelo GOP.</w:t>
-      </w:r>
-    </w:p>
+        <w:t>Soluções para o</w:t>
+      </w:r>
+      <w:r>
+        <w:t xml:space="preserve"> Problema</w:t>
+      </w:r>
+    </w:p>
+    <w:p>
+      <w:r>
+        <w:t xml:space="preserve">Tendo em conta o processo descrito anteriormente, que como é possível observar, é um processo muito complexo e que necessita de muitas validações para garantir que não há sobreposições </w:t>
+      </w:r>
+      <w:r>
+        <w:t xml:space="preserve">ou duplicações </w:t>
+      </w:r>
+      <w:r>
+        <w:t>de avaliações</w:t>
+      </w:r>
+      <w:r>
+        <w:t>, o objetivo deste projeto é criar uma ferramenta que permita tornar este processo mais simples e mais automático.</w:t>
+      </w:r>
+    </w:p>
+    <w:p>
+      <w:r>
+        <w:t xml:space="preserve">Desta forma, promovendo maior consistência e garantia de cumprimento das regras necessárias para a criação de um calendário, maior rapidez desde o processo de criação até à sua aprovação e publicação, e ao mesmo tempo garantir uma certa flexibilidade para todos os utilizadores envolvidos neste processo, e para as várias Unidades de Ensino do </w:t>
+      </w:r>
+      <w:proofErr w:type="spellStart"/>
+      <w:r>
+        <w:t>IPLeiria</w:t>
+      </w:r>
+      <w:proofErr w:type="spellEnd"/>
+      <w:r>
+        <w:t>.</w:t>
+      </w:r>
+    </w:p>
+    <w:p>
+      <w:r>
+        <w:t xml:space="preserve">Esta ferramenta, foi escolhida para ser construída na forma de uma aplicação Web, que já tem vindo a ser construída nos últimos dois anos, por dois outros grupos de alunos, sendo que o primeiro grupo </w:t>
+      </w:r>
+      <w:r>
+        <w:t>acabou por fazer mais um levantamento de requisitos e começou a estruturar a BD da aplicação.</w:t>
+      </w:r>
+    </w:p>
+    <w:p>
+      <w:r>
+        <w:t>O segundo grupo, com base no trabalho anterior, conseguiu já implementar a maior parte das funcionalidades base, no entanto faltavam muitas validações e mensagens de erro, pelo que a aplicação não era prática de usar, e os professores tinham alguma dificuldade em conseguir testar a aplicação.</w:t>
+      </w:r>
+    </w:p>
+    <w:p>
+      <w:r>
+        <w:t>O nosso objetivo, como terceiro grupo, é melhorar a usabilidade da aplicação, e implementar as funcionalidades que o grupo anterior não conseguir, de forma a conseguirmos disponibilizar a aplicação e que os professores e outros utilizadores possam começar a testar e usar a aplicação, e resolver efetivamente o problema existente atualmente.</w:t>
+      </w:r>
+    </w:p>
+    <w:p/>
     <w:p>
       <w:pPr>
         <w:pStyle w:val="Ttulo2"/>
       </w:pPr>
       <w:r>
-        <w:t xml:space="preserve"> </w:t>
-      </w:r>
-      <w:r>
-        <w:t>Tipos de Utilizador</w:t>
-      </w:r>
-    </w:p>
-    <w:p>
-      <w:r>
-        <w:t>Com base no levantamento de requisitos efetuado no ano anterior, validaram-se os grupos de utilizadores envolvidos no processo e definiram-se as ações que poderão realizar. A aplicação permite alterar posteriormente as ações permitidas a cada grupo de utilizadores.</w:t>
+        <w:t>Tipos</w:t>
+      </w:r>
+      <w:r>
+        <w:t>/Grupos</w:t>
+      </w:r>
+      <w:r>
+        <w:t xml:space="preserve"> de Utilizador</w:t>
+      </w:r>
+    </w:p>
+    <w:p>
+      <w:r>
+        <w:t xml:space="preserve">Com base no levantamento de requisitos </w:t>
+      </w:r>
+      <w:r>
+        <w:t>dos grupos a</w:t>
+      </w:r>
+      <w:r>
+        <w:t>nterior</w:t>
+      </w:r>
+      <w:r>
+        <w:t>es</w:t>
+      </w:r>
+      <w:r>
+        <w:t xml:space="preserve">, validaram-se os </w:t>
+      </w:r>
+      <w:r>
+        <w:t>tipos/</w:t>
+      </w:r>
+      <w:r>
+        <w:t xml:space="preserve">grupos de utilizadores envolvidos no processo e definiram-se as </w:t>
+      </w:r>
+      <w:r>
+        <w:t xml:space="preserve">permissões que cada um </w:t>
+      </w:r>
+      <w:r>
+        <w:t>poder</w:t>
+      </w:r>
+      <w:r>
+        <w:t>á</w:t>
+      </w:r>
+      <w:r>
+        <w:t xml:space="preserve"> realizar. </w:t>
+      </w:r>
+    </w:p>
+    <w:p>
+      <w:r>
+        <w:t>A</w:t>
+      </w:r>
+      <w:r>
+        <w:t>inda assim, aplicação está construída de forma que estas permissões possam ser facilmente alteradas no futuro</w:t>
+      </w:r>
+      <w:r>
+        <w:t>.</w:t>
       </w:r>
     </w:p>
     <w:p>
@@ -4173,12 +4555,270 @@
         <w:rPr>
           <w:rStyle w:val="Forte"/>
         </w:rPr>
+        <w:lastRenderedPageBreak/>
         <w:t>Administrador de Sistema:</w:t>
       </w:r>
     </w:p>
     <w:p>
       <w:r>
-        <w:t>O Administrador de Sistema deve poder gerir a parte auxiliar do processo. Isto é, todas as configurações necessárias para o bom funcionamento do projeto. O Administrador de Sistema deve poder proceder à configuração de:</w:t>
+        <w:t>O Administrador de Sistema deve poder</w:t>
+      </w:r>
+      <w:r>
+        <w:t xml:space="preserve"> ter permissões para tudo, no entanto o seu principal papel será o de </w:t>
+      </w:r>
+      <w:r>
+        <w:t>gerir a parte auxiliar do processo</w:t>
+      </w:r>
+      <w:r>
+        <w:t xml:space="preserve">, ou seja, efetuar </w:t>
+      </w:r>
+      <w:r>
+        <w:t>todas as configurações necessárias para o bom funcionamento d</w:t>
+      </w:r>
+      <w:r>
+        <w:t>a aplicação</w:t>
+      </w:r>
+      <w:r>
+        <w:t xml:space="preserve">. </w:t>
+      </w:r>
+    </w:p>
+    <w:p>
+      <w:r>
+        <w:t>O Administrador de Sistema deve poder proceder à configuração de:</w:t>
+      </w:r>
+    </w:p>
+    <w:tbl>
+      <w:tblPr>
+        <w:tblStyle w:val="TabelacomGrelha"/>
+        <w:tblW w:w="0" w:type="auto"/>
+        <w:tblBorders>
+          <w:top w:val="none" w:sz="0" w:space="0" w:color="auto"/>
+          <w:left w:val="none" w:sz="0" w:space="0" w:color="auto"/>
+          <w:bottom w:val="none" w:sz="0" w:space="0" w:color="auto"/>
+          <w:right w:val="none" w:sz="0" w:space="0" w:color="auto"/>
+        </w:tblBorders>
+        <w:tblLook w:val="04A0" w:firstRow="1" w:lastRow="0" w:firstColumn="1" w:lastColumn="0" w:noHBand="0" w:noVBand="1"/>
+      </w:tblPr>
+      <w:tblGrid>
+        <w:gridCol w:w="4388"/>
+        <w:gridCol w:w="4389"/>
+      </w:tblGrid>
+      <w:tr>
+        <w:tc>
+          <w:tcPr>
+            <w:tcW w:w="4388" w:type="dxa"/>
+            <w:vAlign w:val="center"/>
+          </w:tcPr>
+          <w:p>
+            <w:pPr>
+              <w:jc w:val="center"/>
+              <w:rPr>
+                <w:b/>
+                <w:bCs/>
+              </w:rPr>
+            </w:pPr>
+            <w:r>
+              <w:rPr>
+                <w:b/>
+                <w:bCs/>
+              </w:rPr>
+              <w:t>Gerais</w:t>
+            </w:r>
+          </w:p>
+        </w:tc>
+        <w:tc>
+          <w:tcPr>
+            <w:tcW w:w="4389" w:type="dxa"/>
+            <w:vAlign w:val="center"/>
+          </w:tcPr>
+          <w:p>
+            <w:pPr>
+              <w:jc w:val="center"/>
+              <w:rPr>
+                <w:b/>
+                <w:bCs/>
+              </w:rPr>
+            </w:pPr>
+            <w:r>
+              <w:rPr>
+                <w:b/>
+                <w:bCs/>
+              </w:rPr>
+              <w:t>Administração</w:t>
+            </w:r>
+          </w:p>
+        </w:tc>
+      </w:tr>
+      <w:tr>
+        <w:tc>
+          <w:tcPr>
+            <w:tcW w:w="4388" w:type="dxa"/>
+          </w:tcPr>
+          <w:p>
+            <w:pPr>
+              <w:spacing w:before="240"/>
+            </w:pPr>
+            <w:r>
+              <w:t>Calendário Escolar</w:t>
+            </w:r>
+          </w:p>
+          <w:p>
+            <w:r>
+              <w:t>Unidades Curriculares;</w:t>
+            </w:r>
+          </w:p>
+          <w:p>
+            <w:r>
+              <w:t>Agrupamentos;</w:t>
+            </w:r>
+          </w:p>
+          <w:p>
+            <w:r>
+              <w:t>Cursos</w:t>
+            </w:r>
+            <w:r>
+              <w:t>;</w:t>
+            </w:r>
+          </w:p>
+        </w:tc>
+        <w:tc>
+          <w:tcPr>
+            <w:tcW w:w="4389" w:type="dxa"/>
+          </w:tcPr>
+          <w:p>
+            <w:pPr>
+              <w:spacing w:before="240"/>
+            </w:pPr>
+            <w:r>
+              <w:t>Anos Letivos</w:t>
+            </w:r>
+          </w:p>
+          <w:p>
+            <w:r>
+              <w:t>Unidades de Ensino;</w:t>
+            </w:r>
+          </w:p>
+          <w:p>
+            <w:r>
+              <w:t>Fases de Calendário;</w:t>
+            </w:r>
+          </w:p>
+          <w:p>
+            <w:r>
+              <w:t>Tipos de Avaliação;</w:t>
+            </w:r>
+          </w:p>
+          <w:p>
+            <w:r>
+              <w:t>Tipos de Interrupções;</w:t>
+            </w:r>
+          </w:p>
+          <w:p>
+            <w:r>
+              <w:t>Grupos de Utilizadores;</w:t>
+            </w:r>
+          </w:p>
+          <w:p>
+            <w:r>
+              <w:t>Utilizadores;</w:t>
+            </w:r>
+          </w:p>
+        </w:tc>
+      </w:tr>
+    </w:tbl>
+    <w:p>
+      <w:pPr>
+        <w:rPr>
+          <w:rStyle w:val="Forte"/>
+        </w:rPr>
+      </w:pPr>
+    </w:p>
+    <w:p>
+      <w:pPr>
+        <w:rPr>
+          <w:rStyle w:val="Forte"/>
+        </w:rPr>
+      </w:pPr>
+      <w:r>
+        <w:rPr>
+          <w:rStyle w:val="Forte"/>
+        </w:rPr>
+        <w:t>Direção:</w:t>
+      </w:r>
+    </w:p>
+    <w:p>
+      <w:r>
+        <w:t xml:space="preserve">A Direção de cada </w:t>
+      </w:r>
+      <w:r>
+        <w:t>E</w:t>
+      </w:r>
+      <w:r>
+        <w:t xml:space="preserve">scola </w:t>
+      </w:r>
+      <w:r>
+        <w:t xml:space="preserve">/ Unidade de Ensino </w:t>
+      </w:r>
+      <w:r>
+        <w:t xml:space="preserve">deve poder proceder à consulta e aprovação definitiva de qualquer </w:t>
+      </w:r>
+      <w:r>
+        <w:t>c</w:t>
+      </w:r>
+      <w:r>
+        <w:t xml:space="preserve">alendário de </w:t>
+      </w:r>
+      <w:r>
+        <w:t>a</w:t>
+      </w:r>
+      <w:r>
+        <w:t>valiação,</w:t>
+      </w:r>
+      <w:r>
+        <w:t xml:space="preserve"> da sua escola,</w:t>
+      </w:r>
+      <w:r>
+        <w:t xml:space="preserve"> independente das suas particularidades.</w:t>
+      </w:r>
+    </w:p>
+    <w:p/>
+    <w:p>
+      <w:pPr>
+        <w:rPr>
+          <w:rStyle w:val="Forte"/>
+        </w:rPr>
+      </w:pPr>
+      <w:r>
+        <w:rPr>
+          <w:rStyle w:val="Forte"/>
+        </w:rPr>
+        <w:t>Gabinete de Organização Pedagógica:</w:t>
+      </w:r>
+    </w:p>
+    <w:p>
+      <w:r>
+        <w:t xml:space="preserve">O GOP tem a responsabilidade </w:t>
+      </w:r>
+      <w:r>
+        <w:t xml:space="preserve">operacional </w:t>
+      </w:r>
+      <w:r>
+        <w:t xml:space="preserve">de gerir os </w:t>
+      </w:r>
+      <w:r>
+        <w:t>c</w:t>
+      </w:r>
+      <w:r>
+        <w:t xml:space="preserve">alendários de </w:t>
+      </w:r>
+      <w:r>
+        <w:t>a</w:t>
+      </w:r>
+      <w:r>
+        <w:t>valiação</w:t>
+      </w:r>
+      <w:r>
+        <w:t>:</w:t>
       </w:r>
     </w:p>
     <w:p>
@@ -4186,11 +4826,14 @@
         <w:pStyle w:val="PargrafodaLista"/>
         <w:numPr>
           <w:ilvl w:val="0"/>
-          <w:numId w:val="33"/>
+          <w:numId w:val="44"/>
         </w:numPr>
       </w:pPr>
       <w:r>
-        <w:t>Anos Letivos e Calendário Escolar;</w:t>
+        <w:t>Criar, atualizar e eliminar os Calendários de Avaliação</w:t>
+      </w:r>
+      <w:r>
+        <w:t>;</w:t>
       </w:r>
     </w:p>
     <w:p>
@@ -4198,11 +4841,22 @@
         <w:pStyle w:val="PargrafodaLista"/>
         <w:numPr>
           <w:ilvl w:val="0"/>
-          <w:numId w:val="33"/>
+          <w:numId w:val="44"/>
         </w:numPr>
       </w:pPr>
       <w:r>
-        <w:t>Cursos e Unidades Curriculares;</w:t>
+        <w:t xml:space="preserve">Agrupar </w:t>
+      </w:r>
+      <w:proofErr w:type="spellStart"/>
+      <w:r>
+        <w:t>UCs</w:t>
+      </w:r>
+      <w:proofErr w:type="spellEnd"/>
+      <w:r>
+        <w:t xml:space="preserve"> comuns a vários cursos</w:t>
+      </w:r>
+      <w:r>
+        <w:t>;</w:t>
       </w:r>
     </w:p>
     <w:p>
@@ -4210,11 +4864,22 @@
         <w:pStyle w:val="PargrafodaLista"/>
         <w:numPr>
           <w:ilvl w:val="0"/>
-          <w:numId w:val="33"/>
+          <w:numId w:val="44"/>
         </w:numPr>
       </w:pPr>
       <w:r>
-        <w:t>Fases de Calendário;</w:t>
+        <w:t xml:space="preserve">Marcar as avaliações das </w:t>
+      </w:r>
+      <w:proofErr w:type="spellStart"/>
+      <w:r>
+        <w:t>UCs</w:t>
+      </w:r>
+      <w:proofErr w:type="spellEnd"/>
+      <w:r>
+        <w:t xml:space="preserve"> comuns a vários cursos</w:t>
+      </w:r>
+      <w:r>
+        <w:t>;</w:t>
       </w:r>
     </w:p>
     <w:p>
@@ -4222,11 +4887,11 @@
         <w:pStyle w:val="PargrafodaLista"/>
         <w:numPr>
           <w:ilvl w:val="0"/>
-          <w:numId w:val="33"/>
+          <w:numId w:val="44"/>
         </w:numPr>
       </w:pPr>
       <w:r>
-        <w:t>Grupos de Utilizadores;</w:t>
+        <w:t>Adicionar/editar/remover interrupções do calendário;</w:t>
       </w:r>
     </w:p>
     <w:p>
@@ -4234,74 +4899,18 @@
         <w:pStyle w:val="PargrafodaLista"/>
         <w:numPr>
           <w:ilvl w:val="0"/>
-          <w:numId w:val="33"/>
+          <w:numId w:val="44"/>
         </w:numPr>
       </w:pPr>
       <w:r>
-        <w:t>Idiomas;</w:t>
-      </w:r>
-    </w:p>
-    <w:p>
-      <w:pPr>
-        <w:pStyle w:val="PargrafodaLista"/>
-        <w:numPr>
-          <w:ilvl w:val="0"/>
-          <w:numId w:val="33"/>
-        </w:numPr>
-      </w:pPr>
-      <w:r>
-        <w:t>Permissões;</w:t>
-      </w:r>
-    </w:p>
-    <w:p>
-      <w:pPr>
-        <w:pStyle w:val="PargrafodaLista"/>
-        <w:numPr>
-          <w:ilvl w:val="0"/>
-          <w:numId w:val="33"/>
-        </w:numPr>
-      </w:pPr>
-      <w:r>
-        <w:t>Tipos de Avaliação;</w:t>
-      </w:r>
-    </w:p>
-    <w:p>
-      <w:pPr>
-        <w:pStyle w:val="PargrafodaLista"/>
-        <w:numPr>
-          <w:ilvl w:val="0"/>
-          <w:numId w:val="33"/>
-        </w:numPr>
-      </w:pPr>
-      <w:r>
-        <w:t>Tipos de Interrupções;</w:t>
-      </w:r>
-    </w:p>
-    <w:p>
-      <w:pPr>
-        <w:pStyle w:val="PargrafodaLista"/>
-        <w:numPr>
-          <w:ilvl w:val="0"/>
-          <w:numId w:val="33"/>
-        </w:numPr>
-      </w:pPr>
-      <w:r>
-        <w:t>Unidades de Ensino;</w:t>
-      </w:r>
-    </w:p>
-    <w:p>
-      <w:pPr>
-        <w:pStyle w:val="PargrafodaLista"/>
-        <w:numPr>
-          <w:ilvl w:val="0"/>
-          <w:numId w:val="33"/>
-        </w:numPr>
-      </w:pPr>
-      <w:r>
-        <w:t>Utilizadores;</w:t>
+        <w:t>Publicar calendários de avaliação definitivos</w:t>
+      </w:r>
+      <w:r>
+        <w:t>;</w:t>
       </w:r>
     </w:p>
     <w:p/>
+    <w:p/>
     <w:p>
       <w:pPr>
         <w:rPr>
@@ -4312,64 +4921,27 @@
         <w:rPr>
           <w:rStyle w:val="Forte"/>
         </w:rPr>
-        <w:t>Direção:</w:t>
-      </w:r>
-    </w:p>
-    <w:p>
-      <w:r>
-        <w:t>A Direção de cada escola deve poder proceder à consulta e aprovação definitiva de qualquer Calendário de Avaliação, independente das suas particularidades.</w:t>
-      </w:r>
-    </w:p>
-    <w:p/>
-    <w:p>
-      <w:pPr>
-        <w:rPr>
-          <w:rStyle w:val="Forte"/>
-        </w:rPr>
-      </w:pPr>
-      <w:r>
-        <w:rPr>
-          <w:rStyle w:val="Forte"/>
-        </w:rPr>
-        <w:t>Gabinete de Organização Pedagógica:</w:t>
-      </w:r>
-    </w:p>
-    <w:p>
-      <w:r>
-        <w:t>O Gabinete de Organização Pedagógica (GOP) tem a responsabilidade de gerir os Calendários de Avaliação ao nível operacional.</w:t>
-      </w:r>
-    </w:p>
-    <w:p>
-      <w:pPr>
-        <w:pStyle w:val="PargrafodaLista"/>
-        <w:numPr>
-          <w:ilvl w:val="0"/>
-          <w:numId w:val="33"/>
-        </w:numPr>
-      </w:pPr>
-      <w:r>
         <w:lastRenderedPageBreak/>
-        <w:t>Criar, atualizar e eliminar os Calendários de Avaliação</w:t>
-      </w:r>
-    </w:p>
-    <w:p>
-      <w:pPr>
-        <w:pStyle w:val="PargrafodaLista"/>
-        <w:numPr>
-          <w:ilvl w:val="0"/>
-          <w:numId w:val="33"/>
-        </w:numPr>
-      </w:pPr>
-      <w:r>
-        <w:t xml:space="preserve">Agrupar </w:t>
+        <w:t>Coordenador de Curso:</w:t>
+      </w:r>
+    </w:p>
+    <w:p>
+      <w:r>
+        <w:t>O Coordenador de Curso é responsável pela gestão</w:t>
+      </w:r>
+      <w:r>
+        <w:t xml:space="preserve"> e organização do calendário de avaliações do seu curso, em articulação (ou não) com os professores das </w:t>
       </w:r>
       <w:proofErr w:type="spellStart"/>
       <w:r>
-        <w:t>UC’s</w:t>
+        <w:t>UCs</w:t>
       </w:r>
       <w:proofErr w:type="spellEnd"/>
       <w:r>
-        <w:t xml:space="preserve"> comuns a vários cursos</w:t>
+        <w:t>, e por levar à aprovação do GOP</w:t>
+      </w:r>
+      <w:r>
+        <w:t>.</w:t>
       </w:r>
     </w:p>
     <w:p>
@@ -4381,15 +4953,28 @@
         </w:numPr>
       </w:pPr>
       <w:r>
-        <w:t xml:space="preserve">Marcar as avaliações das </w:t>
-      </w:r>
-      <w:proofErr w:type="spellStart"/>
-      <w:r>
-        <w:t>UC’s</w:t>
-      </w:r>
-      <w:proofErr w:type="spellEnd"/>
-      <w:r>
-        <w:t xml:space="preserve"> comuns a vários cursos </w:t>
+        <w:t xml:space="preserve">Marcação </w:t>
+      </w:r>
+      <w:r>
+        <w:t xml:space="preserve">e </w:t>
+      </w:r>
+      <w:r>
+        <w:t>c</w:t>
+      </w:r>
+      <w:r>
+        <w:t xml:space="preserve">onsultar </w:t>
+      </w:r>
+      <w:r>
+        <w:t xml:space="preserve">as </w:t>
+      </w:r>
+      <w:r>
+        <w:t>a</w:t>
+      </w:r>
+      <w:r>
+        <w:t>valiações</w:t>
+      </w:r>
+      <w:r>
+        <w:t>;</w:t>
       </w:r>
     </w:p>
     <w:p>
@@ -4401,26 +4986,13 @@
         </w:numPr>
       </w:pPr>
       <w:r>
-        <w:t xml:space="preserve">Publicar calendários de avaliação definitivos </w:t>
-      </w:r>
-    </w:p>
-    <w:p/>
-    <w:p>
-      <w:pPr>
-        <w:rPr>
-          <w:rStyle w:val="Forte"/>
-        </w:rPr>
-      </w:pPr>
-      <w:r>
-        <w:rPr>
-          <w:rStyle w:val="Forte"/>
-        </w:rPr>
-        <w:t>Coordenador de Curso:</w:t>
-      </w:r>
-    </w:p>
-    <w:p>
-      <w:r>
-        <w:t>O Coordenador de Curso é responsável pela sua gestão operacional e disponibilização dos Calendários de Avaliação.</w:t>
+        <w:t xml:space="preserve">Adicionar ou esconder </w:t>
+      </w:r>
+      <w:r>
+        <w:t>comentários</w:t>
+      </w:r>
+      <w:r>
+        <w:t>;</w:t>
       </w:r>
     </w:p>
     <w:p>
@@ -4430,9 +5002,15 @@
           <w:ilvl w:val="0"/>
           <w:numId w:val="35"/>
         </w:numPr>
-      </w:pPr>
-      <w:r>
-        <w:t>Marcação das Avaliações</w:t>
+        <w:rPr>
+          <w:color w:val="FF0000"/>
+        </w:rPr>
+      </w:pPr>
+      <w:r>
+        <w:rPr>
+          <w:color w:val="FF0000"/>
+        </w:rPr>
+        <w:t>Adicionar/editar/remover interrupções do calendário;</w:t>
       </w:r>
     </w:p>
     <w:p>
@@ -4444,7 +5022,7 @@
         </w:numPr>
       </w:pPr>
       <w:r>
-        <w:t>Responder a comentários</w:t>
+        <w:t>Mudar a fase do calendário;</w:t>
       </w:r>
     </w:p>
     <w:p>
@@ -4475,7 +5053,16 @@
     </w:p>
     <w:p>
       <w:r>
-        <w:t>Após o coordenador de curso disponibilização disponibilizar o Calendário o responsável por cada UC poderá ter a possibilidade de:</w:t>
+        <w:t>O</w:t>
+      </w:r>
+      <w:r>
+        <w:t xml:space="preserve"> responsável por cada UC </w:t>
+      </w:r>
+      <w:r>
+        <w:t>deverá</w:t>
+      </w:r>
+      <w:r>
+        <w:t xml:space="preserve"> ter a possibilidade de:</w:t>
       </w:r>
     </w:p>
     <w:p>
@@ -4487,7 +5074,13 @@
         </w:numPr>
       </w:pPr>
       <w:r>
-        <w:t>Indicar os Métodos de Avaliação da sua UC para cada época</w:t>
+        <w:t xml:space="preserve">Adicionar e editar </w:t>
+      </w:r>
+      <w:r>
+        <w:t>os Métodos de Avaliação da sua UC para cada época</w:t>
+      </w:r>
+      <w:r>
+        <w:t>;</w:t>
       </w:r>
     </w:p>
     <w:p>
@@ -4499,26 +5092,10 @@
         </w:numPr>
       </w:pPr>
       <w:r>
-        <w:t>Marcar e consultar avaliações nos calendários</w:t>
-      </w:r>
-    </w:p>
-    <w:p/>
-    <w:p>
-      <w:pPr>
-        <w:rPr>
-          <w:rStyle w:val="Forte"/>
-        </w:rPr>
-      </w:pPr>
-      <w:r>
-        <w:rPr>
-          <w:rStyle w:val="Forte"/>
-        </w:rPr>
-        <w:t>Comissão Cientifica-Pedagógica:</w:t>
-      </w:r>
-    </w:p>
-    <w:p>
-      <w:r>
-        <w:t>A Comissão Cientifica-Pedagógica deve poder executar as seguintes ações nos Calendários:</w:t>
+        <w:t>Marcar avaliações nos calendários</w:t>
+      </w:r>
+      <w:r>
+        <w:t xml:space="preserve"> (caso o coordenador permita);</w:t>
       </w:r>
     </w:p>
     <w:p>
@@ -4530,7 +5107,44 @@
         </w:numPr>
       </w:pPr>
       <w:r>
-        <w:t>Consultar e comentar avaliações nos calendários</w:t>
+        <w:t>C</w:t>
+      </w:r>
+      <w:r>
+        <w:t>onsultar os calendários</w:t>
+      </w:r>
+      <w:r>
+        <w:t xml:space="preserve"> de avaliação;</w:t>
+      </w:r>
+    </w:p>
+    <w:p/>
+    <w:p>
+      <w:pPr>
+        <w:rPr>
+          <w:rStyle w:val="Forte"/>
+        </w:rPr>
+      </w:pPr>
+      <w:r>
+        <w:rPr>
+          <w:rStyle w:val="Forte"/>
+        </w:rPr>
+        <w:t>Comissão Cientifica-Pedagógica:</w:t>
+      </w:r>
+    </w:p>
+    <w:p>
+      <w:r>
+        <w:t xml:space="preserve">A </w:t>
+      </w:r>
+      <w:r>
+        <w:t>CCP</w:t>
+      </w:r>
+      <w:r>
+        <w:t xml:space="preserve"> deve</w:t>
+      </w:r>
+      <w:r>
+        <w:t>rá ter a possibilidade de</w:t>
+      </w:r>
+      <w:r>
+        <w:t>:</w:t>
       </w:r>
     </w:p>
     <w:p>
@@ -4542,29 +5156,19 @@
         </w:numPr>
       </w:pPr>
       <w:r>
-        <w:t>Alterar a fase atual do calendário</w:t>
-      </w:r>
-    </w:p>
-    <w:p/>
-    <w:p/>
-    <w:p/>
-    <w:p>
-      <w:pPr>
-        <w:rPr>
-          <w:rStyle w:val="Forte"/>
-        </w:rPr>
-      </w:pPr>
-      <w:r>
-        <w:rPr>
-          <w:rStyle w:val="Forte"/>
-        </w:rPr>
-        <w:lastRenderedPageBreak/>
-        <w:t>Conselho Pedagógico:</w:t>
-      </w:r>
-    </w:p>
-    <w:p>
-      <w:r>
-        <w:t>O Conselho Pedagógico, após disponibilização dos Calendários provisórios pelo Coordenador de Curso, é lhe atribuída a responsabilidade de:</w:t>
+        <w:t>C</w:t>
+      </w:r>
+      <w:r>
+        <w:t>onsultar os calendários</w:t>
+      </w:r>
+      <w:r>
+        <w:t xml:space="preserve"> de avaliação</w:t>
+      </w:r>
+      <w:r>
+        <w:t xml:space="preserve"> do seu curso</w:t>
+      </w:r>
+      <w:r>
+        <w:t>;</w:t>
       </w:r>
     </w:p>
     <w:p>
@@ -4576,7 +5180,26 @@
         </w:numPr>
       </w:pPr>
       <w:r>
-        <w:t>Consultar e comentar os calendários</w:t>
+        <w:t>Adicionar ou esconder comentários;</w:t>
+      </w:r>
+    </w:p>
+    <w:p/>
+    <w:p>
+      <w:pPr>
+        <w:rPr>
+          <w:rStyle w:val="Forte"/>
+        </w:rPr>
+      </w:pPr>
+      <w:r>
+        <w:rPr>
+          <w:rStyle w:val="Forte"/>
+        </w:rPr>
+        <w:t>Conselho Pedagógico:</w:t>
+      </w:r>
+    </w:p>
+    <w:p>
+      <w:r>
+        <w:t>O Conselho Pedagógico, após disponibilização dos Calendários provisórios pelo Coordenador de Curso, é lhe atribuída a responsabilidade de:</w:t>
       </w:r>
     </w:p>
     <w:p>
@@ -4588,7 +5211,13 @@
         </w:numPr>
       </w:pPr>
       <w:r>
-        <w:t>Registar o parecer do órgão sobre cada Calendário</w:t>
+        <w:t>C</w:t>
+      </w:r>
+      <w:r>
+        <w:t>onsultar os calendários</w:t>
+      </w:r>
+      <w:r>
+        <w:t xml:space="preserve"> de avaliação do seu curso;</w:t>
       </w:r>
     </w:p>
     <w:p>
@@ -4600,26 +5229,7 @@
         </w:numPr>
       </w:pPr>
       <w:r>
-        <w:t>Comentar os calendários</w:t>
-      </w:r>
-    </w:p>
-    <w:p/>
-    <w:p>
-      <w:pPr>
-        <w:rPr>
-          <w:rStyle w:val="Forte"/>
-        </w:rPr>
-      </w:pPr>
-      <w:r>
-        <w:rPr>
-          <w:rStyle w:val="Forte"/>
-        </w:rPr>
-        <w:t>Aluno:</w:t>
-      </w:r>
-    </w:p>
-    <w:p>
-      <w:r>
-        <w:t>Numa fase final da elaboração dos Calendários de Avaliação, e antes destes serem definitivos, os alunos podem:</w:t>
+        <w:t>Adicionar ou esconder comentários;</w:t>
       </w:r>
     </w:p>
     <w:p>
@@ -4631,7 +5241,10 @@
         </w:numPr>
       </w:pPr>
       <w:r>
-        <w:t>Consultar e comentar as avaliações dos calendários dos cursos aos quais estão inscritos</w:t>
+        <w:t>Registar o parecer do órgão sobre cada Calendário</w:t>
+      </w:r>
+      <w:r>
+        <w:t>;</w:t>
       </w:r>
     </w:p>
     <w:p/>
@@ -4645,12 +5258,12 @@
         <w:rPr>
           <w:rStyle w:val="Forte"/>
         </w:rPr>
-        <w:t>Todos:</w:t>
-      </w:r>
-    </w:p>
-    <w:p>
-      <w:r>
-        <w:t>Todos os utilizadores com autenticação efetuada podem:</w:t>
+        <w:t>Aluno:</w:t>
+      </w:r>
+    </w:p>
+    <w:p>
+      <w:r>
+        <w:t>Numa fase final da elaboração dos Calendários de Avaliação, e antes destes serem definitivos, os alunos podem:</w:t>
       </w:r>
     </w:p>
     <w:p>
@@ -4662,98 +5275,13 @@
         </w:numPr>
       </w:pPr>
       <w:r>
-        <w:t>Consultar os calendários que estejam publicados, sejam eles provisórios ou definitivos</w:t>
-      </w:r>
-    </w:p>
-    <w:p/>
-    <w:p>
-      <w:pPr>
-        <w:pStyle w:val="Ttulo2"/>
-      </w:pPr>
-      <w:r>
-        <w:t xml:space="preserve"> Processo de Gestão dos Calendários</w:t>
-      </w:r>
-    </w:p>
-    <w:p>
-      <w:r>
-        <w:t xml:space="preserve">O seguinte processo é o caso atual na realização dos calendários. Este é o </w:t>
-      </w:r>
-      <w:proofErr w:type="spellStart"/>
-      <w:r>
-        <w:t>workflow</w:t>
-      </w:r>
-      <w:proofErr w:type="spellEnd"/>
-      <w:r>
-        <w:t xml:space="preserve"> idealizado, no entanto este processo pode ser facilmente alterado com a alteração das permissões para os grupos pretendidos.</w:t>
-      </w:r>
-    </w:p>
-    <w:p>
-      <w:r>
-        <w:t xml:space="preserve">Para o todo o próximo processo funcionar fluidamente é necessário já ter um ano letivo criado, com os cursos e unidades curriculares todas corretas, e com o agrupamento das </w:t>
-      </w:r>
-      <w:proofErr w:type="spellStart"/>
-      <w:r>
-        <w:t>UC’s</w:t>
-      </w:r>
-      <w:proofErr w:type="spellEnd"/>
-      <w:r>
-        <w:t xml:space="preserve"> efetuados, bem como os métodos de avaliações dos agrupamentos feitos. Os métodos de avaliação das restantes </w:t>
-      </w:r>
-      <w:proofErr w:type="spellStart"/>
-      <w:r>
-        <w:t>UC’s</w:t>
-      </w:r>
-      <w:proofErr w:type="spellEnd"/>
-      <w:r>
-        <w:t xml:space="preserve"> apenas podem ser preenchidos quando existir um calendário </w:t>
-      </w:r>
-      <w:r>
-        <w:lastRenderedPageBreak/>
-        <w:t xml:space="preserve">para a sua época, portanto, apenas após a criação do calendário, é necessário adicionar os métodos de avaliação dessas </w:t>
-      </w:r>
-      <w:proofErr w:type="spellStart"/>
-      <w:r>
-        <w:t>UC’s</w:t>
-      </w:r>
-      <w:proofErr w:type="spellEnd"/>
-      <w:r>
-        <w:t>.</w:t>
-      </w:r>
-    </w:p>
-    <w:p>
-      <w:pPr>
-        <w:pStyle w:val="Ttulo3"/>
-      </w:pPr>
-      <w:r>
-        <w:t>Criação de Calendário</w:t>
-      </w:r>
-    </w:p>
-    <w:p>
-      <w:r>
-        <w:t>Verificar o Anexo I – Processo de Criação de um Calendário de Avaliação para ajudar a descrever o seguinte processo.</w:t>
-      </w:r>
-    </w:p>
-    <w:p>
-      <w:r>
-        <w:t>Após o ano letivo estar criado, o GOP terá de criar um novo calendário. Aí tem de definir as datas de início e fim de cada época, as datas das interrupções e quais os cursos para criar o calendário. Cria o calendário e ele encontra-se na fase de “Criado”. Após isso o GOP altera a fase para “Em Edição (GOP)”.</w:t>
-      </w:r>
-    </w:p>
-    <w:p>
-      <w:r>
-        <w:t xml:space="preserve">Na fase “Em Edição (GOP)”, o GOP insere as avaliações das </w:t>
-      </w:r>
-      <w:proofErr w:type="spellStart"/>
-      <w:r>
-        <w:t>UC’s</w:t>
-      </w:r>
-      <w:proofErr w:type="spellEnd"/>
-      <w:r>
-        <w:t xml:space="preserve"> partilhadas. De seguida altera a fase para “Em Edição (Coordenador de Curso)”. No entanto, e apesar de ter passado à fase seguinte, o GOP pode a qualquer altura fazer uma alteração.</w:t>
-      </w:r>
-    </w:p>
-    <w:p>
-      <w:r>
-        <w:t>Na fase “Em Edição (Coordenador de Curso)”, o Coordenador de Curso tem a possibilidade de optar por uma das seguintes formas para a marcação das avaliações:</w:t>
+        <w:t>C</w:t>
+      </w:r>
+      <w:r>
+        <w:t>onsultar os calendários</w:t>
+      </w:r>
+      <w:r>
+        <w:t xml:space="preserve"> de avaliação do seu curso;</w:t>
       </w:r>
     </w:p>
     <w:p>
@@ -4765,7 +5293,26 @@
         </w:numPr>
       </w:pPr>
       <w:r>
-        <w:t>Pode ser ele a agendar todos os momentos de avaliação do calendário e de seguida coloca o calendário na fase “Em Avaliação (Alunos)”.</w:t>
+        <w:t>Adicionar comentários;</w:t>
+      </w:r>
+    </w:p>
+    <w:p/>
+    <w:p>
+      <w:pPr>
+        <w:rPr>
+          <w:rStyle w:val="Forte"/>
+        </w:rPr>
+      </w:pPr>
+      <w:r>
+        <w:rPr>
+          <w:rStyle w:val="Forte"/>
+        </w:rPr>
+        <w:t>Todos:</w:t>
+      </w:r>
+    </w:p>
+    <w:p>
+      <w:r>
+        <w:t>Todos os utilizadores com autenticação efetuada podem:</w:t>
       </w:r>
     </w:p>
     <w:p>
@@ -4777,6 +5324,139 @@
         </w:numPr>
       </w:pPr>
       <w:r>
+        <w:t>C</w:t>
+      </w:r>
+      <w:r>
+        <w:t>onsultar os calendários</w:t>
+      </w:r>
+      <w:r>
+        <w:t xml:space="preserve"> </w:t>
+      </w:r>
+      <w:r>
+        <w:t>definitivos de qualquer curso, desde que esteja publicado como definitivo</w:t>
+      </w:r>
+      <w:r>
+        <w:t>;</w:t>
+      </w:r>
+    </w:p>
+    <w:p>
+      <w:pPr>
+        <w:spacing w:line="276" w:lineRule="auto"/>
+        <w:ind w:firstLine="0"/>
+        <w:jc w:val="left"/>
+      </w:pPr>
+      <w:r>
+        <w:br w:type="page"/>
+      </w:r>
+    </w:p>
+    <w:p>
+      <w:pPr>
+        <w:pStyle w:val="Ttulo2"/>
+      </w:pPr>
+      <w:r>
+        <w:lastRenderedPageBreak/>
+        <w:t xml:space="preserve"> Processo de Gestão dos Calendários</w:t>
+      </w:r>
+    </w:p>
+    <w:p>
+      <w:r>
+        <w:t xml:space="preserve">O seguinte processo é o caso atual na realização dos calendários. Este é o </w:t>
+      </w:r>
+      <w:proofErr w:type="spellStart"/>
+      <w:r>
+        <w:t>workflow</w:t>
+      </w:r>
+      <w:proofErr w:type="spellEnd"/>
+      <w:r>
+        <w:t xml:space="preserve"> idealizado, no entanto este processo pode ser facilmente alterado com a alteração das permissões para os grupos pretendidos.</w:t>
+      </w:r>
+    </w:p>
+    <w:p>
+      <w:r>
+        <w:t xml:space="preserve">Para o todo o próximo processo funcionar fluidamente é necessário já ter um ano letivo criado, com os cursos e unidades curriculares todas corretas, e com o agrupamento das </w:t>
+      </w:r>
+      <w:proofErr w:type="spellStart"/>
+      <w:r>
+        <w:t>UC’s</w:t>
+      </w:r>
+      <w:proofErr w:type="spellEnd"/>
+      <w:r>
+        <w:t xml:space="preserve"> efetuados, bem como os métodos de avaliações dos agrupamentos feitos. Os métodos de avaliação das restantes </w:t>
+      </w:r>
+      <w:proofErr w:type="spellStart"/>
+      <w:r>
+        <w:t>UC’s</w:t>
+      </w:r>
+      <w:proofErr w:type="spellEnd"/>
+      <w:r>
+        <w:t xml:space="preserve"> apenas podem ser preenchidos quando existir um calendário para a sua época, portanto, apenas após a criação do calendário, é necessário adicionar os métodos de avaliação dessas </w:t>
+      </w:r>
+      <w:proofErr w:type="spellStart"/>
+      <w:r>
+        <w:t>UC’s</w:t>
+      </w:r>
+      <w:proofErr w:type="spellEnd"/>
+      <w:r>
+        <w:t>.</w:t>
+      </w:r>
+    </w:p>
+    <w:p>
+      <w:pPr>
+        <w:pStyle w:val="Ttulo3"/>
+      </w:pPr>
+      <w:r>
+        <w:t>Criação de Calendário</w:t>
+      </w:r>
+    </w:p>
+    <w:p>
+      <w:r>
+        <w:t>Verificar o Anexo I – Processo de Criação de um Calendário de Avaliação para ajudar a descrever o seguinte processo.</w:t>
+      </w:r>
+    </w:p>
+    <w:p>
+      <w:r>
+        <w:t>Após o ano letivo estar criado, o GOP terá de criar um novo calendário. Aí tem de definir as datas de início e fim de cada época, as datas das interrupções e quais os cursos para criar o calendário. Cria o calendário e ele encontra-se na fase de “Criado”. Após isso o GOP altera a fase para “Em Edição (GOP)”.</w:t>
+      </w:r>
+    </w:p>
+    <w:p>
+      <w:r>
+        <w:t xml:space="preserve">Na fase “Em Edição (GOP)”, o GOP insere as avaliações das </w:t>
+      </w:r>
+      <w:proofErr w:type="spellStart"/>
+      <w:r>
+        <w:t>UC’s</w:t>
+      </w:r>
+      <w:proofErr w:type="spellEnd"/>
+      <w:r>
+        <w:t xml:space="preserve"> partilhadas. De seguida altera a fase para “Em Edição (Coordenador de Curso)”. No entanto, e apesar de ter passado à fase seguinte, o GOP pode a qualquer altura fazer uma alteração.</w:t>
+      </w:r>
+    </w:p>
+    <w:p>
+      <w:r>
+        <w:t>Na fase “Em Edição (Coordenador de Curso)”, o Coordenador de Curso tem a possibilidade de optar por uma das seguintes formas para a marcação das avaliações:</w:t>
+      </w:r>
+    </w:p>
+    <w:p>
+      <w:pPr>
+        <w:pStyle w:val="PargrafodaLista"/>
+        <w:numPr>
+          <w:ilvl w:val="0"/>
+          <w:numId w:val="35"/>
+        </w:numPr>
+      </w:pPr>
+      <w:r>
+        <w:t>Pode ser ele a agendar todos os momentos de avaliação do calendário e de seguida coloca o calendário na fase “Em Avaliação (Alunos)”.</w:t>
+      </w:r>
+    </w:p>
+    <w:p>
+      <w:pPr>
+        <w:pStyle w:val="PargrafodaLista"/>
+        <w:numPr>
+          <w:ilvl w:val="0"/>
+          <w:numId w:val="35"/>
+        </w:numPr>
+      </w:pPr>
+      <w:r>
         <w:t xml:space="preserve">Pode realizar o calendário com a ajuda dos Responsáveis pelas </w:t>
       </w:r>
       <w:proofErr w:type="spellStart"/>
@@ -4809,7 +5489,11 @@
       </w:r>
       <w:proofErr w:type="spellEnd"/>
       <w:r>
-        <w:t xml:space="preserve"> pelas quais são responsáveis. Após as avaliações estarem marcadas e validadas pelo Coordenador de Curso, este passa a fase para “Em Avaliação (Alunos)”.</w:t>
+        <w:t xml:space="preserve"> pelas quais são responsáveis. Após as avaliações estarem </w:t>
+      </w:r>
+      <w:r>
+        <w:lastRenderedPageBreak/>
+        <w:t>marcadas e validadas pelo Coordenador de Curso, este passa a fase para “Em Avaliação (Alunos)”.</w:t>
       </w:r>
     </w:p>
     <w:p>
@@ -4824,7 +5508,6 @@
     </w:p>
     <w:p>
       <w:r>
-        <w:lastRenderedPageBreak/>
         <w:t>Desta vez, na fase “Em Edição (Coordenador de Curso)”, o Coordenador de Curso faz ou não as alterações propostas pela CCP. Após fazer as alterações que achar necessárias, coloca o calendário na fase “Em Avaliação (GOP)”.</w:t>
       </w:r>
     </w:p>
@@ -4869,6 +5552,7 @@
     </w:p>
     <w:p>
       <w:r>
+        <w:lastRenderedPageBreak/>
         <w:t>Na fase “Em Avaliação (Direção)”, a Direção valida o calendário. Após validar o calendário e aprová-lo, coloca o mesmo na fase de “Aprovado”. Não aprovando, volta a colocar o calendário na fase “Em Edição (GOP)”, e o processo repete-se até a Direção aprovar o Calendário.</w:t>
       </w:r>
     </w:p>
@@ -4892,7 +5576,6 @@
     </w:p>
     <w:p>
       <w:r>
-        <w:lastRenderedPageBreak/>
         <w:t>Verificar o Anexo II – Processo de Alteração de um Calendário de Avaliação para ajudar a descrever o seguinte processo.</w:t>
       </w:r>
     </w:p>
@@ -6671,7 +7354,7 @@
 </file>
 
 <file path=word/endnotes.xml><?xml version="1.0" encoding="utf-8"?>
-<w:endnotes xmlns:wpc="http://schemas.microsoft.com/office/word/2010/wordprocessingCanvas" xmlns:cx="http://schemas.microsoft.com/office/drawing/2014/chartex" xmlns:cx1="http://schemas.microsoft.com/office/drawing/2015/9/8/chartex" xmlns:cx2="http://schemas.microsoft.com/office/drawing/2015/10/21/chartex" xmlns:cx3="http://schemas.microsoft.com/office/drawing/2016/5/9/chartex" xmlns:cx4="http://schemas.microsoft.com/office/drawing/2016/5/10/chartex" xmlns:cx5="http://schemas.microsoft.com/office/drawing/2016/5/11/chartex" xmlns:cx6="http://schemas.microsoft.com/office/drawing/2016/5/12/chartex" xmlns:cx7="http://schemas.microsoft.com/office/drawing/2016/5/13/chartex" xmlns:cx8="http://schemas.microsoft.com/office/drawing/2016/5/14/chartex" xmlns:mc="http://schemas.openxmlformats.org/markup-compatibility/2006" xmlns:aink="http://schemas.microsoft.com/office/drawing/2016/ink" xmlns:am3d="http://schemas.microsoft.com/office/drawing/2017/model3d" xmlns:o="urn:schemas-microsoft-com:office:office" xmlns:r="http://schemas.openxmlformats.org/officeDocument/2006/relationships" xmlns:m="http://schemas.openxmlformats.org/officeDocument/2006/math" xmlns:v="urn:schemas-microsoft-com:vml" xmlns:wp14="http://schemas.microsoft.com/office/word/2010/wordprocessingDrawing" xmlns:wp="http://schemas.openxmlformats.org/drawingml/2006/wordprocessingDrawing" xmlns:w10="urn:schemas-microsoft-com:office:word" xmlns:w="http://schemas.openxmlformats.org/wordprocessingml/2006/main" xmlns:w14="http://schemas.microsoft.com/office/word/2010/wordml" xmlns:w15="http://schemas.microsoft.com/office/word/2012/wordml" xmlns:w16cex="http://schemas.microsoft.com/office/word/2018/wordml/cex" xmlns:w16cid="http://schemas.microsoft.com/office/word/2016/wordml/cid" xmlns:w16="http://schemas.microsoft.com/office/word/2018/wordml" xmlns:w16sdtdh="http://schemas.microsoft.com/office/word/2020/wordml/sdtdatahash" xmlns:w16se="http://schemas.microsoft.com/office/word/2015/wordml/symex" xmlns:wpg="http://schemas.microsoft.com/office/word/2010/wordprocessingGroup" xmlns:wpi="http://schemas.microsoft.com/office/word/2010/wordprocessingInk" xmlns:wne="http://schemas.microsoft.com/office/word/2006/wordml" xmlns:wps="http://schemas.microsoft.com/office/word/2010/wordprocessingShape" mc:Ignorable="w14 w15 w16se w16cid w16 w16cex w16sdtdh wp14">
+<w:endnotes xmlns:wpc="http://schemas.microsoft.com/office/word/2010/wordprocessingCanvas" xmlns:cx="http://schemas.microsoft.com/office/drawing/2014/chartex" xmlns:cx1="http://schemas.microsoft.com/office/drawing/2015/9/8/chartex" xmlns:cx2="http://schemas.microsoft.com/office/drawing/2015/10/21/chartex" xmlns:cx3="http://schemas.microsoft.com/office/drawing/2016/5/9/chartex" xmlns:cx4="http://schemas.microsoft.com/office/drawing/2016/5/10/chartex" xmlns:cx5="http://schemas.microsoft.com/office/drawing/2016/5/11/chartex" xmlns:cx6="http://schemas.microsoft.com/office/drawing/2016/5/12/chartex" xmlns:cx7="http://schemas.microsoft.com/office/drawing/2016/5/13/chartex" xmlns:cx8="http://schemas.microsoft.com/office/drawing/2016/5/14/chartex" xmlns:mc="http://schemas.openxmlformats.org/markup-compatibility/2006" xmlns:aink="http://schemas.microsoft.com/office/drawing/2016/ink" xmlns:am3d="http://schemas.microsoft.com/office/drawing/2017/model3d" xmlns:o="urn:schemas-microsoft-com:office:office" xmlns:oel="http://schemas.microsoft.com/office/2019/extlst" xmlns:r="http://schemas.openxmlformats.org/officeDocument/2006/relationships" xmlns:m="http://schemas.openxmlformats.org/officeDocument/2006/math" xmlns:v="urn:schemas-microsoft-com:vml" xmlns:wp14="http://schemas.microsoft.com/office/word/2010/wordprocessingDrawing" xmlns:wp="http://schemas.openxmlformats.org/drawingml/2006/wordprocessingDrawing" xmlns:w10="urn:schemas-microsoft-com:office:word" xmlns:w="http://schemas.openxmlformats.org/wordprocessingml/2006/main" xmlns:w14="http://schemas.microsoft.com/office/word/2010/wordml" xmlns:w15="http://schemas.microsoft.com/office/word/2012/wordml" xmlns:w16cex="http://schemas.microsoft.com/office/word/2018/wordml/cex" xmlns:w16cid="http://schemas.microsoft.com/office/word/2016/wordml/cid" xmlns:w16="http://schemas.microsoft.com/office/word/2018/wordml" xmlns:w16sdtdh="http://schemas.microsoft.com/office/word/2020/wordml/sdtdatahash" xmlns:w16se="http://schemas.microsoft.com/office/word/2015/wordml/symex" xmlns:wpg="http://schemas.microsoft.com/office/word/2010/wordprocessingGroup" xmlns:wpi="http://schemas.microsoft.com/office/word/2010/wordprocessingInk" xmlns:wne="http://schemas.microsoft.com/office/word/2006/wordml" xmlns:wps="http://schemas.microsoft.com/office/word/2010/wordprocessingShape" mc:Ignorable="w14 w15 w16se w16cid w16 w16cex w16sdtdh wp14">
   <w:endnote w:type="separator" w:id="-1">
     <w:p>
       <w:pPr>
@@ -6696,7 +7379,7 @@
 </file>
 
 <file path=word/footer1.xml><?xml version="1.0" encoding="utf-8"?>
-<w:ftr xmlns:wpc="http://schemas.microsoft.com/office/word/2010/wordprocessingCanvas" xmlns:cx="http://schemas.microsoft.com/office/drawing/2014/chartex" xmlns:cx1="http://schemas.microsoft.com/office/drawing/2015/9/8/chartex" xmlns:cx2="http://schemas.microsoft.com/office/drawing/2015/10/21/chartex" xmlns:cx3="http://schemas.microsoft.com/office/drawing/2016/5/9/chartex" xmlns:cx4="http://schemas.microsoft.com/office/drawing/2016/5/10/chartex" xmlns:cx5="http://schemas.microsoft.com/office/drawing/2016/5/11/chartex" xmlns:cx6="http://schemas.microsoft.com/office/drawing/2016/5/12/chartex" xmlns:cx7="http://schemas.microsoft.com/office/drawing/2016/5/13/chartex" xmlns:cx8="http://schemas.microsoft.com/office/drawing/2016/5/14/chartex" xmlns:mc="http://schemas.openxmlformats.org/markup-compatibility/2006" xmlns:aink="http://schemas.microsoft.com/office/drawing/2016/ink" xmlns:am3d="http://schemas.microsoft.com/office/drawing/2017/model3d" xmlns:o="urn:schemas-microsoft-com:office:office" xmlns:r="http://schemas.openxmlformats.org/officeDocument/2006/relationships" xmlns:m="http://schemas.openxmlformats.org/officeDocument/2006/math" xmlns:v="urn:schemas-microsoft-com:vml" xmlns:wp14="http://schemas.microsoft.com/office/word/2010/wordprocessingDrawing" xmlns:wp="http://schemas.openxmlformats.org/drawingml/2006/wordprocessingDrawing" xmlns:w10="urn:schemas-microsoft-com:office:word" xmlns:w="http://schemas.openxmlformats.org/wordprocessingml/2006/main" xmlns:w14="http://schemas.microsoft.com/office/word/2010/wordml" xmlns:w15="http://schemas.microsoft.com/office/word/2012/wordml" xmlns:w16cex="http://schemas.microsoft.com/office/word/2018/wordml/cex" xmlns:w16cid="http://schemas.microsoft.com/office/word/2016/wordml/cid" xmlns:w16="http://schemas.microsoft.com/office/word/2018/wordml" xmlns:w16sdtdh="http://schemas.microsoft.com/office/word/2020/wordml/sdtdatahash" xmlns:w16se="http://schemas.microsoft.com/office/word/2015/wordml/symex" xmlns:wpg="http://schemas.microsoft.com/office/word/2010/wordprocessingGroup" xmlns:wpi="http://schemas.microsoft.com/office/word/2010/wordprocessingInk" xmlns:wne="http://schemas.microsoft.com/office/word/2006/wordml" xmlns:wps="http://schemas.microsoft.com/office/word/2010/wordprocessingShape" mc:Ignorable="w14 w15 w16se w16cid w16 w16cex w16sdtdh wp14">
+<w:ftr xmlns:wpc="http://schemas.microsoft.com/office/word/2010/wordprocessingCanvas" xmlns:cx="http://schemas.microsoft.com/office/drawing/2014/chartex" xmlns:cx1="http://schemas.microsoft.com/office/drawing/2015/9/8/chartex" xmlns:cx2="http://schemas.microsoft.com/office/drawing/2015/10/21/chartex" xmlns:cx3="http://schemas.microsoft.com/office/drawing/2016/5/9/chartex" xmlns:cx4="http://schemas.microsoft.com/office/drawing/2016/5/10/chartex" xmlns:cx5="http://schemas.microsoft.com/office/drawing/2016/5/11/chartex" xmlns:cx6="http://schemas.microsoft.com/office/drawing/2016/5/12/chartex" xmlns:cx7="http://schemas.microsoft.com/office/drawing/2016/5/13/chartex" xmlns:cx8="http://schemas.microsoft.com/office/drawing/2016/5/14/chartex" xmlns:mc="http://schemas.openxmlformats.org/markup-compatibility/2006" xmlns:aink="http://schemas.microsoft.com/office/drawing/2016/ink" xmlns:am3d="http://schemas.microsoft.com/office/drawing/2017/model3d" xmlns:o="urn:schemas-microsoft-com:office:office" xmlns:oel="http://schemas.microsoft.com/office/2019/extlst" xmlns:r="http://schemas.openxmlformats.org/officeDocument/2006/relationships" xmlns:m="http://schemas.openxmlformats.org/officeDocument/2006/math" xmlns:v="urn:schemas-microsoft-com:vml" xmlns:wp14="http://schemas.microsoft.com/office/word/2010/wordprocessingDrawing" xmlns:wp="http://schemas.openxmlformats.org/drawingml/2006/wordprocessingDrawing" xmlns:w10="urn:schemas-microsoft-com:office:word" xmlns:w="http://schemas.openxmlformats.org/wordprocessingml/2006/main" xmlns:w14="http://schemas.microsoft.com/office/word/2010/wordml" xmlns:w15="http://schemas.microsoft.com/office/word/2012/wordml" xmlns:w16cex="http://schemas.microsoft.com/office/word/2018/wordml/cex" xmlns:w16cid="http://schemas.microsoft.com/office/word/2016/wordml/cid" xmlns:w16="http://schemas.microsoft.com/office/word/2018/wordml" xmlns:w16sdtdh="http://schemas.microsoft.com/office/word/2020/wordml/sdtdatahash" xmlns:w16se="http://schemas.microsoft.com/office/word/2015/wordml/symex" xmlns:wpg="http://schemas.microsoft.com/office/word/2010/wordprocessingGroup" xmlns:wpi="http://schemas.microsoft.com/office/word/2010/wordprocessingInk" xmlns:wne="http://schemas.microsoft.com/office/word/2006/wordml" xmlns:wps="http://schemas.microsoft.com/office/word/2010/wordprocessingShape" mc:Ignorable="w14 w15 w16se w16cid w16 w16cex w16sdtdh wp14">
   <w:p>
     <w:pPr>
       <w:pStyle w:val="Rodap"/>
@@ -6743,7 +7426,7 @@
 </file>
 
 <file path=word/footer2.xml><?xml version="1.0" encoding="utf-8"?>
-<w:ftr xmlns:wpc="http://schemas.microsoft.com/office/word/2010/wordprocessingCanvas" xmlns:cx="http://schemas.microsoft.com/office/drawing/2014/chartex" xmlns:cx1="http://schemas.microsoft.com/office/drawing/2015/9/8/chartex" xmlns:cx2="http://schemas.microsoft.com/office/drawing/2015/10/21/chartex" xmlns:cx3="http://schemas.microsoft.com/office/drawing/2016/5/9/chartex" xmlns:cx4="http://schemas.microsoft.com/office/drawing/2016/5/10/chartex" xmlns:cx5="http://schemas.microsoft.com/office/drawing/2016/5/11/chartex" xmlns:cx6="http://schemas.microsoft.com/office/drawing/2016/5/12/chartex" xmlns:cx7="http://schemas.microsoft.com/office/drawing/2016/5/13/chartex" xmlns:cx8="http://schemas.microsoft.com/office/drawing/2016/5/14/chartex" xmlns:mc="http://schemas.openxmlformats.org/markup-compatibility/2006" xmlns:aink="http://schemas.microsoft.com/office/drawing/2016/ink" xmlns:am3d="http://schemas.microsoft.com/office/drawing/2017/model3d" xmlns:o="urn:schemas-microsoft-com:office:office" xmlns:r="http://schemas.openxmlformats.org/officeDocument/2006/relationships" xmlns:m="http://schemas.openxmlformats.org/officeDocument/2006/math" xmlns:v="urn:schemas-microsoft-com:vml" xmlns:wp14="http://schemas.microsoft.com/office/word/2010/wordprocessingDrawing" xmlns:wp="http://schemas.openxmlformats.org/drawingml/2006/wordprocessingDrawing" xmlns:w10="urn:schemas-microsoft-com:office:word" xmlns:w="http://schemas.openxmlformats.org/wordprocessingml/2006/main" xmlns:w14="http://schemas.microsoft.com/office/word/2010/wordml" xmlns:w15="http://schemas.microsoft.com/office/word/2012/wordml" xmlns:w16cex="http://schemas.microsoft.com/office/word/2018/wordml/cex" xmlns:w16cid="http://schemas.microsoft.com/office/word/2016/wordml/cid" xmlns:w16="http://schemas.microsoft.com/office/word/2018/wordml" xmlns:w16sdtdh="http://schemas.microsoft.com/office/word/2020/wordml/sdtdatahash" xmlns:w16se="http://schemas.microsoft.com/office/word/2015/wordml/symex" xmlns:wpg="http://schemas.microsoft.com/office/word/2010/wordprocessingGroup" xmlns:wpi="http://schemas.microsoft.com/office/word/2010/wordprocessingInk" xmlns:wne="http://schemas.microsoft.com/office/word/2006/wordml" xmlns:wps="http://schemas.microsoft.com/office/word/2010/wordprocessingShape" mc:Ignorable="w14 w15 w16se w16cid w16 w16cex w16sdtdh wp14">
+<w:ftr xmlns:wpc="http://schemas.microsoft.com/office/word/2010/wordprocessingCanvas" xmlns:cx="http://schemas.microsoft.com/office/drawing/2014/chartex" xmlns:cx1="http://schemas.microsoft.com/office/drawing/2015/9/8/chartex" xmlns:cx2="http://schemas.microsoft.com/office/drawing/2015/10/21/chartex" xmlns:cx3="http://schemas.microsoft.com/office/drawing/2016/5/9/chartex" xmlns:cx4="http://schemas.microsoft.com/office/drawing/2016/5/10/chartex" xmlns:cx5="http://schemas.microsoft.com/office/drawing/2016/5/11/chartex" xmlns:cx6="http://schemas.microsoft.com/office/drawing/2016/5/12/chartex" xmlns:cx7="http://schemas.microsoft.com/office/drawing/2016/5/13/chartex" xmlns:cx8="http://schemas.microsoft.com/office/drawing/2016/5/14/chartex" xmlns:mc="http://schemas.openxmlformats.org/markup-compatibility/2006" xmlns:aink="http://schemas.microsoft.com/office/drawing/2016/ink" xmlns:am3d="http://schemas.microsoft.com/office/drawing/2017/model3d" xmlns:o="urn:schemas-microsoft-com:office:office" xmlns:oel="http://schemas.microsoft.com/office/2019/extlst" xmlns:r="http://schemas.openxmlformats.org/officeDocument/2006/relationships" xmlns:m="http://schemas.openxmlformats.org/officeDocument/2006/math" xmlns:v="urn:schemas-microsoft-com:vml" xmlns:wp14="http://schemas.microsoft.com/office/word/2010/wordprocessingDrawing" xmlns:wp="http://schemas.openxmlformats.org/drawingml/2006/wordprocessingDrawing" xmlns:w10="urn:schemas-microsoft-com:office:word" xmlns:w="http://schemas.openxmlformats.org/wordprocessingml/2006/main" xmlns:w14="http://schemas.microsoft.com/office/word/2010/wordml" xmlns:w15="http://schemas.microsoft.com/office/word/2012/wordml" xmlns:w16cex="http://schemas.microsoft.com/office/word/2018/wordml/cex" xmlns:w16cid="http://schemas.microsoft.com/office/word/2016/wordml/cid" xmlns:w16="http://schemas.microsoft.com/office/word/2018/wordml" xmlns:w16sdtdh="http://schemas.microsoft.com/office/word/2020/wordml/sdtdatahash" xmlns:w16se="http://schemas.microsoft.com/office/word/2015/wordml/symex" xmlns:wpg="http://schemas.microsoft.com/office/word/2010/wordprocessingGroup" xmlns:wpi="http://schemas.microsoft.com/office/word/2010/wordprocessingInk" xmlns:wne="http://schemas.microsoft.com/office/word/2006/wordml" xmlns:wps="http://schemas.microsoft.com/office/word/2010/wordprocessingShape" mc:Ignorable="w14 w15 w16se w16cid w16 w16cex w16sdtdh wp14">
   <w:p>
     <w:pPr>
       <w:pStyle w:val="Rodap"/>
@@ -6789,7 +7472,7 @@
 </file>
 
 <file path=word/footer3.xml><?xml version="1.0" encoding="utf-8"?>
-<w:ftr xmlns:wpc="http://schemas.microsoft.com/office/word/2010/wordprocessingCanvas" xmlns:cx="http://schemas.microsoft.com/office/drawing/2014/chartex" xmlns:cx1="http://schemas.microsoft.com/office/drawing/2015/9/8/chartex" xmlns:cx2="http://schemas.microsoft.com/office/drawing/2015/10/21/chartex" xmlns:cx3="http://schemas.microsoft.com/office/drawing/2016/5/9/chartex" xmlns:cx4="http://schemas.microsoft.com/office/drawing/2016/5/10/chartex" xmlns:cx5="http://schemas.microsoft.com/office/drawing/2016/5/11/chartex" xmlns:cx6="http://schemas.microsoft.com/office/drawing/2016/5/12/chartex" xmlns:cx7="http://schemas.microsoft.com/office/drawing/2016/5/13/chartex" xmlns:cx8="http://schemas.microsoft.com/office/drawing/2016/5/14/chartex" xmlns:mc="http://schemas.openxmlformats.org/markup-compatibility/2006" xmlns:aink="http://schemas.microsoft.com/office/drawing/2016/ink" xmlns:am3d="http://schemas.microsoft.com/office/drawing/2017/model3d" xmlns:o="urn:schemas-microsoft-com:office:office" xmlns:r="http://schemas.openxmlformats.org/officeDocument/2006/relationships" xmlns:m="http://schemas.openxmlformats.org/officeDocument/2006/math" xmlns:v="urn:schemas-microsoft-com:vml" xmlns:wp14="http://schemas.microsoft.com/office/word/2010/wordprocessingDrawing" xmlns:wp="http://schemas.openxmlformats.org/drawingml/2006/wordprocessingDrawing" xmlns:w10="urn:schemas-microsoft-com:office:word" xmlns:w="http://schemas.openxmlformats.org/wordprocessingml/2006/main" xmlns:w14="http://schemas.microsoft.com/office/word/2010/wordml" xmlns:w15="http://schemas.microsoft.com/office/word/2012/wordml" xmlns:w16cex="http://schemas.microsoft.com/office/word/2018/wordml/cex" xmlns:w16cid="http://schemas.microsoft.com/office/word/2016/wordml/cid" xmlns:w16="http://schemas.microsoft.com/office/word/2018/wordml" xmlns:w16sdtdh="http://schemas.microsoft.com/office/word/2020/wordml/sdtdatahash" xmlns:w16se="http://schemas.microsoft.com/office/word/2015/wordml/symex" xmlns:wpg="http://schemas.microsoft.com/office/word/2010/wordprocessingGroup" xmlns:wpi="http://schemas.microsoft.com/office/word/2010/wordprocessingInk" xmlns:wne="http://schemas.microsoft.com/office/word/2006/wordml" xmlns:wps="http://schemas.microsoft.com/office/word/2010/wordprocessingShape" mc:Ignorable="w14 w15 w16se w16cid w16 w16cex w16sdtdh wp14">
+<w:ftr xmlns:wpc="http://schemas.microsoft.com/office/word/2010/wordprocessingCanvas" xmlns:cx="http://schemas.microsoft.com/office/drawing/2014/chartex" xmlns:cx1="http://schemas.microsoft.com/office/drawing/2015/9/8/chartex" xmlns:cx2="http://schemas.microsoft.com/office/drawing/2015/10/21/chartex" xmlns:cx3="http://schemas.microsoft.com/office/drawing/2016/5/9/chartex" xmlns:cx4="http://schemas.microsoft.com/office/drawing/2016/5/10/chartex" xmlns:cx5="http://schemas.microsoft.com/office/drawing/2016/5/11/chartex" xmlns:cx6="http://schemas.microsoft.com/office/drawing/2016/5/12/chartex" xmlns:cx7="http://schemas.microsoft.com/office/drawing/2016/5/13/chartex" xmlns:cx8="http://schemas.microsoft.com/office/drawing/2016/5/14/chartex" xmlns:mc="http://schemas.openxmlformats.org/markup-compatibility/2006" xmlns:aink="http://schemas.microsoft.com/office/drawing/2016/ink" xmlns:am3d="http://schemas.microsoft.com/office/drawing/2017/model3d" xmlns:o="urn:schemas-microsoft-com:office:office" xmlns:oel="http://schemas.microsoft.com/office/2019/extlst" xmlns:r="http://schemas.openxmlformats.org/officeDocument/2006/relationships" xmlns:m="http://schemas.openxmlformats.org/officeDocument/2006/math" xmlns:v="urn:schemas-microsoft-com:vml" xmlns:wp14="http://schemas.microsoft.com/office/word/2010/wordprocessingDrawing" xmlns:wp="http://schemas.openxmlformats.org/drawingml/2006/wordprocessingDrawing" xmlns:w10="urn:schemas-microsoft-com:office:word" xmlns:w="http://schemas.openxmlformats.org/wordprocessingml/2006/main" xmlns:w14="http://schemas.microsoft.com/office/word/2010/wordml" xmlns:w15="http://schemas.microsoft.com/office/word/2012/wordml" xmlns:w16cex="http://schemas.microsoft.com/office/word/2018/wordml/cex" xmlns:w16cid="http://schemas.microsoft.com/office/word/2016/wordml/cid" xmlns:w16="http://schemas.microsoft.com/office/word/2018/wordml" xmlns:w16sdtdh="http://schemas.microsoft.com/office/word/2020/wordml/sdtdatahash" xmlns:w16se="http://schemas.microsoft.com/office/word/2015/wordml/symex" xmlns:wpg="http://schemas.microsoft.com/office/word/2010/wordprocessingGroup" xmlns:wpi="http://schemas.microsoft.com/office/word/2010/wordprocessingInk" xmlns:wne="http://schemas.microsoft.com/office/word/2006/wordml" xmlns:wps="http://schemas.microsoft.com/office/word/2010/wordprocessingShape" mc:Ignorable="w14 w15 w16se w16cid w16 w16cex w16sdtdh wp14">
   <w:p>
     <w:pPr>
       <w:pStyle w:val="Rodap"/>
@@ -6836,7 +7519,7 @@
 </file>
 
 <file path=word/footnotes.xml><?xml version="1.0" encoding="utf-8"?>
-<w:footnotes xmlns:wpc="http://schemas.microsoft.com/office/word/2010/wordprocessingCanvas" xmlns:cx="http://schemas.microsoft.com/office/drawing/2014/chartex" xmlns:cx1="http://schemas.microsoft.com/office/drawing/2015/9/8/chartex" xmlns:cx2="http://schemas.microsoft.com/office/drawing/2015/10/21/chartex" xmlns:cx3="http://schemas.microsoft.com/office/drawing/2016/5/9/chartex" xmlns:cx4="http://schemas.microsoft.com/office/drawing/2016/5/10/chartex" xmlns:cx5="http://schemas.microsoft.com/office/drawing/2016/5/11/chartex" xmlns:cx6="http://schemas.microsoft.com/office/drawing/2016/5/12/chartex" xmlns:cx7="http://schemas.microsoft.com/office/drawing/2016/5/13/chartex" xmlns:cx8="http://schemas.microsoft.com/office/drawing/2016/5/14/chartex" xmlns:mc="http://schemas.openxmlformats.org/markup-compatibility/2006" xmlns:aink="http://schemas.microsoft.com/office/drawing/2016/ink" xmlns:am3d="http://schemas.microsoft.com/office/drawing/2017/model3d" xmlns:o="urn:schemas-microsoft-com:office:office" xmlns:r="http://schemas.openxmlformats.org/officeDocument/2006/relationships" xmlns:m="http://schemas.openxmlformats.org/officeDocument/2006/math" xmlns:v="urn:schemas-microsoft-com:vml" xmlns:wp14="http://schemas.microsoft.com/office/word/2010/wordprocessingDrawing" xmlns:wp="http://schemas.openxmlformats.org/drawingml/2006/wordprocessingDrawing" xmlns:w10="urn:schemas-microsoft-com:office:word" xmlns:w="http://schemas.openxmlformats.org/wordprocessingml/2006/main" xmlns:w14="http://schemas.microsoft.com/office/word/2010/wordml" xmlns:w15="http://schemas.microsoft.com/office/word/2012/wordml" xmlns:w16cex="http://schemas.microsoft.com/office/word/2018/wordml/cex" xmlns:w16cid="http://schemas.microsoft.com/office/word/2016/wordml/cid" xmlns:w16="http://schemas.microsoft.com/office/word/2018/wordml" xmlns:w16sdtdh="http://schemas.microsoft.com/office/word/2020/wordml/sdtdatahash" xmlns:w16se="http://schemas.microsoft.com/office/word/2015/wordml/symex" xmlns:wpg="http://schemas.microsoft.com/office/word/2010/wordprocessingGroup" xmlns:wpi="http://schemas.microsoft.com/office/word/2010/wordprocessingInk" xmlns:wne="http://schemas.microsoft.com/office/word/2006/wordml" xmlns:wps="http://schemas.microsoft.com/office/word/2010/wordprocessingShape" mc:Ignorable="w14 w15 w16se w16cid w16 w16cex w16sdtdh wp14">
+<w:footnotes xmlns:wpc="http://schemas.microsoft.com/office/word/2010/wordprocessingCanvas" xmlns:cx="http://schemas.microsoft.com/office/drawing/2014/chartex" xmlns:cx1="http://schemas.microsoft.com/office/drawing/2015/9/8/chartex" xmlns:cx2="http://schemas.microsoft.com/office/drawing/2015/10/21/chartex" xmlns:cx3="http://schemas.microsoft.com/office/drawing/2016/5/9/chartex" xmlns:cx4="http://schemas.microsoft.com/office/drawing/2016/5/10/chartex" xmlns:cx5="http://schemas.microsoft.com/office/drawing/2016/5/11/chartex" xmlns:cx6="http://schemas.microsoft.com/office/drawing/2016/5/12/chartex" xmlns:cx7="http://schemas.microsoft.com/office/drawing/2016/5/13/chartex" xmlns:cx8="http://schemas.microsoft.com/office/drawing/2016/5/14/chartex" xmlns:mc="http://schemas.openxmlformats.org/markup-compatibility/2006" xmlns:aink="http://schemas.microsoft.com/office/drawing/2016/ink" xmlns:am3d="http://schemas.microsoft.com/office/drawing/2017/model3d" xmlns:o="urn:schemas-microsoft-com:office:office" xmlns:oel="http://schemas.microsoft.com/office/2019/extlst" xmlns:r="http://schemas.openxmlformats.org/officeDocument/2006/relationships" xmlns:m="http://schemas.openxmlformats.org/officeDocument/2006/math" xmlns:v="urn:schemas-microsoft-com:vml" xmlns:wp14="http://schemas.microsoft.com/office/word/2010/wordprocessingDrawing" xmlns:wp="http://schemas.openxmlformats.org/drawingml/2006/wordprocessingDrawing" xmlns:w10="urn:schemas-microsoft-com:office:word" xmlns:w="http://schemas.openxmlformats.org/wordprocessingml/2006/main" xmlns:w14="http://schemas.microsoft.com/office/word/2010/wordml" xmlns:w15="http://schemas.microsoft.com/office/word/2012/wordml" xmlns:w16cex="http://schemas.microsoft.com/office/word/2018/wordml/cex" xmlns:w16cid="http://schemas.microsoft.com/office/word/2016/wordml/cid" xmlns:w16="http://schemas.microsoft.com/office/word/2018/wordml" xmlns:w16sdtdh="http://schemas.microsoft.com/office/word/2020/wordml/sdtdatahash" xmlns:w16se="http://schemas.microsoft.com/office/word/2015/wordml/symex" xmlns:wpg="http://schemas.microsoft.com/office/word/2010/wordprocessingGroup" xmlns:wpi="http://schemas.microsoft.com/office/word/2010/wordprocessingInk" xmlns:wne="http://schemas.microsoft.com/office/word/2006/wordml" xmlns:wps="http://schemas.microsoft.com/office/word/2010/wordprocessingShape" mc:Ignorable="w14 w15 w16se w16cid w16 w16cex w16sdtdh wp14">
   <w:footnote w:type="separator" w:id="-1">
     <w:p>
       <w:pPr>
@@ -6861,7 +7544,7 @@
 </file>
 
 <file path=word/header1.xml><?xml version="1.0" encoding="utf-8"?>
-<w:hdr xmlns:wpc="http://schemas.microsoft.com/office/word/2010/wordprocessingCanvas" xmlns:cx="http://schemas.microsoft.com/office/drawing/2014/chartex" xmlns:cx1="http://schemas.microsoft.com/office/drawing/2015/9/8/chartex" xmlns:cx2="http://schemas.microsoft.com/office/drawing/2015/10/21/chartex" xmlns:cx3="http://schemas.microsoft.com/office/drawing/2016/5/9/chartex" xmlns:cx4="http://schemas.microsoft.com/office/drawing/2016/5/10/chartex" xmlns:cx5="http://schemas.microsoft.com/office/drawing/2016/5/11/chartex" xmlns:cx6="http://schemas.microsoft.com/office/drawing/2016/5/12/chartex" xmlns:cx7="http://schemas.microsoft.com/office/drawing/2016/5/13/chartex" xmlns:cx8="http://schemas.microsoft.com/office/drawing/2016/5/14/chartex" xmlns:mc="http://schemas.openxmlformats.org/markup-compatibility/2006" xmlns:aink="http://schemas.microsoft.com/office/drawing/2016/ink" xmlns:am3d="http://schemas.microsoft.com/office/drawing/2017/model3d" xmlns:o="urn:schemas-microsoft-com:office:office" xmlns:r="http://schemas.openxmlformats.org/officeDocument/2006/relationships" xmlns:m="http://schemas.openxmlformats.org/officeDocument/2006/math" xmlns:v="urn:schemas-microsoft-com:vml" xmlns:wp14="http://schemas.microsoft.com/office/word/2010/wordprocessingDrawing" xmlns:wp="http://schemas.openxmlformats.org/drawingml/2006/wordprocessingDrawing" xmlns:w10="urn:schemas-microsoft-com:office:word" xmlns:w="http://schemas.openxmlformats.org/wordprocessingml/2006/main" xmlns:w14="http://schemas.microsoft.com/office/word/2010/wordml" xmlns:w15="http://schemas.microsoft.com/office/word/2012/wordml" xmlns:w16cex="http://schemas.microsoft.com/office/word/2018/wordml/cex" xmlns:w16cid="http://schemas.microsoft.com/office/word/2016/wordml/cid" xmlns:w16="http://schemas.microsoft.com/office/word/2018/wordml" xmlns:w16sdtdh="http://schemas.microsoft.com/office/word/2020/wordml/sdtdatahash" xmlns:w16se="http://schemas.microsoft.com/office/word/2015/wordml/symex" xmlns:wpg="http://schemas.microsoft.com/office/word/2010/wordprocessingGroup" xmlns:wpi="http://schemas.microsoft.com/office/word/2010/wordprocessingInk" xmlns:wne="http://schemas.microsoft.com/office/word/2006/wordml" xmlns:wps="http://schemas.microsoft.com/office/word/2010/wordprocessingShape" mc:Ignorable="w14 w15 w16se w16cid w16 w16cex w16sdtdh wp14">
+<w:hdr xmlns:wpc="http://schemas.microsoft.com/office/word/2010/wordprocessingCanvas" xmlns:cx="http://schemas.microsoft.com/office/drawing/2014/chartex" xmlns:cx1="http://schemas.microsoft.com/office/drawing/2015/9/8/chartex" xmlns:cx2="http://schemas.microsoft.com/office/drawing/2015/10/21/chartex" xmlns:cx3="http://schemas.microsoft.com/office/drawing/2016/5/9/chartex" xmlns:cx4="http://schemas.microsoft.com/office/drawing/2016/5/10/chartex" xmlns:cx5="http://schemas.microsoft.com/office/drawing/2016/5/11/chartex" xmlns:cx6="http://schemas.microsoft.com/office/drawing/2016/5/12/chartex" xmlns:cx7="http://schemas.microsoft.com/office/drawing/2016/5/13/chartex" xmlns:cx8="http://schemas.microsoft.com/office/drawing/2016/5/14/chartex" xmlns:mc="http://schemas.openxmlformats.org/markup-compatibility/2006" xmlns:aink="http://schemas.microsoft.com/office/drawing/2016/ink" xmlns:am3d="http://schemas.microsoft.com/office/drawing/2017/model3d" xmlns:o="urn:schemas-microsoft-com:office:office" xmlns:oel="http://schemas.microsoft.com/office/2019/extlst" xmlns:r="http://schemas.openxmlformats.org/officeDocument/2006/relationships" xmlns:m="http://schemas.openxmlformats.org/officeDocument/2006/math" xmlns:v="urn:schemas-microsoft-com:vml" xmlns:wp14="http://schemas.microsoft.com/office/word/2010/wordprocessingDrawing" xmlns:wp="http://schemas.openxmlformats.org/drawingml/2006/wordprocessingDrawing" xmlns:w10="urn:schemas-microsoft-com:office:word" xmlns:w="http://schemas.openxmlformats.org/wordprocessingml/2006/main" xmlns:w14="http://schemas.microsoft.com/office/word/2010/wordml" xmlns:w15="http://schemas.microsoft.com/office/word/2012/wordml" xmlns:w16cex="http://schemas.microsoft.com/office/word/2018/wordml/cex" xmlns:w16cid="http://schemas.microsoft.com/office/word/2016/wordml/cid" xmlns:w16="http://schemas.microsoft.com/office/word/2018/wordml" xmlns:w16sdtdh="http://schemas.microsoft.com/office/word/2020/wordml/sdtdatahash" xmlns:w16se="http://schemas.microsoft.com/office/word/2015/wordml/symex" xmlns:wpg="http://schemas.microsoft.com/office/word/2010/wordprocessingGroup" xmlns:wpi="http://schemas.microsoft.com/office/word/2010/wordprocessingInk" xmlns:wne="http://schemas.microsoft.com/office/word/2006/wordml" xmlns:wps="http://schemas.microsoft.com/office/word/2010/wordprocessingShape" mc:Ignorable="w14 w15 w16se w16cid w16 w16cex w16sdtdh wp14">
   <w:p>
     <w:pPr>
       <w:pStyle w:val="Cabealho"/>
@@ -6885,7 +7568,7 @@
 </file>
 
 <file path=word/header2.xml><?xml version="1.0" encoding="utf-8"?>
-<w:hdr xmlns:wpc="http://schemas.microsoft.com/office/word/2010/wordprocessingCanvas" xmlns:cx="http://schemas.microsoft.com/office/drawing/2014/chartex" xmlns:cx1="http://schemas.microsoft.com/office/drawing/2015/9/8/chartex" xmlns:cx2="http://schemas.microsoft.com/office/drawing/2015/10/21/chartex" xmlns:cx3="http://schemas.microsoft.com/office/drawing/2016/5/9/chartex" xmlns:cx4="http://schemas.microsoft.com/office/drawing/2016/5/10/chartex" xmlns:cx5="http://schemas.microsoft.com/office/drawing/2016/5/11/chartex" xmlns:cx6="http://schemas.microsoft.com/office/drawing/2016/5/12/chartex" xmlns:cx7="http://schemas.microsoft.com/office/drawing/2016/5/13/chartex" xmlns:cx8="http://schemas.microsoft.com/office/drawing/2016/5/14/chartex" xmlns:mc="http://schemas.openxmlformats.org/markup-compatibility/2006" xmlns:aink="http://schemas.microsoft.com/office/drawing/2016/ink" xmlns:am3d="http://schemas.microsoft.com/office/drawing/2017/model3d" xmlns:o="urn:schemas-microsoft-com:office:office" xmlns:r="http://schemas.openxmlformats.org/officeDocument/2006/relationships" xmlns:m="http://schemas.openxmlformats.org/officeDocument/2006/math" xmlns:v="urn:schemas-microsoft-com:vml" xmlns:wp14="http://schemas.microsoft.com/office/word/2010/wordprocessingDrawing" xmlns:wp="http://schemas.openxmlformats.org/drawingml/2006/wordprocessingDrawing" xmlns:w10="urn:schemas-microsoft-com:office:word" xmlns:w="http://schemas.openxmlformats.org/wordprocessingml/2006/main" xmlns:w14="http://schemas.microsoft.com/office/word/2010/wordml" xmlns:w15="http://schemas.microsoft.com/office/word/2012/wordml" xmlns:w16cex="http://schemas.microsoft.com/office/word/2018/wordml/cex" xmlns:w16cid="http://schemas.microsoft.com/office/word/2016/wordml/cid" xmlns:w16="http://schemas.microsoft.com/office/word/2018/wordml" xmlns:w16sdtdh="http://schemas.microsoft.com/office/word/2020/wordml/sdtdatahash" xmlns:w16se="http://schemas.microsoft.com/office/word/2015/wordml/symex" xmlns:wpg="http://schemas.microsoft.com/office/word/2010/wordprocessingGroup" xmlns:wpi="http://schemas.microsoft.com/office/word/2010/wordprocessingInk" xmlns:wne="http://schemas.microsoft.com/office/word/2006/wordml" xmlns:wps="http://schemas.microsoft.com/office/word/2010/wordprocessingShape" mc:Ignorable="w14 w15 w16se w16cid w16 w16cex w16sdtdh wp14">
+<w:hdr xmlns:wpc="http://schemas.microsoft.com/office/word/2010/wordprocessingCanvas" xmlns:cx="http://schemas.microsoft.com/office/drawing/2014/chartex" xmlns:cx1="http://schemas.microsoft.com/office/drawing/2015/9/8/chartex" xmlns:cx2="http://schemas.microsoft.com/office/drawing/2015/10/21/chartex" xmlns:cx3="http://schemas.microsoft.com/office/drawing/2016/5/9/chartex" xmlns:cx4="http://schemas.microsoft.com/office/drawing/2016/5/10/chartex" xmlns:cx5="http://schemas.microsoft.com/office/drawing/2016/5/11/chartex" xmlns:cx6="http://schemas.microsoft.com/office/drawing/2016/5/12/chartex" xmlns:cx7="http://schemas.microsoft.com/office/drawing/2016/5/13/chartex" xmlns:cx8="http://schemas.microsoft.com/office/drawing/2016/5/14/chartex" xmlns:mc="http://schemas.openxmlformats.org/markup-compatibility/2006" xmlns:aink="http://schemas.microsoft.com/office/drawing/2016/ink" xmlns:am3d="http://schemas.microsoft.com/office/drawing/2017/model3d" xmlns:o="urn:schemas-microsoft-com:office:office" xmlns:oel="http://schemas.microsoft.com/office/2019/extlst" xmlns:r="http://schemas.openxmlformats.org/officeDocument/2006/relationships" xmlns:m="http://schemas.openxmlformats.org/officeDocument/2006/math" xmlns:v="urn:schemas-microsoft-com:vml" xmlns:wp14="http://schemas.microsoft.com/office/word/2010/wordprocessingDrawing" xmlns:wp="http://schemas.openxmlformats.org/drawingml/2006/wordprocessingDrawing" xmlns:w10="urn:schemas-microsoft-com:office:word" xmlns:w="http://schemas.openxmlformats.org/wordprocessingml/2006/main" xmlns:w14="http://schemas.microsoft.com/office/word/2010/wordml" xmlns:w15="http://schemas.microsoft.com/office/word/2012/wordml" xmlns:w16cex="http://schemas.microsoft.com/office/word/2018/wordml/cex" xmlns:w16cid="http://schemas.microsoft.com/office/word/2016/wordml/cid" xmlns:w16="http://schemas.microsoft.com/office/word/2018/wordml" xmlns:w16sdtdh="http://schemas.microsoft.com/office/word/2020/wordml/sdtdatahash" xmlns:w16se="http://schemas.microsoft.com/office/word/2015/wordml/symex" xmlns:wpg="http://schemas.microsoft.com/office/word/2010/wordprocessingGroup" xmlns:wpi="http://schemas.microsoft.com/office/word/2010/wordprocessingInk" xmlns:wne="http://schemas.microsoft.com/office/word/2006/wordml" xmlns:wps="http://schemas.microsoft.com/office/word/2010/wordprocessingShape" mc:Ignorable="w14 w15 w16se w16cid w16 w16cex w16sdtdh wp14">
   <w:p>
     <w:pPr>
       <w:pStyle w:val="Cabealho"/>
@@ -6913,7 +7596,7 @@
 </file>
 
 <file path=word/numbering.xml><?xml version="1.0" encoding="utf-8"?>
-<w:numbering xmlns:wpc="http://schemas.microsoft.com/office/word/2010/wordprocessingCanvas" xmlns:cx="http://schemas.microsoft.com/office/drawing/2014/chartex" xmlns:cx1="http://schemas.microsoft.com/office/drawing/2015/9/8/chartex" xmlns:cx2="http://schemas.microsoft.com/office/drawing/2015/10/21/chartex" xmlns:cx3="http://schemas.microsoft.com/office/drawing/2016/5/9/chartex" xmlns:cx4="http://schemas.microsoft.com/office/drawing/2016/5/10/chartex" xmlns:cx5="http://schemas.microsoft.com/office/drawing/2016/5/11/chartex" xmlns:cx6="http://schemas.microsoft.com/office/drawing/2016/5/12/chartex" xmlns:cx7="http://schemas.microsoft.com/office/drawing/2016/5/13/chartex" xmlns:cx8="http://schemas.microsoft.com/office/drawing/2016/5/14/chartex" xmlns:mc="http://schemas.openxmlformats.org/markup-compatibility/2006" xmlns:aink="http://schemas.microsoft.com/office/drawing/2016/ink" xmlns:am3d="http://schemas.microsoft.com/office/drawing/2017/model3d" xmlns:o="urn:schemas-microsoft-com:office:office" xmlns:r="http://schemas.openxmlformats.org/officeDocument/2006/relationships" xmlns:m="http://schemas.openxmlformats.org/officeDocument/2006/math" xmlns:v="urn:schemas-microsoft-com:vml" xmlns:wp14="http://schemas.microsoft.com/office/word/2010/wordprocessingDrawing" xmlns:wp="http://schemas.openxmlformats.org/drawingml/2006/wordprocessingDrawing" xmlns:w10="urn:schemas-microsoft-com:office:word" xmlns:w="http://schemas.openxmlformats.org/wordprocessingml/2006/main" xmlns:w14="http://schemas.microsoft.com/office/word/2010/wordml" xmlns:w15="http://schemas.microsoft.com/office/word/2012/wordml" xmlns:w16cex="http://schemas.microsoft.com/office/word/2018/wordml/cex" xmlns:w16cid="http://schemas.microsoft.com/office/word/2016/wordml/cid" xmlns:w16="http://schemas.microsoft.com/office/word/2018/wordml" xmlns:w16sdtdh="http://schemas.microsoft.com/office/word/2020/wordml/sdtdatahash" xmlns:w16se="http://schemas.microsoft.com/office/word/2015/wordml/symex" xmlns:wpg="http://schemas.microsoft.com/office/word/2010/wordprocessingGroup" xmlns:wpi="http://schemas.microsoft.com/office/word/2010/wordprocessingInk" xmlns:wne="http://schemas.microsoft.com/office/word/2006/wordml" xmlns:wps="http://schemas.microsoft.com/office/word/2010/wordprocessingShape" mc:Ignorable="w14 w15 w16se w16cid w16 w16cex w16sdtdh wp14">
+<w:numbering xmlns:wpc="http://schemas.microsoft.com/office/word/2010/wordprocessingCanvas" xmlns:cx="http://schemas.microsoft.com/office/drawing/2014/chartex" xmlns:cx1="http://schemas.microsoft.com/office/drawing/2015/9/8/chartex" xmlns:cx2="http://schemas.microsoft.com/office/drawing/2015/10/21/chartex" xmlns:cx3="http://schemas.microsoft.com/office/drawing/2016/5/9/chartex" xmlns:cx4="http://schemas.microsoft.com/office/drawing/2016/5/10/chartex" xmlns:cx5="http://schemas.microsoft.com/office/drawing/2016/5/11/chartex" xmlns:cx6="http://schemas.microsoft.com/office/drawing/2016/5/12/chartex" xmlns:cx7="http://schemas.microsoft.com/office/drawing/2016/5/13/chartex" xmlns:cx8="http://schemas.microsoft.com/office/drawing/2016/5/14/chartex" xmlns:mc="http://schemas.openxmlformats.org/markup-compatibility/2006" xmlns:aink="http://schemas.microsoft.com/office/drawing/2016/ink" xmlns:am3d="http://schemas.microsoft.com/office/drawing/2017/model3d" xmlns:o="urn:schemas-microsoft-com:office:office" xmlns:oel="http://schemas.microsoft.com/office/2019/extlst" xmlns:r="http://schemas.openxmlformats.org/officeDocument/2006/relationships" xmlns:m="http://schemas.openxmlformats.org/officeDocument/2006/math" xmlns:v="urn:schemas-microsoft-com:vml" xmlns:wp14="http://schemas.microsoft.com/office/word/2010/wordprocessingDrawing" xmlns:wp="http://schemas.openxmlformats.org/drawingml/2006/wordprocessingDrawing" xmlns:w10="urn:schemas-microsoft-com:office:word" xmlns:w="http://schemas.openxmlformats.org/wordprocessingml/2006/main" xmlns:w14="http://schemas.microsoft.com/office/word/2010/wordml" xmlns:w15="http://schemas.microsoft.com/office/word/2012/wordml" xmlns:w16cex="http://schemas.microsoft.com/office/word/2018/wordml/cex" xmlns:w16cid="http://schemas.microsoft.com/office/word/2016/wordml/cid" xmlns:w16="http://schemas.microsoft.com/office/word/2018/wordml" xmlns:w16sdtdh="http://schemas.microsoft.com/office/word/2020/wordml/sdtdatahash" xmlns:w16se="http://schemas.microsoft.com/office/word/2015/wordml/symex" xmlns:wpg="http://schemas.microsoft.com/office/word/2010/wordprocessingGroup" xmlns:wpi="http://schemas.microsoft.com/office/word/2010/wordprocessingInk" xmlns:wne="http://schemas.microsoft.com/office/word/2006/wordml" xmlns:wps="http://schemas.microsoft.com/office/word/2010/wordprocessingShape" mc:Ignorable="w14 w15 w16se w16cid w16 w16cex w16sdtdh wp14">
   <w:abstractNum w:abstractNumId="0" w15:restartNumberingAfterBreak="0">
     <w:nsid w:val="8086D7AF"/>
     <w:multiLevelType w:val="hybridMultilevel"/>
@@ -6966,6 +7649,119 @@
     </w:lvl>
   </w:abstractNum>
   <w:abstractNum w:abstractNumId="1" w15:restartNumberingAfterBreak="0">
+    <w:nsid w:val="024B27FD"/>
+    <w:multiLevelType w:val="hybridMultilevel"/>
+    <w:tmpl w:val="A992D2C0"/>
+    <w:lvl w:ilvl="0" w:tplc="08160001">
+      <w:start w:val="1"/>
+      <w:numFmt w:val="bullet"/>
+      <w:lvlText w:val=""/>
+      <w:lvlJc w:val="left"/>
+      <w:pPr>
+        <w:ind w:left="1117" w:hanging="360"/>
+      </w:pPr>
+      <w:rPr>
+        <w:rFonts w:ascii="Symbol" w:hAnsi="Symbol" w:hint="default"/>
+      </w:rPr>
+    </w:lvl>
+    <w:lvl w:ilvl="1" w:tplc="08160003" w:tentative="1">
+      <w:start w:val="1"/>
+      <w:numFmt w:val="bullet"/>
+      <w:lvlText w:val="o"/>
+      <w:lvlJc w:val="left"/>
+      <w:pPr>
+        <w:ind w:left="1837" w:hanging="360"/>
+      </w:pPr>
+      <w:rPr>
+        <w:rFonts w:ascii="Courier New" w:hAnsi="Courier New" w:cs="Courier New" w:hint="default"/>
+      </w:rPr>
+    </w:lvl>
+    <w:lvl w:ilvl="2" w:tplc="08160005" w:tentative="1">
+      <w:start w:val="1"/>
+      <w:numFmt w:val="bullet"/>
+      <w:lvlText w:val=""/>
+      <w:lvlJc w:val="left"/>
+      <w:pPr>
+        <w:ind w:left="2557" w:hanging="360"/>
+      </w:pPr>
+      <w:rPr>
+        <w:rFonts w:ascii="Wingdings" w:hAnsi="Wingdings" w:hint="default"/>
+      </w:rPr>
+    </w:lvl>
+    <w:lvl w:ilvl="3" w:tplc="08160001" w:tentative="1">
+      <w:start w:val="1"/>
+      <w:numFmt w:val="bullet"/>
+      <w:lvlText w:val=""/>
+      <w:lvlJc w:val="left"/>
+      <w:pPr>
+        <w:ind w:left="3277" w:hanging="360"/>
+      </w:pPr>
+      <w:rPr>
+        <w:rFonts w:ascii="Symbol" w:hAnsi="Symbol" w:hint="default"/>
+      </w:rPr>
+    </w:lvl>
+    <w:lvl w:ilvl="4" w:tplc="08160003" w:tentative="1">
+      <w:start w:val="1"/>
+      <w:numFmt w:val="bullet"/>
+      <w:lvlText w:val="o"/>
+      <w:lvlJc w:val="left"/>
+      <w:pPr>
+        <w:ind w:left="3997" w:hanging="360"/>
+      </w:pPr>
+      <w:rPr>
+        <w:rFonts w:ascii="Courier New" w:hAnsi="Courier New" w:cs="Courier New" w:hint="default"/>
+      </w:rPr>
+    </w:lvl>
+    <w:lvl w:ilvl="5" w:tplc="08160005" w:tentative="1">
+      <w:start w:val="1"/>
+      <w:numFmt w:val="bullet"/>
+      <w:lvlText w:val=""/>
+      <w:lvlJc w:val="left"/>
+      <w:pPr>
+        <w:ind w:left="4717" w:hanging="360"/>
+      </w:pPr>
+      <w:rPr>
+        <w:rFonts w:ascii="Wingdings" w:hAnsi="Wingdings" w:hint="default"/>
+      </w:rPr>
+    </w:lvl>
+    <w:lvl w:ilvl="6" w:tplc="08160001" w:tentative="1">
+      <w:start w:val="1"/>
+      <w:numFmt w:val="bullet"/>
+      <w:lvlText w:val=""/>
+      <w:lvlJc w:val="left"/>
+      <w:pPr>
+        <w:ind w:left="5437" w:hanging="360"/>
+      </w:pPr>
+      <w:rPr>
+        <w:rFonts w:ascii="Symbol" w:hAnsi="Symbol" w:hint="default"/>
+      </w:rPr>
+    </w:lvl>
+    <w:lvl w:ilvl="7" w:tplc="08160003" w:tentative="1">
+      <w:start w:val="1"/>
+      <w:numFmt w:val="bullet"/>
+      <w:lvlText w:val="o"/>
+      <w:lvlJc w:val="left"/>
+      <w:pPr>
+        <w:ind w:left="6157" w:hanging="360"/>
+      </w:pPr>
+      <w:rPr>
+        <w:rFonts w:ascii="Courier New" w:hAnsi="Courier New" w:cs="Courier New" w:hint="default"/>
+      </w:rPr>
+    </w:lvl>
+    <w:lvl w:ilvl="8" w:tplc="08160005" w:tentative="1">
+      <w:start w:val="1"/>
+      <w:numFmt w:val="bullet"/>
+      <w:lvlText w:val=""/>
+      <w:lvlJc w:val="left"/>
+      <w:pPr>
+        <w:ind w:left="6877" w:hanging="360"/>
+      </w:pPr>
+      <w:rPr>
+        <w:rFonts w:ascii="Wingdings" w:hAnsi="Wingdings" w:hint="default"/>
+      </w:rPr>
+    </w:lvl>
+  </w:abstractNum>
+  <w:abstractNum w:abstractNumId="2" w15:restartNumberingAfterBreak="0">
     <w:nsid w:val="02FF0F6E"/>
     <w:multiLevelType w:val="hybridMultilevel"/>
     <w:tmpl w:val="603AF8A8"/>
@@ -7077,7 +7873,7 @@
       </w:rPr>
     </w:lvl>
   </w:abstractNum>
-  <w:abstractNum w:abstractNumId="2" w15:restartNumberingAfterBreak="0">
+  <w:abstractNum w:abstractNumId="3" w15:restartNumberingAfterBreak="0">
     <w:nsid w:val="04D46B54"/>
     <w:multiLevelType w:val="hybridMultilevel"/>
     <w:tmpl w:val="8F2E444A"/>
@@ -7163,7 +7959,7 @@
       </w:pPr>
     </w:lvl>
   </w:abstractNum>
-  <w:abstractNum w:abstractNumId="3" w15:restartNumberingAfterBreak="0">
+  <w:abstractNum w:abstractNumId="4" w15:restartNumberingAfterBreak="0">
     <w:nsid w:val="09676600"/>
     <w:multiLevelType w:val="multilevel"/>
     <w:tmpl w:val="0816001F"/>
@@ -7249,7 +8045,7 @@
       </w:pPr>
     </w:lvl>
   </w:abstractNum>
-  <w:abstractNum w:abstractNumId="4" w15:restartNumberingAfterBreak="0">
+  <w:abstractNum w:abstractNumId="5" w15:restartNumberingAfterBreak="0">
     <w:nsid w:val="0ACC604E"/>
     <w:multiLevelType w:val="hybridMultilevel"/>
     <w:tmpl w:val="48D44CB6"/>
@@ -7361,7 +8157,7 @@
       </w:rPr>
     </w:lvl>
   </w:abstractNum>
-  <w:abstractNum w:abstractNumId="5" w15:restartNumberingAfterBreak="0">
+  <w:abstractNum w:abstractNumId="6" w15:restartNumberingAfterBreak="0">
     <w:nsid w:val="0B57480F"/>
     <w:multiLevelType w:val="hybridMultilevel"/>
     <w:tmpl w:val="06DEE7BA"/>
@@ -7473,7 +8269,7 @@
       </w:rPr>
     </w:lvl>
   </w:abstractNum>
-  <w:abstractNum w:abstractNumId="6" w15:restartNumberingAfterBreak="0">
+  <w:abstractNum w:abstractNumId="7" w15:restartNumberingAfterBreak="0">
     <w:nsid w:val="0C7A58E1"/>
     <w:multiLevelType w:val="hybridMultilevel"/>
     <w:tmpl w:val="0812E6B8"/>
@@ -7562,7 +8358,7 @@
       </w:pPr>
     </w:lvl>
   </w:abstractNum>
-  <w:abstractNum w:abstractNumId="7" w15:restartNumberingAfterBreak="0">
+  <w:abstractNum w:abstractNumId="8" w15:restartNumberingAfterBreak="0">
     <w:nsid w:val="0DD676D5"/>
     <w:multiLevelType w:val="hybridMultilevel"/>
     <w:tmpl w:val="4086D7D2"/>
@@ -7675,7 +8471,7 @@
       </w:rPr>
     </w:lvl>
   </w:abstractNum>
-  <w:abstractNum w:abstractNumId="8" w15:restartNumberingAfterBreak="0">
+  <w:abstractNum w:abstractNumId="9" w15:restartNumberingAfterBreak="0">
     <w:nsid w:val="0EB3297B"/>
     <w:multiLevelType w:val="hybridMultilevel"/>
     <w:tmpl w:val="26CCA7B4"/>
@@ -7788,7 +8584,7 @@
       </w:rPr>
     </w:lvl>
   </w:abstractNum>
-  <w:abstractNum w:abstractNumId="9" w15:restartNumberingAfterBreak="0">
+  <w:abstractNum w:abstractNumId="10" w15:restartNumberingAfterBreak="0">
     <w:nsid w:val="164F18B9"/>
     <w:multiLevelType w:val="hybridMultilevel"/>
     <w:tmpl w:val="6CB6186A"/>
@@ -7901,7 +8697,7 @@
       </w:rPr>
     </w:lvl>
   </w:abstractNum>
-  <w:abstractNum w:abstractNumId="10" w15:restartNumberingAfterBreak="0">
+  <w:abstractNum w:abstractNumId="11" w15:restartNumberingAfterBreak="0">
     <w:nsid w:val="17BA6F23"/>
     <w:multiLevelType w:val="hybridMultilevel"/>
     <w:tmpl w:val="E084B458"/>
@@ -8014,7 +8810,120 @@
       </w:rPr>
     </w:lvl>
   </w:abstractNum>
-  <w:abstractNum w:abstractNumId="11" w15:restartNumberingAfterBreak="0">
+  <w:abstractNum w:abstractNumId="12" w15:restartNumberingAfterBreak="0">
+    <w:nsid w:val="1CCB4789"/>
+    <w:multiLevelType w:val="hybridMultilevel"/>
+    <w:tmpl w:val="165E95A0"/>
+    <w:lvl w:ilvl="0" w:tplc="08160001">
+      <w:start w:val="1"/>
+      <w:numFmt w:val="bullet"/>
+      <w:lvlText w:val=""/>
+      <w:lvlJc w:val="left"/>
+      <w:pPr>
+        <w:ind w:left="1514" w:hanging="360"/>
+      </w:pPr>
+      <w:rPr>
+        <w:rFonts w:ascii="Symbol" w:hAnsi="Symbol" w:hint="default"/>
+      </w:rPr>
+    </w:lvl>
+    <w:lvl w:ilvl="1" w:tplc="08160003" w:tentative="1">
+      <w:start w:val="1"/>
+      <w:numFmt w:val="bullet"/>
+      <w:lvlText w:val="o"/>
+      <w:lvlJc w:val="left"/>
+      <w:pPr>
+        <w:ind w:left="2234" w:hanging="360"/>
+      </w:pPr>
+      <w:rPr>
+        <w:rFonts w:ascii="Courier New" w:hAnsi="Courier New" w:cs="Courier New" w:hint="default"/>
+      </w:rPr>
+    </w:lvl>
+    <w:lvl w:ilvl="2" w:tplc="08160005" w:tentative="1">
+      <w:start w:val="1"/>
+      <w:numFmt w:val="bullet"/>
+      <w:lvlText w:val=""/>
+      <w:lvlJc w:val="left"/>
+      <w:pPr>
+        <w:ind w:left="2954" w:hanging="360"/>
+      </w:pPr>
+      <w:rPr>
+        <w:rFonts w:ascii="Wingdings" w:hAnsi="Wingdings" w:hint="default"/>
+      </w:rPr>
+    </w:lvl>
+    <w:lvl w:ilvl="3" w:tplc="08160001" w:tentative="1">
+      <w:start w:val="1"/>
+      <w:numFmt w:val="bullet"/>
+      <w:lvlText w:val=""/>
+      <w:lvlJc w:val="left"/>
+      <w:pPr>
+        <w:ind w:left="3674" w:hanging="360"/>
+      </w:pPr>
+      <w:rPr>
+        <w:rFonts w:ascii="Symbol" w:hAnsi="Symbol" w:hint="default"/>
+      </w:rPr>
+    </w:lvl>
+    <w:lvl w:ilvl="4" w:tplc="08160003" w:tentative="1">
+      <w:start w:val="1"/>
+      <w:numFmt w:val="bullet"/>
+      <w:lvlText w:val="o"/>
+      <w:lvlJc w:val="left"/>
+      <w:pPr>
+        <w:ind w:left="4394" w:hanging="360"/>
+      </w:pPr>
+      <w:rPr>
+        <w:rFonts w:ascii="Courier New" w:hAnsi="Courier New" w:cs="Courier New" w:hint="default"/>
+      </w:rPr>
+    </w:lvl>
+    <w:lvl w:ilvl="5" w:tplc="08160005" w:tentative="1">
+      <w:start w:val="1"/>
+      <w:numFmt w:val="bullet"/>
+      <w:lvlText w:val=""/>
+      <w:lvlJc w:val="left"/>
+      <w:pPr>
+        <w:ind w:left="5114" w:hanging="360"/>
+      </w:pPr>
+      <w:rPr>
+        <w:rFonts w:ascii="Wingdings" w:hAnsi="Wingdings" w:hint="default"/>
+      </w:rPr>
+    </w:lvl>
+    <w:lvl w:ilvl="6" w:tplc="08160001" w:tentative="1">
+      <w:start w:val="1"/>
+      <w:numFmt w:val="bullet"/>
+      <w:lvlText w:val=""/>
+      <w:lvlJc w:val="left"/>
+      <w:pPr>
+        <w:ind w:left="5834" w:hanging="360"/>
+      </w:pPr>
+      <w:rPr>
+        <w:rFonts w:ascii="Symbol" w:hAnsi="Symbol" w:hint="default"/>
+      </w:rPr>
+    </w:lvl>
+    <w:lvl w:ilvl="7" w:tplc="08160003" w:tentative="1">
+      <w:start w:val="1"/>
+      <w:numFmt w:val="bullet"/>
+      <w:lvlText w:val="o"/>
+      <w:lvlJc w:val="left"/>
+      <w:pPr>
+        <w:ind w:left="6554" w:hanging="360"/>
+      </w:pPr>
+      <w:rPr>
+        <w:rFonts w:ascii="Courier New" w:hAnsi="Courier New" w:cs="Courier New" w:hint="default"/>
+      </w:rPr>
+    </w:lvl>
+    <w:lvl w:ilvl="8" w:tplc="08160005" w:tentative="1">
+      <w:start w:val="1"/>
+      <w:numFmt w:val="bullet"/>
+      <w:lvlText w:val=""/>
+      <w:lvlJc w:val="left"/>
+      <w:pPr>
+        <w:ind w:left="7274" w:hanging="360"/>
+      </w:pPr>
+      <w:rPr>
+        <w:rFonts w:ascii="Wingdings" w:hAnsi="Wingdings" w:hint="default"/>
+      </w:rPr>
+    </w:lvl>
+  </w:abstractNum>
+  <w:abstractNum w:abstractNumId="13" w15:restartNumberingAfterBreak="0">
     <w:nsid w:val="1F943964"/>
     <w:multiLevelType w:val="hybridMultilevel"/>
     <w:tmpl w:val="EF7632B6"/>
@@ -8127,7 +9036,7 @@
       </w:rPr>
     </w:lvl>
   </w:abstractNum>
-  <w:abstractNum w:abstractNumId="12" w15:restartNumberingAfterBreak="0">
+  <w:abstractNum w:abstractNumId="14" w15:restartNumberingAfterBreak="0">
     <w:nsid w:val="2C061E02"/>
     <w:multiLevelType w:val="hybridMultilevel"/>
     <w:tmpl w:val="BAA62220"/>
@@ -8240,7 +9149,7 @@
       </w:rPr>
     </w:lvl>
   </w:abstractNum>
-  <w:abstractNum w:abstractNumId="13" w15:restartNumberingAfterBreak="0">
+  <w:abstractNum w:abstractNumId="15" w15:restartNumberingAfterBreak="0">
     <w:nsid w:val="2DCB094D"/>
     <w:multiLevelType w:val="hybridMultilevel"/>
     <w:tmpl w:val="FC0E3C0C"/>
@@ -8353,7 +9262,7 @@
       </w:rPr>
     </w:lvl>
   </w:abstractNum>
-  <w:abstractNum w:abstractNumId="14" w15:restartNumberingAfterBreak="0">
+  <w:abstractNum w:abstractNumId="16" w15:restartNumberingAfterBreak="0">
     <w:nsid w:val="2E036AD1"/>
     <w:multiLevelType w:val="hybridMultilevel"/>
     <w:tmpl w:val="58C84512"/>
@@ -8465,7 +9374,7 @@
       </w:rPr>
     </w:lvl>
   </w:abstractNum>
-  <w:abstractNum w:abstractNumId="15" w15:restartNumberingAfterBreak="0">
+  <w:abstractNum w:abstractNumId="17" w15:restartNumberingAfterBreak="0">
     <w:nsid w:val="2FE179F4"/>
     <w:multiLevelType w:val="hybridMultilevel"/>
     <w:tmpl w:val="8C32D0DC"/>
@@ -8554,7 +9463,7 @@
       </w:pPr>
     </w:lvl>
   </w:abstractNum>
-  <w:abstractNum w:abstractNumId="16" w15:restartNumberingAfterBreak="0">
+  <w:abstractNum w:abstractNumId="18" w15:restartNumberingAfterBreak="0">
     <w:nsid w:val="30E16E35"/>
     <w:multiLevelType w:val="hybridMultilevel"/>
     <w:tmpl w:val="15E67132"/>
@@ -8640,7 +9549,7 @@
       </w:pPr>
     </w:lvl>
   </w:abstractNum>
-  <w:abstractNum w:abstractNumId="17" w15:restartNumberingAfterBreak="0">
+  <w:abstractNum w:abstractNumId="19" w15:restartNumberingAfterBreak="0">
     <w:nsid w:val="32A77144"/>
     <w:multiLevelType w:val="hybridMultilevel"/>
     <w:tmpl w:val="307A272A"/>
@@ -8752,7 +9661,7 @@
       </w:rPr>
     </w:lvl>
   </w:abstractNum>
-  <w:abstractNum w:abstractNumId="18" w15:restartNumberingAfterBreak="0">
+  <w:abstractNum w:abstractNumId="20" w15:restartNumberingAfterBreak="0">
     <w:nsid w:val="33700D39"/>
     <w:multiLevelType w:val="hybridMultilevel"/>
     <w:tmpl w:val="81A8B350"/>
@@ -8841,7 +9750,7 @@
       </w:pPr>
     </w:lvl>
   </w:abstractNum>
-  <w:abstractNum w:abstractNumId="19" w15:restartNumberingAfterBreak="0">
+  <w:abstractNum w:abstractNumId="21" w15:restartNumberingAfterBreak="0">
     <w:nsid w:val="375748DA"/>
     <w:multiLevelType w:val="hybridMultilevel"/>
     <w:tmpl w:val="10D891B8"/>
@@ -8927,7 +9836,7 @@
       </w:pPr>
     </w:lvl>
   </w:abstractNum>
-  <w:abstractNum w:abstractNumId="20" w15:restartNumberingAfterBreak="0">
+  <w:abstractNum w:abstractNumId="22" w15:restartNumberingAfterBreak="0">
     <w:nsid w:val="38D33323"/>
     <w:multiLevelType w:val="multilevel"/>
     <w:tmpl w:val="2BDAC150"/>
@@ -9088,7 +9997,7 @@
       </w:rPr>
     </w:lvl>
   </w:abstractNum>
-  <w:abstractNum w:abstractNumId="21" w15:restartNumberingAfterBreak="0">
+  <w:abstractNum w:abstractNumId="23" w15:restartNumberingAfterBreak="0">
     <w:nsid w:val="43DE4CAC"/>
     <w:multiLevelType w:val="hybridMultilevel"/>
     <w:tmpl w:val="2924AE6C"/>
@@ -9200,7 +10109,7 @@
       </w:rPr>
     </w:lvl>
   </w:abstractNum>
-  <w:abstractNum w:abstractNumId="22" w15:restartNumberingAfterBreak="0">
+  <w:abstractNum w:abstractNumId="24" w15:restartNumberingAfterBreak="0">
     <w:nsid w:val="48EF2CCC"/>
     <w:multiLevelType w:val="hybridMultilevel"/>
     <w:tmpl w:val="74EE4678"/>
@@ -9313,7 +10222,7 @@
       </w:rPr>
     </w:lvl>
   </w:abstractNum>
-  <w:abstractNum w:abstractNumId="23" w15:restartNumberingAfterBreak="0">
+  <w:abstractNum w:abstractNumId="25" w15:restartNumberingAfterBreak="0">
     <w:nsid w:val="496D2D57"/>
     <w:multiLevelType w:val="hybridMultilevel"/>
     <w:tmpl w:val="4CEE9A38"/>
@@ -9426,7 +10335,7 @@
       </w:rPr>
     </w:lvl>
   </w:abstractNum>
-  <w:abstractNum w:abstractNumId="24" w15:restartNumberingAfterBreak="0">
+  <w:abstractNum w:abstractNumId="26" w15:restartNumberingAfterBreak="0">
     <w:nsid w:val="4A8B7ED4"/>
     <w:multiLevelType w:val="hybridMultilevel"/>
     <w:tmpl w:val="E4DC83A0"/>
@@ -9539,7 +10448,7 @@
       </w:rPr>
     </w:lvl>
   </w:abstractNum>
-  <w:abstractNum w:abstractNumId="25" w15:restartNumberingAfterBreak="0">
+  <w:abstractNum w:abstractNumId="27" w15:restartNumberingAfterBreak="0">
     <w:nsid w:val="4BD91A93"/>
     <w:multiLevelType w:val="hybridMultilevel"/>
     <w:tmpl w:val="4894E924"/>
@@ -9652,7 +10561,7 @@
       </w:rPr>
     </w:lvl>
   </w:abstractNum>
-  <w:abstractNum w:abstractNumId="26" w15:restartNumberingAfterBreak="0">
+  <w:abstractNum w:abstractNumId="28" w15:restartNumberingAfterBreak="0">
     <w:nsid w:val="4E165558"/>
     <w:multiLevelType w:val="hybridMultilevel"/>
     <w:tmpl w:val="8E6079AA"/>
@@ -9738,7 +10647,7 @@
       </w:pPr>
     </w:lvl>
   </w:abstractNum>
-  <w:abstractNum w:abstractNumId="27" w15:restartNumberingAfterBreak="0">
+  <w:abstractNum w:abstractNumId="29" w15:restartNumberingAfterBreak="0">
     <w:nsid w:val="4EEF7B2E"/>
     <w:multiLevelType w:val="hybridMultilevel"/>
     <w:tmpl w:val="DEC4A330"/>
@@ -9850,7 +10759,7 @@
       </w:rPr>
     </w:lvl>
   </w:abstractNum>
-  <w:abstractNum w:abstractNumId="28" w15:restartNumberingAfterBreak="0">
+  <w:abstractNum w:abstractNumId="30" w15:restartNumberingAfterBreak="0">
     <w:nsid w:val="51403921"/>
     <w:multiLevelType w:val="hybridMultilevel"/>
     <w:tmpl w:val="D60ADC4A"/>
@@ -9962,7 +10871,7 @@
       </w:rPr>
     </w:lvl>
   </w:abstractNum>
-  <w:abstractNum w:abstractNumId="29" w15:restartNumberingAfterBreak="0">
+  <w:abstractNum w:abstractNumId="31" w15:restartNumberingAfterBreak="0">
     <w:nsid w:val="51684278"/>
     <w:multiLevelType w:val="hybridMultilevel"/>
     <w:tmpl w:val="5AAE5844"/>
@@ -10075,7 +10984,7 @@
       </w:rPr>
     </w:lvl>
   </w:abstractNum>
-  <w:abstractNum w:abstractNumId="30" w15:restartNumberingAfterBreak="0">
+  <w:abstractNum w:abstractNumId="32" w15:restartNumberingAfterBreak="0">
     <w:nsid w:val="54A32D27"/>
     <w:multiLevelType w:val="hybridMultilevel"/>
     <w:tmpl w:val="ABF08CFC"/>
@@ -10161,7 +11070,7 @@
       </w:pPr>
     </w:lvl>
   </w:abstractNum>
-  <w:abstractNum w:abstractNumId="31" w15:restartNumberingAfterBreak="0">
+  <w:abstractNum w:abstractNumId="33" w15:restartNumberingAfterBreak="0">
     <w:nsid w:val="5829690F"/>
     <w:multiLevelType w:val="hybridMultilevel"/>
     <w:tmpl w:val="87847A6A"/>
@@ -10176,7 +11085,7 @@
         <w:rFonts w:ascii="Times New Roman" w:eastAsiaTheme="minorHAnsi" w:hAnsi="Times New Roman" w:cs="Times New Roman" w:hint="default"/>
       </w:rPr>
     </w:lvl>
-    <w:lvl w:ilvl="1" w:tplc="08160003" w:tentative="1">
+    <w:lvl w:ilvl="1" w:tplc="08160003">
       <w:start w:val="1"/>
       <w:numFmt w:val="bullet"/>
       <w:lvlText w:val="o"/>
@@ -10273,7 +11182,7 @@
       </w:rPr>
     </w:lvl>
   </w:abstractNum>
-  <w:abstractNum w:abstractNumId="32" w15:restartNumberingAfterBreak="0">
+  <w:abstractNum w:abstractNumId="34" w15:restartNumberingAfterBreak="0">
     <w:nsid w:val="5C421FBE"/>
     <w:multiLevelType w:val="hybridMultilevel"/>
     <w:tmpl w:val="0A441128"/>
@@ -10386,7 +11295,7 @@
       </w:rPr>
     </w:lvl>
   </w:abstractNum>
-  <w:abstractNum w:abstractNumId="33" w15:restartNumberingAfterBreak="0">
+  <w:abstractNum w:abstractNumId="35" w15:restartNumberingAfterBreak="0">
     <w:nsid w:val="62A80590"/>
     <w:multiLevelType w:val="hybridMultilevel"/>
     <w:tmpl w:val="D214F978"/>
@@ -10475,7 +11384,7 @@
       </w:pPr>
     </w:lvl>
   </w:abstractNum>
-  <w:abstractNum w:abstractNumId="34" w15:restartNumberingAfterBreak="0">
+  <w:abstractNum w:abstractNumId="36" w15:restartNumberingAfterBreak="0">
     <w:nsid w:val="62DC62E3"/>
     <w:multiLevelType w:val="hybridMultilevel"/>
     <w:tmpl w:val="B2586678"/>
@@ -10587,7 +11496,7 @@
       </w:rPr>
     </w:lvl>
   </w:abstractNum>
-  <w:abstractNum w:abstractNumId="35" w15:restartNumberingAfterBreak="0">
+  <w:abstractNum w:abstractNumId="37" w15:restartNumberingAfterBreak="0">
     <w:nsid w:val="637D1015"/>
     <w:multiLevelType w:val="hybridMultilevel"/>
     <w:tmpl w:val="54362164"/>
@@ -10700,7 +11609,7 @@
       </w:rPr>
     </w:lvl>
   </w:abstractNum>
-  <w:abstractNum w:abstractNumId="36" w15:restartNumberingAfterBreak="0">
+  <w:abstractNum w:abstractNumId="38" w15:restartNumberingAfterBreak="0">
     <w:nsid w:val="676F5994"/>
     <w:multiLevelType w:val="hybridMultilevel"/>
     <w:tmpl w:val="AA90DBAA"/>
@@ -10789,7 +11698,7 @@
       </w:pPr>
     </w:lvl>
   </w:abstractNum>
-  <w:abstractNum w:abstractNumId="37" w15:restartNumberingAfterBreak="0">
+  <w:abstractNum w:abstractNumId="39" w15:restartNumberingAfterBreak="0">
     <w:nsid w:val="67BC748F"/>
     <w:multiLevelType w:val="hybridMultilevel"/>
     <w:tmpl w:val="E9C03158"/>
@@ -10902,7 +11811,7 @@
       </w:rPr>
     </w:lvl>
   </w:abstractNum>
-  <w:abstractNum w:abstractNumId="38" w15:restartNumberingAfterBreak="0">
+  <w:abstractNum w:abstractNumId="40" w15:restartNumberingAfterBreak="0">
     <w:nsid w:val="6DB92100"/>
     <w:multiLevelType w:val="hybridMultilevel"/>
     <w:tmpl w:val="8AE0390A"/>
@@ -11015,7 +11924,7 @@
       </w:rPr>
     </w:lvl>
   </w:abstractNum>
-  <w:abstractNum w:abstractNumId="39" w15:restartNumberingAfterBreak="0">
+  <w:abstractNum w:abstractNumId="41" w15:restartNumberingAfterBreak="0">
     <w:nsid w:val="7C477416"/>
     <w:multiLevelType w:val="hybridMultilevel"/>
     <w:tmpl w:val="47A27F44"/>
@@ -11101,131 +12010,137 @@
       </w:pPr>
     </w:lvl>
   </w:abstractNum>
-  <w:num w:numId="1">
+  <w:num w:numId="1" w16cid:durableId="1059128888">
+    <w:abstractNumId w:val="38"/>
+  </w:num>
+  <w:num w:numId="2" w16cid:durableId="1182938788">
+    <w:abstractNumId w:val="9"/>
+  </w:num>
+  <w:num w:numId="3" w16cid:durableId="1937901041">
+    <w:abstractNumId w:val="8"/>
+  </w:num>
+  <w:num w:numId="4" w16cid:durableId="145243029">
+    <w:abstractNumId w:val="13"/>
+  </w:num>
+  <w:num w:numId="5" w16cid:durableId="1356997076">
+    <w:abstractNumId w:val="31"/>
+  </w:num>
+  <w:num w:numId="6" w16cid:durableId="1599406252">
+    <w:abstractNumId w:val="4"/>
+  </w:num>
+  <w:num w:numId="7" w16cid:durableId="583760213">
+    <w:abstractNumId w:val="39"/>
+  </w:num>
+  <w:num w:numId="8" w16cid:durableId="207451674">
+    <w:abstractNumId w:val="14"/>
+  </w:num>
+  <w:num w:numId="9" w16cid:durableId="865481362">
+    <w:abstractNumId w:val="41"/>
+  </w:num>
+  <w:num w:numId="10" w16cid:durableId="353073562">
+    <w:abstractNumId w:val="3"/>
+  </w:num>
+  <w:num w:numId="11" w16cid:durableId="1790661951">
+    <w:abstractNumId w:val="32"/>
+  </w:num>
+  <w:num w:numId="12" w16cid:durableId="1985812458">
+    <w:abstractNumId w:val="18"/>
+  </w:num>
+  <w:num w:numId="13" w16cid:durableId="1507207801">
+    <w:abstractNumId w:val="22"/>
+  </w:num>
+  <w:num w:numId="14" w16cid:durableId="1169636000">
+    <w:abstractNumId w:val="10"/>
+  </w:num>
+  <w:num w:numId="15" w16cid:durableId="1218665092">
+    <w:abstractNumId w:val="22"/>
+  </w:num>
+  <w:num w:numId="16" w16cid:durableId="405033814">
+    <w:abstractNumId w:val="35"/>
+  </w:num>
+  <w:num w:numId="17" w16cid:durableId="930284102">
+    <w:abstractNumId w:val="20"/>
+  </w:num>
+  <w:num w:numId="18" w16cid:durableId="1515264129">
+    <w:abstractNumId w:val="27"/>
+  </w:num>
+  <w:num w:numId="19" w16cid:durableId="900795682">
+    <w:abstractNumId w:val="21"/>
+  </w:num>
+  <w:num w:numId="20" w16cid:durableId="1198348695">
+    <w:abstractNumId w:val="24"/>
+  </w:num>
+  <w:num w:numId="21" w16cid:durableId="1320228292">
+    <w:abstractNumId w:val="28"/>
+  </w:num>
+  <w:num w:numId="22" w16cid:durableId="1380668582">
+    <w:abstractNumId w:val="40"/>
+  </w:num>
+  <w:num w:numId="23" w16cid:durableId="281812686">
+    <w:abstractNumId w:val="25"/>
+  </w:num>
+  <w:num w:numId="24" w16cid:durableId="917177272">
+    <w:abstractNumId w:val="34"/>
+  </w:num>
+  <w:num w:numId="25" w16cid:durableId="751241259">
+    <w:abstractNumId w:val="15"/>
+  </w:num>
+  <w:num w:numId="26" w16cid:durableId="1990396772">
+    <w:abstractNumId w:val="7"/>
+  </w:num>
+  <w:num w:numId="27" w16cid:durableId="1407457982">
+    <w:abstractNumId w:val="11"/>
+  </w:num>
+  <w:num w:numId="28" w16cid:durableId="869875520">
+    <w:abstractNumId w:val="22"/>
+  </w:num>
+  <w:num w:numId="29" w16cid:durableId="811869125">
+    <w:abstractNumId w:val="37"/>
+  </w:num>
+  <w:num w:numId="30" w16cid:durableId="1777486234">
+    <w:abstractNumId w:val="17"/>
+  </w:num>
+  <w:num w:numId="31" w16cid:durableId="1275870357">
+    <w:abstractNumId w:val="26"/>
+  </w:num>
+  <w:num w:numId="32" w16cid:durableId="765419879">
+    <w:abstractNumId w:val="5"/>
+  </w:num>
+  <w:num w:numId="33" w16cid:durableId="2146770062">
+    <w:abstractNumId w:val="33"/>
+  </w:num>
+  <w:num w:numId="34" w16cid:durableId="2076510008">
+    <w:abstractNumId w:val="0"/>
+  </w:num>
+  <w:num w:numId="35" w16cid:durableId="809397110">
+    <w:abstractNumId w:val="6"/>
+  </w:num>
+  <w:num w:numId="36" w16cid:durableId="812333418">
+    <w:abstractNumId w:val="30"/>
+  </w:num>
+  <w:num w:numId="37" w16cid:durableId="1143156368">
+    <w:abstractNumId w:val="19"/>
+  </w:num>
+  <w:num w:numId="38" w16cid:durableId="503252478">
+    <w:abstractNumId w:val="2"/>
+  </w:num>
+  <w:num w:numId="39" w16cid:durableId="1376004272">
+    <w:abstractNumId w:val="16"/>
+  </w:num>
+  <w:num w:numId="40" w16cid:durableId="1139810444">
     <w:abstractNumId w:val="36"/>
   </w:num>
-  <w:num w:numId="2">
-    <w:abstractNumId w:val="8"/>
+  <w:num w:numId="41" w16cid:durableId="790905850">
+    <w:abstractNumId w:val="23"/>
   </w:num>
-  <w:num w:numId="3">
-    <w:abstractNumId w:val="7"/>
-  </w:num>
-  <w:num w:numId="4">
-    <w:abstractNumId w:val="11"/>
-  </w:num>
-  <w:num w:numId="5">
+  <w:num w:numId="42" w16cid:durableId="1384477707">
     <w:abstractNumId w:val="29"/>
   </w:num>
-  <w:num w:numId="6">
-    <w:abstractNumId w:val="3"/>
-  </w:num>
-  <w:num w:numId="7">
-    <w:abstractNumId w:val="37"/>
-  </w:num>
-  <w:num w:numId="8">
+  <w:num w:numId="43" w16cid:durableId="1293516028">
     <w:abstractNumId w:val="12"/>
   </w:num>
-  <w:num w:numId="9">
-    <w:abstractNumId w:val="39"/>
-  </w:num>
-  <w:num w:numId="10">
-    <w:abstractNumId w:val="2"/>
-  </w:num>
-  <w:num w:numId="11">
-    <w:abstractNumId w:val="30"/>
-  </w:num>
-  <w:num w:numId="12">
-    <w:abstractNumId w:val="16"/>
-  </w:num>
-  <w:num w:numId="13">
-    <w:abstractNumId w:val="20"/>
-  </w:num>
-  <w:num w:numId="14">
-    <w:abstractNumId w:val="9"/>
-  </w:num>
-  <w:num w:numId="15">
-    <w:abstractNumId w:val="20"/>
-  </w:num>
-  <w:num w:numId="16">
-    <w:abstractNumId w:val="33"/>
-  </w:num>
-  <w:num w:numId="17">
-    <w:abstractNumId w:val="18"/>
-  </w:num>
-  <w:num w:numId="18">
-    <w:abstractNumId w:val="25"/>
-  </w:num>
-  <w:num w:numId="19">
-    <w:abstractNumId w:val="19"/>
-  </w:num>
-  <w:num w:numId="20">
-    <w:abstractNumId w:val="22"/>
-  </w:num>
-  <w:num w:numId="21">
-    <w:abstractNumId w:val="26"/>
-  </w:num>
-  <w:num w:numId="22">
-    <w:abstractNumId w:val="38"/>
-  </w:num>
-  <w:num w:numId="23">
-    <w:abstractNumId w:val="23"/>
-  </w:num>
-  <w:num w:numId="24">
-    <w:abstractNumId w:val="32"/>
-  </w:num>
-  <w:num w:numId="25">
-    <w:abstractNumId w:val="13"/>
-  </w:num>
-  <w:num w:numId="26">
-    <w:abstractNumId w:val="6"/>
-  </w:num>
-  <w:num w:numId="27">
-    <w:abstractNumId w:val="10"/>
-  </w:num>
-  <w:num w:numId="28">
-    <w:abstractNumId w:val="20"/>
-  </w:num>
-  <w:num w:numId="29">
-    <w:abstractNumId w:val="35"/>
-  </w:num>
-  <w:num w:numId="30">
-    <w:abstractNumId w:val="15"/>
-  </w:num>
-  <w:num w:numId="31">
-    <w:abstractNumId w:val="24"/>
-  </w:num>
-  <w:num w:numId="32">
-    <w:abstractNumId w:val="4"/>
-  </w:num>
-  <w:num w:numId="33">
-    <w:abstractNumId w:val="31"/>
-  </w:num>
-  <w:num w:numId="34">
-    <w:abstractNumId w:val="0"/>
-  </w:num>
-  <w:num w:numId="35">
-    <w:abstractNumId w:val="5"/>
-  </w:num>
-  <w:num w:numId="36">
-    <w:abstractNumId w:val="28"/>
-  </w:num>
-  <w:num w:numId="37">
-    <w:abstractNumId w:val="17"/>
-  </w:num>
-  <w:num w:numId="38">
+  <w:num w:numId="44" w16cid:durableId="1569150928">
     <w:abstractNumId w:val="1"/>
-  </w:num>
-  <w:num w:numId="39">
-    <w:abstractNumId w:val="14"/>
-  </w:num>
-  <w:num w:numId="40">
-    <w:abstractNumId w:val="34"/>
-  </w:num>
-  <w:num w:numId="41">
-    <w:abstractNumId w:val="21"/>
-  </w:num>
-  <w:num w:numId="42">
-    <w:abstractNumId w:val="27"/>
   </w:num>
 </w:numbering>
 </file>
@@ -12860,6 +13775,10 @@
 </file>
 
 <file path=customXml/item1.xml><?xml version="1.0" encoding="utf-8"?>
+<b:Sources xmlns:b="http://schemas.openxmlformats.org/officeDocument/2006/bibliography" xmlns="http://schemas.openxmlformats.org/officeDocument/2006/bibliography" SelectedStyle="\APA.XSL" StyleName="APA"/>
+</file>
+
+<file path=customXml/item2.xml><?xml version="1.0" encoding="utf-8"?>
 <MENU label="Campos" version="1">
   <NODE label="Novo Registo" type="NewCard" replaceValue="false">
     <FIELD label="Nº de Registo">
@@ -14103,20 +15022,16 @@
 </MENU>
 </file>
 
-<file path=customXml/item2.xml><?xml version="1.0" encoding="utf-8"?>
-<b:Sources xmlns:b="http://schemas.openxmlformats.org/officeDocument/2006/bibliography" xmlns="http://schemas.openxmlformats.org/officeDocument/2006/bibliography" SelectedStyle="\APA.XSL" StyleName="APA"/>
-</file>
-
 <file path=customXml/itemProps1.xml><?xml version="1.0" encoding="utf-8"?>
-<ds:datastoreItem xmlns:ds="http://schemas.openxmlformats.org/officeDocument/2006/customXml" ds:itemID="{5BE40977-15C1-4F89-8625-D3B696DD90BF}">
-  <ds:schemaRefs/>
-</ds:datastoreItem>
-</file>
-
-<file path=customXml/itemProps2.xml><?xml version="1.0" encoding="utf-8"?>
 <ds:datastoreItem xmlns:ds="http://schemas.openxmlformats.org/officeDocument/2006/customXml" ds:itemID="{1FB9936B-06EA-45EA-B6AC-C64AB31F4881}">
   <ds:schemaRefs>
     <ds:schemaRef ds:uri="http://schemas.openxmlformats.org/officeDocument/2006/bibliography"/>
   </ds:schemaRefs>
 </ds:datastoreItem>
+</file>
+
+<file path=customXml/itemProps2.xml><?xml version="1.0" encoding="utf-8"?>
+<ds:datastoreItem xmlns:ds="http://schemas.openxmlformats.org/officeDocument/2006/customXml" ds:itemID="{5BE40977-15C1-4F89-8625-D3B696DD90BF}">
+  <ds:schemaRefs/>
+</ds:datastoreItem>
 </file>
</xml_diff>

<commit_message>
continuação do relatório. inicio das tecnologias utilizadas
</commit_message>
<xml_diff>
--- a/Docs/Relatório_Projeto_Final.docx
+++ b/Docs/Relatório_Projeto_Final.docx
@@ -1121,7 +1121,23 @@
           <w:color w:val="FF0000"/>
           <w:lang w:val="en-GB"/>
         </w:rPr>
-        <w:t>The abstract should always start in an odd page. If the length is a multiple of two, the text should be adjusted in order to the next section start also in an odd page. The abstract should end with a list of keywords.</w:t>
+        <w:t xml:space="preserve">The abstract should always start in an odd page. If the length is a multiple of two, the text should be adjusted </w:t>
+      </w:r>
+      <w:proofErr w:type="gramStart"/>
+      <w:r>
+        <w:rPr>
+          <w:color w:val="FF0000"/>
+          <w:lang w:val="en-GB"/>
+        </w:rPr>
+        <w:t>in order to</w:t>
+      </w:r>
+      <w:proofErr w:type="gramEnd"/>
+      <w:r>
+        <w:rPr>
+          <w:color w:val="FF0000"/>
+          <w:lang w:val="en-GB"/>
+        </w:rPr>
+        <w:t xml:space="preserve"> the next section start also in an odd page. The abstract should end with a list of keywords.</w:t>
       </w:r>
     </w:p>
     <w:p>
@@ -4433,10 +4449,7 @@
       </w:pPr>
       <w:r>
         <w:lastRenderedPageBreak/>
-        <w:t>Soluções para o</w:t>
-      </w:r>
-      <w:r>
-        <w:t xml:space="preserve"> Problema</w:t>
+        <w:t>Soluções para o Problema</w:t>
       </w:r>
     </w:p>
     <w:p>
@@ -5162,13 +5175,7 @@
         <w:t>onsultar os calendários</w:t>
       </w:r>
       <w:r>
-        <w:t xml:space="preserve"> de avaliação</w:t>
-      </w:r>
-      <w:r>
-        <w:t xml:space="preserve"> do seu curso</w:t>
-      </w:r>
-      <w:r>
-        <w:t>;</w:t>
+        <w:t xml:space="preserve"> de avaliação do seu curso;</w:t>
       </w:r>
     </w:p>
     <w:p>
@@ -5330,13 +5337,33 @@
         <w:t>onsultar os calendários</w:t>
       </w:r>
       <w:r>
-        <w:t xml:space="preserve"> </w:t>
-      </w:r>
-      <w:r>
-        <w:t>definitivos de qualquer curso, desde que esteja publicado como definitivo</w:t>
-      </w:r>
-      <w:r>
-        <w:t>;</w:t>
+        <w:t xml:space="preserve"> definitivos de qualquer curso, desde que esteja publicado como definitivo;</w:t>
+      </w:r>
+    </w:p>
+    <w:p/>
+    <w:p>
+      <w:pPr>
+        <w:rPr>
+          <w:color w:val="FF0000"/>
+        </w:rPr>
+      </w:pPr>
+      <w:r>
+        <w:rPr>
+          <w:color w:val="FF0000"/>
+        </w:rPr>
+        <w:t xml:space="preserve">No final, apresentamos em anexo, </w:t>
+      </w:r>
+      <w:r>
+        <w:rPr>
+          <w:color w:val="FF0000"/>
+        </w:rPr>
+        <w:t>uma tabela com resumo das permissões por tipo de utilizador</w:t>
+      </w:r>
+      <w:r>
+        <w:rPr>
+          <w:color w:val="FF0000"/>
+        </w:rPr>
+        <w:t>.</w:t>
       </w:r>
     </w:p>
     <w:p>
@@ -5345,16 +5372,1186 @@
         <w:ind w:firstLine="0"/>
         <w:jc w:val="left"/>
       </w:pPr>
+    </w:p>
+    <w:p>
+      <w:pPr>
+        <w:spacing w:line="276" w:lineRule="auto"/>
+        <w:ind w:firstLine="0"/>
+        <w:jc w:val="left"/>
+      </w:pPr>
+    </w:p>
+    <w:p>
+      <w:pPr>
+        <w:spacing w:line="276" w:lineRule="auto"/>
+        <w:ind w:firstLine="0"/>
+        <w:jc w:val="left"/>
+      </w:pPr>
       <w:r>
         <w:br w:type="page"/>
       </w:r>
     </w:p>
     <w:p>
       <w:pPr>
+        <w:pStyle w:val="Ttulo1"/>
+      </w:pPr>
+      <w:r>
+        <w:lastRenderedPageBreak/>
+        <w:t xml:space="preserve">Tecnologias Utilizadas </w:t>
+      </w:r>
+    </w:p>
+    <w:p>
+      <w:r>
+        <w:t>As tecnologias utilizadas foram escolhidas pelo grupo anterior</w:t>
+      </w:r>
+      <w:r>
+        <w:t>. De seguida explicamos mais em detalhe cada uma delas</w:t>
+      </w:r>
+      <w:r>
+        <w:t xml:space="preserve"> e o que fizemos em relação</w:t>
+      </w:r>
+      <w:r>
+        <w:t xml:space="preserve"> ao código fonte inicial.</w:t>
+      </w:r>
+    </w:p>
+    <w:p>
+      <w:pPr>
         <w:pStyle w:val="Ttulo2"/>
       </w:pPr>
       <w:r>
+        <w:t xml:space="preserve"> Docker </w:t>
+      </w:r>
+    </w:p>
+    <w:p>
+      <w:r>
+        <w:t xml:space="preserve">O Docker </w:t>
+      </w:r>
+      <w:r>
+        <w:t>é uma ferramenta muito utilizada hoje em dia, pois permite a criação dos chamados “</w:t>
+      </w:r>
+      <w:r>
+        <w:rPr>
+          <w:i/>
+          <w:iCs/>
+        </w:rPr>
+        <w:t>containers</w:t>
+      </w:r>
+      <w:r>
+        <w:t>” (contentores)</w:t>
+      </w:r>
+      <w:r>
+        <w:t>,</w:t>
+      </w:r>
+      <w:r>
+        <w:t xml:space="preserve"> </w:t>
+      </w:r>
+      <w:r>
+        <w:rPr>
+          <w:color w:val="FF0000"/>
+        </w:rPr>
+        <w:t xml:space="preserve">que representam imagens virtuais de software </w:t>
+      </w:r>
+      <w:r>
+        <w:rPr>
+          <w:color w:val="FF0000"/>
+        </w:rPr>
+        <w:t xml:space="preserve">estando </w:t>
+      </w:r>
+      <w:r>
+        <w:rPr>
+          <w:color w:val="FF0000"/>
+        </w:rPr>
+        <w:t>isolada</w:t>
+      </w:r>
+      <w:r>
+        <w:rPr>
+          <w:color w:val="FF0000"/>
+        </w:rPr>
+        <w:t>s</w:t>
+      </w:r>
+      <w:r>
+        <w:rPr>
+          <w:color w:val="FF0000"/>
+        </w:rPr>
+        <w:t xml:space="preserve"> e prontas a usar</w:t>
+      </w:r>
+      <w:r>
+        <w:t>, tornando o processo de distribuição/partilha do código fonte de uma forma muito mais rápida entre máquinas/ambientes (desenvolvimento, testes ou produção).</w:t>
+      </w:r>
+    </w:p>
+    <w:p>
+      <w:r>
+        <w:t>Cada contentor, traz todo o software, bibliotecas e ficheiros de configuração necessários para</w:t>
+      </w:r>
+      <w:r>
+        <w:t xml:space="preserve"> funcionar tal e qual como estava no momento e</w:t>
+      </w:r>
+      <w:r>
+        <w:t xml:space="preserve"> na</w:t>
+      </w:r>
+      <w:r>
+        <w:t xml:space="preserve"> máquina em que foi criado. </w:t>
+      </w:r>
+      <w:r>
+        <w:t xml:space="preserve">Como todos os contentores partilham os serviços de um único </w:t>
+      </w:r>
+      <w:proofErr w:type="spellStart"/>
+      <w:r>
+        <w:rPr>
+          <w:i/>
+          <w:iCs/>
+        </w:rPr>
+        <w:t>kernel</w:t>
+      </w:r>
+      <w:proofErr w:type="spellEnd"/>
+      <w:r>
+        <w:rPr>
+          <w:i/>
+          <w:iCs/>
+        </w:rPr>
+        <w:t xml:space="preserve"> </w:t>
+      </w:r>
+      <w:r>
+        <w:t>do sistema operativo, são usados poucos recursos da máquina virtual.</w:t>
+      </w:r>
+    </w:p>
+    <w:p>
+      <w:r>
+        <w:t>Graças a ist</w:t>
+      </w:r>
+      <w:r>
+        <w:t>o</w:t>
+      </w:r>
+      <w:r>
+        <w:t xml:space="preserve">, o Docker </w:t>
+      </w:r>
+      <w:r>
+        <w:t xml:space="preserve">vem trazer uma grande rapidez na instalação e configuração de projetos em cada </w:t>
+      </w:r>
+      <w:r>
+        <w:t>máquina</w:t>
+      </w:r>
+      <w:r>
+        <w:t>.</w:t>
+      </w:r>
+      <w:r>
+        <w:t xml:space="preserve"> </w:t>
+      </w:r>
+      <w:r>
+        <w:t>B</w:t>
+      </w:r>
+      <w:r>
+        <w:t>asta ter o projeto no computador e correr com o Docker o projeto que está a funcionar como noutro computador qualquer.</w:t>
+      </w:r>
+    </w:p>
+    <w:p>
+      <w:r>
+        <w:t xml:space="preserve">Infelizmente, </w:t>
+      </w:r>
+      <w:r>
+        <w:t>quando iniciamos o projeto, houve alguns problemas com a imagem do Docker</w:t>
+      </w:r>
+      <w:r>
+        <w:t xml:space="preserve"> </w:t>
+      </w:r>
+      <w:r>
+        <w:t xml:space="preserve">que queríamos iniciar, e não conseguíamos colocar o projeto a funcionar corretamente nas nossas máquinas. Sendo assim, e como iremos explicar mais à frente, acabámos por recomeçar a utilização do Docker através do </w:t>
+      </w:r>
+      <w:proofErr w:type="spellStart"/>
+      <w:r>
+        <w:t>Laravel</w:t>
+      </w:r>
+      <w:proofErr w:type="spellEnd"/>
+      <w:r>
+        <w:t xml:space="preserve"> Sail, que já trás tudo configurado para trabalhar com o Docker. </w:t>
+      </w:r>
+    </w:p>
+    <w:p>
+      <w:r>
+        <w:t xml:space="preserve">A partir do momento que fizemos isto, correu tudo como esperado ao utilizar o Docker. Como trabalhamos em </w:t>
+      </w:r>
+      <w:r>
+        <w:t xml:space="preserve">ambiente </w:t>
+      </w:r>
+      <w:r>
+        <w:t>Windows</w:t>
+      </w:r>
+      <w:r>
+        <w:t>, é necessário fazer as configurações do Ubuntu e WSL/WSL2 na nossa máquina inicialmente, e após essa configuração inicial, apenas necessitamos de correr dois comandos para iniciar a máquina.</w:t>
+      </w:r>
+    </w:p>
+    <w:p>
+      <w:r>
+        <w:t>Na tabela seguinte mostramos os comandos necessários para iniciar o container com toda a parte do servidor:</w:t>
+      </w:r>
+    </w:p>
+    <w:tbl>
+      <w:tblPr>
+        <w:tblStyle w:val="TabelacomGrelha"/>
+        <w:tblW w:w="0" w:type="auto"/>
+        <w:tblBorders>
+          <w:top w:val="single" w:sz="4" w:space="0" w:color="7F7F7F" w:themeColor="text1" w:themeTint="80"/>
+          <w:left w:val="single" w:sz="4" w:space="0" w:color="7F7F7F" w:themeColor="text1" w:themeTint="80"/>
+          <w:bottom w:val="single" w:sz="4" w:space="0" w:color="7F7F7F" w:themeColor="text1" w:themeTint="80"/>
+          <w:right w:val="single" w:sz="4" w:space="0" w:color="7F7F7F" w:themeColor="text1" w:themeTint="80"/>
+          <w:insideH w:val="single" w:sz="4" w:space="0" w:color="7F7F7F" w:themeColor="text1" w:themeTint="80"/>
+          <w:insideV w:val="single" w:sz="4" w:space="0" w:color="7F7F7F" w:themeColor="text1" w:themeTint="80"/>
+        </w:tblBorders>
+        <w:shd w:val="clear" w:color="auto" w:fill="D9D9D9" w:themeFill="background1" w:themeFillShade="D9"/>
+        <w:tblLook w:val="04A0" w:firstRow="1" w:lastRow="0" w:firstColumn="1" w:lastColumn="0" w:noHBand="0" w:noVBand="1"/>
+      </w:tblPr>
+      <w:tblGrid>
+        <w:gridCol w:w="8777"/>
+      </w:tblGrid>
+      <w:tr>
+        <w:tc>
+          <w:tcPr>
+            <w:tcW w:w="8777" w:type="dxa"/>
+            <w:shd w:val="clear" w:color="auto" w:fill="D9D9D9" w:themeFill="background1" w:themeFillShade="D9"/>
+          </w:tcPr>
+          <w:p>
+            <w:pPr>
+              <w:ind w:firstLine="22"/>
+            </w:pPr>
+            <w:r>
+              <w:t xml:space="preserve">Através da consola do </w:t>
+            </w:r>
+            <w:r>
+              <w:t>U</w:t>
+            </w:r>
+            <w:r>
+              <w:t xml:space="preserve">buntu, </w:t>
+            </w:r>
+            <w:r>
+              <w:t>e estando n</w:t>
+            </w:r>
+            <w:r>
+              <w:t>a pasta do projeto:</w:t>
+            </w:r>
+          </w:p>
+          <w:p>
+            <w:pPr>
+              <w:spacing w:line="276" w:lineRule="auto"/>
+              <w:ind w:firstLine="22"/>
+              <w:rPr>
+                <w:rFonts w:ascii="Courier New" w:hAnsi="Courier New" w:cs="Courier New"/>
+                <w:lang w:val="en-US"/>
+              </w:rPr>
+            </w:pPr>
+            <w:r>
+              <w:rPr>
+                <w:rFonts w:ascii="Courier New" w:hAnsi="Courier New" w:cs="Courier New"/>
+                <w:b/>
+                <w:bCs/>
+                <w:lang w:val="en-US"/>
+              </w:rPr>
+              <w:lastRenderedPageBreak/>
+              <w:t>…</w:t>
+            </w:r>
+            <w:r>
+              <w:rPr>
+                <w:rFonts w:ascii="Courier New" w:hAnsi="Courier New" w:cs="Courier New"/>
+                <w:b/>
+                <w:bCs/>
+                <w:lang w:val="en-US"/>
+              </w:rPr>
+              <w:t>/</w:t>
+            </w:r>
+            <w:r>
+              <w:rPr>
+                <w:rFonts w:ascii="Courier New" w:hAnsi="Courier New" w:cs="Courier New"/>
+                <w:b/>
+                <w:bCs/>
+                <w:lang w:val="en-US"/>
+              </w:rPr>
+              <w:t>project-root</w:t>
+            </w:r>
+            <w:r>
+              <w:rPr>
+                <w:rFonts w:ascii="Courier New" w:hAnsi="Courier New" w:cs="Courier New"/>
+                <w:b/>
+                <w:bCs/>
+                <w:lang w:val="en-US"/>
+              </w:rPr>
+              <w:t>$</w:t>
+            </w:r>
+            <w:r>
+              <w:rPr>
+                <w:rFonts w:ascii="Courier New" w:hAnsi="Courier New" w:cs="Courier New"/>
+                <w:lang w:val="en-US"/>
+              </w:rPr>
+              <w:t xml:space="preserve"> alias sail='[ -f </w:t>
+            </w:r>
+            <w:proofErr w:type="gramStart"/>
+            <w:r>
+              <w:rPr>
+                <w:rFonts w:ascii="Courier New" w:hAnsi="Courier New" w:cs="Courier New"/>
+                <w:lang w:val="en-US"/>
+              </w:rPr>
+              <w:t>sail ]</w:t>
+            </w:r>
+            <w:proofErr w:type="gramEnd"/>
+            <w:r>
+              <w:rPr>
+                <w:rFonts w:ascii="Courier New" w:hAnsi="Courier New" w:cs="Courier New"/>
+                <w:lang w:val="en-US"/>
+              </w:rPr>
+              <w:t xml:space="preserve"> &amp;&amp; bash sail || bash vendor/bin/sail'</w:t>
+            </w:r>
+          </w:p>
+          <w:p>
+            <w:pPr>
+              <w:spacing w:line="276" w:lineRule="auto"/>
+              <w:ind w:firstLine="22"/>
+              <w:rPr>
+                <w:rFonts w:ascii="Courier New" w:hAnsi="Courier New" w:cs="Courier New"/>
+                <w:lang w:val="en-US"/>
+              </w:rPr>
+            </w:pPr>
+          </w:p>
+          <w:p>
+            <w:pPr>
+              <w:spacing w:line="276" w:lineRule="auto"/>
+              <w:ind w:firstLine="22"/>
+              <w:rPr>
+                <w:rFonts w:ascii="Courier New" w:hAnsi="Courier New" w:cs="Courier New"/>
+                <w:lang w:val="en-US"/>
+              </w:rPr>
+            </w:pPr>
+            <w:r>
+              <w:rPr>
+                <w:rFonts w:ascii="Courier New" w:hAnsi="Courier New" w:cs="Courier New"/>
+                <w:b/>
+                <w:bCs/>
+                <w:lang w:val="en-US"/>
+              </w:rPr>
+              <w:t>…/project-root$</w:t>
+            </w:r>
+            <w:r>
+              <w:rPr>
+                <w:rFonts w:ascii="Courier New" w:hAnsi="Courier New" w:cs="Courier New"/>
+                <w:lang w:val="en-US"/>
+              </w:rPr>
+              <w:t xml:space="preserve"> sail up -d</w:t>
+            </w:r>
+          </w:p>
+          <w:p>
+            <w:pPr>
+              <w:spacing w:line="276" w:lineRule="auto"/>
+              <w:ind w:firstLine="22"/>
+              <w:rPr>
+                <w:lang w:val="en-US"/>
+              </w:rPr>
+            </w:pPr>
+          </w:p>
+        </w:tc>
+      </w:tr>
+    </w:tbl>
+    <w:p>
+      <w:pPr>
+        <w:rPr>
+          <w:lang w:val="en-US"/>
+        </w:rPr>
+      </w:pPr>
+    </w:p>
+    <w:p>
+      <w:pPr>
+        <w:pStyle w:val="Ttulo2"/>
+      </w:pPr>
+      <w:proofErr w:type="spellStart"/>
+      <w:r>
+        <w:t>Laravel</w:t>
+      </w:r>
+      <w:proofErr w:type="spellEnd"/>
+      <w:r>
+        <w:t xml:space="preserve"> </w:t>
+      </w:r>
+    </w:p>
+    <w:p>
+      <w:r>
+        <w:t xml:space="preserve">O </w:t>
+      </w:r>
+      <w:proofErr w:type="spellStart"/>
+      <w:r>
+        <w:rPr>
+          <w:i/>
+          <w:iCs/>
+        </w:rPr>
+        <w:t>Laravel</w:t>
+      </w:r>
+      <w:proofErr w:type="spellEnd"/>
+      <w:r>
+        <w:t xml:space="preserve"> é uma </w:t>
+      </w:r>
+      <w:proofErr w:type="spellStart"/>
+      <w:r>
+        <w:t>framework</w:t>
+      </w:r>
+      <w:proofErr w:type="spellEnd"/>
+      <w:r>
+        <w:t xml:space="preserve"> PHP para o desenvolvimento de aplicações Web com o modelo MVC (</w:t>
+      </w:r>
+      <w:proofErr w:type="spellStart"/>
+      <w:r>
+        <w:rPr>
+          <w:i/>
+          <w:iCs/>
+        </w:rPr>
+        <w:t>Model-View-Controller</w:t>
+      </w:r>
+      <w:proofErr w:type="spellEnd"/>
+      <w:r>
+        <w:t xml:space="preserve">). Um dos pontos fortes do </w:t>
+      </w:r>
+      <w:proofErr w:type="spellStart"/>
+      <w:r>
+        <w:rPr>
+          <w:i/>
+          <w:iCs/>
+        </w:rPr>
+        <w:t>Laravel</w:t>
+      </w:r>
+      <w:proofErr w:type="spellEnd"/>
+      <w:r>
+        <w:t xml:space="preserve"> é a sua gestão de pacotes, que é modelar com um sistema de dependências dedicado, as suas várias maneiras de acesso a </w:t>
+      </w:r>
+      <w:proofErr w:type="spellStart"/>
+      <w:r>
+        <w:t>BD’s</w:t>
+      </w:r>
+      <w:proofErr w:type="spellEnd"/>
+      <w:r>
+        <w:t xml:space="preserve"> relacionais e serviços que ajudam no desenvolvimento e manutenção da aplicação. </w:t>
+      </w:r>
+    </w:p>
+    <w:p>
+      <w:r>
+        <w:t>N</w:t>
+      </w:r>
+      <w:r>
+        <w:t>a aplicação</w:t>
+      </w:r>
+      <w:r>
+        <w:t xml:space="preserve">, o </w:t>
+      </w:r>
+      <w:proofErr w:type="spellStart"/>
+      <w:r>
+        <w:rPr>
+          <w:i/>
+          <w:iCs/>
+        </w:rPr>
+        <w:t>Laravel</w:t>
+      </w:r>
+      <w:proofErr w:type="spellEnd"/>
+      <w:r>
+        <w:t xml:space="preserve"> é usado para </w:t>
+      </w:r>
+      <w:r>
+        <w:t xml:space="preserve">toda a lógica da parte do servidor, </w:t>
+      </w:r>
+      <w:r>
+        <w:t>gerindo as rotas</w:t>
+      </w:r>
+      <w:r>
+        <w:t>,</w:t>
+      </w:r>
+      <w:r>
+        <w:t xml:space="preserve"> ligações a </w:t>
+      </w:r>
+      <w:proofErr w:type="spellStart"/>
+      <w:r>
+        <w:t>APIs</w:t>
+      </w:r>
+      <w:proofErr w:type="spellEnd"/>
+      <w:r>
+        <w:t xml:space="preserve"> externas, </w:t>
+      </w:r>
+      <w:r>
+        <w:t xml:space="preserve">sincronização dos cursos </w:t>
+      </w:r>
+      <w:r>
+        <w:t xml:space="preserve">(e </w:t>
+      </w:r>
+      <w:proofErr w:type="spellStart"/>
+      <w:r>
+        <w:t>UCs</w:t>
+      </w:r>
+      <w:proofErr w:type="spellEnd"/>
+      <w:r>
+        <w:t xml:space="preserve"> e </w:t>
+      </w:r>
+      <w:r>
+        <w:t>p</w:t>
+      </w:r>
+      <w:r>
+        <w:t xml:space="preserve">rofessores das </w:t>
+      </w:r>
+      <w:proofErr w:type="spellStart"/>
+      <w:r>
+        <w:t>UCs</w:t>
+      </w:r>
+      <w:proofErr w:type="spellEnd"/>
+      <w:r>
+        <w:t>)</w:t>
+      </w:r>
+      <w:r>
+        <w:t xml:space="preserve">, </w:t>
+      </w:r>
+      <w:r>
+        <w:t xml:space="preserve">e </w:t>
+      </w:r>
+      <w:r>
+        <w:t xml:space="preserve">na implementação </w:t>
+      </w:r>
+      <w:r>
+        <w:t>de uma API</w:t>
+      </w:r>
+      <w:r>
+        <w:t xml:space="preserve"> para consumo da aplicação </w:t>
+      </w:r>
+      <w:proofErr w:type="spellStart"/>
+      <w:r>
+        <w:rPr>
+          <w:i/>
+          <w:iCs/>
+        </w:rPr>
+        <w:t>Front-end</w:t>
+      </w:r>
+      <w:proofErr w:type="spellEnd"/>
+      <w:r>
+        <w:t xml:space="preserve"> feita com base em </w:t>
+      </w:r>
+      <w:proofErr w:type="spellStart"/>
+      <w:r>
+        <w:rPr>
+          <w:i/>
+          <w:iCs/>
+        </w:rPr>
+        <w:t>React</w:t>
+      </w:r>
+      <w:proofErr w:type="spellEnd"/>
+      <w:r>
+        <w:t>.</w:t>
+      </w:r>
+      <w:r>
+        <w:t xml:space="preserve"> </w:t>
+      </w:r>
+      <w:r>
+        <w:t>Houve ainda alguns pedidos</w:t>
+      </w:r>
+      <w:r>
+        <w:t xml:space="preserve"> para criação de uma API para comunicação com outras aplicações que possam vir a ser desenvolvidas, neste caso, que disponibilize as avaliações calendarizadas no nosso sistema para fora.</w:t>
+      </w:r>
+    </w:p>
+    <w:p>
+      <w:r>
+        <w:t xml:space="preserve">O </w:t>
+      </w:r>
+      <w:proofErr w:type="spellStart"/>
+      <w:r>
+        <w:rPr>
+          <w:i/>
+          <w:iCs/>
+        </w:rPr>
+        <w:t>Laravel</w:t>
+      </w:r>
+      <w:proofErr w:type="spellEnd"/>
+      <w:r>
+        <w:t xml:space="preserve"> controla ainda a autenticação na plataforma, </w:t>
+      </w:r>
+      <w:r>
+        <w:t xml:space="preserve">tendo alguns utilizadores por defeito que funcionam com base no </w:t>
+      </w:r>
+      <w:proofErr w:type="spellStart"/>
+      <w:r>
+        <w:rPr>
+          <w:i/>
+          <w:iCs/>
+        </w:rPr>
+        <w:t>Laravel</w:t>
+      </w:r>
+      <w:proofErr w:type="spellEnd"/>
+      <w:r>
+        <w:rPr>
+          <w:i/>
+          <w:iCs/>
+        </w:rPr>
+        <w:t xml:space="preserve"> </w:t>
+      </w:r>
+      <w:proofErr w:type="spellStart"/>
+      <w:r>
+        <w:rPr>
+          <w:i/>
+          <w:iCs/>
+        </w:rPr>
+        <w:t>Passport</w:t>
+      </w:r>
+      <w:proofErr w:type="spellEnd"/>
+      <w:r>
+        <w:t xml:space="preserve">, e fazendo sincronização com o </w:t>
+      </w:r>
+      <w:r>
+        <w:t>serviço LDAP da escola</w:t>
+      </w:r>
+      <w:r>
+        <w:t>.</w:t>
+      </w:r>
+    </w:p>
+    <w:p>
+      <w:pPr>
+        <w:rPr>
+          <w:u w:val="single"/>
+        </w:rPr>
+      </w:pPr>
+      <w:r>
+        <w:t xml:space="preserve">Quando iniciámos o projeto, esta parte já estava bastante </w:t>
+      </w:r>
+      <w:r>
+        <w:t>avançada</w:t>
+      </w:r>
+      <w:r>
+        <w:t xml:space="preserve">, no entanto havia algumas falhas que fomos corrigindo à medida que íamos entregando novas funcionalidades ou correções aos professores, incluindo correções de validações, </w:t>
+      </w:r>
+      <w:r>
+        <w:t xml:space="preserve">melhorias de performance (especialmente na sincronização de </w:t>
+      </w:r>
+      <w:proofErr w:type="spellStart"/>
+      <w:r>
+        <w:t>UCs</w:t>
+      </w:r>
+      <w:proofErr w:type="spellEnd"/>
+      <w:r>
+        <w:t xml:space="preserve"> e Cursos)</w:t>
+      </w:r>
+      <w:r>
+        <w:t xml:space="preserve">, reorganização e melhoria das </w:t>
+      </w:r>
+      <w:proofErr w:type="spellStart"/>
+      <w:r>
+        <w:rPr>
+          <w:i/>
+          <w:iCs/>
+        </w:rPr>
+        <w:t>migrations</w:t>
+      </w:r>
+      <w:proofErr w:type="spellEnd"/>
+      <w:r>
+        <w:t xml:space="preserve"> e </w:t>
+      </w:r>
+      <w:proofErr w:type="spellStart"/>
+      <w:r>
+        <w:rPr>
+          <w:i/>
+          <w:iCs/>
+        </w:rPr>
+        <w:t>seeders</w:t>
+      </w:r>
+      <w:proofErr w:type="spellEnd"/>
+      <w:r>
+        <w:t xml:space="preserve"> da BD</w:t>
+      </w:r>
+      <w:r>
+        <w:t xml:space="preserve">, e divisão e organização do código em módulos específicos, tendo em conta as boas práticas do </w:t>
+      </w:r>
+      <w:proofErr w:type="spellStart"/>
+      <w:r>
+        <w:rPr>
+          <w:i/>
+          <w:iCs/>
+        </w:rPr>
+        <w:t>Laravel</w:t>
+      </w:r>
+      <w:proofErr w:type="spellEnd"/>
+      <w:r>
+        <w:t>.</w:t>
+      </w:r>
+    </w:p>
+    <w:p/>
+    <w:p>
+      <w:pPr>
+        <w:pStyle w:val="Ttulo2"/>
+      </w:pPr>
+      <w:r>
         <w:lastRenderedPageBreak/>
+        <w:t xml:space="preserve"> </w:t>
+      </w:r>
+      <w:proofErr w:type="spellStart"/>
+      <w:r>
+        <w:t>MySQL</w:t>
+      </w:r>
+      <w:proofErr w:type="spellEnd"/>
+    </w:p>
+    <w:p>
+      <w:pPr>
+        <w:rPr>
+          <w:rFonts w:cs="Times New Roman"/>
+          <w:color w:val="000000"/>
+          <w:sz w:val="23"/>
+          <w:szCs w:val="23"/>
+        </w:rPr>
+      </w:pPr>
+      <w:r>
+        <w:rPr>
+          <w:rFonts w:cs="Times New Roman"/>
+          <w:color w:val="000000"/>
+          <w:sz w:val="23"/>
+          <w:szCs w:val="23"/>
+        </w:rPr>
+        <w:t xml:space="preserve">O </w:t>
+      </w:r>
+      <w:proofErr w:type="spellStart"/>
+      <w:r>
+        <w:rPr>
+          <w:rFonts w:cs="Times New Roman"/>
+          <w:color w:val="000000"/>
+          <w:sz w:val="23"/>
+          <w:szCs w:val="23"/>
+        </w:rPr>
+        <w:t>MySQL</w:t>
+      </w:r>
+      <w:proofErr w:type="spellEnd"/>
+      <w:r>
+        <w:rPr>
+          <w:rFonts w:cs="Times New Roman"/>
+          <w:color w:val="000000"/>
+          <w:sz w:val="23"/>
+          <w:szCs w:val="23"/>
+        </w:rPr>
+        <w:t xml:space="preserve"> é um sistema de gestão de base de dados. Utiliza como base a linguagem SQL, que permite criar, modificar e extrair data de uma BD relacional, bem como controlar o acesso por utilizador à BD.</w:t>
+      </w:r>
+    </w:p>
+    <w:p>
+      <w:pPr>
+        <w:rPr>
+          <w:rFonts w:cs="Times New Roman"/>
+          <w:color w:val="000000"/>
+          <w:sz w:val="23"/>
+          <w:szCs w:val="23"/>
+        </w:rPr>
+      </w:pPr>
+      <w:r>
+        <w:rPr>
+          <w:rFonts w:cs="Times New Roman"/>
+          <w:color w:val="000000"/>
+          <w:sz w:val="23"/>
+          <w:szCs w:val="23"/>
+        </w:rPr>
+        <w:t xml:space="preserve">As razões para usar o </w:t>
+      </w:r>
+      <w:proofErr w:type="spellStart"/>
+      <w:r>
+        <w:rPr>
+          <w:rFonts w:cs="Times New Roman"/>
+          <w:color w:val="000000"/>
+          <w:sz w:val="23"/>
+          <w:szCs w:val="23"/>
+        </w:rPr>
+        <w:t>MySQL</w:t>
+      </w:r>
+      <w:proofErr w:type="spellEnd"/>
+      <w:r>
+        <w:rPr>
+          <w:rFonts w:cs="Times New Roman"/>
+          <w:color w:val="000000"/>
+          <w:sz w:val="23"/>
+          <w:szCs w:val="23"/>
+        </w:rPr>
+        <w:t xml:space="preserve"> foi por ser rápido, fácil de usar, portabilidade, segurança, ocupar pouco espaço e recursos, e por ser grátis. </w:t>
+      </w:r>
+    </w:p>
+    <w:p>
+      <w:pPr>
+        <w:pStyle w:val="Ttulo2"/>
+      </w:pPr>
+      <w:r>
+        <w:t xml:space="preserve"> </w:t>
+      </w:r>
+      <w:r>
+        <w:t>Redis</w:t>
+      </w:r>
+    </w:p>
+    <w:p>
+      <w:proofErr w:type="spellStart"/>
+      <w:r>
+        <w:rPr>
+          <w:rFonts w:cs="Times New Roman"/>
+          <w:color w:val="000000"/>
+          <w:sz w:val="23"/>
+          <w:szCs w:val="23"/>
+        </w:rPr>
+        <w:t>Syncs</w:t>
+      </w:r>
+      <w:proofErr w:type="spellEnd"/>
+      <w:r>
+        <w:rPr>
+          <w:rFonts w:cs="Times New Roman"/>
+          <w:color w:val="000000"/>
+          <w:sz w:val="23"/>
+          <w:szCs w:val="23"/>
+        </w:rPr>
+        <w:t xml:space="preserve"> / </w:t>
+      </w:r>
+      <w:proofErr w:type="spellStart"/>
+      <w:r>
+        <w:rPr>
+          <w:rFonts w:cs="Times New Roman"/>
+          <w:color w:val="000000"/>
+          <w:sz w:val="23"/>
+          <w:szCs w:val="23"/>
+        </w:rPr>
+        <w:t>cron</w:t>
+      </w:r>
+      <w:proofErr w:type="spellEnd"/>
+      <w:r>
+        <w:rPr>
+          <w:rFonts w:cs="Times New Roman"/>
+          <w:color w:val="000000"/>
+          <w:sz w:val="23"/>
+          <w:szCs w:val="23"/>
+        </w:rPr>
+        <w:t xml:space="preserve"> / </w:t>
+      </w:r>
+      <w:proofErr w:type="spellStart"/>
+      <w:r>
+        <w:rPr>
+          <w:rFonts w:cs="Times New Roman"/>
+          <w:color w:val="000000"/>
+          <w:sz w:val="23"/>
+          <w:szCs w:val="23"/>
+        </w:rPr>
+        <w:t>queues</w:t>
+      </w:r>
+      <w:proofErr w:type="spellEnd"/>
+      <w:r>
+        <w:rPr>
+          <w:rFonts w:cs="Times New Roman"/>
+          <w:color w:val="000000"/>
+          <w:sz w:val="23"/>
+          <w:szCs w:val="23"/>
+        </w:rPr>
+        <w:t xml:space="preserve"> </w:t>
+      </w:r>
+    </w:p>
+    <w:p>
+      <w:pPr>
+        <w:pStyle w:val="Ttulo2"/>
+      </w:pPr>
+      <w:r>
+        <w:t xml:space="preserve"> </w:t>
+      </w:r>
+      <w:proofErr w:type="spellStart"/>
+      <w:r>
+        <w:t>React</w:t>
+      </w:r>
+      <w:proofErr w:type="spellEnd"/>
+      <w:r>
+        <w:t xml:space="preserve"> JS</w:t>
+      </w:r>
+    </w:p>
+    <w:p>
+      <w:pPr>
+        <w:rPr>
+          <w:rFonts w:cs="Times New Roman"/>
+          <w:color w:val="000000"/>
+          <w:sz w:val="23"/>
+          <w:szCs w:val="23"/>
+        </w:rPr>
+      </w:pPr>
+      <w:r>
+        <w:rPr>
+          <w:rFonts w:cs="Times New Roman"/>
+          <w:color w:val="000000"/>
+          <w:sz w:val="23"/>
+          <w:szCs w:val="23"/>
+        </w:rPr>
+        <w:t xml:space="preserve">O </w:t>
+      </w:r>
+      <w:proofErr w:type="spellStart"/>
+      <w:r>
+        <w:rPr>
+          <w:rFonts w:cs="Times New Roman"/>
+          <w:color w:val="000000"/>
+          <w:sz w:val="23"/>
+          <w:szCs w:val="23"/>
+        </w:rPr>
+        <w:t>React</w:t>
+      </w:r>
+      <w:proofErr w:type="spellEnd"/>
+      <w:r>
+        <w:rPr>
+          <w:rFonts w:cs="Times New Roman"/>
+          <w:color w:val="000000"/>
+          <w:sz w:val="23"/>
+          <w:szCs w:val="23"/>
+        </w:rPr>
+        <w:t xml:space="preserve"> é uma biblioteca de JavaScript utilizada para contruir </w:t>
+      </w:r>
+      <w:proofErr w:type="spellStart"/>
+      <w:r>
+        <w:rPr>
+          <w:rFonts w:cs="Times New Roman"/>
+          <w:i/>
+          <w:iCs/>
+          <w:color w:val="000000"/>
+          <w:sz w:val="23"/>
+          <w:szCs w:val="23"/>
+        </w:rPr>
+        <w:t>user</w:t>
+      </w:r>
+      <w:proofErr w:type="spellEnd"/>
+      <w:r>
+        <w:rPr>
+          <w:rFonts w:cs="Times New Roman"/>
+          <w:i/>
+          <w:iCs/>
+          <w:color w:val="000000"/>
+          <w:sz w:val="23"/>
+          <w:szCs w:val="23"/>
+        </w:rPr>
+        <w:t xml:space="preserve"> interfaces</w:t>
+      </w:r>
+      <w:r>
+        <w:rPr>
+          <w:rFonts w:cs="Times New Roman"/>
+          <w:color w:val="000000"/>
+          <w:sz w:val="23"/>
+          <w:szCs w:val="23"/>
+        </w:rPr>
+        <w:t xml:space="preserve">. </w:t>
+      </w:r>
+    </w:p>
+    <w:p>
+      <w:pPr>
+        <w:rPr>
+          <w:rFonts w:cs="Times New Roman"/>
+          <w:color w:val="000000"/>
+          <w:sz w:val="23"/>
+          <w:szCs w:val="23"/>
+        </w:rPr>
+      </w:pPr>
+      <w:r>
+        <w:rPr>
+          <w:rFonts w:cs="Times New Roman"/>
+          <w:color w:val="000000"/>
+          <w:sz w:val="23"/>
+          <w:szCs w:val="23"/>
+        </w:rPr>
+        <w:t xml:space="preserve">Com a possibilidade de se fazer um </w:t>
+      </w:r>
+      <w:proofErr w:type="spellStart"/>
+      <w:r>
+        <w:rPr>
+          <w:rFonts w:cs="Times New Roman"/>
+          <w:i/>
+          <w:iCs/>
+          <w:color w:val="000000"/>
+          <w:sz w:val="23"/>
+          <w:szCs w:val="23"/>
+        </w:rPr>
+        <w:t>frontend</w:t>
+      </w:r>
+      <w:proofErr w:type="spellEnd"/>
+      <w:r>
+        <w:rPr>
+          <w:rFonts w:cs="Times New Roman"/>
+          <w:i/>
+          <w:iCs/>
+          <w:color w:val="000000"/>
+          <w:sz w:val="23"/>
+          <w:szCs w:val="23"/>
+        </w:rPr>
+        <w:t xml:space="preserve"> </w:t>
+      </w:r>
+      <w:r>
+        <w:rPr>
+          <w:rFonts w:cs="Times New Roman"/>
+          <w:color w:val="000000"/>
+          <w:sz w:val="23"/>
+          <w:szCs w:val="23"/>
+        </w:rPr>
+        <w:t xml:space="preserve">totalmente novo, foi escolhido o </w:t>
+      </w:r>
+      <w:proofErr w:type="spellStart"/>
+      <w:r>
+        <w:rPr>
+          <w:rFonts w:cs="Times New Roman"/>
+          <w:color w:val="000000"/>
+          <w:sz w:val="23"/>
+          <w:szCs w:val="23"/>
+        </w:rPr>
+        <w:t>React</w:t>
+      </w:r>
+      <w:proofErr w:type="spellEnd"/>
+      <w:r>
+        <w:rPr>
+          <w:rFonts w:cs="Times New Roman"/>
+          <w:color w:val="000000"/>
+          <w:sz w:val="23"/>
+          <w:szCs w:val="23"/>
+        </w:rPr>
+        <w:t xml:space="preserve"> por esta ser uma biblioteca extremamente estável, assim como uma grande comunidade de suporte. Além disso, o </w:t>
+      </w:r>
+      <w:proofErr w:type="spellStart"/>
+      <w:r>
+        <w:rPr>
+          <w:rFonts w:cs="Times New Roman"/>
+          <w:color w:val="000000"/>
+          <w:sz w:val="23"/>
+          <w:szCs w:val="23"/>
+        </w:rPr>
+        <w:t>React</w:t>
+      </w:r>
+      <w:proofErr w:type="spellEnd"/>
+      <w:r>
+        <w:rPr>
+          <w:rFonts w:cs="Times New Roman"/>
+          <w:color w:val="000000"/>
+          <w:sz w:val="23"/>
+          <w:szCs w:val="23"/>
+        </w:rPr>
+        <w:t xml:space="preserve">, comparando com o Vue.js, tem mais bibliotecas e ferramentas, e é mais simples e rápido na construção de uma aplicação complexa, no nosso entender e opinião pessoal. </w:t>
+      </w:r>
+    </w:p>
+    <w:p/>
+    <w:p>
+      <w:pPr>
+        <w:pStyle w:val="Ttulo2"/>
+      </w:pPr>
+      <w:r>
+        <w:lastRenderedPageBreak/>
+        <w:t xml:space="preserve"> Diagrama de Arquitetura </w:t>
+      </w:r>
+    </w:p>
+    <w:p>
+      <w:r>
+        <w:rPr>
+          <w:noProof/>
+        </w:rPr>
+        <w:drawing>
+          <wp:anchor distT="0" distB="0" distL="114300" distR="114300" simplePos="0" relativeHeight="251717120" behindDoc="0" locked="0" layoutInCell="1" allowOverlap="1" wp14:anchorId="1B855AB0" wp14:editId="0E0E3809">
+            <wp:simplePos x="0" y="0"/>
+            <wp:positionH relativeFrom="margin">
+              <wp:posOffset>-1270</wp:posOffset>
+            </wp:positionH>
+            <wp:positionV relativeFrom="paragraph">
+              <wp:posOffset>401320</wp:posOffset>
+            </wp:positionV>
+            <wp:extent cx="5579745" cy="3180080"/>
+            <wp:effectExtent l="0" t="0" r="1905" b="1270"/>
+            <wp:wrapTopAndBottom/>
+            <wp:docPr id="5" name="Imagem 5"/>
+            <wp:cNvGraphicFramePr>
+              <a:graphicFrameLocks xmlns:a="http://schemas.openxmlformats.org/drawingml/2006/main" noChangeAspect="1"/>
+            </wp:cNvGraphicFramePr>
+            <a:graphic xmlns:a="http://schemas.openxmlformats.org/drawingml/2006/main">
+              <a:graphicData uri="http://schemas.openxmlformats.org/drawingml/2006/picture">
+                <pic:pic xmlns:pic="http://schemas.openxmlformats.org/drawingml/2006/picture">
+                  <pic:nvPicPr>
+                    <pic:cNvPr id="1" name=""/>
+                    <pic:cNvPicPr/>
+                  </pic:nvPicPr>
+                  <pic:blipFill>
+                    <a:blip r:embed="rId14">
+                      <a:extLst>
+                        <a:ext uri="{28A0092B-C50C-407E-A947-70E740481C1C}">
+                          <a14:useLocalDpi xmlns:a14="http://schemas.microsoft.com/office/drawing/2010/main" val="0"/>
+                        </a:ext>
+                      </a:extLst>
+                    </a:blip>
+                    <a:stretch>
+                      <a:fillRect/>
+                    </a:stretch>
+                  </pic:blipFill>
+                  <pic:spPr>
+                    <a:xfrm>
+                      <a:off x="0" y="0"/>
+                      <a:ext cx="5579745" cy="3180080"/>
+                    </a:xfrm>
+                    <a:prstGeom prst="rect">
+                      <a:avLst/>
+                    </a:prstGeom>
+                  </pic:spPr>
+                </pic:pic>
+              </a:graphicData>
+            </a:graphic>
+            <wp14:sizeRelH relativeFrom="page">
+              <wp14:pctWidth>0</wp14:pctWidth>
+            </wp14:sizeRelH>
+            <wp14:sizeRelV relativeFrom="page">
+              <wp14:pctHeight>0</wp14:pctHeight>
+            </wp14:sizeRelV>
+          </wp:anchor>
+        </w:drawing>
+      </w:r>
+      <w:r>
+        <w:t>Na figura 1 é possível verificar como é que cada tecnologia se interliga na aplicação</w:t>
+      </w:r>
+    </w:p>
+    <w:p>
+      <w:pPr>
+        <w:spacing w:line="276" w:lineRule="auto"/>
+        <w:ind w:firstLine="0"/>
+        <w:jc w:val="left"/>
+      </w:pPr>
+    </w:p>
+    <w:p>
+      <w:pPr>
+        <w:spacing w:line="276" w:lineRule="auto"/>
+        <w:ind w:firstLine="0"/>
+        <w:jc w:val="left"/>
+      </w:pPr>
+    </w:p>
+    <w:p>
+      <w:pPr>
+        <w:spacing w:line="276" w:lineRule="auto"/>
+        <w:ind w:firstLine="0"/>
+        <w:jc w:val="left"/>
+      </w:pPr>
+    </w:p>
+    <w:p>
+      <w:pPr>
+        <w:spacing w:line="276" w:lineRule="auto"/>
+        <w:ind w:firstLine="0"/>
+        <w:jc w:val="left"/>
+      </w:pPr>
+      <w:r>
+        <w:br w:type="page"/>
+      </w:r>
+    </w:p>
+    <w:p>
+      <w:pPr>
+        <w:spacing w:line="276" w:lineRule="auto"/>
+        <w:ind w:firstLine="0"/>
+        <w:jc w:val="left"/>
+      </w:pPr>
+    </w:p>
+    <w:p>
+      <w:pPr>
+        <w:spacing w:line="276" w:lineRule="auto"/>
+        <w:ind w:firstLine="0"/>
+        <w:jc w:val="left"/>
+      </w:pPr>
+    </w:p>
+    <w:p>
+      <w:pPr>
+        <w:spacing w:line="276" w:lineRule="auto"/>
+        <w:ind w:firstLine="0"/>
+        <w:jc w:val="left"/>
+        <w:rPr>
+          <w:color w:val="FF0000"/>
+        </w:rPr>
+      </w:pPr>
+      <w:r>
+        <w:rPr>
+          <w:color w:val="FF0000"/>
+        </w:rPr>
+        <w:t>A rever:</w:t>
+      </w:r>
+    </w:p>
+    <w:p>
+      <w:pPr>
+        <w:pStyle w:val="Ttulo2"/>
+      </w:pPr>
+      <w:r>
         <w:t xml:space="preserve"> Processo de Gestão dos Calendários</w:t>
       </w:r>
     </w:p>
@@ -5465,7 +6662,11 @@
       </w:r>
       <w:proofErr w:type="spellEnd"/>
       <w:r>
-        <w:t xml:space="preserve"> e ser ele a preencher certas avaliações, depois passar a fase para “Em Edição (Responsável UC)”. Nesta fase tanto o Coordenador de Curso como os Responsáveis das </w:t>
+        <w:t xml:space="preserve"> e ser ele a preencher certas avaliações, depois passar a fase para “Em Edição (Responsável </w:t>
+      </w:r>
+      <w:r>
+        <w:lastRenderedPageBreak/>
+        <w:t xml:space="preserve">UC)”. Nesta fase tanto o Coordenador de Curso como os Responsáveis das </w:t>
       </w:r>
       <w:proofErr w:type="spellStart"/>
       <w:r>
@@ -5489,11 +6690,7 @@
       </w:r>
       <w:proofErr w:type="spellEnd"/>
       <w:r>
-        <w:t xml:space="preserve"> pelas quais são responsáveis. Após as avaliações estarem </w:t>
-      </w:r>
-      <w:r>
-        <w:lastRenderedPageBreak/>
-        <w:t>marcadas e validadas pelo Coordenador de Curso, este passa a fase para “Em Avaliação (Alunos)”.</w:t>
+        <w:t xml:space="preserve"> pelas quais são responsáveis. Após as avaliações estarem marcadas e validadas pelo Coordenador de Curso, este passa a fase para “Em Avaliação (Alunos)”.</w:t>
       </w:r>
     </w:p>
     <w:p>
@@ -5547,12 +6744,12 @@
     </w:p>
     <w:p>
       <w:r>
+        <w:lastRenderedPageBreak/>
         <w:t>Desta vez, na fase “Em Edição (GOP)”, o GOP pode fazer as alterações que achar pertinentes e coloca a fase do calendário como “Em Avaliação (Direção)”.</w:t>
       </w:r>
     </w:p>
     <w:p>
       <w:r>
-        <w:lastRenderedPageBreak/>
         <w:t>Na fase “Em Avaliação (Direção)”, a Direção valida o calendário. Após validar o calendário e aprová-lo, coloca o mesmo na fase de “Aprovado”. Não aprovando, volta a colocar o calendário na fase “Em Edição (GOP)”, e o processo repete-se até a Direção aprovar o Calendário.</w:t>
       </w:r>
     </w:p>
@@ -5637,6 +6834,7 @@
         <w:jc w:val="left"/>
       </w:pPr>
       <w:r>
+        <w:lastRenderedPageBreak/>
         <w:br w:type="page"/>
       </w:r>
     </w:p>
@@ -5929,7 +7127,7 @@
                           </pic:cNvPicPr>
                         </pic:nvPicPr>
                         <pic:blipFill>
-                          <a:blip r:embed="rId14">
+                          <a:blip r:embed="rId15">
                             <a:extLst>
                               <a:ext uri="{28A0092B-C50C-407E-A947-70E740481C1C}">
                                 <a14:useLocalDpi xmlns:a14="http://schemas.microsoft.com/office/drawing/2010/main" val="0"/>
@@ -6519,7 +7717,7 @@
                           </pic:cNvPicPr>
                         </pic:nvPicPr>
                         <pic:blipFill>
-                          <a:blip r:embed="rId15">
+                          <a:blip r:embed="rId16">
                             <a:extLst>
                               <a:ext uri="{28A0092B-C50C-407E-A947-70E740481C1C}">
                                 <a14:useLocalDpi xmlns:a14="http://schemas.microsoft.com/office/drawing/2010/main" val="0"/>
@@ -7339,9 +8537,9 @@
       </w:r>
     </w:p>
     <w:sectPr>
-      <w:headerReference w:type="even" r:id="rId16"/>
-      <w:headerReference w:type="default" r:id="rId17"/>
-      <w:footerReference w:type="default" r:id="rId18"/>
+      <w:headerReference w:type="even" r:id="rId17"/>
+      <w:headerReference w:type="default" r:id="rId18"/>
+      <w:footerReference w:type="default" r:id="rId19"/>
       <w:type w:val="continuous"/>
       <w:pgSz w:w="11906" w:h="16838" w:code="9"/>
       <w:pgMar w:top="1418" w:right="1418" w:bottom="1418" w:left="1701" w:header="709" w:footer="612" w:gutter="0"/>
@@ -12543,7 +13741,7 @@
   <w:style w:type="paragraph" w:default="1" w:styleId="Normal">
     <w:name w:val="Normal"/>
     <w:qFormat/>
-    <w:rsid w:val="0078591F"/>
+    <w:rsid w:val="005A0780"/>
     <w:pPr>
       <w:spacing w:line="360" w:lineRule="auto"/>
       <w:ind w:firstLine="397"/>

</xml_diff>

<commit_message>
Finalização das tecnologias utilizadas
</commit_message>
<xml_diff>
--- a/Docs/Relatório_Projeto_Final.docx
+++ b/Docs/Relatório_Projeto_Final.docx
@@ -949,21 +949,7 @@
         <w:rPr>
           <w:color w:val="FF0000"/>
         </w:rPr>
-        <w:t>. 2), deve ajustar-se o texto para que a próxima secção (</w:t>
-      </w:r>
-      <w:proofErr w:type="spellStart"/>
-      <w:r>
-        <w:rPr>
-          <w:color w:val="FF0000"/>
-        </w:rPr>
-        <w:t>abstract</w:t>
-      </w:r>
-      <w:proofErr w:type="spellEnd"/>
-      <w:r>
-        <w:rPr>
-          <w:color w:val="FF0000"/>
-        </w:rPr>
-        <w:t>) se inicie numa página ímpar. O resumo deve acabar com a lista de palavras-chave.</w:t>
+        <w:t>. 2), deve ajustar-se o texto para que a próxima secção (abstract) se inicie numa página ímpar. O resumo deve acabar com a lista de palavras-chave.</w:t>
       </w:r>
     </w:p>
     <w:p>
@@ -1121,23 +1107,7 @@
           <w:color w:val="FF0000"/>
           <w:lang w:val="en-GB"/>
         </w:rPr>
-        <w:t xml:space="preserve">The abstract should always start in an odd page. If the length is a multiple of two, the text should be adjusted </w:t>
-      </w:r>
-      <w:proofErr w:type="gramStart"/>
-      <w:r>
-        <w:rPr>
-          <w:color w:val="FF0000"/>
-          <w:lang w:val="en-GB"/>
-        </w:rPr>
-        <w:t>in order to</w:t>
-      </w:r>
-      <w:proofErr w:type="gramEnd"/>
-      <w:r>
-        <w:rPr>
-          <w:color w:val="FF0000"/>
-          <w:lang w:val="en-GB"/>
-        </w:rPr>
-        <w:t xml:space="preserve"> the next section start also in an odd page. The abstract should end with a list of keywords.</w:t>
+        <w:t>The abstract should always start in an odd page. If the length is a multiple of two, the text should be adjusted in order to the next section start also in an odd page. The abstract should end with a list of keywords.</w:t>
       </w:r>
     </w:p>
     <w:p>
@@ -3525,21 +3495,8 @@
             <w:vAlign w:val="center"/>
           </w:tcPr>
           <w:p>
-            <w:proofErr w:type="spellStart"/>
             <w:r>
-              <w:t>Application</w:t>
-            </w:r>
-            <w:proofErr w:type="spellEnd"/>
-            <w:r>
-              <w:t xml:space="preserve"> </w:t>
-            </w:r>
-            <w:proofErr w:type="spellStart"/>
-            <w:r>
-              <w:t>Programming</w:t>
-            </w:r>
-            <w:proofErr w:type="spellEnd"/>
-            <w:r>
-              <w:t xml:space="preserve"> Interface</w:t>
+              <w:t>Application Programming Interface</w:t>
             </w:r>
           </w:p>
         </w:tc>
@@ -3695,11 +3652,9 @@
             <w:vAlign w:val="center"/>
           </w:tcPr>
           <w:p>
-            <w:proofErr w:type="spellStart"/>
             <w:r>
               <w:t>IPLeiria</w:t>
             </w:r>
-            <w:proofErr w:type="spellEnd"/>
           </w:p>
         </w:tc>
         <w:tc>
@@ -3765,27 +3720,9 @@
             <w:vAlign w:val="center"/>
           </w:tcPr>
           <w:p>
-            <w:proofErr w:type="spellStart"/>
             <w:r>
-              <w:t>Representational</w:t>
+              <w:t>Representational State Transfer</w:t>
             </w:r>
-            <w:proofErr w:type="spellEnd"/>
-            <w:r>
-              <w:t xml:space="preserve"> </w:t>
-            </w:r>
-            <w:proofErr w:type="spellStart"/>
-            <w:r>
-              <w:t>State</w:t>
-            </w:r>
-            <w:proofErr w:type="spellEnd"/>
-            <w:r>
-              <w:t xml:space="preserve"> </w:t>
-            </w:r>
-            <w:proofErr w:type="spellStart"/>
-            <w:r>
-              <w:t>Transfer</w:t>
-            </w:r>
-            <w:proofErr w:type="spellEnd"/>
           </w:p>
         </w:tc>
       </w:tr>
@@ -3831,13 +3768,32 @@
             <w:vAlign w:val="center"/>
           </w:tcPr>
           <w:p>
-            <w:proofErr w:type="spellStart"/>
             <w:r>
-              <w:t>User</w:t>
+              <w:t>User Interface</w:t>
             </w:r>
-            <w:proofErr w:type="spellEnd"/>
+          </w:p>
+        </w:tc>
+      </w:tr>
+      <w:tr>
+        <w:tc>
+          <w:tcPr>
+            <w:tcW w:w="1792" w:type="dxa"/>
+            <w:vAlign w:val="center"/>
+          </w:tcPr>
+          <w:p>
             <w:r>
-              <w:t xml:space="preserve"> Interface</w:t>
+              <w:t>VM</w:t>
+            </w:r>
+          </w:p>
+        </w:tc>
+        <w:tc>
+          <w:tcPr>
+            <w:tcW w:w="6451" w:type="dxa"/>
+            <w:vAlign w:val="center"/>
+          </w:tcPr>
+          <w:p>
+            <w:r>
+              <w:t>Virtual Machine (Máquina Virtual)</w:t>
             </w:r>
           </w:p>
         </w:tc>
@@ -4188,16 +4144,11 @@
         <w:t xml:space="preserve">datas de </w:t>
       </w:r>
       <w:r>
-        <w:t>avaliações de algumas Unidades Curriculares (</w:t>
-      </w:r>
-      <w:proofErr w:type="spellStart"/>
-      <w:r>
-        <w:t>UC</w:t>
+        <w:t>avaliações de algumas Unidades Curriculares (UC</w:t>
       </w:r>
       <w:r>
         <w:t>s</w:t>
       </w:r>
-      <w:proofErr w:type="spellEnd"/>
       <w:r>
         <w:t xml:space="preserve">) </w:t>
       </w:r>
@@ -4255,15 +4206,7 @@
         <w:t>.</w:t>
       </w:r>
       <w:r>
-        <w:t xml:space="preserve"> Caso um Coordenador necessite da ajuda dos responsáveis das </w:t>
-      </w:r>
-      <w:proofErr w:type="spellStart"/>
-      <w:r>
-        <w:t>UCs</w:t>
-      </w:r>
-      <w:proofErr w:type="spellEnd"/>
-      <w:r>
-        <w:t xml:space="preserve">, deve no final voltar a rever o calendário completo, para garantir que não existem erros </w:t>
+        <w:t xml:space="preserve"> Caso um Coordenador necessite da ajuda dos responsáveis das UCs, deve no final voltar a rever o calendário completo, para garantir que não existem erros </w:t>
       </w:r>
       <w:r>
         <w:t>ou duplicação de informação.</w:t>
@@ -4355,79 +4298,7 @@
           <w:iCs/>
           <w:color w:val="FF0000"/>
         </w:rPr>
-        <w:t xml:space="preserve">Business </w:t>
-      </w:r>
-      <w:proofErr w:type="spellStart"/>
-      <w:r>
-        <w:rPr>
-          <w:i/>
-          <w:iCs/>
-          <w:color w:val="FF0000"/>
-        </w:rPr>
-        <w:t>Process</w:t>
-      </w:r>
-      <w:proofErr w:type="spellEnd"/>
-      <w:r>
-        <w:rPr>
-          <w:i/>
-          <w:iCs/>
-          <w:color w:val="FF0000"/>
-        </w:rPr>
-        <w:t xml:space="preserve"> </w:t>
-      </w:r>
-      <w:proofErr w:type="spellStart"/>
-      <w:r>
-        <w:rPr>
-          <w:i/>
-          <w:iCs/>
-          <w:color w:val="FF0000"/>
-        </w:rPr>
-        <w:t>Model</w:t>
-      </w:r>
-      <w:proofErr w:type="spellEnd"/>
-      <w:r>
-        <w:rPr>
-          <w:i/>
-          <w:iCs/>
-          <w:color w:val="FF0000"/>
-        </w:rPr>
-        <w:t xml:space="preserve"> </w:t>
-      </w:r>
-      <w:proofErr w:type="spellStart"/>
-      <w:r>
-        <w:rPr>
-          <w:i/>
-          <w:iCs/>
-          <w:color w:val="FF0000"/>
-        </w:rPr>
-        <w:t>and</w:t>
-      </w:r>
-      <w:proofErr w:type="spellEnd"/>
-      <w:r>
-        <w:rPr>
-          <w:i/>
-          <w:iCs/>
-          <w:color w:val="FF0000"/>
-        </w:rPr>
-        <w:t xml:space="preserve"> </w:t>
-      </w:r>
-      <w:proofErr w:type="spellStart"/>
-      <w:r>
-        <w:rPr>
-          <w:i/>
-          <w:iCs/>
-          <w:color w:val="FF0000"/>
-        </w:rPr>
-        <w:t>Notation</w:t>
-      </w:r>
-      <w:proofErr w:type="spellEnd"/>
-      <w:r>
-        <w:rPr>
-          <w:i/>
-          <w:iCs/>
-          <w:color w:val="FF0000"/>
-        </w:rPr>
-        <w:t>)</w:t>
+        <w:t>Business Process Model and Notation)</w:t>
       </w:r>
       <w:r>
         <w:rPr>
@@ -4468,13 +4339,8 @@
     </w:p>
     <w:p>
       <w:r>
-        <w:t xml:space="preserve">Desta forma, promovendo maior consistência e garantia de cumprimento das regras necessárias para a criação de um calendário, maior rapidez desde o processo de criação até à sua aprovação e publicação, e ao mesmo tempo garantir uma certa flexibilidade para todos os utilizadores envolvidos neste processo, e para as várias Unidades de Ensino do </w:t>
-      </w:r>
-      <w:proofErr w:type="spellStart"/>
-      <w:r>
-        <w:t>IPLeiria</w:t>
-      </w:r>
-      <w:proofErr w:type="spellEnd"/>
+        <w:t>Desta forma, promovendo maior consistência e garantia de cumprimento das regras necessárias para a criação de um calendário, maior rapidez desde o processo de criação até à sua aprovação e publicação, e ao mesmo tempo garantir uma certa flexibilidade para todos os utilizadores envolvidos neste processo, e para as várias Unidades de Ensino do IPLeiria</w:t>
+      </w:r>
       <w:r>
         <w:t>.</w:t>
       </w:r>
@@ -4858,15 +4724,7 @@
         </w:numPr>
       </w:pPr>
       <w:r>
-        <w:t xml:space="preserve">Agrupar </w:t>
-      </w:r>
-      <w:proofErr w:type="spellStart"/>
-      <w:r>
-        <w:t>UCs</w:t>
-      </w:r>
-      <w:proofErr w:type="spellEnd"/>
-      <w:r>
-        <w:t xml:space="preserve"> comuns a vários cursos</w:t>
+        <w:t>Agrupar UCs comuns a vários cursos</w:t>
       </w:r>
       <w:r>
         <w:t>;</w:t>
@@ -4881,15 +4739,7 @@
         </w:numPr>
       </w:pPr>
       <w:r>
-        <w:t xml:space="preserve">Marcar as avaliações das </w:t>
-      </w:r>
-      <w:proofErr w:type="spellStart"/>
-      <w:r>
-        <w:t>UCs</w:t>
-      </w:r>
-      <w:proofErr w:type="spellEnd"/>
-      <w:r>
-        <w:t xml:space="preserve"> comuns a vários cursos</w:t>
+        <w:t>Marcar as avaliações das UCs comuns a vários cursos</w:t>
       </w:r>
       <w:r>
         <w:t>;</w:t>
@@ -4943,13 +4793,8 @@
         <w:t>O Coordenador de Curso é responsável pela gestão</w:t>
       </w:r>
       <w:r>
-        <w:t xml:space="preserve"> e organização do calendário de avaliações do seu curso, em articulação (ou não) com os professores das </w:t>
-      </w:r>
-      <w:proofErr w:type="spellStart"/>
-      <w:r>
-        <w:t>UCs</w:t>
-      </w:r>
-      <w:proofErr w:type="spellEnd"/>
+        <w:t xml:space="preserve"> e organização do calendário de avaliações do seu curso, em articulação (ou não) com os professores das UCs</w:t>
+      </w:r>
       <w:r>
         <w:t>, e por levar à aprovação do GOP</w:t>
       </w:r>
@@ -5494,75 +5339,58 @@
       <w:r>
         <w:t xml:space="preserve">Como todos os contentores partilham os serviços de um único </w:t>
       </w:r>
-      <w:proofErr w:type="spellStart"/>
       <w:r>
         <w:rPr>
           <w:i/>
           <w:iCs/>
         </w:rPr>
-        <w:t>kernel</w:t>
-      </w:r>
-      <w:proofErr w:type="spellEnd"/>
-      <w:r>
-        <w:rPr>
-          <w:i/>
-          <w:iCs/>
-        </w:rPr>
+        <w:t xml:space="preserve">kernel </w:t>
+      </w:r>
+      <w:r>
+        <w:t>do sistema operativo, são usados poucos recursos da máquina virtual.</w:t>
+      </w:r>
+    </w:p>
+    <w:p>
+      <w:r>
+        <w:t>Graças a ist</w:t>
+      </w:r>
+      <w:r>
+        <w:t>o</w:t>
+      </w:r>
+      <w:r>
+        <w:t xml:space="preserve">, o Docker </w:t>
+      </w:r>
+      <w:r>
+        <w:t xml:space="preserve">vem trazer uma grande rapidez na instalação e configuração de projetos em cada </w:t>
+      </w:r>
+      <w:r>
+        <w:t>máquina</w:t>
+      </w:r>
+      <w:r>
+        <w:t>.</w:t>
+      </w:r>
+      <w:r>
         <w:t xml:space="preserve"> </w:t>
       </w:r>
       <w:r>
-        <w:t>do sistema operativo, são usados poucos recursos da máquina virtual.</w:t>
-      </w:r>
-    </w:p>
-    <w:p>
-      <w:r>
-        <w:t>Graças a ist</w:t>
-      </w:r>
-      <w:r>
-        <w:t>o</w:t>
-      </w:r>
-      <w:r>
-        <w:t xml:space="preserve">, o Docker </w:t>
-      </w:r>
-      <w:r>
-        <w:t xml:space="preserve">vem trazer uma grande rapidez na instalação e configuração de projetos em cada </w:t>
-      </w:r>
-      <w:r>
-        <w:t>máquina</w:t>
-      </w:r>
-      <w:r>
-        <w:t>.</w:t>
+        <w:t>B</w:t>
+      </w:r>
+      <w:r>
+        <w:t>asta ter o projeto no computador e correr com o Docker o projeto que está a funcionar como noutro computador qualquer.</w:t>
+      </w:r>
+    </w:p>
+    <w:p>
+      <w:r>
+        <w:t xml:space="preserve">Infelizmente, </w:t>
+      </w:r>
+      <w:r>
+        <w:t>quando iniciamos o projeto, houve alguns problemas com a imagem do Docker</w:t>
       </w:r>
       <w:r>
         <w:t xml:space="preserve"> </w:t>
       </w:r>
       <w:r>
-        <w:t>B</w:t>
-      </w:r>
-      <w:r>
-        <w:t>asta ter o projeto no computador e correr com o Docker o projeto que está a funcionar como noutro computador qualquer.</w:t>
-      </w:r>
-    </w:p>
-    <w:p>
-      <w:r>
-        <w:t xml:space="preserve">Infelizmente, </w:t>
-      </w:r>
-      <w:r>
-        <w:t>quando iniciamos o projeto, houve alguns problemas com a imagem do Docker</w:t>
-      </w:r>
-      <w:r>
-        <w:t xml:space="preserve"> </w:t>
-      </w:r>
-      <w:r>
-        <w:t xml:space="preserve">que queríamos iniciar, e não conseguíamos colocar o projeto a funcionar corretamente nas nossas máquinas. Sendo assim, e como iremos explicar mais à frente, acabámos por recomeçar a utilização do Docker através do </w:t>
-      </w:r>
-      <w:proofErr w:type="spellStart"/>
-      <w:r>
-        <w:t>Laravel</w:t>
-      </w:r>
-      <w:proofErr w:type="spellEnd"/>
-      <w:r>
-        <w:t xml:space="preserve"> Sail, que já trás tudo configurado para trabalhar com o Docker. </w:t>
+        <w:t xml:space="preserve">que queríamos iniciar, e não conseguíamos colocar o projeto a funcionar corretamente nas nossas máquinas. Sendo assim, acabámos por recomeçar a utilização do Docker através do Laravel Sail, que já trás tudo configurado para trabalhar com o Docker. </w:t>
       </w:r>
     </w:p>
     <w:p>
@@ -5645,57 +5473,14 @@
                 <w:lang w:val="en-US"/>
               </w:rPr>
               <w:lastRenderedPageBreak/>
-              <w:t>…</w:t>
-            </w:r>
-            <w:r>
-              <w:rPr>
-                <w:rFonts w:ascii="Courier New" w:hAnsi="Courier New" w:cs="Courier New"/>
-                <w:b/>
-                <w:bCs/>
-                <w:lang w:val="en-US"/>
-              </w:rPr>
-              <w:t>/</w:t>
-            </w:r>
-            <w:r>
-              <w:rPr>
-                <w:rFonts w:ascii="Courier New" w:hAnsi="Courier New" w:cs="Courier New"/>
-                <w:b/>
-                <w:bCs/>
-                <w:lang w:val="en-US"/>
-              </w:rPr>
-              <w:t>project-root</w:t>
-            </w:r>
-            <w:r>
-              <w:rPr>
-                <w:rFonts w:ascii="Courier New" w:hAnsi="Courier New" w:cs="Courier New"/>
-                <w:b/>
-                <w:bCs/>
-                <w:lang w:val="en-US"/>
-              </w:rPr>
-              <w:t>$</w:t>
+              <w:t>…/project-root$</w:t>
             </w:r>
             <w:r>
               <w:rPr>
                 <w:rFonts w:ascii="Courier New" w:hAnsi="Courier New" w:cs="Courier New"/>
                 <w:lang w:val="en-US"/>
               </w:rPr>
-              <w:t xml:space="preserve"> alias sail='[ -f </w:t>
-            </w:r>
-            <w:proofErr w:type="gramStart"/>
-            <w:r>
-              <w:rPr>
-                <w:rFonts w:ascii="Courier New" w:hAnsi="Courier New" w:cs="Courier New"/>
-                <w:lang w:val="en-US"/>
-              </w:rPr>
-              <w:t>sail ]</w:t>
-            </w:r>
-            <w:proofErr w:type="gramEnd"/>
-            <w:r>
-              <w:rPr>
-                <w:rFonts w:ascii="Courier New" w:hAnsi="Courier New" w:cs="Courier New"/>
-                <w:lang w:val="en-US"/>
-              </w:rPr>
-              <w:t xml:space="preserve"> &amp;&amp; bash sail || bash vendor/bin/sail'</w:t>
+              <w:t xml:space="preserve"> alias sail='[ -f sail ] &amp;&amp; bash sail || bash vendor/bin/sail'</w:t>
             </w:r>
           </w:p>
           <w:p>
@@ -5757,20 +5542,14 @@
       <w:pPr>
         <w:pStyle w:val="Ttulo2"/>
       </w:pPr>
-      <w:proofErr w:type="spellStart"/>
-      <w:r>
-        <w:t>Laravel</w:t>
-      </w:r>
-      <w:proofErr w:type="spellEnd"/>
-      <w:r>
-        <w:t xml:space="preserve"> </w:t>
+      <w:r>
+        <w:t xml:space="preserve">Laravel </w:t>
       </w:r>
     </w:p>
     <w:p>
       <w:r>
         <w:t xml:space="preserve">O </w:t>
       </w:r>
-      <w:proofErr w:type="spellStart"/>
       <w:r>
         <w:rPr>
           <w:i/>
@@ -5778,19 +5557,9 @@
         </w:rPr>
         <w:t>Laravel</w:t>
       </w:r>
-      <w:proofErr w:type="spellEnd"/>
-      <w:r>
-        <w:t xml:space="preserve"> é uma </w:t>
-      </w:r>
-      <w:proofErr w:type="spellStart"/>
-      <w:r>
-        <w:t>framework</w:t>
-      </w:r>
-      <w:proofErr w:type="spellEnd"/>
-      <w:r>
-        <w:t xml:space="preserve"> PHP para o desenvolvimento de aplicações Web com o modelo MVC (</w:t>
-      </w:r>
-      <w:proofErr w:type="spellStart"/>
+      <w:r>
+        <w:t xml:space="preserve"> é uma framework PHP para o desenvolvimento de aplicações Web com o modelo MVC (</w:t>
+      </w:r>
       <w:r>
         <w:rPr>
           <w:i/>
@@ -5798,11 +5567,9 @@
         </w:rPr>
         <w:t>Model-View-Controller</w:t>
       </w:r>
-      <w:proofErr w:type="spellEnd"/>
       <w:r>
         <w:t xml:space="preserve">). Um dos pontos fortes do </w:t>
       </w:r>
-      <w:proofErr w:type="spellStart"/>
       <w:r>
         <w:rPr>
           <w:i/>
@@ -5810,17 +5577,8 @@
         </w:rPr>
         <w:t>Laravel</w:t>
       </w:r>
-      <w:proofErr w:type="spellEnd"/>
-      <w:r>
-        <w:t xml:space="preserve"> é a sua gestão de pacotes, que é modelar com um sistema de dependências dedicado, as suas várias maneiras de acesso a </w:t>
-      </w:r>
-      <w:proofErr w:type="spellStart"/>
-      <w:r>
-        <w:t>BD’s</w:t>
-      </w:r>
-      <w:proofErr w:type="spellEnd"/>
-      <w:r>
-        <w:t xml:space="preserve"> relacionais e serviços que ajudam no desenvolvimento e manutenção da aplicação. </w:t>
+      <w:r>
+        <w:t xml:space="preserve"> é a sua gestão de pacotes, que é modelar com um sistema de dependências dedicado, as suas várias maneiras de acesso a BD’s relacionais e serviços que ajudam no desenvolvimento e manutenção da aplicação. </w:t>
       </w:r>
     </w:p>
     <w:p>
@@ -5833,7 +5591,6 @@
       <w:r>
         <w:t xml:space="preserve">, o </w:t>
       </w:r>
-      <w:proofErr w:type="spellStart"/>
       <w:r>
         <w:rPr>
           <w:i/>
@@ -5841,7 +5598,6 @@
         </w:rPr>
         <w:t>Laravel</w:t>
       </w:r>
-      <w:proofErr w:type="spellEnd"/>
       <w:r>
         <w:t xml:space="preserve"> é usado para </w:t>
       </w:r>
@@ -5855,15 +5611,7 @@
         <w:t>,</w:t>
       </w:r>
       <w:r>
-        <w:t xml:space="preserve"> ligações a </w:t>
-      </w:r>
-      <w:proofErr w:type="spellStart"/>
-      <w:r>
-        <w:t>APIs</w:t>
-      </w:r>
-      <w:proofErr w:type="spellEnd"/>
-      <w:r>
-        <w:t xml:space="preserve"> externas, </w:t>
+        <w:t xml:space="preserve"> ligações a APIs externas, </w:t>
       </w:r>
       <w:r>
         <w:t xml:space="preserve">sincronização dos cursos </w:t>
@@ -5871,25 +5619,15 @@
       <w:r>
         <w:t xml:space="preserve">(e </w:t>
       </w:r>
-      <w:proofErr w:type="spellStart"/>
-      <w:r>
-        <w:t>UCs</w:t>
-      </w:r>
-      <w:proofErr w:type="spellEnd"/>
-      <w:r>
-        <w:t xml:space="preserve"> e </w:t>
+      <w:r>
+        <w:t xml:space="preserve">UCs e </w:t>
       </w:r>
       <w:r>
         <w:t>p</w:t>
       </w:r>
       <w:r>
-        <w:t xml:space="preserve">rofessores das </w:t>
-      </w:r>
-      <w:proofErr w:type="spellStart"/>
-      <w:r>
-        <w:t>UCs</w:t>
-      </w:r>
-      <w:proofErr w:type="spellEnd"/>
+        <w:t>rofessores das UCs</w:t>
+      </w:r>
       <w:r>
         <w:t>)</w:t>
       </w:r>
@@ -5908,7 +5646,6 @@
       <w:r>
         <w:t xml:space="preserve"> para consumo da aplicação </w:t>
       </w:r>
-      <w:proofErr w:type="spellStart"/>
       <w:r>
         <w:rPr>
           <w:i/>
@@ -5916,11 +5653,9 @@
         </w:rPr>
         <w:t>Front-end</w:t>
       </w:r>
-      <w:proofErr w:type="spellEnd"/>
       <w:r>
         <w:t xml:space="preserve"> feita com base em </w:t>
       </w:r>
-      <w:proofErr w:type="spellStart"/>
       <w:r>
         <w:rPr>
           <w:i/>
@@ -5928,7 +5663,6 @@
         </w:rPr>
         <w:t>React</w:t>
       </w:r>
-      <w:proofErr w:type="spellEnd"/>
       <w:r>
         <w:t>.</w:t>
       </w:r>
@@ -5946,7 +5680,6 @@
       <w:r>
         <w:t xml:space="preserve">O </w:t>
       </w:r>
-      <w:proofErr w:type="spellStart"/>
       <w:r>
         <w:rPr>
           <w:i/>
@@ -5954,113 +5687,119 @@
         </w:rPr>
         <w:t>Laravel</w:t>
       </w:r>
-      <w:proofErr w:type="spellEnd"/>
       <w:r>
         <w:t xml:space="preserve"> controla ainda a autenticação na plataforma, </w:t>
       </w:r>
       <w:r>
         <w:t xml:space="preserve">tendo alguns utilizadores por defeito que funcionam com base no </w:t>
       </w:r>
-      <w:proofErr w:type="spellStart"/>
       <w:r>
         <w:rPr>
           <w:i/>
           <w:iCs/>
         </w:rPr>
-        <w:t>Laravel</w:t>
-      </w:r>
-      <w:proofErr w:type="spellEnd"/>
+        <w:t>Laravel Passport</w:t>
+      </w:r>
+      <w:r>
+        <w:t xml:space="preserve">, e fazendo sincronização com o </w:t>
+      </w:r>
+      <w:r>
+        <w:t>serviço LDAP da escola</w:t>
+      </w:r>
+      <w:r>
+        <w:t>.</w:t>
+      </w:r>
+    </w:p>
+    <w:p>
+      <w:r>
+        <w:t xml:space="preserve">Quando iniciámos o projeto, esta parte já estava bastante </w:t>
+      </w:r>
+      <w:r>
+        <w:t>avançada</w:t>
+      </w:r>
+      <w:r>
+        <w:t>, no entanto</w:t>
+      </w:r>
+      <w:r>
+        <w:t xml:space="preserve"> (como explicámos anteriormente), houve alguns problemas com o código inicial que não conseguíamos colocar a funcionar, pelo que </w:t>
+      </w:r>
+      <w:r>
+        <w:t>optámos</w:t>
+      </w:r>
+      <w:r>
+        <w:t xml:space="preserve"> p</w:t>
+      </w:r>
+      <w:r>
+        <w:t>or</w:t>
+      </w:r>
+      <w:r>
+        <w:t xml:space="preserve"> atualizar para</w:t>
+      </w:r>
+      <w:r>
+        <w:t xml:space="preserve"> o</w:t>
+      </w:r>
+      <w:r>
+        <w:t xml:space="preserve"> </w:t>
+      </w:r>
       <w:r>
         <w:rPr>
           <w:i/>
           <w:iCs/>
         </w:rPr>
-        <w:t xml:space="preserve"> </w:t>
-      </w:r>
-      <w:proofErr w:type="spellStart"/>
+        <w:t>Laravel</w:t>
+      </w:r>
+      <w:r>
+        <w:t xml:space="preserve"> 9 de forma a resolver esses problemas.</w:t>
+      </w:r>
+    </w:p>
+    <w:p>
+      <w:pPr>
+        <w:rPr>
+          <w:u w:val="single"/>
+        </w:rPr>
+      </w:pPr>
+      <w:r>
+        <w:t>Além disso,</w:t>
+      </w:r>
+      <w:r>
+        <w:t xml:space="preserve"> havia algumas falhas que fomos corrigindo à medida que íamos entregando novas funcionalidades ou correções aos professores, incluindo correções de validações, </w:t>
+      </w:r>
+      <w:r>
+        <w:t>melhorias de performance (especialmente na sincronização de UCs e Cursos)</w:t>
+      </w:r>
+      <w:r>
+        <w:t xml:space="preserve">, reorganização e melhoria das </w:t>
+      </w:r>
       <w:r>
         <w:rPr>
           <w:i/>
           <w:iCs/>
         </w:rPr>
-        <w:t>Passport</w:t>
-      </w:r>
-      <w:proofErr w:type="spellEnd"/>
-      <w:r>
-        <w:t xml:space="preserve">, e fazendo sincronização com o </w:t>
-      </w:r>
-      <w:r>
-        <w:t>serviço LDAP da escola</w:t>
-      </w:r>
-      <w:r>
-        <w:t>.</w:t>
-      </w:r>
-    </w:p>
-    <w:p>
-      <w:pPr>
-        <w:rPr>
-          <w:u w:val="single"/>
-        </w:rPr>
-      </w:pPr>
-      <w:r>
-        <w:t xml:space="preserve">Quando iniciámos o projeto, esta parte já estava bastante </w:t>
-      </w:r>
-      <w:r>
-        <w:t>avançada</w:t>
-      </w:r>
-      <w:r>
-        <w:t xml:space="preserve">, no entanto havia algumas falhas que fomos corrigindo à medida que íamos entregando novas funcionalidades ou correções aos professores, incluindo correções de validações, </w:t>
-      </w:r>
-      <w:r>
-        <w:t xml:space="preserve">melhorias de performance (especialmente na sincronização de </w:t>
-      </w:r>
-      <w:proofErr w:type="spellStart"/>
-      <w:r>
-        <w:t>UCs</w:t>
-      </w:r>
-      <w:proofErr w:type="spellEnd"/>
-      <w:r>
-        <w:t xml:space="preserve"> e Cursos)</w:t>
-      </w:r>
-      <w:r>
-        <w:t xml:space="preserve">, reorganização e melhoria das </w:t>
-      </w:r>
-      <w:proofErr w:type="spellStart"/>
+        <w:t>migrations</w:t>
+      </w:r>
+      <w:r>
+        <w:t xml:space="preserve"> e </w:t>
+      </w:r>
       <w:r>
         <w:rPr>
           <w:i/>
           <w:iCs/>
         </w:rPr>
-        <w:t>migrations</w:t>
-      </w:r>
-      <w:proofErr w:type="spellEnd"/>
-      <w:r>
-        <w:t xml:space="preserve"> e </w:t>
-      </w:r>
-      <w:proofErr w:type="spellStart"/>
+        <w:t>seeders</w:t>
+      </w:r>
+      <w:r>
+        <w:t xml:space="preserve"> da BD</w:t>
+      </w:r>
+      <w:r>
+        <w:t xml:space="preserve">, e divisão e organização do código em módulos específicos, tendo em conta as boas práticas do </w:t>
+      </w:r>
       <w:r>
         <w:rPr>
           <w:i/>
           <w:iCs/>
         </w:rPr>
-        <w:t>seeders</w:t>
-      </w:r>
-      <w:proofErr w:type="spellEnd"/>
-      <w:r>
-        <w:t xml:space="preserve"> da BD</w:t>
-      </w:r>
-      <w:r>
-        <w:t xml:space="preserve">, e divisão e organização do código em módulos específicos, tendo em conta as boas práticas do </w:t>
-      </w:r>
-      <w:proofErr w:type="spellStart"/>
-      <w:r>
-        <w:rPr>
-          <w:i/>
-          <w:iCs/>
-        </w:rPr>
         <w:t>Laravel</w:t>
       </w:r>
-      <w:proofErr w:type="spellEnd"/>
       <w:r>
         <w:t>.</w:t>
       </w:r>
@@ -6074,11 +5813,9 @@
         <w:lastRenderedPageBreak/>
         <w:t xml:space="preserve"> </w:t>
       </w:r>
-      <w:proofErr w:type="spellStart"/>
       <w:r>
         <w:t>MySQL</w:t>
       </w:r>
-      <w:proofErr w:type="spellEnd"/>
     </w:p>
     <w:p>
       <w:pPr>
@@ -6096,9 +5833,8 @@
           <w:sz w:val="23"/>
           <w:szCs w:val="23"/>
         </w:rPr>
-        <w:t xml:space="preserve">O </w:t>
-      </w:r>
-      <w:proofErr w:type="spellStart"/>
+        <w:t>O MySQL é um sistema de gestão de base de dados. Utiliza como base a linguagem SQL, que permite criar, modificar e extrair data de uma BD relacional, bem como controlar o acesso por utilizador à BD.</w:t>
+      </w:r>
       <w:r>
         <w:rPr>
           <w:rFonts w:cs="Times New Roman"/>
@@ -6106,9 +5842,8 @@
           <w:sz w:val="23"/>
           <w:szCs w:val="23"/>
         </w:rPr>
-        <w:t>MySQL</w:t>
-      </w:r>
-      <w:proofErr w:type="spellEnd"/>
+        <w:t xml:space="preserve"> </w:t>
+      </w:r>
       <w:r>
         <w:rPr>
           <w:rFonts w:cs="Times New Roman"/>
@@ -6116,7 +5851,7 @@
           <w:sz w:val="23"/>
           <w:szCs w:val="23"/>
         </w:rPr>
-        <w:t xml:space="preserve"> é um sistema de gestão de base de dados. Utiliza como base a linguagem SQL, que permite criar, modificar e extrair data de uma BD relacional, bem como controlar o acesso por utilizador à BD.</w:t>
+        <w:t>As razões para usar o MySQL foi por ser rápido, fácil de usar, portabilidade, segurança, ocupar pouco espaço e recursos, e por ser grátis.</w:t>
       </w:r>
     </w:p>
     <w:p>
@@ -6135,157 +5870,8 @@
           <w:sz w:val="23"/>
           <w:szCs w:val="23"/>
         </w:rPr>
-        <w:t xml:space="preserve">As razões para usar o </w:t>
-      </w:r>
-      <w:proofErr w:type="spellStart"/>
-      <w:r>
-        <w:rPr>
-          <w:rFonts w:cs="Times New Roman"/>
-          <w:color w:val="000000"/>
-          <w:sz w:val="23"/>
-          <w:szCs w:val="23"/>
-        </w:rPr>
-        <w:t>MySQL</w:t>
-      </w:r>
-      <w:proofErr w:type="spellEnd"/>
-      <w:r>
-        <w:rPr>
-          <w:rFonts w:cs="Times New Roman"/>
-          <w:color w:val="000000"/>
-          <w:sz w:val="23"/>
-          <w:szCs w:val="23"/>
-        </w:rPr>
-        <w:t xml:space="preserve"> foi por ser rápido, fácil de usar, portabilidade, segurança, ocupar pouco espaço e recursos, e por ser grátis. </w:t>
-      </w:r>
-    </w:p>
-    <w:p>
-      <w:pPr>
-        <w:pStyle w:val="Ttulo2"/>
-      </w:pPr>
-      <w:r>
-        <w:t xml:space="preserve"> </w:t>
-      </w:r>
-      <w:r>
-        <w:t>Redis</w:t>
-      </w:r>
-    </w:p>
-    <w:p>
-      <w:proofErr w:type="spellStart"/>
-      <w:r>
-        <w:rPr>
-          <w:rFonts w:cs="Times New Roman"/>
-          <w:color w:val="000000"/>
-          <w:sz w:val="23"/>
-          <w:szCs w:val="23"/>
-        </w:rPr>
-        <w:t>Syncs</w:t>
-      </w:r>
-      <w:proofErr w:type="spellEnd"/>
-      <w:r>
-        <w:rPr>
-          <w:rFonts w:cs="Times New Roman"/>
-          <w:color w:val="000000"/>
-          <w:sz w:val="23"/>
-          <w:szCs w:val="23"/>
-        </w:rPr>
-        <w:t xml:space="preserve"> / </w:t>
-      </w:r>
-      <w:proofErr w:type="spellStart"/>
-      <w:r>
-        <w:rPr>
-          <w:rFonts w:cs="Times New Roman"/>
-          <w:color w:val="000000"/>
-          <w:sz w:val="23"/>
-          <w:szCs w:val="23"/>
-        </w:rPr>
-        <w:t>cron</w:t>
-      </w:r>
-      <w:proofErr w:type="spellEnd"/>
-      <w:r>
-        <w:rPr>
-          <w:rFonts w:cs="Times New Roman"/>
-          <w:color w:val="000000"/>
-          <w:sz w:val="23"/>
-          <w:szCs w:val="23"/>
-        </w:rPr>
-        <w:t xml:space="preserve"> / </w:t>
-      </w:r>
-      <w:proofErr w:type="spellStart"/>
-      <w:r>
-        <w:rPr>
-          <w:rFonts w:cs="Times New Roman"/>
-          <w:color w:val="000000"/>
-          <w:sz w:val="23"/>
-          <w:szCs w:val="23"/>
-        </w:rPr>
-        <w:t>queues</w:t>
-      </w:r>
-      <w:proofErr w:type="spellEnd"/>
-      <w:r>
-        <w:rPr>
-          <w:rFonts w:cs="Times New Roman"/>
-          <w:color w:val="000000"/>
-          <w:sz w:val="23"/>
-          <w:szCs w:val="23"/>
-        </w:rPr>
-        <w:t xml:space="preserve"> </w:t>
-      </w:r>
-    </w:p>
-    <w:p>
-      <w:pPr>
-        <w:pStyle w:val="Ttulo2"/>
-      </w:pPr>
-      <w:r>
-        <w:t xml:space="preserve"> </w:t>
-      </w:r>
-      <w:proofErr w:type="spellStart"/>
-      <w:r>
-        <w:t>React</w:t>
-      </w:r>
-      <w:proofErr w:type="spellEnd"/>
-      <w:r>
-        <w:t xml:space="preserve"> JS</w:t>
-      </w:r>
-    </w:p>
-    <w:p>
-      <w:pPr>
-        <w:rPr>
-          <w:rFonts w:cs="Times New Roman"/>
-          <w:color w:val="000000"/>
-          <w:sz w:val="23"/>
-          <w:szCs w:val="23"/>
-        </w:rPr>
-      </w:pPr>
-      <w:r>
-        <w:rPr>
-          <w:rFonts w:cs="Times New Roman"/>
-          <w:color w:val="000000"/>
-          <w:sz w:val="23"/>
-          <w:szCs w:val="23"/>
-        </w:rPr>
-        <w:t xml:space="preserve">O </w:t>
-      </w:r>
-      <w:proofErr w:type="spellStart"/>
-      <w:r>
-        <w:rPr>
-          <w:rFonts w:cs="Times New Roman"/>
-          <w:color w:val="000000"/>
-          <w:sz w:val="23"/>
-          <w:szCs w:val="23"/>
-        </w:rPr>
-        <w:t>React</w:t>
-      </w:r>
-      <w:proofErr w:type="spellEnd"/>
-      <w:r>
-        <w:rPr>
-          <w:rFonts w:cs="Times New Roman"/>
-          <w:color w:val="000000"/>
-          <w:sz w:val="23"/>
-          <w:szCs w:val="23"/>
-        </w:rPr>
-        <w:t xml:space="preserve"> é uma biblioteca de JavaScript utilizada para contruir </w:t>
-      </w:r>
-      <w:proofErr w:type="spellStart"/>
+        <w:t xml:space="preserve">Neste caso não fizemos grandes mudanças à estrutura inicial, sendo que o nosso trabalho no MySQL foi principalmente algumas alterações à estrutura inicial do grupo anterior, para novas funcionalidades que foram sendo pedidas, e especialmente para as traduções. De qualquer forma, este trabalho foi feito através das </w:t>
+      </w:r>
       <w:r>
         <w:rPr>
           <w:rFonts w:cs="Times New Roman"/>
@@ -6295,9 +5881,17 @@
           <w:sz w:val="23"/>
           <w:szCs w:val="23"/>
         </w:rPr>
-        <w:t>user</w:t>
-      </w:r>
-      <w:proofErr w:type="spellEnd"/>
+        <w:t>Migrations</w:t>
+      </w:r>
+      <w:r>
+        <w:rPr>
+          <w:rFonts w:cs="Times New Roman"/>
+          <w:color w:val="000000"/>
+          <w:sz w:val="23"/>
+          <w:szCs w:val="23"/>
+        </w:rPr>
+        <w:t xml:space="preserve"> do </w:t>
+      </w:r>
       <w:r>
         <w:rPr>
           <w:rFonts w:cs="Times New Roman"/>
@@ -6307,7 +5901,7 @@
           <w:sz w:val="23"/>
           <w:szCs w:val="23"/>
         </w:rPr>
-        <w:t xml:space="preserve"> interfaces</w:t>
+        <w:t>Laravel</w:t>
       </w:r>
       <w:r>
         <w:rPr>
@@ -6316,28 +5910,47 @@
           <w:sz w:val="23"/>
           <w:szCs w:val="23"/>
         </w:rPr>
-        <w:t xml:space="preserve">. </w:t>
-      </w:r>
-    </w:p>
-    <w:p>
-      <w:pPr>
+        <w:t>, de forma a ser fácil a recriação da BD em qualquer máquina de desenvolvimento ou na VM da escola.</w:t>
+      </w:r>
+      <w:r>
         <w:rPr>
           <w:rFonts w:cs="Times New Roman"/>
           <w:color w:val="000000"/>
           <w:sz w:val="23"/>
           <w:szCs w:val="23"/>
         </w:rPr>
-      </w:pPr>
-      <w:r>
+        <w:t xml:space="preserve"> </w:t>
+      </w:r>
+    </w:p>
+    <w:p>
+      <w:pPr>
+        <w:pStyle w:val="Ttulo2"/>
+      </w:pPr>
+      <w:r>
+        <w:t xml:space="preserve"> </w:t>
+      </w:r>
+      <w:r>
+        <w:t>Redis</w:t>
+      </w:r>
+    </w:p>
+    <w:p>
+      <w:pPr>
         <w:rPr>
           <w:rFonts w:cs="Times New Roman"/>
           <w:color w:val="000000"/>
           <w:sz w:val="23"/>
           <w:szCs w:val="23"/>
         </w:rPr>
-        <w:t xml:space="preserve">Com a possibilidade de se fazer um </w:t>
-      </w:r>
-      <w:proofErr w:type="spellStart"/>
+      </w:pPr>
+      <w:r>
+        <w:rPr>
+          <w:rFonts w:cs="Times New Roman"/>
+          <w:color w:val="000000"/>
+          <w:sz w:val="23"/>
+          <w:szCs w:val="23"/>
+        </w:rPr>
+        <w:t xml:space="preserve">O </w:t>
+      </w:r>
       <w:r>
         <w:rPr>
           <w:rFonts w:cs="Times New Roman"/>
@@ -6347,9 +5960,17 @@
           <w:sz w:val="23"/>
           <w:szCs w:val="23"/>
         </w:rPr>
-        <w:t>frontend</w:t>
-      </w:r>
-      <w:proofErr w:type="spellEnd"/>
+        <w:t>Redis</w:t>
+      </w:r>
+      <w:r>
+        <w:rPr>
+          <w:rFonts w:cs="Times New Roman"/>
+          <w:color w:val="000000"/>
+          <w:sz w:val="23"/>
+          <w:szCs w:val="23"/>
+        </w:rPr>
+        <w:t xml:space="preserve"> é uma estrutura de armazenamento rápido, que vem incluída por defeito no </w:t>
+      </w:r>
       <w:r>
         <w:rPr>
           <w:rFonts w:cs="Times New Roman"/>
@@ -6359,7 +5980,7 @@
           <w:sz w:val="23"/>
           <w:szCs w:val="23"/>
         </w:rPr>
-        <w:t xml:space="preserve"> </w:t>
+        <w:t>Laravel Sail,</w:t>
       </w:r>
       <w:r>
         <w:rPr>
@@ -6368,9 +5989,19 @@
           <w:sz w:val="23"/>
           <w:szCs w:val="23"/>
         </w:rPr>
-        <w:t xml:space="preserve">totalmente novo, foi escolhido o </w:t>
-      </w:r>
-      <w:proofErr w:type="spellStart"/>
+        <w:t xml:space="preserve"> e que funciona como memória cache de forma a aumentar o desempenho de </w:t>
+      </w:r>
+      <w:r>
+        <w:rPr>
+          <w:rFonts w:cs="Times New Roman"/>
+          <w:i/>
+          <w:iCs/>
+          <w:color w:val="000000"/>
+          <w:sz w:val="23"/>
+          <w:szCs w:val="23"/>
+        </w:rPr>
+        <w:t>queries</w:t>
+      </w:r>
       <w:r>
         <w:rPr>
           <w:rFonts w:cs="Times New Roman"/>
@@ -6378,19 +6009,18 @@
           <w:sz w:val="23"/>
           <w:szCs w:val="23"/>
         </w:rPr>
-        <w:t>React</w:t>
-      </w:r>
-      <w:proofErr w:type="spellEnd"/>
-      <w:r>
+        <w:t xml:space="preserve"> ou alguns pedidos. </w:t>
+      </w:r>
+    </w:p>
+    <w:p>
+      <w:pPr>
         <w:rPr>
           <w:rFonts w:cs="Times New Roman"/>
           <w:color w:val="000000"/>
           <w:sz w:val="23"/>
           <w:szCs w:val="23"/>
         </w:rPr>
-        <w:t xml:space="preserve"> por esta ser uma biblioteca extremamente estável, assim como uma grande comunidade de suporte. Além disso, o </w:t>
-      </w:r>
-      <w:proofErr w:type="spellStart"/>
+      </w:pPr>
       <w:r>
         <w:rPr>
           <w:rFonts w:cs="Times New Roman"/>
@@ -6398,9 +6028,8 @@
           <w:sz w:val="23"/>
           <w:szCs w:val="23"/>
         </w:rPr>
-        <w:t>React</w:t>
-      </w:r>
-      <w:proofErr w:type="spellEnd"/>
+        <w:t xml:space="preserve">Sendo </w:t>
+      </w:r>
       <w:r>
         <w:rPr>
           <w:rFonts w:cs="Times New Roman"/>
@@ -6408,16 +6037,430 @@
           <w:sz w:val="23"/>
           <w:szCs w:val="23"/>
         </w:rPr>
-        <w:t xml:space="preserve">, comparando com o Vue.js, tem mais bibliotecas e ferramentas, e é mais simples e rápido na construção de uma aplicação complexa, no nosso entender e opinião pessoal. </w:t>
-      </w:r>
-    </w:p>
-    <w:p/>
+        <w:t xml:space="preserve">também </w:t>
+      </w:r>
+      <w:r>
+        <w:rPr>
+          <w:rFonts w:cs="Times New Roman"/>
+          <w:i/>
+          <w:iCs/>
+          <w:color w:val="000000"/>
+          <w:sz w:val="23"/>
+          <w:szCs w:val="23"/>
+        </w:rPr>
+        <w:t>open-source</w:t>
+      </w:r>
+      <w:r>
+        <w:rPr>
+          <w:rFonts w:cs="Times New Roman"/>
+          <w:color w:val="000000"/>
+          <w:sz w:val="23"/>
+          <w:szCs w:val="23"/>
+        </w:rPr>
+        <w:t xml:space="preserve">, e </w:t>
+      </w:r>
+      <w:r>
+        <w:rPr>
+          <w:rFonts w:cs="Times New Roman"/>
+          <w:color w:val="000000"/>
+          <w:sz w:val="23"/>
+          <w:szCs w:val="23"/>
+        </w:rPr>
+        <w:t xml:space="preserve">vindo incluído por defeito com o </w:t>
+      </w:r>
+      <w:r>
+        <w:rPr>
+          <w:rFonts w:cs="Times New Roman"/>
+          <w:i/>
+          <w:iCs/>
+          <w:color w:val="000000"/>
+          <w:sz w:val="23"/>
+          <w:szCs w:val="23"/>
+        </w:rPr>
+        <w:t>Laravel</w:t>
+      </w:r>
+      <w:r>
+        <w:rPr>
+          <w:rFonts w:cs="Times New Roman"/>
+          <w:color w:val="000000"/>
+          <w:sz w:val="23"/>
+          <w:szCs w:val="23"/>
+        </w:rPr>
+        <w:t xml:space="preserve">, é bastante fácil de usar, </w:t>
+      </w:r>
+      <w:r>
+        <w:rPr>
+          <w:rFonts w:cs="Times New Roman"/>
+          <w:color w:val="000000"/>
+          <w:sz w:val="23"/>
+          <w:szCs w:val="23"/>
+        </w:rPr>
+        <w:t>incluindo tarefas agendadas (</w:t>
+      </w:r>
+      <w:r>
+        <w:rPr>
+          <w:rFonts w:cs="Times New Roman"/>
+          <w:i/>
+          <w:iCs/>
+          <w:color w:val="000000"/>
+          <w:sz w:val="23"/>
+          <w:szCs w:val="23"/>
+        </w:rPr>
+        <w:t>cron jobs</w:t>
+      </w:r>
+      <w:r>
+        <w:rPr>
+          <w:rFonts w:cs="Times New Roman"/>
+          <w:color w:val="000000"/>
+          <w:sz w:val="23"/>
+          <w:szCs w:val="23"/>
+        </w:rPr>
+        <w:t>) e filas (</w:t>
+      </w:r>
+      <w:r>
+        <w:rPr>
+          <w:rFonts w:cs="Times New Roman"/>
+          <w:i/>
+          <w:iCs/>
+          <w:color w:val="000000"/>
+          <w:sz w:val="23"/>
+          <w:szCs w:val="23"/>
+        </w:rPr>
+        <w:t>queues</w:t>
+      </w:r>
+      <w:r>
+        <w:rPr>
+          <w:rFonts w:cs="Times New Roman"/>
+          <w:color w:val="000000"/>
+          <w:sz w:val="23"/>
+          <w:szCs w:val="23"/>
+        </w:rPr>
+        <w:t>)</w:t>
+      </w:r>
+      <w:r>
+        <w:rPr>
+          <w:rFonts w:cs="Times New Roman"/>
+          <w:color w:val="000000"/>
+          <w:sz w:val="23"/>
+          <w:szCs w:val="23"/>
+        </w:rPr>
+        <w:t>.</w:t>
+      </w:r>
+      <w:r>
+        <w:rPr>
+          <w:rFonts w:cs="Times New Roman"/>
+          <w:color w:val="000000"/>
+          <w:sz w:val="23"/>
+          <w:szCs w:val="23"/>
+        </w:rPr>
+        <w:t xml:space="preserve"> </w:t>
+      </w:r>
+      <w:r>
+        <w:rPr>
+          <w:rFonts w:cs="Times New Roman"/>
+          <w:color w:val="000000"/>
+          <w:sz w:val="23"/>
+          <w:szCs w:val="23"/>
+        </w:rPr>
+        <w:t>N</w:t>
+      </w:r>
+      <w:r>
+        <w:rPr>
+          <w:rFonts w:cs="Times New Roman"/>
+          <w:color w:val="000000"/>
+          <w:sz w:val="23"/>
+          <w:szCs w:val="23"/>
+        </w:rPr>
+        <w:t>o nosso caso, usamos para melhorar a performance da sincronização dos cursos e UCs.</w:t>
+      </w:r>
+    </w:p>
     <w:p>
       <w:pPr>
         <w:pStyle w:val="Ttulo2"/>
       </w:pPr>
       <w:r>
+        <w:t>React</w:t>
+      </w:r>
+      <w:r>
+        <w:t xml:space="preserve"> JS</w:t>
+      </w:r>
+    </w:p>
+    <w:p>
+      <w:pPr>
+        <w:rPr>
+          <w:rFonts w:cs="Times New Roman"/>
+          <w:color w:val="000000"/>
+          <w:sz w:val="23"/>
+          <w:szCs w:val="23"/>
+        </w:rPr>
+      </w:pPr>
+      <w:r>
+        <w:rPr>
+          <w:rFonts w:cs="Times New Roman"/>
+          <w:color w:val="000000"/>
+          <w:sz w:val="23"/>
+          <w:szCs w:val="23"/>
+        </w:rPr>
+        <w:t xml:space="preserve">O React é uma biblioteca JavaScript de </w:t>
+      </w:r>
+      <w:r>
+        <w:rPr>
+          <w:rFonts w:cs="Times New Roman"/>
+          <w:i/>
+          <w:iCs/>
+          <w:color w:val="000000"/>
+          <w:sz w:val="23"/>
+          <w:szCs w:val="23"/>
+        </w:rPr>
+        <w:t>open-source</w:t>
+      </w:r>
+      <w:r>
+        <w:rPr>
+          <w:rFonts w:cs="Times New Roman"/>
+          <w:i/>
+          <w:iCs/>
+          <w:color w:val="000000"/>
+          <w:sz w:val="23"/>
+          <w:szCs w:val="23"/>
+        </w:rPr>
+        <w:t>,</w:t>
+      </w:r>
+      <w:r>
+        <w:rPr>
+          <w:rFonts w:cs="Times New Roman"/>
+          <w:color w:val="000000"/>
+          <w:sz w:val="23"/>
+          <w:szCs w:val="23"/>
+        </w:rPr>
+        <w:t xml:space="preserve"> que tem o objetivo de criar </w:t>
+      </w:r>
+      <w:r>
+        <w:rPr>
+          <w:rFonts w:cs="Times New Roman"/>
+          <w:color w:val="000000"/>
+          <w:sz w:val="23"/>
+          <w:szCs w:val="23"/>
+        </w:rPr>
+        <w:t xml:space="preserve">interfaces </w:t>
+      </w:r>
+      <w:r>
+        <w:rPr>
+          <w:rFonts w:cs="Times New Roman"/>
+          <w:color w:val="000000"/>
+          <w:sz w:val="23"/>
+          <w:szCs w:val="23"/>
+        </w:rPr>
+        <w:t>de</w:t>
+      </w:r>
+      <w:r>
+        <w:rPr>
+          <w:rFonts w:cs="Times New Roman"/>
+          <w:color w:val="000000"/>
+          <w:sz w:val="23"/>
+          <w:szCs w:val="23"/>
+        </w:rPr>
+        <w:t xml:space="preserve"> páginas web</w:t>
+      </w:r>
+      <w:r>
+        <w:rPr>
+          <w:rFonts w:cs="Times New Roman"/>
+          <w:color w:val="000000"/>
+          <w:sz w:val="23"/>
+          <w:szCs w:val="23"/>
+        </w:rPr>
+        <w:t xml:space="preserve">, num modelo Single Page Application (SPA), criando aplicações com uma grande performance. Foi lançado em 2013, e é </w:t>
+      </w:r>
+      <w:r>
+        <w:rPr>
+          <w:rFonts w:cs="Times New Roman"/>
+          <w:color w:val="000000"/>
+          <w:sz w:val="23"/>
+          <w:szCs w:val="23"/>
+        </w:rPr>
+        <w:t>mantido pelo Facebook, Instagram, outras empresas</w:t>
+      </w:r>
+      <w:r>
+        <w:rPr>
+          <w:rFonts w:cs="Times New Roman"/>
+          <w:color w:val="000000"/>
+          <w:sz w:val="23"/>
+          <w:szCs w:val="23"/>
+        </w:rPr>
+        <w:t>.</w:t>
+      </w:r>
+    </w:p>
+    <w:p>
+      <w:pPr>
+        <w:rPr>
+          <w:rFonts w:cs="Times New Roman"/>
+          <w:color w:val="000000"/>
+          <w:sz w:val="23"/>
+          <w:szCs w:val="23"/>
+        </w:rPr>
+      </w:pPr>
+      <w:r>
+        <w:rPr>
+          <w:rFonts w:cs="Times New Roman"/>
+          <w:color w:val="000000"/>
+          <w:sz w:val="23"/>
+          <w:szCs w:val="23"/>
+        </w:rPr>
+        <w:t xml:space="preserve">Como nas outras tecnologias, esta foi também outra herança da escolha do grupo anterior. Segundo eles: </w:t>
+      </w:r>
+      <w:r>
+        <w:rPr>
+          <w:rFonts w:cs="Times New Roman"/>
+          <w:i/>
+          <w:iCs/>
+          <w:color w:val="000000"/>
+          <w:sz w:val="23"/>
+          <w:szCs w:val="23"/>
+        </w:rPr>
+        <w:t>“</w:t>
+      </w:r>
+      <w:r>
+        <w:rPr>
+          <w:rFonts w:cs="Times New Roman"/>
+          <w:i/>
+          <w:iCs/>
+          <w:color w:val="000000"/>
+          <w:sz w:val="23"/>
+          <w:szCs w:val="23"/>
+        </w:rPr>
+        <w:t>foi escolhido o React por esta ser uma biblioteca extremamente estável, assim como uma grande comunidade de suporte. Além disso, o React, comparando com o Vue.js, tem mais bibliotecas e ferramentas, e é mais simples e rápido na construção de uma aplicação complexa</w:t>
+      </w:r>
+      <w:r>
+        <w:rPr>
+          <w:rFonts w:cs="Times New Roman"/>
+          <w:i/>
+          <w:iCs/>
+          <w:color w:val="000000"/>
+          <w:sz w:val="23"/>
+          <w:szCs w:val="23"/>
+        </w:rPr>
+        <w:t>”</w:t>
+      </w:r>
+      <w:r>
+        <w:rPr>
+          <w:rFonts w:cs="Times New Roman"/>
+          <w:color w:val="000000"/>
+          <w:sz w:val="23"/>
+          <w:szCs w:val="23"/>
+        </w:rPr>
+        <w:t>.</w:t>
+      </w:r>
+    </w:p>
+    <w:p>
+      <w:pPr>
+        <w:rPr>
+          <w:rFonts w:cs="Times New Roman"/>
+          <w:color w:val="000000"/>
+          <w:sz w:val="23"/>
+          <w:szCs w:val="23"/>
+        </w:rPr>
+      </w:pPr>
+      <w:r>
+        <w:rPr>
+          <w:rFonts w:cs="Times New Roman"/>
+          <w:color w:val="000000"/>
+          <w:sz w:val="23"/>
+          <w:szCs w:val="23"/>
+        </w:rPr>
+        <w:t xml:space="preserve">Para nós, visto esta ser uma tecnologia bastante conhecida e usada, e que não é abordada no curso de Engenharia Informática da ESTG do IPLeiria, esta era também uma novidade para nós. O nosso objetivo era efetivamente aproveitar este projeto para aprender a trabalhar com esta </w:t>
+      </w:r>
+      <w:r>
+        <w:rPr>
+          <w:rFonts w:cs="Times New Roman"/>
+          <w:color w:val="000000"/>
+          <w:sz w:val="23"/>
+          <w:szCs w:val="23"/>
+        </w:rPr>
         <w:lastRenderedPageBreak/>
+        <w:t>nova tecnologia. Este objetivo foi cumprido, no entanto não foi fácil quebrar a barreira inicial de conhecer a sintaxe e as diferenças que existem entre o React e o Vue</w:t>
+      </w:r>
+      <w:r>
+        <w:rPr>
+          <w:rFonts w:cs="Times New Roman"/>
+          <w:color w:val="000000"/>
+          <w:sz w:val="23"/>
+          <w:szCs w:val="23"/>
+        </w:rPr>
+        <w:t xml:space="preserve">, e atrasou um pouco o nosso planeamento inicial, pois existem muito mais diferenças entre as duas </w:t>
+      </w:r>
+      <w:r>
+        <w:rPr>
+          <w:rFonts w:cs="Times New Roman"/>
+          <w:i/>
+          <w:iCs/>
+          <w:color w:val="000000"/>
+          <w:sz w:val="23"/>
+          <w:szCs w:val="23"/>
+        </w:rPr>
+        <w:t>frameworks</w:t>
+      </w:r>
+      <w:r>
+        <w:rPr>
+          <w:rFonts w:cs="Times New Roman"/>
+          <w:color w:val="000000"/>
+          <w:sz w:val="23"/>
+          <w:szCs w:val="23"/>
+        </w:rPr>
+        <w:t xml:space="preserve"> do que imaginávamos.</w:t>
+      </w:r>
+    </w:p>
+    <w:p>
+      <w:pPr>
+        <w:rPr>
+          <w:rFonts w:cs="Times New Roman"/>
+          <w:color w:val="000000"/>
+          <w:sz w:val="23"/>
+          <w:szCs w:val="23"/>
+        </w:rPr>
+      </w:pPr>
+      <w:r>
+        <w:rPr>
+          <w:rFonts w:cs="Times New Roman"/>
+          <w:color w:val="000000"/>
+          <w:sz w:val="23"/>
+          <w:szCs w:val="23"/>
+        </w:rPr>
+        <w:t xml:space="preserve">A maior parte do nosso trabalho foi executada nesta tecnologia, uma vez que é aqui que efetivamente está o </w:t>
+      </w:r>
+      <w:r>
+        <w:rPr>
+          <w:rFonts w:cs="Times New Roman"/>
+          <w:i/>
+          <w:iCs/>
+          <w:color w:val="000000"/>
+          <w:sz w:val="23"/>
+          <w:szCs w:val="23"/>
+        </w:rPr>
+        <w:t>core</w:t>
+      </w:r>
+      <w:r>
+        <w:rPr>
+          <w:rFonts w:cs="Times New Roman"/>
+          <w:color w:val="000000"/>
+          <w:sz w:val="23"/>
+          <w:szCs w:val="23"/>
+        </w:rPr>
+        <w:t xml:space="preserve"> da aplicação que é usada pelos utilizadores, e além de rever e validar todo o trabalho que estava para trás, foi necessário desenvolver novas funcionalidades, e corrigir funcionalidades que não tinham ficado completas ou que não estavam realmente bem. Este foi um processo longo, ao qual foi necessário validar várias vezes com os professores se o que estava desenvolvido estava bem ou se era necessário</w:t>
+      </w:r>
+      <w:r>
+        <w:rPr>
+          <w:rFonts w:cs="Times New Roman"/>
+          <w:color w:val="000000"/>
+          <w:sz w:val="23"/>
+          <w:szCs w:val="23"/>
+        </w:rPr>
+        <w:t xml:space="preserve"> alterações.</w:t>
+      </w:r>
+    </w:p>
+    <w:p>
+      <w:pPr>
+        <w:pStyle w:val="Ttulo2"/>
+      </w:pPr>
+      <w:r>
         <w:t xml:space="preserve"> Diagrama de Arquitetura </w:t>
       </w:r>
     </w:p>
@@ -6427,13 +6470,13 @@
           <w:noProof/>
         </w:rPr>
         <w:drawing>
-          <wp:anchor distT="0" distB="0" distL="114300" distR="114300" simplePos="0" relativeHeight="251717120" behindDoc="0" locked="0" layoutInCell="1" allowOverlap="1" wp14:anchorId="1B855AB0" wp14:editId="0E0E3809">
+          <wp:anchor distT="0" distB="0" distL="114300" distR="114300" simplePos="0" relativeHeight="251717120" behindDoc="0" locked="0" layoutInCell="1" allowOverlap="1" wp14:anchorId="1B855AB0" wp14:editId="6E89405E">
             <wp:simplePos x="0" y="0"/>
             <wp:positionH relativeFrom="margin">
               <wp:posOffset>-1270</wp:posOffset>
             </wp:positionH>
             <wp:positionV relativeFrom="paragraph">
-              <wp:posOffset>401320</wp:posOffset>
+              <wp:posOffset>515620</wp:posOffset>
             </wp:positionV>
             <wp:extent cx="5579745" cy="3180080"/>
             <wp:effectExtent l="0" t="0" r="1905" b="1270"/>
@@ -6483,7 +6526,16 @@
         </w:drawing>
       </w:r>
       <w:r>
-        <w:t>Na figura 1 é possível verificar como é que cada tecnologia se interliga na aplicação</w:t>
+        <w:t xml:space="preserve">Na figura </w:t>
+      </w:r>
+      <w:r>
+        <w:t xml:space="preserve">seguinte </w:t>
+      </w:r>
+      <w:r>
+        <w:t>é possível verificar como é que cada tecnologia se interliga na aplicação</w:t>
+      </w:r>
+      <w:r>
+        <w:t>.</w:t>
       </w:r>
     </w:p>
     <w:p>
@@ -6557,44 +6609,12 @@
     </w:p>
     <w:p>
       <w:r>
-        <w:t xml:space="preserve">O seguinte processo é o caso atual na realização dos calendários. Este é o </w:t>
-      </w:r>
-      <w:proofErr w:type="spellStart"/>
-      <w:r>
-        <w:t>workflow</w:t>
-      </w:r>
-      <w:proofErr w:type="spellEnd"/>
-      <w:r>
-        <w:t xml:space="preserve"> idealizado, no entanto este processo pode ser facilmente alterado com a alteração das permissões para os grupos pretendidos.</w:t>
-      </w:r>
-    </w:p>
-    <w:p>
-      <w:r>
-        <w:t xml:space="preserve">Para o todo o próximo processo funcionar fluidamente é necessário já ter um ano letivo criado, com os cursos e unidades curriculares todas corretas, e com o agrupamento das </w:t>
-      </w:r>
-      <w:proofErr w:type="spellStart"/>
-      <w:r>
-        <w:t>UC’s</w:t>
-      </w:r>
-      <w:proofErr w:type="spellEnd"/>
-      <w:r>
-        <w:t xml:space="preserve"> efetuados, bem como os métodos de avaliações dos agrupamentos feitos. Os métodos de avaliação das restantes </w:t>
-      </w:r>
-      <w:proofErr w:type="spellStart"/>
-      <w:r>
-        <w:t>UC’s</w:t>
-      </w:r>
-      <w:proofErr w:type="spellEnd"/>
-      <w:r>
-        <w:t xml:space="preserve"> apenas podem ser preenchidos quando existir um calendário para a sua época, portanto, apenas após a criação do calendário, é necessário adicionar os métodos de avaliação dessas </w:t>
-      </w:r>
-      <w:proofErr w:type="spellStart"/>
-      <w:r>
-        <w:t>UC’s</w:t>
-      </w:r>
-      <w:proofErr w:type="spellEnd"/>
-      <w:r>
-        <w:t>.</w:t>
+        <w:t>O seguinte processo é o caso atual na realização dos calendários. Este é o workflow idealizado, no entanto este processo pode ser facilmente alterado com a alteração das permissões para os grupos pretendidos.</w:t>
+      </w:r>
+    </w:p>
+    <w:p>
+      <w:r>
+        <w:t>Para o todo o próximo processo funcionar fluidamente é necessário já ter um ano letivo criado, com os cursos e unidades curriculares todas corretas, e com o agrupamento das UC’s efetuados, bem como os métodos de avaliações dos agrupamentos feitos. Os métodos de avaliação das restantes UC’s apenas podem ser preenchidos quando existir um calendário para a sua época, portanto, apenas após a criação do calendário, é necessário adicionar os métodos de avaliação dessas UC’s.</w:t>
       </w:r>
     </w:p>
     <w:p>
@@ -6617,15 +6637,7 @@
     </w:p>
     <w:p>
       <w:r>
-        <w:t xml:space="preserve">Na fase “Em Edição (GOP)”, o GOP insere as avaliações das </w:t>
-      </w:r>
-      <w:proofErr w:type="spellStart"/>
-      <w:r>
-        <w:t>UC’s</w:t>
-      </w:r>
-      <w:proofErr w:type="spellEnd"/>
-      <w:r>
-        <w:t xml:space="preserve"> partilhadas. De seguida altera a fase para “Em Edição (Coordenador de Curso)”. No entanto, e apesar de ter passado à fase seguinte, o GOP pode a qualquer altura fazer uma alteração.</w:t>
+        <w:t>Na fase “Em Edição (GOP)”, o GOP insere as avaliações das UC’s partilhadas. De seguida altera a fase para “Em Edição (Coordenador de Curso)”. No entanto, e apesar de ter passado à fase seguinte, o GOP pode a qualquer altura fazer uma alteração.</w:t>
       </w:r>
     </w:p>
     <w:p>
@@ -6654,43 +6666,11 @@
         </w:numPr>
       </w:pPr>
       <w:r>
-        <w:t xml:space="preserve">Pode realizar o calendário com a ajuda dos Responsáveis pelas </w:t>
-      </w:r>
-      <w:proofErr w:type="spellStart"/>
-      <w:r>
-        <w:t>UC’s</w:t>
-      </w:r>
-      <w:proofErr w:type="spellEnd"/>
-      <w:r>
-        <w:t xml:space="preserve"> e ser ele a preencher certas avaliações, depois passar a fase para “Em Edição (Responsável </w:t>
+        <w:t xml:space="preserve">Pode realizar o calendário com a ajuda dos Responsáveis pelas UC’s e ser ele a preencher certas avaliações, depois passar a fase para “Em Edição (Responsável </w:t>
       </w:r>
       <w:r>
         <w:lastRenderedPageBreak/>
-        <w:t xml:space="preserve">UC)”. Nesta fase tanto o Coordenador de Curso como os Responsáveis das </w:t>
-      </w:r>
-      <w:proofErr w:type="spellStart"/>
-      <w:r>
-        <w:t>UC’s</w:t>
-      </w:r>
-      <w:proofErr w:type="spellEnd"/>
-      <w:r>
-        <w:t xml:space="preserve"> podem agendar avaliações. Os Responsáveis das </w:t>
-      </w:r>
-      <w:proofErr w:type="spellStart"/>
-      <w:r>
-        <w:t>UC’s</w:t>
-      </w:r>
-      <w:proofErr w:type="spellEnd"/>
-      <w:r>
-        <w:t xml:space="preserve"> apenas podem marcar avaliações das </w:t>
-      </w:r>
-      <w:proofErr w:type="spellStart"/>
-      <w:r>
-        <w:t>UC’s</w:t>
-      </w:r>
-      <w:proofErr w:type="spellEnd"/>
-      <w:r>
-        <w:t xml:space="preserve"> pelas quais são responsáveis. Após as avaliações estarem marcadas e validadas pelo Coordenador de Curso, este passa a fase para “Em Avaliação (Alunos)”.</w:t>
+        <w:t>UC)”. Nesta fase tanto o Coordenador de Curso como os Responsáveis das UC’s podem agendar avaliações. Os Responsáveis das UC’s apenas podem marcar avaliações das UC’s pelas quais são responsáveis. Após as avaliações estarem marcadas e validadas pelo Coordenador de Curso, este passa a fase para “Em Avaliação (Alunos)”.</w:t>
       </w:r>
     </w:p>
     <w:p>
@@ -7041,15 +7021,7 @@
         </w:numPr>
       </w:pPr>
       <w:r>
-        <w:t>Usar sempre o estilo “</w:t>
-      </w:r>
-      <w:proofErr w:type="spellStart"/>
-      <w:r>
-        <w:t>caption</w:t>
-      </w:r>
-      <w:proofErr w:type="spellEnd"/>
-      <w:r>
-        <w:t>” para o texto das legendas;</w:t>
+        <w:t>Usar sempre o estilo “caption” para o texto das legendas;</w:t>
       </w:r>
     </w:p>
     <w:p>
@@ -7803,15 +7775,7 @@
         </w:numPr>
       </w:pPr>
       <w:r>
-        <w:t>Usar sempre o estilo “</w:t>
-      </w:r>
-      <w:proofErr w:type="spellStart"/>
-      <w:r>
-        <w:t>caption</w:t>
-      </w:r>
-      <w:proofErr w:type="spellEnd"/>
-      <w:r>
-        <w:t>” para o texto das legendas;</w:t>
+        <w:t>Usar sempre o estilo “caption” para o texto das legendas;</w:t>
       </w:r>
     </w:p>
     <w:p>
@@ -14973,10 +14937,6 @@
 </file>
 
 <file path=customXml/item1.xml><?xml version="1.0" encoding="utf-8"?>
-<b:Sources xmlns:b="http://schemas.openxmlformats.org/officeDocument/2006/bibliography" xmlns="http://schemas.openxmlformats.org/officeDocument/2006/bibliography" SelectedStyle="\APA.XSL" StyleName="APA"/>
-</file>
-
-<file path=customXml/item2.xml><?xml version="1.0" encoding="utf-8"?>
 <MENU label="Campos" version="1">
   <NODE label="Novo Registo" type="NewCard" replaceValue="false">
     <FIELD label="Nº de Registo">
@@ -16220,16 +16180,20 @@
 </MENU>
 </file>
 
+<file path=customXml/item2.xml><?xml version="1.0" encoding="utf-8"?>
+<b:Sources xmlns:b="http://schemas.openxmlformats.org/officeDocument/2006/bibliography" xmlns="http://schemas.openxmlformats.org/officeDocument/2006/bibliography" SelectedStyle="\APA.XSL" StyleName="APA"/>
+</file>
+
 <file path=customXml/itemProps1.xml><?xml version="1.0" encoding="utf-8"?>
+<ds:datastoreItem xmlns:ds="http://schemas.openxmlformats.org/officeDocument/2006/customXml" ds:itemID="{5BE40977-15C1-4F89-8625-D3B696DD90BF}">
+  <ds:schemaRefs/>
+</ds:datastoreItem>
+</file>
+
+<file path=customXml/itemProps2.xml><?xml version="1.0" encoding="utf-8"?>
 <ds:datastoreItem xmlns:ds="http://schemas.openxmlformats.org/officeDocument/2006/customXml" ds:itemID="{1FB9936B-06EA-45EA-B6AC-C64AB31F4881}">
   <ds:schemaRefs>
     <ds:schemaRef ds:uri="http://schemas.openxmlformats.org/officeDocument/2006/bibliography"/>
   </ds:schemaRefs>
 </ds:datastoreItem>
-</file>
-
-<file path=customXml/itemProps2.xml><?xml version="1.0" encoding="utf-8"?>
-<ds:datastoreItem xmlns:ds="http://schemas.openxmlformats.org/officeDocument/2006/customXml" ds:itemID="{5BE40977-15C1-4F89-8625-D3B696DD90BF}">
-  <ds:schemaRefs/>
-</ds:datastoreItem>
 </file>
</xml_diff>

<commit_message>
adicionar tópicos do relatório do ano anterior para fazer a estrutura e não estar sempre a abrir o relatório
</commit_message>
<xml_diff>
--- a/Docs/Relatório_Projeto_Final.docx
+++ b/Docs/Relatório_Projeto_Final.docx
@@ -949,7 +949,21 @@
         <w:rPr>
           <w:color w:val="FF0000"/>
         </w:rPr>
-        <w:t>. 2), deve ajustar-se o texto para que a próxima secção (abstract) se inicie numa página ímpar. O resumo deve acabar com a lista de palavras-chave.</w:t>
+        <w:t>. 2), deve ajustar-se o texto para que a próxima secção (</w:t>
+      </w:r>
+      <w:proofErr w:type="spellStart"/>
+      <w:r>
+        <w:rPr>
+          <w:color w:val="FF0000"/>
+        </w:rPr>
+        <w:t>abstract</w:t>
+      </w:r>
+      <w:proofErr w:type="spellEnd"/>
+      <w:r>
+        <w:rPr>
+          <w:color w:val="FF0000"/>
+        </w:rPr>
+        <w:t>) se inicie numa página ímpar. O resumo deve acabar com a lista de palavras-chave.</w:t>
       </w:r>
     </w:p>
     <w:p>
@@ -1107,7 +1121,23 @@
           <w:color w:val="FF0000"/>
           <w:lang w:val="en-GB"/>
         </w:rPr>
-        <w:t>The abstract should always start in an odd page. If the length is a multiple of two, the text should be adjusted in order to the next section start also in an odd page. The abstract should end with a list of keywords.</w:t>
+        <w:t xml:space="preserve">The abstract should always start in an odd page. If the length is a multiple of two, the text should be adjusted </w:t>
+      </w:r>
+      <w:proofErr w:type="gramStart"/>
+      <w:r>
+        <w:rPr>
+          <w:color w:val="FF0000"/>
+          <w:lang w:val="en-GB"/>
+        </w:rPr>
+        <w:t>in order to</w:t>
+      </w:r>
+      <w:proofErr w:type="gramEnd"/>
+      <w:r>
+        <w:rPr>
+          <w:color w:val="FF0000"/>
+          <w:lang w:val="en-GB"/>
+        </w:rPr>
+        <w:t xml:space="preserve"> the next section start also in an odd page. The abstract should end with a list of keywords.</w:t>
       </w:r>
     </w:p>
     <w:p>
@@ -3495,8 +3525,21 @@
             <w:vAlign w:val="center"/>
           </w:tcPr>
           <w:p>
+            <w:proofErr w:type="spellStart"/>
             <w:r>
-              <w:t>Application Programming Interface</w:t>
+              <w:t>Application</w:t>
+            </w:r>
+            <w:proofErr w:type="spellEnd"/>
+            <w:r>
+              <w:t xml:space="preserve"> </w:t>
+            </w:r>
+            <w:proofErr w:type="spellStart"/>
+            <w:r>
+              <w:t>Programming</w:t>
+            </w:r>
+            <w:proofErr w:type="spellEnd"/>
+            <w:r>
+              <w:t xml:space="preserve"> Interface</w:t>
             </w:r>
           </w:p>
         </w:tc>
@@ -3652,9 +3695,11 @@
             <w:vAlign w:val="center"/>
           </w:tcPr>
           <w:p>
+            <w:proofErr w:type="spellStart"/>
             <w:r>
               <w:t>IPLeiria</w:t>
             </w:r>
+            <w:proofErr w:type="spellEnd"/>
           </w:p>
         </w:tc>
         <w:tc>
@@ -3720,9 +3765,27 @@
             <w:vAlign w:val="center"/>
           </w:tcPr>
           <w:p>
+            <w:proofErr w:type="spellStart"/>
             <w:r>
-              <w:t>Representational State Transfer</w:t>
+              <w:t>Representational</w:t>
             </w:r>
+            <w:proofErr w:type="spellEnd"/>
+            <w:r>
+              <w:t xml:space="preserve"> </w:t>
+            </w:r>
+            <w:proofErr w:type="spellStart"/>
+            <w:r>
+              <w:t>State</w:t>
+            </w:r>
+            <w:proofErr w:type="spellEnd"/>
+            <w:r>
+              <w:t xml:space="preserve"> </w:t>
+            </w:r>
+            <w:proofErr w:type="spellStart"/>
+            <w:r>
+              <w:t>Transfer</w:t>
+            </w:r>
+            <w:proofErr w:type="spellEnd"/>
           </w:p>
         </w:tc>
       </w:tr>
@@ -3768,8 +3831,13 @@
             <w:vAlign w:val="center"/>
           </w:tcPr>
           <w:p>
+            <w:proofErr w:type="spellStart"/>
             <w:r>
-              <w:t>User Interface</w:t>
+              <w:t>User</w:t>
+            </w:r>
+            <w:proofErr w:type="spellEnd"/>
+            <w:r>
+              <w:t xml:space="preserve"> Interface</w:t>
             </w:r>
           </w:p>
         </w:tc>
@@ -3793,7 +3861,15 @@
           </w:tcPr>
           <w:p>
             <w:r>
-              <w:t>Virtual Machine (Máquina Virtual)</w:t>
+              <w:t xml:space="preserve">Virtual </w:t>
+            </w:r>
+            <w:proofErr w:type="spellStart"/>
+            <w:r>
+              <w:t>Machine</w:t>
+            </w:r>
+            <w:proofErr w:type="spellEnd"/>
+            <w:r>
+              <w:t xml:space="preserve"> (Máquina Virtual)</w:t>
             </w:r>
           </w:p>
         </w:tc>
@@ -4144,11 +4220,16 @@
         <w:t xml:space="preserve">datas de </w:t>
       </w:r>
       <w:r>
-        <w:t>avaliações de algumas Unidades Curriculares (UC</w:t>
+        <w:t>avaliações de algumas Unidades Curriculares (</w:t>
+      </w:r>
+      <w:proofErr w:type="spellStart"/>
+      <w:r>
+        <w:t>UC</w:t>
       </w:r>
       <w:r>
         <w:t>s</w:t>
       </w:r>
+      <w:proofErr w:type="spellEnd"/>
       <w:r>
         <w:t xml:space="preserve">) </w:t>
       </w:r>
@@ -4206,7 +4287,15 @@
         <w:t>.</w:t>
       </w:r>
       <w:r>
-        <w:t xml:space="preserve"> Caso um Coordenador necessite da ajuda dos responsáveis das UCs, deve no final voltar a rever o calendário completo, para garantir que não existem erros </w:t>
+        <w:t xml:space="preserve"> Caso um Coordenador necessite da ajuda dos responsáveis das </w:t>
+      </w:r>
+      <w:proofErr w:type="spellStart"/>
+      <w:r>
+        <w:t>UCs</w:t>
+      </w:r>
+      <w:proofErr w:type="spellEnd"/>
+      <w:r>
+        <w:t xml:space="preserve">, deve no final voltar a rever o calendário completo, para garantir que não existem erros </w:t>
       </w:r>
       <w:r>
         <w:t>ou duplicação de informação.</w:t>
@@ -4298,7 +4387,79 @@
           <w:iCs/>
           <w:color w:val="FF0000"/>
         </w:rPr>
-        <w:t>Business Process Model and Notation)</w:t>
+        <w:t xml:space="preserve">Business </w:t>
+      </w:r>
+      <w:proofErr w:type="spellStart"/>
+      <w:r>
+        <w:rPr>
+          <w:i/>
+          <w:iCs/>
+          <w:color w:val="FF0000"/>
+        </w:rPr>
+        <w:t>Process</w:t>
+      </w:r>
+      <w:proofErr w:type="spellEnd"/>
+      <w:r>
+        <w:rPr>
+          <w:i/>
+          <w:iCs/>
+          <w:color w:val="FF0000"/>
+        </w:rPr>
+        <w:t xml:space="preserve"> </w:t>
+      </w:r>
+      <w:proofErr w:type="spellStart"/>
+      <w:r>
+        <w:rPr>
+          <w:i/>
+          <w:iCs/>
+          <w:color w:val="FF0000"/>
+        </w:rPr>
+        <w:t>Model</w:t>
+      </w:r>
+      <w:proofErr w:type="spellEnd"/>
+      <w:r>
+        <w:rPr>
+          <w:i/>
+          <w:iCs/>
+          <w:color w:val="FF0000"/>
+        </w:rPr>
+        <w:t xml:space="preserve"> </w:t>
+      </w:r>
+      <w:proofErr w:type="spellStart"/>
+      <w:r>
+        <w:rPr>
+          <w:i/>
+          <w:iCs/>
+          <w:color w:val="FF0000"/>
+        </w:rPr>
+        <w:t>and</w:t>
+      </w:r>
+      <w:proofErr w:type="spellEnd"/>
+      <w:r>
+        <w:rPr>
+          <w:i/>
+          <w:iCs/>
+          <w:color w:val="FF0000"/>
+        </w:rPr>
+        <w:t xml:space="preserve"> </w:t>
+      </w:r>
+      <w:proofErr w:type="spellStart"/>
+      <w:r>
+        <w:rPr>
+          <w:i/>
+          <w:iCs/>
+          <w:color w:val="FF0000"/>
+        </w:rPr>
+        <w:t>Notation</w:t>
+      </w:r>
+      <w:proofErr w:type="spellEnd"/>
+      <w:r>
+        <w:rPr>
+          <w:i/>
+          <w:iCs/>
+          <w:color w:val="FF0000"/>
+        </w:rPr>
+        <w:t>)</w:t>
       </w:r>
       <w:r>
         <w:rPr>
@@ -4339,8 +4500,13 @@
     </w:p>
     <w:p>
       <w:r>
-        <w:t>Desta forma, promovendo maior consistência e garantia de cumprimento das regras necessárias para a criação de um calendário, maior rapidez desde o processo de criação até à sua aprovação e publicação, e ao mesmo tempo garantir uma certa flexibilidade para todos os utilizadores envolvidos neste processo, e para as várias Unidades de Ensino do IPLeiria</w:t>
-      </w:r>
+        <w:t xml:space="preserve">Desta forma, promovendo maior consistência e garantia de cumprimento das regras necessárias para a criação de um calendário, maior rapidez desde o processo de criação até à sua aprovação e publicação, e ao mesmo tempo garantir uma certa flexibilidade para todos os utilizadores envolvidos neste processo, e para as várias Unidades de Ensino do </w:t>
+      </w:r>
+      <w:proofErr w:type="spellStart"/>
+      <w:r>
+        <w:t>IPLeiria</w:t>
+      </w:r>
+      <w:proofErr w:type="spellEnd"/>
       <w:r>
         <w:t>.</w:t>
       </w:r>
@@ -4724,7 +4890,15 @@
         </w:numPr>
       </w:pPr>
       <w:r>
-        <w:t>Agrupar UCs comuns a vários cursos</w:t>
+        <w:t xml:space="preserve">Agrupar </w:t>
+      </w:r>
+      <w:proofErr w:type="spellStart"/>
+      <w:r>
+        <w:t>UCs</w:t>
+      </w:r>
+      <w:proofErr w:type="spellEnd"/>
+      <w:r>
+        <w:t xml:space="preserve"> comuns a vários cursos</w:t>
       </w:r>
       <w:r>
         <w:t>;</w:t>
@@ -4739,7 +4913,15 @@
         </w:numPr>
       </w:pPr>
       <w:r>
-        <w:t>Marcar as avaliações das UCs comuns a vários cursos</w:t>
+        <w:t xml:space="preserve">Marcar as avaliações das </w:t>
+      </w:r>
+      <w:proofErr w:type="spellStart"/>
+      <w:r>
+        <w:t>UCs</w:t>
+      </w:r>
+      <w:proofErr w:type="spellEnd"/>
+      <w:r>
+        <w:t xml:space="preserve"> comuns a vários cursos</w:t>
       </w:r>
       <w:r>
         <w:t>;</w:t>
@@ -4793,8 +4975,13 @@
         <w:t>O Coordenador de Curso é responsável pela gestão</w:t>
       </w:r>
       <w:r>
-        <w:t xml:space="preserve"> e organização do calendário de avaliações do seu curso, em articulação (ou não) com os professores das UCs</w:t>
-      </w:r>
+        <w:t xml:space="preserve"> e organização do calendário de avaliações do seu curso, em articulação (ou não) com os professores das </w:t>
+      </w:r>
+      <w:proofErr w:type="spellStart"/>
+      <w:r>
+        <w:t>UCs</w:t>
+      </w:r>
+      <w:proofErr w:type="spellEnd"/>
       <w:r>
         <w:t>, e por levar à aprovação do GOP</w:t>
       </w:r>
@@ -5339,12 +5526,21 @@
       <w:r>
         <w:t xml:space="preserve">Como todos os contentores partilham os serviços de um único </w:t>
       </w:r>
+      <w:proofErr w:type="spellStart"/>
       <w:r>
         <w:rPr>
           <w:i/>
           <w:iCs/>
         </w:rPr>
-        <w:t xml:space="preserve">kernel </w:t>
+        <w:t>kernel</w:t>
+      </w:r>
+      <w:proofErr w:type="spellEnd"/>
+      <w:r>
+        <w:rPr>
+          <w:i/>
+          <w:iCs/>
+        </w:rPr>
+        <w:t xml:space="preserve"> </w:t>
       </w:r>
       <w:r>
         <w:t>do sistema operativo, são usados poucos recursos da máquina virtual.</w:t>
@@ -5390,7 +5586,23 @@
         <w:t xml:space="preserve"> </w:t>
       </w:r>
       <w:r>
-        <w:t xml:space="preserve">que queríamos iniciar, e não conseguíamos colocar o projeto a funcionar corretamente nas nossas máquinas. Sendo assim, acabámos por recomeçar a utilização do Docker através do Laravel Sail, que já trás tudo configurado para trabalhar com o Docker. </w:t>
+        <w:t xml:space="preserve">que queríamos iniciar, e não conseguíamos colocar o projeto a funcionar corretamente nas nossas máquinas. Sendo assim, acabámos por recomeçar a utilização do Docker através do </w:t>
+      </w:r>
+      <w:proofErr w:type="spellStart"/>
+      <w:r>
+        <w:t>Laravel</w:t>
+      </w:r>
+      <w:proofErr w:type="spellEnd"/>
+      <w:r>
+        <w:t xml:space="preserve"> Sail, que já </w:t>
+      </w:r>
+      <w:proofErr w:type="gramStart"/>
+      <w:r>
+        <w:t>trás</w:t>
+      </w:r>
+      <w:proofErr w:type="gramEnd"/>
+      <w:r>
+        <w:t xml:space="preserve"> tudo configurado para trabalhar com o Docker. </w:t>
       </w:r>
     </w:p>
     <w:p>
@@ -5480,7 +5692,23 @@
                 <w:rFonts w:ascii="Courier New" w:hAnsi="Courier New" w:cs="Courier New"/>
                 <w:lang w:val="en-US"/>
               </w:rPr>
-              <w:t xml:space="preserve"> alias sail='[ -f sail ] &amp;&amp; bash sail || bash vendor/bin/sail'</w:t>
+              <w:t xml:space="preserve"> alias sail='[ -f </w:t>
+            </w:r>
+            <w:proofErr w:type="gramStart"/>
+            <w:r>
+              <w:rPr>
+                <w:rFonts w:ascii="Courier New" w:hAnsi="Courier New" w:cs="Courier New"/>
+                <w:lang w:val="en-US"/>
+              </w:rPr>
+              <w:t>sail ]</w:t>
+            </w:r>
+            <w:proofErr w:type="gramEnd"/>
+            <w:r>
+              <w:rPr>
+                <w:rFonts w:ascii="Courier New" w:hAnsi="Courier New" w:cs="Courier New"/>
+                <w:lang w:val="en-US"/>
+              </w:rPr>
+              <w:t xml:space="preserve"> &amp;&amp; bash sail || bash vendor/bin/sail'</w:t>
             </w:r>
           </w:p>
           <w:p>
@@ -5542,14 +5770,20 @@
       <w:pPr>
         <w:pStyle w:val="Ttulo2"/>
       </w:pPr>
-      <w:r>
-        <w:t xml:space="preserve">Laravel </w:t>
+      <w:proofErr w:type="spellStart"/>
+      <w:r>
+        <w:t>Laravel</w:t>
+      </w:r>
+      <w:proofErr w:type="spellEnd"/>
+      <w:r>
+        <w:t xml:space="preserve"> </w:t>
       </w:r>
     </w:p>
     <w:p>
       <w:r>
         <w:t xml:space="preserve">O </w:t>
       </w:r>
+      <w:proofErr w:type="spellStart"/>
       <w:r>
         <w:rPr>
           <w:i/>
@@ -5557,9 +5791,19 @@
         </w:rPr>
         <w:t>Laravel</w:t>
       </w:r>
-      <w:r>
-        <w:t xml:space="preserve"> é uma framework PHP para o desenvolvimento de aplicações Web com o modelo MVC (</w:t>
-      </w:r>
+      <w:proofErr w:type="spellEnd"/>
+      <w:r>
+        <w:t xml:space="preserve"> é uma </w:t>
+      </w:r>
+      <w:proofErr w:type="spellStart"/>
+      <w:r>
+        <w:t>framework</w:t>
+      </w:r>
+      <w:proofErr w:type="spellEnd"/>
+      <w:r>
+        <w:t xml:space="preserve"> PHP para o desenvolvimento de aplicações Web com o modelo MVC (</w:t>
+      </w:r>
+      <w:proofErr w:type="spellStart"/>
       <w:r>
         <w:rPr>
           <w:i/>
@@ -5567,9 +5811,11 @@
         </w:rPr>
         <w:t>Model-View-Controller</w:t>
       </w:r>
+      <w:proofErr w:type="spellEnd"/>
       <w:r>
         <w:t xml:space="preserve">). Um dos pontos fortes do </w:t>
       </w:r>
+      <w:proofErr w:type="spellStart"/>
       <w:r>
         <w:rPr>
           <w:i/>
@@ -5577,8 +5823,17 @@
         </w:rPr>
         <w:t>Laravel</w:t>
       </w:r>
-      <w:r>
-        <w:t xml:space="preserve"> é a sua gestão de pacotes, que é modelar com um sistema de dependências dedicado, as suas várias maneiras de acesso a BD’s relacionais e serviços que ajudam no desenvolvimento e manutenção da aplicação. </w:t>
+      <w:proofErr w:type="spellEnd"/>
+      <w:r>
+        <w:t xml:space="preserve"> é a sua gestão de pacotes, que é modelar com um sistema de dependências dedicado, as suas várias maneiras de acesso a </w:t>
+      </w:r>
+      <w:proofErr w:type="spellStart"/>
+      <w:r>
+        <w:t>BD’s</w:t>
+      </w:r>
+      <w:proofErr w:type="spellEnd"/>
+      <w:r>
+        <w:t xml:space="preserve"> relacionais e serviços que ajudam no desenvolvimento e manutenção da aplicação. </w:t>
       </w:r>
     </w:p>
     <w:p>
@@ -5591,6 +5846,7 @@
       <w:r>
         <w:t xml:space="preserve">, o </w:t>
       </w:r>
+      <w:proofErr w:type="spellStart"/>
       <w:r>
         <w:rPr>
           <w:i/>
@@ -5598,6 +5854,7 @@
         </w:rPr>
         <w:t>Laravel</w:t>
       </w:r>
+      <w:proofErr w:type="spellEnd"/>
       <w:r>
         <w:t xml:space="preserve"> é usado para </w:t>
       </w:r>
@@ -5611,7 +5868,15 @@
         <w:t>,</w:t>
       </w:r>
       <w:r>
-        <w:t xml:space="preserve"> ligações a APIs externas, </w:t>
+        <w:t xml:space="preserve"> ligações a </w:t>
+      </w:r>
+      <w:proofErr w:type="spellStart"/>
+      <w:r>
+        <w:t>APIs</w:t>
+      </w:r>
+      <w:proofErr w:type="spellEnd"/>
+      <w:r>
+        <w:t xml:space="preserve"> externas, </w:t>
       </w:r>
       <w:r>
         <w:t xml:space="preserve">sincronização dos cursos </w:t>
@@ -5619,15 +5884,25 @@
       <w:r>
         <w:t xml:space="preserve">(e </w:t>
       </w:r>
-      <w:r>
-        <w:t xml:space="preserve">UCs e </w:t>
+      <w:proofErr w:type="spellStart"/>
+      <w:r>
+        <w:t>UCs</w:t>
+      </w:r>
+      <w:proofErr w:type="spellEnd"/>
+      <w:r>
+        <w:t xml:space="preserve"> e </w:t>
       </w:r>
       <w:r>
         <w:t>p</w:t>
       </w:r>
       <w:r>
-        <w:t>rofessores das UCs</w:t>
-      </w:r>
+        <w:t xml:space="preserve">rofessores das </w:t>
+      </w:r>
+      <w:proofErr w:type="spellStart"/>
+      <w:r>
+        <w:t>UCs</w:t>
+      </w:r>
+      <w:proofErr w:type="spellEnd"/>
       <w:r>
         <w:t>)</w:t>
       </w:r>
@@ -5646,6 +5921,7 @@
       <w:r>
         <w:t xml:space="preserve"> para consumo da aplicação </w:t>
       </w:r>
+      <w:proofErr w:type="spellStart"/>
       <w:r>
         <w:rPr>
           <w:i/>
@@ -5653,9 +5929,11 @@
         </w:rPr>
         <w:t>Front-end</w:t>
       </w:r>
+      <w:proofErr w:type="spellEnd"/>
       <w:r>
         <w:t xml:space="preserve"> feita com base em </w:t>
       </w:r>
+      <w:proofErr w:type="spellStart"/>
       <w:r>
         <w:rPr>
           <w:i/>
@@ -5663,6 +5941,7 @@
         </w:rPr>
         <w:t>React</w:t>
       </w:r>
+      <w:proofErr w:type="spellEnd"/>
       <w:r>
         <w:t>.</w:t>
       </w:r>
@@ -5680,6 +5959,7 @@
       <w:r>
         <w:t xml:space="preserve">O </w:t>
       </w:r>
+      <w:proofErr w:type="spellStart"/>
       <w:r>
         <w:rPr>
           <w:i/>
@@ -5687,119 +5967,154 @@
         </w:rPr>
         <w:t>Laravel</w:t>
       </w:r>
+      <w:proofErr w:type="spellEnd"/>
       <w:r>
         <w:t xml:space="preserve"> controla ainda a autenticação na plataforma, </w:t>
       </w:r>
       <w:r>
         <w:t xml:space="preserve">tendo alguns utilizadores por defeito que funcionam com base no </w:t>
       </w:r>
+      <w:proofErr w:type="spellStart"/>
       <w:r>
         <w:rPr>
           <w:i/>
           <w:iCs/>
         </w:rPr>
-        <w:t>Laravel Passport</w:t>
-      </w:r>
-      <w:r>
-        <w:t xml:space="preserve">, e fazendo sincronização com o </w:t>
-      </w:r>
-      <w:r>
-        <w:t>serviço LDAP da escola</w:t>
-      </w:r>
-      <w:r>
-        <w:t>.</w:t>
-      </w:r>
-    </w:p>
-    <w:p>
-      <w:r>
-        <w:t xml:space="preserve">Quando iniciámos o projeto, esta parte já estava bastante </w:t>
-      </w:r>
-      <w:r>
-        <w:t>avançada</w:t>
-      </w:r>
-      <w:r>
-        <w:t>, no entanto</w:t>
-      </w:r>
-      <w:r>
-        <w:t xml:space="preserve"> (como explicámos anteriormente), houve alguns problemas com o código inicial que não conseguíamos colocar a funcionar, pelo que </w:t>
-      </w:r>
-      <w:r>
-        <w:t>optámos</w:t>
-      </w:r>
-      <w:r>
-        <w:t xml:space="preserve"> p</w:t>
-      </w:r>
-      <w:r>
-        <w:t>or</w:t>
-      </w:r>
-      <w:r>
-        <w:t xml:space="preserve"> atualizar para</w:t>
-      </w:r>
-      <w:r>
-        <w:t xml:space="preserve"> o</w:t>
-      </w:r>
-      <w:r>
-        <w:t xml:space="preserve"> </w:t>
-      </w:r>
+        <w:t>Laravel</w:t>
+      </w:r>
+      <w:proofErr w:type="spellEnd"/>
       <w:r>
         <w:rPr>
           <w:i/>
           <w:iCs/>
         </w:rPr>
-        <w:t>Laravel</w:t>
-      </w:r>
-      <w:r>
-        <w:t xml:space="preserve"> 9 de forma a resolver esses problemas.</w:t>
-      </w:r>
-    </w:p>
-    <w:p>
-      <w:pPr>
-        <w:rPr>
-          <w:u w:val="single"/>
-        </w:rPr>
-      </w:pPr>
-      <w:r>
-        <w:t>Além disso,</w:t>
-      </w:r>
-      <w:r>
-        <w:t xml:space="preserve"> havia algumas falhas que fomos corrigindo à medida que íamos entregando novas funcionalidades ou correções aos professores, incluindo correções de validações, </w:t>
-      </w:r>
-      <w:r>
-        <w:t>melhorias de performance (especialmente na sincronização de UCs e Cursos)</w:t>
-      </w:r>
-      <w:r>
-        <w:t xml:space="preserve">, reorganização e melhoria das </w:t>
-      </w:r>
+        <w:t xml:space="preserve"> </w:t>
+      </w:r>
+      <w:proofErr w:type="spellStart"/>
       <w:r>
         <w:rPr>
           <w:i/>
           <w:iCs/>
         </w:rPr>
-        <w:t>migrations</w:t>
-      </w:r>
-      <w:r>
-        <w:t xml:space="preserve"> e </w:t>
-      </w:r>
+        <w:t>Passport</w:t>
+      </w:r>
+      <w:proofErr w:type="spellEnd"/>
+      <w:r>
+        <w:t xml:space="preserve">, e fazendo sincronização com o </w:t>
+      </w:r>
+      <w:r>
+        <w:t>serviço LDAP da escola</w:t>
+      </w:r>
+      <w:r>
+        <w:t>.</w:t>
+      </w:r>
+    </w:p>
+    <w:p>
+      <w:r>
+        <w:t xml:space="preserve">Quando iniciámos o projeto, esta parte já estava bastante </w:t>
+      </w:r>
+      <w:r>
+        <w:t>avançada</w:t>
+      </w:r>
+      <w:r>
+        <w:t>, no entanto</w:t>
+      </w:r>
+      <w:r>
+        <w:t xml:space="preserve"> (como explicámos anteriormente), houve alguns problemas com o código inicial que não conseguíamos colocar a funcionar, pelo que </w:t>
+      </w:r>
+      <w:r>
+        <w:t>optámos</w:t>
+      </w:r>
+      <w:r>
+        <w:t xml:space="preserve"> p</w:t>
+      </w:r>
+      <w:r>
+        <w:t>or</w:t>
+      </w:r>
+      <w:r>
+        <w:t xml:space="preserve"> atualizar para</w:t>
+      </w:r>
+      <w:r>
+        <w:t xml:space="preserve"> o</w:t>
+      </w:r>
+      <w:r>
+        <w:t xml:space="preserve"> </w:t>
+      </w:r>
+      <w:proofErr w:type="spellStart"/>
       <w:r>
         <w:rPr>
           <w:i/>
           <w:iCs/>
         </w:rPr>
-        <w:t>seeders</w:t>
-      </w:r>
-      <w:r>
-        <w:t xml:space="preserve"> da BD</w:t>
-      </w:r>
-      <w:r>
-        <w:t xml:space="preserve">, e divisão e organização do código em módulos específicos, tendo em conta as boas práticas do </w:t>
-      </w:r>
+        <w:t>Laravel</w:t>
+      </w:r>
+      <w:proofErr w:type="spellEnd"/>
+      <w:r>
+        <w:t xml:space="preserve"> 9 de forma a resolver esses problemas.</w:t>
+      </w:r>
+    </w:p>
+    <w:p>
+      <w:pPr>
+        <w:rPr>
+          <w:u w:val="single"/>
+        </w:rPr>
+      </w:pPr>
+      <w:r>
+        <w:t>Além disso,</w:t>
+      </w:r>
+      <w:r>
+        <w:t xml:space="preserve"> havia algumas falhas que fomos corrigindo à medida que íamos entregando novas funcionalidades ou correções aos professores, incluindo correções de validações, </w:t>
+      </w:r>
+      <w:r>
+        <w:t xml:space="preserve">melhorias de performance (especialmente na sincronização de </w:t>
+      </w:r>
+      <w:proofErr w:type="spellStart"/>
+      <w:r>
+        <w:t>UCs</w:t>
+      </w:r>
+      <w:proofErr w:type="spellEnd"/>
+      <w:r>
+        <w:t xml:space="preserve"> e Cursos)</w:t>
+      </w:r>
+      <w:r>
+        <w:t xml:space="preserve">, reorganização e melhoria das </w:t>
+      </w:r>
+      <w:proofErr w:type="spellStart"/>
       <w:r>
         <w:rPr>
           <w:i/>
           <w:iCs/>
         </w:rPr>
+        <w:t>migrations</w:t>
+      </w:r>
+      <w:proofErr w:type="spellEnd"/>
+      <w:r>
+        <w:t xml:space="preserve"> e </w:t>
+      </w:r>
+      <w:proofErr w:type="spellStart"/>
+      <w:r>
+        <w:rPr>
+          <w:i/>
+          <w:iCs/>
+        </w:rPr>
+        <w:t>seeders</w:t>
+      </w:r>
+      <w:proofErr w:type="spellEnd"/>
+      <w:r>
+        <w:t xml:space="preserve"> da BD</w:t>
+      </w:r>
+      <w:r>
+        <w:t xml:space="preserve">, e divisão e organização do código em módulos específicos, tendo em conta as boas práticas do </w:t>
+      </w:r>
+      <w:proofErr w:type="spellStart"/>
+      <w:r>
+        <w:rPr>
+          <w:i/>
+          <w:iCs/>
+        </w:rPr>
         <w:t>Laravel</w:t>
       </w:r>
+      <w:proofErr w:type="spellEnd"/>
       <w:r>
         <w:t>.</w:t>
       </w:r>
@@ -5813,9 +6128,11 @@
         <w:lastRenderedPageBreak/>
         <w:t xml:space="preserve"> </w:t>
       </w:r>
+      <w:proofErr w:type="spellStart"/>
       <w:r>
         <w:t>MySQL</w:t>
       </w:r>
+      <w:proofErr w:type="spellEnd"/>
     </w:p>
     <w:p>
       <w:pPr>
@@ -5833,8 +6150,9 @@
           <w:sz w:val="23"/>
           <w:szCs w:val="23"/>
         </w:rPr>
-        <w:t>O MySQL é um sistema de gestão de base de dados. Utiliza como base a linguagem SQL, que permite criar, modificar e extrair data de uma BD relacional, bem como controlar o acesso por utilizador à BD.</w:t>
-      </w:r>
+        <w:t xml:space="preserve">O </w:t>
+      </w:r>
+      <w:proofErr w:type="spellStart"/>
       <w:r>
         <w:rPr>
           <w:rFonts w:cs="Times New Roman"/>
@@ -5842,8 +6160,9 @@
           <w:sz w:val="23"/>
           <w:szCs w:val="23"/>
         </w:rPr>
-        <w:t xml:space="preserve"> </w:t>
-      </w:r>
+        <w:t>MySQL</w:t>
+      </w:r>
+      <w:proofErr w:type="spellEnd"/>
       <w:r>
         <w:rPr>
           <w:rFonts w:cs="Times New Roman"/>
@@ -5851,18 +6170,17 @@
           <w:sz w:val="23"/>
           <w:szCs w:val="23"/>
         </w:rPr>
-        <w:t>As razões para usar o MySQL foi por ser rápido, fácil de usar, portabilidade, segurança, ocupar pouco espaço e recursos, e por ser grátis.</w:t>
-      </w:r>
-    </w:p>
-    <w:p>
-      <w:pPr>
+        <w:t xml:space="preserve"> é um sistema de gestão de base de dados. Utiliza como base a linguagem SQL, que permite criar, modificar e extrair data de uma BD relacional, bem como controlar o acesso por utilizador à BD.</w:t>
+      </w:r>
+      <w:r>
         <w:rPr>
           <w:rFonts w:cs="Times New Roman"/>
           <w:color w:val="000000"/>
           <w:sz w:val="23"/>
           <w:szCs w:val="23"/>
         </w:rPr>
-      </w:pPr>
+        <w:t xml:space="preserve"> </w:t>
+      </w:r>
       <w:r>
         <w:rPr>
           <w:rFonts w:cs="Times New Roman"/>
@@ -5870,8 +6188,68 @@
           <w:sz w:val="23"/>
           <w:szCs w:val="23"/>
         </w:rPr>
-        <w:t xml:space="preserve">Neste caso não fizemos grandes mudanças à estrutura inicial, sendo que o nosso trabalho no MySQL foi principalmente algumas alterações à estrutura inicial do grupo anterior, para novas funcionalidades que foram sendo pedidas, e especialmente para as traduções. De qualquer forma, este trabalho foi feito através das </w:t>
-      </w:r>
+        <w:t xml:space="preserve">As razões para usar o </w:t>
+      </w:r>
+      <w:proofErr w:type="spellStart"/>
+      <w:r>
+        <w:rPr>
+          <w:rFonts w:cs="Times New Roman"/>
+          <w:color w:val="000000"/>
+          <w:sz w:val="23"/>
+          <w:szCs w:val="23"/>
+        </w:rPr>
+        <w:t>MySQL</w:t>
+      </w:r>
+      <w:proofErr w:type="spellEnd"/>
+      <w:r>
+        <w:rPr>
+          <w:rFonts w:cs="Times New Roman"/>
+          <w:color w:val="000000"/>
+          <w:sz w:val="23"/>
+          <w:szCs w:val="23"/>
+        </w:rPr>
+        <w:t xml:space="preserve"> foi por ser rápido, fácil de usar, portabilidade, segurança, ocupar pouco espaço e recursos, e por ser grátis.</w:t>
+      </w:r>
+    </w:p>
+    <w:p>
+      <w:pPr>
+        <w:rPr>
+          <w:rFonts w:cs="Times New Roman"/>
+          <w:color w:val="000000"/>
+          <w:sz w:val="23"/>
+          <w:szCs w:val="23"/>
+        </w:rPr>
+      </w:pPr>
+      <w:r>
+        <w:rPr>
+          <w:rFonts w:cs="Times New Roman"/>
+          <w:color w:val="000000"/>
+          <w:sz w:val="23"/>
+          <w:szCs w:val="23"/>
+        </w:rPr>
+        <w:t xml:space="preserve">Neste caso não fizemos grandes mudanças à estrutura inicial, sendo que o nosso trabalho no </w:t>
+      </w:r>
+      <w:proofErr w:type="spellStart"/>
+      <w:r>
+        <w:rPr>
+          <w:rFonts w:cs="Times New Roman"/>
+          <w:color w:val="000000"/>
+          <w:sz w:val="23"/>
+          <w:szCs w:val="23"/>
+        </w:rPr>
+        <w:t>MySQL</w:t>
+      </w:r>
+      <w:proofErr w:type="spellEnd"/>
+      <w:r>
+        <w:rPr>
+          <w:rFonts w:cs="Times New Roman"/>
+          <w:color w:val="000000"/>
+          <w:sz w:val="23"/>
+          <w:szCs w:val="23"/>
+        </w:rPr>
+        <w:t xml:space="preserve"> foi principalmente algumas alterações à estrutura inicial do grupo anterior, para novas funcionalidades que foram sendo pedidas, e especialmente para as traduções. De qualquer forma, este trabalho foi feito através das </w:t>
+      </w:r>
+      <w:proofErr w:type="spellStart"/>
       <w:r>
         <w:rPr>
           <w:rFonts w:cs="Times New Roman"/>
@@ -5883,6 +6261,7 @@
         </w:rPr>
         <w:t>Migrations</w:t>
       </w:r>
+      <w:proofErr w:type="spellEnd"/>
       <w:r>
         <w:rPr>
           <w:rFonts w:cs="Times New Roman"/>
@@ -5892,6 +6271,7 @@
         </w:rPr>
         <w:t xml:space="preserve"> do </w:t>
       </w:r>
+      <w:proofErr w:type="spellStart"/>
       <w:r>
         <w:rPr>
           <w:rFonts w:cs="Times New Roman"/>
@@ -5903,6 +6283,7 @@
         </w:rPr>
         <w:t>Laravel</w:t>
       </w:r>
+      <w:proofErr w:type="spellEnd"/>
       <w:r>
         <w:rPr>
           <w:rFonts w:cs="Times New Roman"/>
@@ -5971,6 +6352,7 @@
         </w:rPr>
         <w:t xml:space="preserve"> é uma estrutura de armazenamento rápido, que vem incluída por defeito no </w:t>
       </w:r>
+      <w:proofErr w:type="spellStart"/>
       <w:r>
         <w:rPr>
           <w:rFonts w:cs="Times New Roman"/>
@@ -5980,17 +6362,9 @@
           <w:sz w:val="23"/>
           <w:szCs w:val="23"/>
         </w:rPr>
-        <w:t>Laravel Sail,</w:t>
-      </w:r>
-      <w:r>
-        <w:rPr>
-          <w:rFonts w:cs="Times New Roman"/>
-          <w:color w:val="000000"/>
-          <w:sz w:val="23"/>
-          <w:szCs w:val="23"/>
-        </w:rPr>
-        <w:t xml:space="preserve"> e que funciona como memória cache de forma a aumentar o desempenho de </w:t>
-      </w:r>
+        <w:t>Laravel</w:t>
+      </w:r>
+      <w:proofErr w:type="spellEnd"/>
       <w:r>
         <w:rPr>
           <w:rFonts w:cs="Times New Roman"/>
@@ -6000,7 +6374,7 @@
           <w:sz w:val="23"/>
           <w:szCs w:val="23"/>
         </w:rPr>
-        <w:t>queries</w:t>
+        <w:t xml:space="preserve"> Sail,</w:t>
       </w:r>
       <w:r>
         <w:rPr>
@@ -6009,36 +6383,9 @@
           <w:sz w:val="23"/>
           <w:szCs w:val="23"/>
         </w:rPr>
-        <w:t xml:space="preserve"> ou alguns pedidos. </w:t>
-      </w:r>
-    </w:p>
-    <w:p>
-      <w:pPr>
-        <w:rPr>
-          <w:rFonts w:cs="Times New Roman"/>
-          <w:color w:val="000000"/>
-          <w:sz w:val="23"/>
-          <w:szCs w:val="23"/>
-        </w:rPr>
-      </w:pPr>
-      <w:r>
-        <w:rPr>
-          <w:rFonts w:cs="Times New Roman"/>
-          <w:color w:val="000000"/>
-          <w:sz w:val="23"/>
-          <w:szCs w:val="23"/>
-        </w:rPr>
-        <w:t xml:space="preserve">Sendo </w:t>
-      </w:r>
-      <w:r>
-        <w:rPr>
-          <w:rFonts w:cs="Times New Roman"/>
-          <w:color w:val="000000"/>
-          <w:sz w:val="23"/>
-          <w:szCs w:val="23"/>
-        </w:rPr>
-        <w:t xml:space="preserve">também </w:t>
-      </w:r>
+        <w:t xml:space="preserve"> e que funciona como memória cache de forma a aumentar o desempenho de </w:t>
+      </w:r>
+      <w:proofErr w:type="spellStart"/>
       <w:r>
         <w:rPr>
           <w:rFonts w:cs="Times New Roman"/>
@@ -6048,8 +6395,9 @@
           <w:sz w:val="23"/>
           <w:szCs w:val="23"/>
         </w:rPr>
-        <w:t>open-source</w:t>
-      </w:r>
+        <w:t>queries</w:t>
+      </w:r>
+      <w:proofErr w:type="spellEnd"/>
       <w:r>
         <w:rPr>
           <w:rFonts w:cs="Times New Roman"/>
@@ -6057,16 +6405,35 @@
           <w:sz w:val="23"/>
           <w:szCs w:val="23"/>
         </w:rPr>
-        <w:t xml:space="preserve">, e </w:t>
-      </w:r>
-      <w:r>
+        <w:t xml:space="preserve"> ou alguns pedidos. </w:t>
+      </w:r>
+    </w:p>
+    <w:p>
+      <w:pPr>
         <w:rPr>
           <w:rFonts w:cs="Times New Roman"/>
           <w:color w:val="000000"/>
           <w:sz w:val="23"/>
           <w:szCs w:val="23"/>
         </w:rPr>
-        <w:t xml:space="preserve">vindo incluído por defeito com o </w:t>
+      </w:pPr>
+      <w:r>
+        <w:rPr>
+          <w:rFonts w:cs="Times New Roman"/>
+          <w:color w:val="000000"/>
+          <w:sz w:val="23"/>
+          <w:szCs w:val="23"/>
+        </w:rPr>
+        <w:t xml:space="preserve">Sendo </w:t>
+      </w:r>
+      <w:r>
+        <w:rPr>
+          <w:rFonts w:cs="Times New Roman"/>
+          <w:color w:val="000000"/>
+          <w:sz w:val="23"/>
+          <w:szCs w:val="23"/>
+        </w:rPr>
+        <w:t xml:space="preserve">também </w:t>
       </w:r>
       <w:r>
         <w:rPr>
@@ -6077,26 +6444,9 @@
           <w:sz w:val="23"/>
           <w:szCs w:val="23"/>
         </w:rPr>
-        <w:t>Laravel</w:t>
-      </w:r>
-      <w:r>
-        <w:rPr>
-          <w:rFonts w:cs="Times New Roman"/>
-          <w:color w:val="000000"/>
-          <w:sz w:val="23"/>
-          <w:szCs w:val="23"/>
-        </w:rPr>
-        <w:t xml:space="preserve">, é bastante fácil de usar, </w:t>
-      </w:r>
-      <w:r>
-        <w:rPr>
-          <w:rFonts w:cs="Times New Roman"/>
-          <w:color w:val="000000"/>
-          <w:sz w:val="23"/>
-          <w:szCs w:val="23"/>
-        </w:rPr>
-        <w:t>incluindo tarefas agendadas (</w:t>
-      </w:r>
+        <w:t>open-</w:t>
+      </w:r>
+      <w:proofErr w:type="spellStart"/>
       <w:r>
         <w:rPr>
           <w:rFonts w:cs="Times New Roman"/>
@@ -6106,8 +6456,9 @@
           <w:sz w:val="23"/>
           <w:szCs w:val="23"/>
         </w:rPr>
-        <w:t>cron jobs</w:t>
-      </w:r>
+        <w:t>source</w:t>
+      </w:r>
+      <w:proofErr w:type="spellEnd"/>
       <w:r>
         <w:rPr>
           <w:rFonts w:cs="Times New Roman"/>
@@ -6115,8 +6466,18 @@
           <w:sz w:val="23"/>
           <w:szCs w:val="23"/>
         </w:rPr>
-        <w:t>) e filas (</w:t>
-      </w:r>
+        <w:t xml:space="preserve">, e </w:t>
+      </w:r>
+      <w:r>
+        <w:rPr>
+          <w:rFonts w:cs="Times New Roman"/>
+          <w:color w:val="000000"/>
+          <w:sz w:val="23"/>
+          <w:szCs w:val="23"/>
+        </w:rPr>
+        <w:t xml:space="preserve">vindo incluído por defeito com o </w:t>
+      </w:r>
+      <w:proofErr w:type="spellStart"/>
       <w:r>
         <w:rPr>
           <w:rFonts w:cs="Times New Roman"/>
@@ -6126,8 +6487,9 @@
           <w:sz w:val="23"/>
           <w:szCs w:val="23"/>
         </w:rPr>
-        <w:t>queues</w:t>
-      </w:r>
+        <w:t>Laravel</w:t>
+      </w:r>
+      <w:proofErr w:type="spellEnd"/>
       <w:r>
         <w:rPr>
           <w:rFonts w:cs="Times New Roman"/>
@@ -6135,7 +6497,7 @@
           <w:sz w:val="23"/>
           <w:szCs w:val="23"/>
         </w:rPr>
-        <w:t>)</w:t>
+        <w:t xml:space="preserve">, é bastante fácil de usar, </w:t>
       </w:r>
       <w:r>
         <w:rPr>
@@ -6144,65 +6506,9 @@
           <w:sz w:val="23"/>
           <w:szCs w:val="23"/>
         </w:rPr>
-        <w:t>.</w:t>
-      </w:r>
-      <w:r>
-        <w:rPr>
-          <w:rFonts w:cs="Times New Roman"/>
-          <w:color w:val="000000"/>
-          <w:sz w:val="23"/>
-          <w:szCs w:val="23"/>
-        </w:rPr>
-        <w:t xml:space="preserve"> </w:t>
-      </w:r>
-      <w:r>
-        <w:rPr>
-          <w:rFonts w:cs="Times New Roman"/>
-          <w:color w:val="000000"/>
-          <w:sz w:val="23"/>
-          <w:szCs w:val="23"/>
-        </w:rPr>
-        <w:t>N</w:t>
-      </w:r>
-      <w:r>
-        <w:rPr>
-          <w:rFonts w:cs="Times New Roman"/>
-          <w:color w:val="000000"/>
-          <w:sz w:val="23"/>
-          <w:szCs w:val="23"/>
-        </w:rPr>
-        <w:t>o nosso caso, usamos para melhorar a performance da sincronização dos cursos e UCs.</w:t>
-      </w:r>
-    </w:p>
-    <w:p>
-      <w:pPr>
-        <w:pStyle w:val="Ttulo2"/>
-      </w:pPr>
-      <w:r>
-        <w:t>React</w:t>
-      </w:r>
-      <w:r>
-        <w:t xml:space="preserve"> JS</w:t>
-      </w:r>
-    </w:p>
-    <w:p>
-      <w:pPr>
-        <w:rPr>
-          <w:rFonts w:cs="Times New Roman"/>
-          <w:color w:val="000000"/>
-          <w:sz w:val="23"/>
-          <w:szCs w:val="23"/>
-        </w:rPr>
-      </w:pPr>
-      <w:r>
-        <w:rPr>
-          <w:rFonts w:cs="Times New Roman"/>
-          <w:color w:val="000000"/>
-          <w:sz w:val="23"/>
-          <w:szCs w:val="23"/>
-        </w:rPr>
-        <w:t xml:space="preserve">O React é uma biblioteca JavaScript de </w:t>
-      </w:r>
+        <w:t>incluindo tarefas agendadas (</w:t>
+      </w:r>
+      <w:proofErr w:type="spellStart"/>
       <w:r>
         <w:rPr>
           <w:rFonts w:cs="Times New Roman"/>
@@ -6212,8 +6518,9 @@
           <w:sz w:val="23"/>
           <w:szCs w:val="23"/>
         </w:rPr>
-        <w:t>open-source</w:t>
-      </w:r>
+        <w:t>cron</w:t>
+      </w:r>
+      <w:proofErr w:type="spellEnd"/>
       <w:r>
         <w:rPr>
           <w:rFonts w:cs="Times New Roman"/>
@@ -6223,7 +6530,7 @@
           <w:sz w:val="23"/>
           <w:szCs w:val="23"/>
         </w:rPr>
-        <w:t>,</w:t>
+        <w:t xml:space="preserve"> jobs</w:t>
       </w:r>
       <w:r>
         <w:rPr>
@@ -6232,81 +6539,9 @@
           <w:sz w:val="23"/>
           <w:szCs w:val="23"/>
         </w:rPr>
-        <w:t xml:space="preserve"> que tem o objetivo de criar </w:t>
-      </w:r>
-      <w:r>
-        <w:rPr>
-          <w:rFonts w:cs="Times New Roman"/>
-          <w:color w:val="000000"/>
-          <w:sz w:val="23"/>
-          <w:szCs w:val="23"/>
-        </w:rPr>
-        <w:t xml:space="preserve">interfaces </w:t>
-      </w:r>
-      <w:r>
-        <w:rPr>
-          <w:rFonts w:cs="Times New Roman"/>
-          <w:color w:val="000000"/>
-          <w:sz w:val="23"/>
-          <w:szCs w:val="23"/>
-        </w:rPr>
-        <w:t>de</w:t>
-      </w:r>
-      <w:r>
-        <w:rPr>
-          <w:rFonts w:cs="Times New Roman"/>
-          <w:color w:val="000000"/>
-          <w:sz w:val="23"/>
-          <w:szCs w:val="23"/>
-        </w:rPr>
-        <w:t xml:space="preserve"> páginas web</w:t>
-      </w:r>
-      <w:r>
-        <w:rPr>
-          <w:rFonts w:cs="Times New Roman"/>
-          <w:color w:val="000000"/>
-          <w:sz w:val="23"/>
-          <w:szCs w:val="23"/>
-        </w:rPr>
-        <w:t xml:space="preserve">, num modelo Single Page Application (SPA), criando aplicações com uma grande performance. Foi lançado em 2013, e é </w:t>
-      </w:r>
-      <w:r>
-        <w:rPr>
-          <w:rFonts w:cs="Times New Roman"/>
-          <w:color w:val="000000"/>
-          <w:sz w:val="23"/>
-          <w:szCs w:val="23"/>
-        </w:rPr>
-        <w:t>mantido pelo Facebook, Instagram, outras empresas</w:t>
-      </w:r>
-      <w:r>
-        <w:rPr>
-          <w:rFonts w:cs="Times New Roman"/>
-          <w:color w:val="000000"/>
-          <w:sz w:val="23"/>
-          <w:szCs w:val="23"/>
-        </w:rPr>
-        <w:t>.</w:t>
-      </w:r>
-    </w:p>
-    <w:p>
-      <w:pPr>
-        <w:rPr>
-          <w:rFonts w:cs="Times New Roman"/>
-          <w:color w:val="000000"/>
-          <w:sz w:val="23"/>
-          <w:szCs w:val="23"/>
-        </w:rPr>
-      </w:pPr>
-      <w:r>
-        <w:rPr>
-          <w:rFonts w:cs="Times New Roman"/>
-          <w:color w:val="000000"/>
-          <w:sz w:val="23"/>
-          <w:szCs w:val="23"/>
-        </w:rPr>
-        <w:t xml:space="preserve">Como nas outras tecnologias, esta foi também outra herança da escolha do grupo anterior. Segundo eles: </w:t>
-      </w:r>
+        <w:t>) e filas (</w:t>
+      </w:r>
+      <w:proofErr w:type="spellStart"/>
       <w:r>
         <w:rPr>
           <w:rFonts w:cs="Times New Roman"/>
@@ -6316,7 +6551,98 @@
           <w:sz w:val="23"/>
           <w:szCs w:val="23"/>
         </w:rPr>
-        <w:t>“</w:t>
+        <w:t>queues</w:t>
+      </w:r>
+      <w:proofErr w:type="spellEnd"/>
+      <w:r>
+        <w:rPr>
+          <w:rFonts w:cs="Times New Roman"/>
+          <w:color w:val="000000"/>
+          <w:sz w:val="23"/>
+          <w:szCs w:val="23"/>
+        </w:rPr>
+        <w:t>). N</w:t>
+      </w:r>
+      <w:r>
+        <w:rPr>
+          <w:rFonts w:cs="Times New Roman"/>
+          <w:color w:val="000000"/>
+          <w:sz w:val="23"/>
+          <w:szCs w:val="23"/>
+        </w:rPr>
+        <w:t xml:space="preserve">o nosso caso, usamos para melhorar a performance da sincronização dos cursos e </w:t>
+      </w:r>
+      <w:proofErr w:type="spellStart"/>
+      <w:r>
+        <w:rPr>
+          <w:rFonts w:cs="Times New Roman"/>
+          <w:color w:val="000000"/>
+          <w:sz w:val="23"/>
+          <w:szCs w:val="23"/>
+        </w:rPr>
+        <w:t>UCs</w:t>
+      </w:r>
+      <w:proofErr w:type="spellEnd"/>
+      <w:r>
+        <w:rPr>
+          <w:rFonts w:cs="Times New Roman"/>
+          <w:color w:val="000000"/>
+          <w:sz w:val="23"/>
+          <w:szCs w:val="23"/>
+        </w:rPr>
+        <w:t>.</w:t>
+      </w:r>
+    </w:p>
+    <w:p>
+      <w:pPr>
+        <w:pStyle w:val="Ttulo2"/>
+      </w:pPr>
+      <w:proofErr w:type="spellStart"/>
+      <w:r>
+        <w:t>React</w:t>
+      </w:r>
+      <w:proofErr w:type="spellEnd"/>
+      <w:r>
+        <w:t xml:space="preserve"> JS</w:t>
+      </w:r>
+    </w:p>
+    <w:p>
+      <w:pPr>
+        <w:rPr>
+          <w:rFonts w:cs="Times New Roman"/>
+          <w:color w:val="000000"/>
+          <w:sz w:val="23"/>
+          <w:szCs w:val="23"/>
+        </w:rPr>
+      </w:pPr>
+      <w:r>
+        <w:rPr>
+          <w:rFonts w:cs="Times New Roman"/>
+          <w:color w:val="000000"/>
+          <w:sz w:val="23"/>
+          <w:szCs w:val="23"/>
+        </w:rPr>
+        <w:t xml:space="preserve">O </w:t>
+      </w:r>
+      <w:proofErr w:type="spellStart"/>
+      <w:r>
+        <w:rPr>
+          <w:rFonts w:cs="Times New Roman"/>
+          <w:color w:val="000000"/>
+          <w:sz w:val="23"/>
+          <w:szCs w:val="23"/>
+        </w:rPr>
+        <w:t>React</w:t>
+      </w:r>
+      <w:proofErr w:type="spellEnd"/>
+      <w:r>
+        <w:rPr>
+          <w:rFonts w:cs="Times New Roman"/>
+          <w:color w:val="000000"/>
+          <w:sz w:val="23"/>
+          <w:szCs w:val="23"/>
+        </w:rPr>
+        <w:t xml:space="preserve"> é uma biblioteca JavaScript de </w:t>
       </w:r>
       <w:r>
         <w:rPr>
@@ -6327,8 +6653,9 @@
           <w:sz w:val="23"/>
           <w:szCs w:val="23"/>
         </w:rPr>
-        <w:t>foi escolhido o React por esta ser uma biblioteca extremamente estável, assim como uma grande comunidade de suporte. Além disso, o React, comparando com o Vue.js, tem mais bibliotecas e ferramentas, e é mais simples e rápido na construção de uma aplicação complexa</w:t>
-      </w:r>
+        <w:t>open-</w:t>
+      </w:r>
+      <w:proofErr w:type="spellStart"/>
       <w:r>
         <w:rPr>
           <w:rFonts w:cs="Times New Roman"/>
@@ -6338,55 +6665,9 @@
           <w:sz w:val="23"/>
           <w:szCs w:val="23"/>
         </w:rPr>
-        <w:t>”</w:t>
-      </w:r>
-      <w:r>
-        <w:rPr>
-          <w:rFonts w:cs="Times New Roman"/>
-          <w:color w:val="000000"/>
-          <w:sz w:val="23"/>
-          <w:szCs w:val="23"/>
-        </w:rPr>
-        <w:t>.</w:t>
-      </w:r>
-    </w:p>
-    <w:p>
-      <w:pPr>
-        <w:rPr>
-          <w:rFonts w:cs="Times New Roman"/>
-          <w:color w:val="000000"/>
-          <w:sz w:val="23"/>
-          <w:szCs w:val="23"/>
-        </w:rPr>
-      </w:pPr>
-      <w:r>
-        <w:rPr>
-          <w:rFonts w:cs="Times New Roman"/>
-          <w:color w:val="000000"/>
-          <w:sz w:val="23"/>
-          <w:szCs w:val="23"/>
-        </w:rPr>
-        <w:t xml:space="preserve">Para nós, visto esta ser uma tecnologia bastante conhecida e usada, e que não é abordada no curso de Engenharia Informática da ESTG do IPLeiria, esta era também uma novidade para nós. O nosso objetivo era efetivamente aproveitar este projeto para aprender a trabalhar com esta </w:t>
-      </w:r>
-      <w:r>
-        <w:rPr>
-          <w:rFonts w:cs="Times New Roman"/>
-          <w:color w:val="000000"/>
-          <w:sz w:val="23"/>
-          <w:szCs w:val="23"/>
-        </w:rPr>
-        <w:lastRenderedPageBreak/>
-        <w:t>nova tecnologia. Este objetivo foi cumprido, no entanto não foi fácil quebrar a barreira inicial de conhecer a sintaxe e as diferenças que existem entre o React e o Vue</w:t>
-      </w:r>
-      <w:r>
-        <w:rPr>
-          <w:rFonts w:cs="Times New Roman"/>
-          <w:color w:val="000000"/>
-          <w:sz w:val="23"/>
-          <w:szCs w:val="23"/>
-        </w:rPr>
-        <w:t xml:space="preserve">, e atrasou um pouco o nosso planeamento inicial, pois existem muito mais diferenças entre as duas </w:t>
-      </w:r>
+        <w:t>source</w:t>
+      </w:r>
+      <w:proofErr w:type="spellEnd"/>
       <w:r>
         <w:rPr>
           <w:rFonts w:cs="Times New Roman"/>
@@ -6396,7 +6677,7 @@
           <w:sz w:val="23"/>
           <w:szCs w:val="23"/>
         </w:rPr>
-        <w:t>frameworks</w:t>
+        <w:t>,</w:t>
       </w:r>
       <w:r>
         <w:rPr>
@@ -6405,18 +6686,17 @@
           <w:sz w:val="23"/>
           <w:szCs w:val="23"/>
         </w:rPr>
-        <w:t xml:space="preserve"> do que imaginávamos.</w:t>
-      </w:r>
-    </w:p>
-    <w:p>
-      <w:pPr>
+        <w:t xml:space="preserve"> que tem o objetivo de criar </w:t>
+      </w:r>
+      <w:r>
         <w:rPr>
           <w:rFonts w:cs="Times New Roman"/>
           <w:color w:val="000000"/>
           <w:sz w:val="23"/>
           <w:szCs w:val="23"/>
         </w:rPr>
-      </w:pPr>
+        <w:t xml:space="preserve">interfaces </w:t>
+      </w:r>
       <w:r>
         <w:rPr>
           <w:rFonts w:cs="Times New Roman"/>
@@ -6424,7 +6704,102 @@
           <w:sz w:val="23"/>
           <w:szCs w:val="23"/>
         </w:rPr>
-        <w:t xml:space="preserve">A maior parte do nosso trabalho foi executada nesta tecnologia, uma vez que é aqui que efetivamente está o </w:t>
+        <w:t>de</w:t>
+      </w:r>
+      <w:r>
+        <w:rPr>
+          <w:rFonts w:cs="Times New Roman"/>
+          <w:color w:val="000000"/>
+          <w:sz w:val="23"/>
+          <w:szCs w:val="23"/>
+        </w:rPr>
+        <w:t xml:space="preserve"> páginas web</w:t>
+      </w:r>
+      <w:r>
+        <w:rPr>
+          <w:rFonts w:cs="Times New Roman"/>
+          <w:color w:val="000000"/>
+          <w:sz w:val="23"/>
+          <w:szCs w:val="23"/>
+        </w:rPr>
+        <w:t xml:space="preserve">, num modelo Single </w:t>
+      </w:r>
+      <w:proofErr w:type="spellStart"/>
+      <w:r>
+        <w:rPr>
+          <w:rFonts w:cs="Times New Roman"/>
+          <w:color w:val="000000"/>
+          <w:sz w:val="23"/>
+          <w:szCs w:val="23"/>
+        </w:rPr>
+        <w:t>Page</w:t>
+      </w:r>
+      <w:proofErr w:type="spellEnd"/>
+      <w:r>
+        <w:rPr>
+          <w:rFonts w:cs="Times New Roman"/>
+          <w:color w:val="000000"/>
+          <w:sz w:val="23"/>
+          <w:szCs w:val="23"/>
+        </w:rPr>
+        <w:t xml:space="preserve"> </w:t>
+      </w:r>
+      <w:proofErr w:type="spellStart"/>
+      <w:r>
+        <w:rPr>
+          <w:rFonts w:cs="Times New Roman"/>
+          <w:color w:val="000000"/>
+          <w:sz w:val="23"/>
+          <w:szCs w:val="23"/>
+        </w:rPr>
+        <w:t>Application</w:t>
+      </w:r>
+      <w:proofErr w:type="spellEnd"/>
+      <w:r>
+        <w:rPr>
+          <w:rFonts w:cs="Times New Roman"/>
+          <w:color w:val="000000"/>
+          <w:sz w:val="23"/>
+          <w:szCs w:val="23"/>
+        </w:rPr>
+        <w:t xml:space="preserve"> (SPA), criando aplicações com uma grande performance. Foi lançado em 2013, e é </w:t>
+      </w:r>
+      <w:r>
+        <w:rPr>
+          <w:rFonts w:cs="Times New Roman"/>
+          <w:color w:val="000000"/>
+          <w:sz w:val="23"/>
+          <w:szCs w:val="23"/>
+        </w:rPr>
+        <w:t>mantido pelo Facebook, Instagram, outras empresas</w:t>
+      </w:r>
+      <w:r>
+        <w:rPr>
+          <w:rFonts w:cs="Times New Roman"/>
+          <w:color w:val="000000"/>
+          <w:sz w:val="23"/>
+          <w:szCs w:val="23"/>
+        </w:rPr>
+        <w:t>.</w:t>
+      </w:r>
+    </w:p>
+    <w:p>
+      <w:pPr>
+        <w:rPr>
+          <w:rFonts w:cs="Times New Roman"/>
+          <w:color w:val="000000"/>
+          <w:sz w:val="23"/>
+          <w:szCs w:val="23"/>
+        </w:rPr>
+      </w:pPr>
+      <w:r>
+        <w:rPr>
+          <w:rFonts w:cs="Times New Roman"/>
+          <w:color w:val="000000"/>
+          <w:sz w:val="23"/>
+          <w:szCs w:val="23"/>
+        </w:rPr>
+        <w:t xml:space="preserve">Como nas outras tecnologias, esta foi também outra herança da escolha do grupo anterior. Segundo eles: </w:t>
       </w:r>
       <w:r>
         <w:rPr>
@@ -6435,7 +6810,77 @@
           <w:sz w:val="23"/>
           <w:szCs w:val="23"/>
         </w:rPr>
-        <w:t>core</w:t>
+        <w:t>“</w:t>
+      </w:r>
+      <w:r>
+        <w:rPr>
+          <w:rFonts w:cs="Times New Roman"/>
+          <w:i/>
+          <w:iCs/>
+          <w:color w:val="000000"/>
+          <w:sz w:val="23"/>
+          <w:szCs w:val="23"/>
+        </w:rPr>
+        <w:t xml:space="preserve">foi escolhido o </w:t>
+      </w:r>
+      <w:proofErr w:type="spellStart"/>
+      <w:r>
+        <w:rPr>
+          <w:rFonts w:cs="Times New Roman"/>
+          <w:i/>
+          <w:iCs/>
+          <w:color w:val="000000"/>
+          <w:sz w:val="23"/>
+          <w:szCs w:val="23"/>
+        </w:rPr>
+        <w:t>React</w:t>
+      </w:r>
+      <w:proofErr w:type="spellEnd"/>
+      <w:r>
+        <w:rPr>
+          <w:rFonts w:cs="Times New Roman"/>
+          <w:i/>
+          <w:iCs/>
+          <w:color w:val="000000"/>
+          <w:sz w:val="23"/>
+          <w:szCs w:val="23"/>
+        </w:rPr>
+        <w:t xml:space="preserve"> por esta ser uma biblioteca extremamente estável, assim como uma grande comunidade de suporte. Além disso, o </w:t>
+      </w:r>
+      <w:proofErr w:type="spellStart"/>
+      <w:r>
+        <w:rPr>
+          <w:rFonts w:cs="Times New Roman"/>
+          <w:i/>
+          <w:iCs/>
+          <w:color w:val="000000"/>
+          <w:sz w:val="23"/>
+          <w:szCs w:val="23"/>
+        </w:rPr>
+        <w:t>React</w:t>
+      </w:r>
+      <w:proofErr w:type="spellEnd"/>
+      <w:r>
+        <w:rPr>
+          <w:rFonts w:cs="Times New Roman"/>
+          <w:i/>
+          <w:iCs/>
+          <w:color w:val="000000"/>
+          <w:sz w:val="23"/>
+          <w:szCs w:val="23"/>
+        </w:rPr>
+        <w:t>, comparando com o Vue.js, tem mais bibliotecas e ferramentas, e é mais simples e rápido na construção de uma aplicação complexa</w:t>
+      </w:r>
+      <w:r>
+        <w:rPr>
+          <w:rFonts w:cs="Times New Roman"/>
+          <w:i/>
+          <w:iCs/>
+          <w:color w:val="000000"/>
+          <w:sz w:val="23"/>
+          <w:szCs w:val="23"/>
+        </w:rPr>
+        <w:t>”</w:t>
       </w:r>
       <w:r>
         <w:rPr>
@@ -6444,7 +6889,184 @@
           <w:sz w:val="23"/>
           <w:szCs w:val="23"/>
         </w:rPr>
-        <w:t xml:space="preserve"> da aplicação que é usada pelos utilizadores, e além de rever e validar todo o trabalho que estava para trás, foi necessário desenvolver novas funcionalidades, e corrigir funcionalidades que não tinham ficado completas ou que não estavam realmente bem. Este foi um processo longo, ao qual foi necessário validar várias vezes com os professores se o que estava desenvolvido estava bem ou se era necessário</w:t>
+        <w:t>.</w:t>
+      </w:r>
+    </w:p>
+    <w:p>
+      <w:pPr>
+        <w:rPr>
+          <w:rFonts w:cs="Times New Roman"/>
+          <w:color w:val="000000"/>
+          <w:sz w:val="23"/>
+          <w:szCs w:val="23"/>
+        </w:rPr>
+      </w:pPr>
+      <w:r>
+        <w:rPr>
+          <w:rFonts w:cs="Times New Roman"/>
+          <w:color w:val="000000"/>
+          <w:sz w:val="23"/>
+          <w:szCs w:val="23"/>
+        </w:rPr>
+        <w:t xml:space="preserve">Para nós, visto esta ser uma tecnologia bastante conhecida e usada, e que não é abordada no curso de Engenharia Informática da ESTG do </w:t>
+      </w:r>
+      <w:proofErr w:type="spellStart"/>
+      <w:r>
+        <w:rPr>
+          <w:rFonts w:cs="Times New Roman"/>
+          <w:color w:val="000000"/>
+          <w:sz w:val="23"/>
+          <w:szCs w:val="23"/>
+        </w:rPr>
+        <w:t>IPLeiria</w:t>
+      </w:r>
+      <w:proofErr w:type="spellEnd"/>
+      <w:r>
+        <w:rPr>
+          <w:rFonts w:cs="Times New Roman"/>
+          <w:color w:val="000000"/>
+          <w:sz w:val="23"/>
+          <w:szCs w:val="23"/>
+        </w:rPr>
+        <w:t xml:space="preserve">, esta era também uma novidade para nós. O nosso objetivo era efetivamente aproveitar este projeto para aprender a trabalhar com esta </w:t>
+      </w:r>
+      <w:r>
+        <w:rPr>
+          <w:rFonts w:cs="Times New Roman"/>
+          <w:color w:val="000000"/>
+          <w:sz w:val="23"/>
+          <w:szCs w:val="23"/>
+        </w:rPr>
+        <w:lastRenderedPageBreak/>
+        <w:t xml:space="preserve">nova tecnologia. Este objetivo foi cumprido, no entanto não foi fácil quebrar a barreira inicial de conhecer a sintaxe e as diferenças que existem entre o </w:t>
+      </w:r>
+      <w:proofErr w:type="spellStart"/>
+      <w:r>
+        <w:rPr>
+          <w:rFonts w:cs="Times New Roman"/>
+          <w:color w:val="000000"/>
+          <w:sz w:val="23"/>
+          <w:szCs w:val="23"/>
+        </w:rPr>
+        <w:t>React</w:t>
+      </w:r>
+      <w:proofErr w:type="spellEnd"/>
+      <w:r>
+        <w:rPr>
+          <w:rFonts w:cs="Times New Roman"/>
+          <w:color w:val="000000"/>
+          <w:sz w:val="23"/>
+          <w:szCs w:val="23"/>
+        </w:rPr>
+        <w:t xml:space="preserve"> e o </w:t>
+      </w:r>
+      <w:proofErr w:type="spellStart"/>
+      <w:r>
+        <w:rPr>
+          <w:rFonts w:cs="Times New Roman"/>
+          <w:color w:val="000000"/>
+          <w:sz w:val="23"/>
+          <w:szCs w:val="23"/>
+        </w:rPr>
+        <w:t>Vue</w:t>
+      </w:r>
+      <w:proofErr w:type="spellEnd"/>
+      <w:r>
+        <w:rPr>
+          <w:rFonts w:cs="Times New Roman"/>
+          <w:color w:val="000000"/>
+          <w:sz w:val="23"/>
+          <w:szCs w:val="23"/>
+        </w:rPr>
+        <w:t xml:space="preserve">, e atrasou um pouco o nosso planeamento inicial, pois existem muito mais diferenças entre as duas </w:t>
+      </w:r>
+      <w:proofErr w:type="spellStart"/>
+      <w:r>
+        <w:rPr>
+          <w:rFonts w:cs="Times New Roman"/>
+          <w:i/>
+          <w:iCs/>
+          <w:color w:val="000000"/>
+          <w:sz w:val="23"/>
+          <w:szCs w:val="23"/>
+        </w:rPr>
+        <w:t>frameworks</w:t>
+      </w:r>
+      <w:proofErr w:type="spellEnd"/>
+      <w:r>
+        <w:rPr>
+          <w:rFonts w:cs="Times New Roman"/>
+          <w:color w:val="000000"/>
+          <w:sz w:val="23"/>
+          <w:szCs w:val="23"/>
+        </w:rPr>
+        <w:t xml:space="preserve"> do que imaginávamos.</w:t>
+      </w:r>
+    </w:p>
+    <w:p>
+      <w:pPr>
+        <w:rPr>
+          <w:rFonts w:cs="Times New Roman"/>
+          <w:color w:val="000000"/>
+          <w:sz w:val="23"/>
+          <w:szCs w:val="23"/>
+        </w:rPr>
+      </w:pPr>
+      <w:r>
+        <w:rPr>
+          <w:rFonts w:cs="Times New Roman"/>
+          <w:color w:val="000000"/>
+          <w:sz w:val="23"/>
+          <w:szCs w:val="23"/>
+        </w:rPr>
+        <w:t xml:space="preserve">A maior parte do nosso trabalho foi executada nesta tecnologia, uma vez que é aqui que efetivamente está o </w:t>
+      </w:r>
+      <w:r>
+        <w:rPr>
+          <w:rFonts w:cs="Times New Roman"/>
+          <w:i/>
+          <w:iCs/>
+          <w:color w:val="000000"/>
+          <w:sz w:val="23"/>
+          <w:szCs w:val="23"/>
+        </w:rPr>
+        <w:t>core</w:t>
+      </w:r>
+      <w:r>
+        <w:rPr>
+          <w:rFonts w:cs="Times New Roman"/>
+          <w:color w:val="000000"/>
+          <w:sz w:val="23"/>
+          <w:szCs w:val="23"/>
+        </w:rPr>
+        <w:t xml:space="preserve"> da aplicação que é usada pelos utilizadores, e além de rever e validar todo o trabalho que estava para trás, foi necessário desenvolver novas funcionalidades, e corrigir funcionalidades que não tinham ficado completas ou que não estavam realmente bem. Este foi um processo longo, ao qual foi necessário validar várias vezes com os professores se o que estava desenvolvido estava bem ou se </w:t>
+      </w:r>
+      <w:r>
+        <w:rPr>
+          <w:rFonts w:cs="Times New Roman"/>
+          <w:color w:val="000000"/>
+          <w:sz w:val="23"/>
+          <w:szCs w:val="23"/>
+        </w:rPr>
+        <w:t>eram</w:t>
+      </w:r>
+      <w:r>
+        <w:rPr>
+          <w:rFonts w:cs="Times New Roman"/>
+          <w:color w:val="000000"/>
+          <w:sz w:val="23"/>
+          <w:szCs w:val="23"/>
+        </w:rPr>
+        <w:t xml:space="preserve"> necessári</w:t>
+      </w:r>
+      <w:r>
+        <w:rPr>
+          <w:rFonts w:cs="Times New Roman"/>
+          <w:color w:val="000000"/>
+          <w:sz w:val="23"/>
+          <w:szCs w:val="23"/>
+        </w:rPr>
+        <w:t>as</w:t>
       </w:r>
       <w:r>
         <w:rPr>
@@ -6564,39 +7186,71 @@
         <w:spacing w:line="276" w:lineRule="auto"/>
         <w:ind w:firstLine="0"/>
         <w:jc w:val="left"/>
-      </w:pPr>
-      <w:r>
-        <w:br w:type="page"/>
-      </w:r>
+        <w:rPr>
+          <w:color w:val="FF0000"/>
+        </w:rPr>
+      </w:pPr>
     </w:p>
     <w:p>
       <w:pPr>
         <w:spacing w:line="276" w:lineRule="auto"/>
         <w:ind w:firstLine="0"/>
         <w:jc w:val="left"/>
-      </w:pPr>
+        <w:rPr>
+          <w:color w:val="FF0000"/>
+        </w:rPr>
+      </w:pPr>
+      <w:r>
+        <w:rPr>
+          <w:color w:val="FF0000"/>
+        </w:rPr>
+        <w:t>A rever:</w:t>
+      </w:r>
     </w:p>
     <w:p>
       <w:pPr>
         <w:spacing w:line="276" w:lineRule="auto"/>
         <w:ind w:firstLine="0"/>
         <w:jc w:val="left"/>
-      </w:pPr>
-    </w:p>
-    <w:p>
-      <w:pPr>
-        <w:spacing w:line="276" w:lineRule="auto"/>
-        <w:ind w:firstLine="0"/>
-        <w:jc w:val="left"/>
-        <w:rPr>
-          <w:color w:val="FF0000"/>
-        </w:rPr>
-      </w:pPr>
-      <w:r>
-        <w:rPr>
-          <w:color w:val="FF0000"/>
-        </w:rPr>
-        <w:t>A rever:</w:t>
+        <w:rPr>
+          <w:color w:val="FF0000"/>
+        </w:rPr>
+      </w:pPr>
+    </w:p>
+    <w:p>
+      <w:pPr>
+        <w:pStyle w:val="Ttulo1"/>
+      </w:pPr>
+      <w:r>
+        <w:lastRenderedPageBreak/>
+        <w:t>Validação do trabalho anteriormente realizado</w:t>
+      </w:r>
+    </w:p>
+    <w:p/>
+    <w:p>
+      <w:pPr>
+        <w:rPr>
+          <w:color w:val="FF0000"/>
+        </w:rPr>
+      </w:pPr>
+      <w:r>
+        <w:rPr>
+          <w:color w:val="FF0000"/>
+        </w:rPr>
+        <w:t>No início do projeto foi estudado o caso de estudo realizado no ano anterior, e foi testada a aplicação realizada.</w:t>
+      </w:r>
+    </w:p>
+    <w:p>
+      <w:pPr>
+        <w:rPr>
+          <w:color w:val="FF0000"/>
+        </w:rPr>
+      </w:pPr>
+      <w:r>
+        <w:rPr>
+          <w:color w:val="FF0000"/>
+        </w:rPr>
+        <w:t>Neste capítulo é falado sobre esse estudo, com a explicação dos problemas encontrados e de novas funcionalidades para a aplicação que fossem pertinentes.</w:t>
       </w:r>
     </w:p>
     <w:p>
@@ -6604,45 +7258,193 @@
         <w:pStyle w:val="Ttulo2"/>
       </w:pPr>
       <w:r>
-        <w:t xml:space="preserve"> Processo de Gestão dos Calendários</w:t>
-      </w:r>
-    </w:p>
-    <w:p>
-      <w:r>
-        <w:t>O seguinte processo é o caso atual na realização dos calendários. Este é o workflow idealizado, no entanto este processo pode ser facilmente alterado com a alteração das permissões para os grupos pretendidos.</w:t>
-      </w:r>
-    </w:p>
-    <w:p>
-      <w:r>
-        <w:t>Para o todo o próximo processo funcionar fluidamente é necessário já ter um ano letivo criado, com os cursos e unidades curriculares todas corretas, e com o agrupamento das UC’s efetuados, bem como os métodos de avaliações dos agrupamentos feitos. Os métodos de avaliação das restantes UC’s apenas podem ser preenchidos quando existir um calendário para a sua época, portanto, apenas após a criação do calendário, é necessário adicionar os métodos de avaliação dessas UC’s.</w:t>
-      </w:r>
-    </w:p>
-    <w:p>
-      <w:pPr>
-        <w:pStyle w:val="Ttulo3"/>
-      </w:pPr>
-      <w:r>
-        <w:t>Criação de Calendário</w:t>
-      </w:r>
-    </w:p>
-    <w:p>
-      <w:r>
-        <w:t>Verificar o Anexo I – Processo de Criação de um Calendário de Avaliação para ajudar a descrever o seguinte processo.</w:t>
-      </w:r>
-    </w:p>
-    <w:p>
-      <w:r>
-        <w:t>Após o ano letivo estar criado, o GOP terá de criar um novo calendário. Aí tem de definir as datas de início e fim de cada época, as datas das interrupções e quais os cursos para criar o calendário. Cria o calendário e ele encontra-se na fase de “Criado”. Após isso o GOP altera a fase para “Em Edição (GOP)”.</w:t>
-      </w:r>
-    </w:p>
-    <w:p>
-      <w:r>
-        <w:t>Na fase “Em Edição (GOP)”, o GOP insere as avaliações das UC’s partilhadas. De seguida altera a fase para “Em Edição (Coordenador de Curso)”. No entanto, e apesar de ter passado à fase seguinte, o GOP pode a qualquer altura fazer uma alteração.</w:t>
-      </w:r>
-    </w:p>
-    <w:p>
-      <w:r>
-        <w:t>Na fase “Em Edição (Coordenador de Curso)”, o Coordenador de Curso tem a possibilidade de optar por uma das seguintes formas para a marcação das avaliações:</w:t>
+        <w:t xml:space="preserve"> </w:t>
+      </w:r>
+      <w:r>
+        <w:t>Projeto do Ano Anterior</w:t>
+      </w:r>
+    </w:p>
+    <w:p>
+      <w:pPr>
+        <w:rPr>
+          <w:color w:val="FF0000"/>
+        </w:rPr>
+      </w:pPr>
+      <w:r>
+        <w:rPr>
+          <w:color w:val="FF0000"/>
+        </w:rPr>
+        <w:t>O projeto do ano anterior consistiu em analisar todos os requisitos e o processo manual já existente, tentando arranjar uma solução prática, ágil e digital.</w:t>
+      </w:r>
+    </w:p>
+    <w:p>
+      <w:pPr>
+        <w:rPr>
+          <w:color w:val="FF0000"/>
+        </w:rPr>
+      </w:pPr>
+      <w:r>
+        <w:rPr>
+          <w:color w:val="FF0000"/>
+        </w:rPr>
+        <w:t>Foi por isso, que o projeto do ano anterior, utilizou as seguintes tecnologias de suporte à implementação da solução ora encontrada:</w:t>
+      </w:r>
+    </w:p>
+    <w:p>
+      <w:pPr>
+        <w:rPr>
+          <w:color w:val="FF0000"/>
+        </w:rPr>
+      </w:pPr>
+      <w:r>
+        <w:rPr>
+          <w:color w:val="FF0000"/>
+        </w:rPr>
+        <w:t>• Vue.js – Para desenvolvimento de toda a parte visual e interativa. (UI/UX)</w:t>
+      </w:r>
+    </w:p>
+    <w:p>
+      <w:pPr>
+        <w:rPr>
+          <w:color w:val="FF0000"/>
+        </w:rPr>
+      </w:pPr>
+      <w:r>
+        <w:rPr>
+          <w:color w:val="FF0000"/>
+        </w:rPr>
+        <w:t xml:space="preserve">• </w:t>
+      </w:r>
+      <w:proofErr w:type="spellStart"/>
+      <w:r>
+        <w:rPr>
+          <w:color w:val="FF0000"/>
+        </w:rPr>
+        <w:t>Laravel</w:t>
+      </w:r>
+      <w:proofErr w:type="spellEnd"/>
+      <w:r>
+        <w:rPr>
+          <w:color w:val="FF0000"/>
+        </w:rPr>
+        <w:t xml:space="preserve"> – Para desenvolvimento de toda a lógica de negócio, assim como comunicação com a BD.</w:t>
+      </w:r>
+    </w:p>
+    <w:p>
+      <w:pPr>
+        <w:rPr>
+          <w:color w:val="FF0000"/>
+        </w:rPr>
+      </w:pPr>
+      <w:r>
+        <w:rPr>
+          <w:color w:val="FF0000"/>
+        </w:rPr>
+        <w:t xml:space="preserve">• </w:t>
+      </w:r>
+      <w:proofErr w:type="spellStart"/>
+      <w:r>
+        <w:rPr>
+          <w:color w:val="FF0000"/>
+        </w:rPr>
+        <w:t>MySQL</w:t>
+      </w:r>
+      <w:proofErr w:type="spellEnd"/>
+      <w:r>
+        <w:rPr>
+          <w:color w:val="FF0000"/>
+        </w:rPr>
+        <w:t xml:space="preserve"> – Para armazenamento de todos os dados originados pela lógica de negócio.</w:t>
+      </w:r>
+    </w:p>
+    <w:p>
+      <w:pPr>
+        <w:rPr>
+          <w:color w:val="FF0000"/>
+        </w:rPr>
+      </w:pPr>
+      <w:r>
+        <w:rPr>
+          <w:color w:val="FF0000"/>
+        </w:rPr>
+        <w:t>O projeto que nos foi disponibilizado, continham alguns problemas que dificultavam a continuação da implementação, assim como a sua correta adaptação para novas necessidades e requisitos. No ponto seguinte é explicado alguns dos problemas de implementação, assim como o porquê de ter sido optado pela construção de um novo projeto em vez de a adaptação do já existente. Ainda assim, foi feito um ótimo trabalho de pesquisa e de levantamento de requisitos, que nos ajudou bastante na hora da implementação.</w:t>
+      </w:r>
+    </w:p>
+    <w:p>
+      <w:pPr>
+        <w:pStyle w:val="Ttulo2"/>
+      </w:pPr>
+      <w:r>
+        <w:t xml:space="preserve"> </w:t>
+      </w:r>
+      <w:r>
+        <w:t>Problemas Encontrados</w:t>
+      </w:r>
+    </w:p>
+    <w:p>
+      <w:pPr>
+        <w:rPr>
+          <w:color w:val="FF0000"/>
+        </w:rPr>
+      </w:pPr>
+      <w:r>
+        <w:rPr>
+          <w:color w:val="FF0000"/>
+        </w:rPr>
+        <w:t>No início da execução deste projeto, foi feito um estudo preliminar dos desenvolvimentos já existentes, assim como o teste da aplicação.</w:t>
+      </w:r>
+    </w:p>
+    <w:p>
+      <w:pPr>
+        <w:rPr>
+          <w:color w:val="FF0000"/>
+        </w:rPr>
+      </w:pPr>
+      <w:r>
+        <w:rPr>
+          <w:color w:val="FF0000"/>
+        </w:rPr>
+        <w:t>Encontrámos muitos problemas logo na parte de criação do calendário, assim como uma ligação muito lenta nos pedidos à API, sendo notório que existiria um grande problema estrutural.</w:t>
+      </w:r>
+    </w:p>
+    <w:p>
+      <w:pPr>
+        <w:rPr>
+          <w:color w:val="FF0000"/>
+        </w:rPr>
+      </w:pPr>
+      <w:r>
+        <w:rPr>
+          <w:color w:val="FF0000"/>
+        </w:rPr>
+        <w:t>.</w:t>
+      </w:r>
+      <w:r>
+        <w:rPr>
+          <w:color w:val="FF0000"/>
+        </w:rPr>
+        <w:t>..</w:t>
+      </w:r>
+    </w:p>
+    <w:p>
+      <w:pPr>
+        <w:pStyle w:val="Ttulo2"/>
+      </w:pPr>
+      <w:r>
+        <w:t>Novas Funcionalidades</w:t>
+      </w:r>
+    </w:p>
+    <w:p>
+      <w:pPr>
+        <w:rPr>
+          <w:color w:val="FF0000"/>
+        </w:rPr>
+      </w:pPr>
+      <w:r>
+        <w:rPr>
+          <w:color w:val="FF0000"/>
+        </w:rPr>
+        <w:t>Ao longo da execução deste projeto foram também encontradas novas funcionalidades e requisitos.</w:t>
       </w:r>
     </w:p>
     <w:p>
@@ -6652,9 +7454,17 @@
           <w:ilvl w:val="0"/>
           <w:numId w:val="35"/>
         </w:numPr>
-      </w:pPr>
-      <w:r>
-        <w:t>Pode ser ele a agendar todos os momentos de avaliação do calendário e de seguida coloca o calendário na fase “Em Avaliação (Alunos)”.</w:t>
+        <w:rPr>
+          <w:color w:val="FF0000"/>
+          <w:szCs w:val="24"/>
+        </w:rPr>
+      </w:pPr>
+      <w:r>
+        <w:rPr>
+          <w:color w:val="FF0000"/>
+          <w:szCs w:val="24"/>
+        </w:rPr>
+        <w:t>Autenticação com o serviço LDAP da escola</w:t>
       </w:r>
     </w:p>
     <w:p>
@@ -6664,13 +7474,1016 @@
           <w:ilvl w:val="0"/>
           <w:numId w:val="35"/>
         </w:numPr>
-      </w:pPr>
-      <w:r>
-        <w:t xml:space="preserve">Pode realizar o calendário com a ajuda dos Responsáveis pelas UC’s e ser ele a preencher certas avaliações, depois passar a fase para “Em Edição (Responsável </w:t>
+        <w:rPr>
+          <w:color w:val="FF0000"/>
+          <w:szCs w:val="24"/>
+        </w:rPr>
+      </w:pPr>
+      <w:r>
+        <w:rPr>
+          <w:color w:val="FF0000"/>
+          <w:szCs w:val="24"/>
+        </w:rPr>
+        <w:t xml:space="preserve">Importação de dados através de </w:t>
+      </w:r>
+      <w:proofErr w:type="spellStart"/>
+      <w:r>
+        <w:rPr>
+          <w:color w:val="FF0000"/>
+          <w:szCs w:val="24"/>
+        </w:rPr>
+        <w:t>Webservices</w:t>
+      </w:r>
+      <w:proofErr w:type="spellEnd"/>
+      <w:r>
+        <w:rPr>
+          <w:color w:val="FF0000"/>
+          <w:szCs w:val="24"/>
+        </w:rPr>
+        <w:t xml:space="preserve"> já existentes.</w:t>
+      </w:r>
+    </w:p>
+    <w:p>
+      <w:pPr>
+        <w:pStyle w:val="PargrafodaLista"/>
+        <w:numPr>
+          <w:ilvl w:val="1"/>
+          <w:numId w:val="35"/>
+        </w:numPr>
+        <w:rPr>
+          <w:color w:val="FF0000"/>
+          <w:szCs w:val="24"/>
+        </w:rPr>
+      </w:pPr>
+      <w:r>
+        <w:rPr>
+          <w:color w:val="FF0000"/>
+          <w:szCs w:val="24"/>
+        </w:rPr>
+        <w:t>Importação de cursos para o ano letivo corrente</w:t>
+      </w:r>
+    </w:p>
+    <w:p>
+      <w:pPr>
+        <w:pStyle w:val="PargrafodaLista"/>
+        <w:numPr>
+          <w:ilvl w:val="1"/>
+          <w:numId w:val="35"/>
+        </w:numPr>
+        <w:rPr>
+          <w:color w:val="FF0000"/>
+          <w:szCs w:val="24"/>
+        </w:rPr>
+      </w:pPr>
+      <w:r>
+        <w:rPr>
+          <w:color w:val="FF0000"/>
+          <w:szCs w:val="24"/>
+        </w:rPr>
+        <w:t xml:space="preserve">Importação das </w:t>
+      </w:r>
+      <w:proofErr w:type="spellStart"/>
+      <w:r>
+        <w:rPr>
+          <w:color w:val="FF0000"/>
+          <w:szCs w:val="24"/>
+        </w:rPr>
+        <w:t>UC’s</w:t>
+      </w:r>
+      <w:proofErr w:type="spellEnd"/>
+      <w:r>
+        <w:rPr>
+          <w:color w:val="FF0000"/>
+          <w:szCs w:val="24"/>
+        </w:rPr>
+        <w:t xml:space="preserve"> dos cursos</w:t>
+      </w:r>
+    </w:p>
+    <w:p>
+      <w:pPr>
+        <w:pStyle w:val="PargrafodaLista"/>
+        <w:numPr>
+          <w:ilvl w:val="1"/>
+          <w:numId w:val="35"/>
+        </w:numPr>
+        <w:rPr>
+          <w:color w:val="FF0000"/>
+          <w:szCs w:val="24"/>
+        </w:rPr>
+      </w:pPr>
+      <w:r>
+        <w:rPr>
+          <w:color w:val="FF0000"/>
+          <w:szCs w:val="24"/>
+        </w:rPr>
+        <w:t xml:space="preserve">Importação das inscrições às </w:t>
+      </w:r>
+      <w:proofErr w:type="spellStart"/>
+      <w:r>
+        <w:rPr>
+          <w:color w:val="FF0000"/>
+          <w:szCs w:val="24"/>
+        </w:rPr>
+        <w:t>UC’s</w:t>
+      </w:r>
+      <w:proofErr w:type="spellEnd"/>
+      <w:r>
+        <w:rPr>
+          <w:color w:val="FF0000"/>
+          <w:szCs w:val="24"/>
+        </w:rPr>
+        <w:t xml:space="preserve"> dos alunos</w:t>
+      </w:r>
+    </w:p>
+    <w:p>
+      <w:pPr>
+        <w:pStyle w:val="PargrafodaLista"/>
+        <w:numPr>
+          <w:ilvl w:val="0"/>
+          <w:numId w:val="35"/>
+        </w:numPr>
+        <w:rPr>
+          <w:color w:val="FF0000"/>
+          <w:szCs w:val="24"/>
+        </w:rPr>
+      </w:pPr>
+      <w:r>
+        <w:rPr>
+          <w:color w:val="FF0000"/>
+          <w:szCs w:val="24"/>
+        </w:rPr>
+        <w:t>Existirem 2 calendários em simultâneo</w:t>
+      </w:r>
+    </w:p>
+    <w:p>
+      <w:pPr>
+        <w:pStyle w:val="PargrafodaLista"/>
+        <w:numPr>
+          <w:ilvl w:val="1"/>
+          <w:numId w:val="35"/>
+        </w:numPr>
+        <w:rPr>
+          <w:color w:val="FF0000"/>
+          <w:szCs w:val="24"/>
+        </w:rPr>
+      </w:pPr>
+      <w:r>
+        <w:rPr>
+          <w:color w:val="FF0000"/>
+          <w:szCs w:val="24"/>
+        </w:rPr>
+        <w:t>Face à constante alteração dos calendários, é necessário ter sempre um calendário que seja possível de alterar, mas que, só esteja visível para os intervenientes autorizados. Com esta funcionalidade, é possível ter 2 calendários em simultâneo do mesmo curso, mas um está em edição e o outro já foi disponibilizado a toda a comunidade académica, após passar por todo o processo de construção do calendário.</w:t>
+      </w:r>
+    </w:p>
+    <w:p>
+      <w:pPr>
+        <w:pStyle w:val="PargrafodaLista"/>
+        <w:numPr>
+          <w:ilvl w:val="0"/>
+          <w:numId w:val="35"/>
+        </w:numPr>
+        <w:rPr>
+          <w:color w:val="FF0000"/>
+          <w:szCs w:val="24"/>
+        </w:rPr>
+      </w:pPr>
+      <w:r>
+        <w:rPr>
+          <w:color w:val="FF0000"/>
+          <w:szCs w:val="24"/>
+        </w:rPr>
+        <w:t>Alertas aos alunos de alterações no calendário do seu curso.</w:t>
+      </w:r>
+    </w:p>
+    <w:p>
+      <w:pPr>
+        <w:pStyle w:val="PargrafodaLista"/>
+        <w:numPr>
+          <w:ilvl w:val="1"/>
+          <w:numId w:val="35"/>
+        </w:numPr>
+        <w:rPr>
+          <w:rFonts w:cs="Times New Roman"/>
+          <w:color w:val="FF0000"/>
+          <w:szCs w:val="24"/>
+        </w:rPr>
+      </w:pPr>
+      <w:r>
+        <w:rPr>
+          <w:rFonts w:cs="Times New Roman"/>
+          <w:color w:val="FF0000"/>
+          <w:szCs w:val="24"/>
+        </w:rPr>
+        <w:t xml:space="preserve">Após a publicação de um calendário mais atualizado, os alunos poderão ver quais foram as modificações que ocorreram em relação à versão anterior do calendário, estando as diferenças claramente identificadas. </w:t>
+      </w:r>
+    </w:p>
+    <w:p/>
+    <w:p>
+      <w:pPr>
+        <w:pStyle w:val="Ttulo1"/>
+      </w:pPr>
+      <w:r>
+        <w:t xml:space="preserve">Metodologia </w:t>
+      </w:r>
+    </w:p>
+    <w:p>
+      <w:pPr>
+        <w:rPr>
+          <w:color w:val="FF0000"/>
+          <w:sz w:val="23"/>
+          <w:szCs w:val="23"/>
+        </w:rPr>
+      </w:pPr>
+      <w:r>
+        <w:rPr>
+          <w:color w:val="FF0000"/>
+          <w:sz w:val="23"/>
+          <w:szCs w:val="23"/>
+        </w:rPr>
+        <w:t xml:space="preserve">O projeto foi iniciado com um estudo do relatório do ano anterior e de testes ao projeto. Foi durante esta fase, em conjunto com os orientadores que se percebeu toda a lógica do projeto, quais os elementos em falta e aproveitar para esclarecer as respetivas dúvidas. Este estudo foi muito útil porque poupou imenso tempo ao longo do projeto, pois ficou quase tudo definido ao início. </w:t>
+      </w:r>
+    </w:p>
+    <w:p>
+      <w:pPr>
+        <w:rPr>
+          <w:color w:val="FF0000"/>
+          <w:sz w:val="23"/>
+          <w:szCs w:val="23"/>
+        </w:rPr>
+      </w:pPr>
+      <w:r>
+        <w:rPr>
+          <w:color w:val="FF0000"/>
+          <w:sz w:val="23"/>
+          <w:szCs w:val="23"/>
+        </w:rPr>
+        <w:t xml:space="preserve">Foi durante esta fase inicial de estudo que ficou decidido que o projeto seria todo implementado de novo. Isto aconteceu porque seria muito mais fácil, e muito mais rápido, </w:t>
+      </w:r>
+      <w:r>
+        <w:rPr>
+          <w:color w:val="FF0000"/>
+          <w:sz w:val="23"/>
+          <w:szCs w:val="23"/>
+        </w:rPr>
+        <w:t xml:space="preserve">começar uma nova implementação do que estar a alterar toda a estrutura da BD, da API e da aplicação </w:t>
+      </w:r>
+      <w:r>
+        <w:rPr>
+          <w:i/>
+          <w:iCs/>
+          <w:color w:val="FF0000"/>
+          <w:sz w:val="23"/>
+          <w:szCs w:val="23"/>
+        </w:rPr>
+        <w:t>Web, usando a lógica já existente</w:t>
+      </w:r>
+      <w:r>
+        <w:rPr>
+          <w:color w:val="FF0000"/>
+          <w:sz w:val="23"/>
+          <w:szCs w:val="23"/>
+        </w:rPr>
+        <w:t xml:space="preserve">. </w:t>
+      </w:r>
+    </w:p>
+    <w:p>
+      <w:pPr>
+        <w:rPr>
+          <w:color w:val="FF0000"/>
+          <w:sz w:val="23"/>
+          <w:szCs w:val="23"/>
+        </w:rPr>
+      </w:pPr>
+      <w:r>
+        <w:rPr>
+          <w:color w:val="FF0000"/>
+          <w:sz w:val="23"/>
+          <w:szCs w:val="23"/>
+        </w:rPr>
+        <w:t xml:space="preserve">Após o estudo do projeto, começou-se a implementar o novo </w:t>
+      </w:r>
+      <w:proofErr w:type="spellStart"/>
+      <w:r>
+        <w:rPr>
+          <w:i/>
+          <w:iCs/>
+          <w:color w:val="FF0000"/>
+          <w:sz w:val="23"/>
+          <w:szCs w:val="23"/>
+        </w:rPr>
+        <w:t>backend</w:t>
+      </w:r>
+      <w:proofErr w:type="spellEnd"/>
+      <w:r>
+        <w:rPr>
+          <w:color w:val="FF0000"/>
+          <w:sz w:val="23"/>
+          <w:szCs w:val="23"/>
+        </w:rPr>
+        <w:t xml:space="preserve">. Foi desenhada a BD com base no projeto do ano anterior e com as novas funcionalidades que apareceram na fase de estudo. </w:t>
+      </w:r>
+    </w:p>
+    <w:p>
+      <w:pPr>
+        <w:rPr>
+          <w:color w:val="FF0000"/>
+          <w:sz w:val="23"/>
+          <w:szCs w:val="23"/>
+        </w:rPr>
+      </w:pPr>
+      <w:r>
+        <w:rPr>
+          <w:color w:val="FF0000"/>
+          <w:sz w:val="23"/>
+          <w:szCs w:val="23"/>
+        </w:rPr>
+        <w:t>No fim de criada a BD, começou-se a implementar a API. Foi utilizada uma forma de autenticação básica antes de se usar os serviços de autenticação da escola, e tratou-se de toda a lógica do negócio.</w:t>
+      </w:r>
+    </w:p>
+    <w:p>
+      <w:pPr>
+        <w:rPr>
+          <w:color w:val="FF0000"/>
+        </w:rPr>
+      </w:pPr>
+      <w:r>
+        <w:rPr>
+          <w:color w:val="FF0000"/>
+        </w:rPr>
+        <w:t>Desenvolveu-se então a página web, que interagia com a API. Ao mesmo tempo foi sendo desenvolvido a autenticação com os serviços da escola, substituindo a autenticação existente.</w:t>
+      </w:r>
+    </w:p>
+    <w:p>
+      <w:pPr>
+        <w:rPr>
+          <w:color w:val="FF0000"/>
+        </w:rPr>
+      </w:pPr>
+      <w:r>
+        <w:rPr>
+          <w:color w:val="FF0000"/>
+        </w:rPr>
+        <w:t xml:space="preserve">Já na reta final do projeto, foi criada uma máquina virtual na escola de modo que fosse colocado em fase de testes na rede da escola e pronto a utilizar por toda a comunidade que intervém nos processos dos calendários. Durante os testes da aplicação na máquina virtual começaram a ser importados os dados do </w:t>
+      </w:r>
+      <w:proofErr w:type="spellStart"/>
+      <w:r>
+        <w:rPr>
+          <w:color w:val="FF0000"/>
+        </w:rPr>
+        <w:t>Webservice</w:t>
+      </w:r>
+      <w:proofErr w:type="spellEnd"/>
+      <w:r>
+        <w:rPr>
+          <w:color w:val="FF0000"/>
+        </w:rPr>
+        <w:t xml:space="preserve"> e a resolver os problemas encontrados pelos testes da aplicação.</w:t>
+      </w:r>
+    </w:p>
+    <w:p>
+      <w:pPr>
+        <w:rPr>
+          <w:color w:val="FF0000"/>
+        </w:rPr>
+      </w:pPr>
+      <w:r>
+        <w:rPr>
+          <w:color w:val="FF0000"/>
+        </w:rPr>
+        <w:t>Escolhemos trabalhar numa metodologia orientada a objetos porque entendemos que seria sempre a melhor forma de fazer esta aplicação. Nesta metodologia, primeiro faz-se o estudo, depois cria-se a BD, implementa-se a interação com a BD, e no fim a parte visual para o utilizador.</w:t>
+      </w:r>
+    </w:p>
+    <w:p>
+      <w:pPr>
+        <w:rPr>
+          <w:color w:val="FF0000"/>
+        </w:rPr>
+      </w:pPr>
+      <w:r>
+        <w:rPr>
+          <w:color w:val="FF0000"/>
+        </w:rPr>
+        <w:t>Ao longo de todo o projeto, fomos tendo reuniões semanais com os orientadores para que eles acompanhassem o desenvolvimento do projeto, dar indicações essenciais para a continuação do projeto e retirassem as dúvidas que fossem aparecendo no decorrer da implementação.</w:t>
+      </w:r>
+    </w:p>
+    <w:p>
+      <w:pPr>
+        <w:rPr>
+          <w:color w:val="FF0000"/>
+        </w:rPr>
+      </w:pPr>
+      <w:r>
+        <w:rPr>
+          <w:color w:val="FF0000"/>
+        </w:rPr>
+        <w:t>Durante estas reuniões, sempre que existia um novo requisito ou funcionalidade em falta, este mesmo era guardado num ficheiro para futura implementação. Foi com este ficheiro que nos permitiu ter a noção do trabalho ainda por desenvolver, assim como a realização deste relatório.</w:t>
+      </w:r>
+    </w:p>
+    <w:p>
+      <w:pPr>
+        <w:rPr>
+          <w:color w:val="FF0000"/>
+        </w:rPr>
+      </w:pPr>
+      <w:r>
+        <w:rPr>
+          <w:color w:val="FF0000"/>
+        </w:rPr>
+        <w:t>De forma a garantir que todo o código se encontrava guardado e em segurança, tanto versões anteriores como atuais, foi usado o GitHub.</w:t>
+      </w:r>
+    </w:p>
+    <w:p/>
+    <w:p>
+      <w:pPr>
+        <w:pStyle w:val="Ttulo1"/>
+      </w:pPr>
+      <w:r>
+        <w:t>Trabalho Desenvolvido</w:t>
+      </w:r>
+    </w:p>
+    <w:p>
+      <w:pPr>
+        <w:rPr>
+          <w:color w:val="FF0000"/>
+        </w:rPr>
+      </w:pPr>
+      <w:r>
+        <w:rPr>
+          <w:color w:val="FF0000"/>
+        </w:rPr>
+        <w:t xml:space="preserve">Como já referido anteriormente, este projeto acaba por ser a continuação de um trabalho realizado no ano anterior. No entanto, por causa de todos os problemas referidos, foi decidido fazer uma nova implementação, tanto a parte de </w:t>
+      </w:r>
+      <w:proofErr w:type="spellStart"/>
+      <w:r>
+        <w:rPr>
+          <w:color w:val="FF0000"/>
+        </w:rPr>
+        <w:t>Backend</w:t>
+      </w:r>
+      <w:proofErr w:type="spellEnd"/>
+      <w:r>
+        <w:rPr>
+          <w:color w:val="FF0000"/>
+        </w:rPr>
+        <w:t xml:space="preserve"> como de </w:t>
+      </w:r>
+      <w:proofErr w:type="spellStart"/>
+      <w:r>
+        <w:rPr>
+          <w:color w:val="FF0000"/>
+        </w:rPr>
+        <w:t>Frontend</w:t>
+      </w:r>
+      <w:proofErr w:type="spellEnd"/>
+      <w:r>
+        <w:rPr>
+          <w:color w:val="FF0000"/>
+        </w:rPr>
+        <w:t>.</w:t>
+      </w:r>
+    </w:p>
+    <w:p>
+      <w:pPr>
+        <w:pStyle w:val="Ttulo2"/>
+      </w:pPr>
+      <w:r>
+        <w:t xml:space="preserve"> Base de Dados</w:t>
+      </w:r>
+    </w:p>
+    <w:p>
+      <w:pPr>
+        <w:rPr>
+          <w:color w:val="FF0000"/>
+        </w:rPr>
+      </w:pPr>
+      <w:r>
+        <w:rPr>
+          <w:color w:val="FF0000"/>
+        </w:rPr>
+        <w:t>Durante todo o desenvolvimento a base de dados foi sendo alterada para acomodar os novos requisitos e ideias que foram aparecendo ao longo do projeto. Isto foi possível porque a BD foi toda construída seguindo as regras para fazer um modelo relacional.</w:t>
+      </w:r>
+    </w:p>
+    <w:p>
+      <w:pPr>
+        <w:rPr>
+          <w:color w:val="FF0000"/>
+        </w:rPr>
+      </w:pPr>
+      <w:r>
+        <w:rPr>
+          <w:color w:val="FF0000"/>
+        </w:rPr>
+        <w:t>A BD tem como principais tabelas os Utilizadores, as Unidades Curriculares e os Calendários de Avaliação.</w:t>
+      </w:r>
+    </w:p>
+    <w:p>
+      <w:pPr>
+        <w:rPr>
+          <w:color w:val="FF0000"/>
+        </w:rPr>
+      </w:pPr>
+      <w:r>
+        <w:rPr>
+          <w:color w:val="FF0000"/>
+        </w:rPr>
+        <w:t>Para dar suporte a estas tabelas, as Unidades Curriculares têm um Curso, que por sua vez tem uma Unidade de Ensino. Os Utilizadores têm um Grupo associado, e esse Grupo tem Permissões associadas, seja para Fases de Calendário como para acessos na aplicação. O Calendário de Avaliação tem por base as Avaliações, que tem uma Unidade Curricular associada.</w:t>
+      </w:r>
+    </w:p>
+    <w:p>
+      <w:r>
+        <w:t>Um diagrama completo da BD encontra-se no Anexo III – Base de Dados.</w:t>
+      </w:r>
+    </w:p>
+    <w:p/>
+    <w:p>
+      <w:pPr>
+        <w:pStyle w:val="Ttulo2"/>
+      </w:pPr>
+      <w:r>
+        <w:t xml:space="preserve"> API</w:t>
+      </w:r>
+    </w:p>
+    <w:p>
+      <w:r>
+        <w:t>Foi necessário desenvolver uma API totalmente nova. Esta nova API foi construída como sendo uma REST API.</w:t>
+      </w:r>
+    </w:p>
+    <w:p>
+      <w:r>
+        <w:t>Desta forma, foi-nos permitido controlar todas as rotas, mensagens de erro, e ter um maior controlo de acesso às chamadas da API.</w:t>
+      </w:r>
+    </w:p>
+    <w:p>
+      <w:r>
+        <w:t xml:space="preserve">Adaptando tudo o que estava feito anteriormente, foram utilizados os métodos corretos de acesso aos </w:t>
+      </w:r>
+      <w:proofErr w:type="spellStart"/>
+      <w:r>
+        <w:t>endpoints</w:t>
+      </w:r>
+      <w:proofErr w:type="spellEnd"/>
+      <w:r>
+        <w:t xml:space="preserve"> (POST; PATCH, DELETE; GET).</w:t>
+      </w:r>
+    </w:p>
+    <w:p/>
+    <w:p>
+      <w:pPr>
+        <w:pStyle w:val="Ttulo2"/>
+      </w:pPr>
+      <w:r>
+        <w:t xml:space="preserve"> Autenticação</w:t>
+      </w:r>
+    </w:p>
+    <w:p>
+      <w:r>
+        <w:t>A Autenticação é feita pelo serviço de LDAP da escola. Por isso, para se conseguir fazer login e aceder a qualquer funcionalidade da aplicação é necessário ter uma conta do Instituto Politécnico de Leiria (</w:t>
+      </w:r>
+      <w:proofErr w:type="spellStart"/>
+      <w:r>
+        <w:t>IPLeiria</w:t>
+      </w:r>
+      <w:proofErr w:type="spellEnd"/>
+      <w:r>
+        <w:t>) válida.</w:t>
+      </w:r>
+    </w:p>
+    <w:p>
+      <w:r>
+        <w:t xml:space="preserve">Um Utilizador </w:t>
+      </w:r>
+      <w:r>
+        <w:t>…</w:t>
+      </w:r>
+    </w:p>
+    <w:p/>
+    <w:p>
+      <w:pPr>
+        <w:pStyle w:val="Ttulo1"/>
+      </w:pPr>
+      <w:r>
+        <w:t xml:space="preserve">Trabalho a desenvolver no futuro </w:t>
+      </w:r>
+    </w:p>
+    <w:p>
+      <w:pPr>
+        <w:rPr>
+          <w:color w:val="FF0000"/>
+        </w:rPr>
+      </w:pPr>
+      <w:r>
+        <w:rPr>
+          <w:color w:val="FF0000"/>
+        </w:rPr>
+        <w:t xml:space="preserve">Perante a impossibilidade de completar todo o trabalho do projeto, no presente capítulo, são descritas algumas sugestões de melhorias e de implementações. </w:t>
+      </w:r>
+    </w:p>
+    <w:p>
+      <w:pPr>
+        <w:pStyle w:val="Ttulo2"/>
+        <w:rPr>
+          <w:color w:val="FF0000"/>
+        </w:rPr>
+      </w:pPr>
+      <w:r>
+        <w:rPr>
+          <w:color w:val="FF0000"/>
+        </w:rPr>
+        <w:t xml:space="preserve"> Teste com vários utilizadores </w:t>
+      </w:r>
+    </w:p>
+    <w:p>
+      <w:pPr>
+        <w:rPr>
+          <w:color w:val="FF0000"/>
+        </w:rPr>
+      </w:pPr>
+      <w:r>
+        <w:rPr>
+          <w:color w:val="FF0000"/>
+        </w:rPr>
+        <w:t xml:space="preserve">É necessário fazer um teste da aplicação, com 1 ou 2 cursos, para se perceber se existem mais necessidades e eventuais erros que possam existir. </w:t>
+      </w:r>
+    </w:p>
+    <w:p>
+      <w:pPr>
+        <w:pStyle w:val="Ttulo2"/>
+        <w:rPr>
+          <w:color w:val="FF0000"/>
+        </w:rPr>
+      </w:pPr>
+      <w:r>
+        <w:rPr>
+          <w:color w:val="FF0000"/>
+        </w:rPr>
+        <w:t xml:space="preserve"> Agrupar avaliações </w:t>
+      </w:r>
+    </w:p>
+    <w:p>
+      <w:pPr>
+        <w:rPr>
+          <w:color w:val="FF0000"/>
+        </w:rPr>
+      </w:pPr>
+      <w:r>
+        <w:rPr>
+          <w:color w:val="FF0000"/>
+        </w:rPr>
+        <w:t xml:space="preserve">Existem épocas em que as avaliações de diferentes cursos são realizadas ao mesmo tempo, como acontece muitas vezes por exemplo em diurno e pós-laboral em Engenharia Informática. </w:t>
+      </w:r>
+    </w:p>
+    <w:p>
+      <w:pPr>
+        <w:rPr>
+          <w:color w:val="FF0000"/>
+        </w:rPr>
+      </w:pPr>
+      <w:r>
+        <w:rPr>
+          <w:color w:val="FF0000"/>
+        </w:rPr>
+        <w:t xml:space="preserve">Para isso seria necessário criar um agrupamento de avaliações, onde se referia que certa avaliação seria feita em conjunto com a mesma avaliação de outro curso. </w:t>
+      </w:r>
+    </w:p>
+    <w:p>
+      <w:pPr>
+        <w:pStyle w:val="Ttulo2"/>
+        <w:rPr>
+          <w:color w:val="FF0000"/>
+        </w:rPr>
+      </w:pPr>
+      <w:r>
+        <w:rPr>
+          <w:color w:val="FF0000"/>
+        </w:rPr>
+        <w:t xml:space="preserve"> Exportação de </w:t>
+      </w:r>
+      <w:proofErr w:type="spellStart"/>
+      <w:r>
+        <w:rPr>
+          <w:i/>
+          <w:iCs/>
+          <w:color w:val="FF0000"/>
+        </w:rPr>
+        <w:t>Webservice</w:t>
+      </w:r>
+      <w:proofErr w:type="spellEnd"/>
+      <w:r>
+        <w:rPr>
+          <w:i/>
+          <w:iCs/>
+          <w:color w:val="FF0000"/>
+        </w:rPr>
+        <w:t xml:space="preserve"> </w:t>
+      </w:r>
+    </w:p>
+    <w:p>
+      <w:pPr>
+        <w:rPr>
+          <w:color w:val="FF0000"/>
+        </w:rPr>
+      </w:pPr>
+      <w:r>
+        <w:rPr>
+          <w:color w:val="FF0000"/>
+        </w:rPr>
+        <w:t xml:space="preserve">Criar uma exportação de </w:t>
+      </w:r>
+      <w:proofErr w:type="spellStart"/>
+      <w:r>
+        <w:rPr>
+          <w:i/>
+          <w:iCs/>
+          <w:color w:val="FF0000"/>
+        </w:rPr>
+        <w:t>Webservice</w:t>
+      </w:r>
+      <w:proofErr w:type="spellEnd"/>
+      <w:r>
+        <w:rPr>
+          <w:i/>
+          <w:iCs/>
+          <w:color w:val="FF0000"/>
+        </w:rPr>
+        <w:t xml:space="preserve"> </w:t>
+      </w:r>
+      <w:r>
+        <w:rPr>
+          <w:color w:val="FF0000"/>
+        </w:rPr>
+        <w:t xml:space="preserve">os calendários do curso. </w:t>
+      </w:r>
+    </w:p>
+    <w:p>
+      <w:pPr>
+        <w:pStyle w:val="Ttulo2"/>
+        <w:rPr>
+          <w:color w:val="FF0000"/>
+        </w:rPr>
+      </w:pPr>
+      <w:r>
+        <w:rPr>
+          <w:color w:val="FF0000"/>
+        </w:rPr>
+        <w:t xml:space="preserve"> Traduções </w:t>
+      </w:r>
+    </w:p>
+    <w:p>
+      <w:pPr>
+        <w:rPr>
+          <w:color w:val="FF0000"/>
+        </w:rPr>
+      </w:pPr>
+      <w:r>
+        <w:rPr>
+          <w:color w:val="FF0000"/>
+        </w:rPr>
+        <w:t xml:space="preserve">Por restrições temporais, não foi possível implementar as traduções da aplicação. A ideia desta funcionalidade é poder traduzir toda a aplicação para uma linguagem à escolha, e não apenas para certas palavras. </w:t>
+      </w:r>
+    </w:p>
+    <w:p>
+      <w:pPr>
+        <w:pStyle w:val="Ttulo2"/>
+        <w:rPr>
+          <w:color w:val="FF0000"/>
+        </w:rPr>
+      </w:pPr>
+      <w:r>
+        <w:rPr>
+          <w:color w:val="FF0000"/>
+        </w:rPr>
+        <w:t xml:space="preserve"> Filtros nas páginas </w:t>
+      </w:r>
+    </w:p>
+    <w:p>
+      <w:pPr>
+        <w:rPr>
+          <w:color w:val="FF0000"/>
+        </w:rPr>
+      </w:pPr>
+      <w:r>
+        <w:rPr>
+          <w:color w:val="FF0000"/>
+        </w:rPr>
+        <w:t xml:space="preserve">Apesar das páginas já contarem com filtros, entendemos que poderiam ser adicionados mais filtros nas páginas. </w:t>
+      </w:r>
+    </w:p>
+    <w:p>
+      <w:pPr>
+        <w:rPr>
+          <w:rFonts w:cs="Times New Roman"/>
+          <w:color w:val="FF0000"/>
+          <w:sz w:val="28"/>
+          <w:szCs w:val="28"/>
+        </w:rPr>
+      </w:pPr>
+      <w:r>
+        <w:rPr>
+          <w:rFonts w:cs="Times New Roman"/>
+          <w:b/>
+          <w:bCs/>
+          <w:color w:val="FF0000"/>
+          <w:sz w:val="28"/>
+          <w:szCs w:val="28"/>
+        </w:rPr>
+        <w:t xml:space="preserve">7.6. Alertas </w:t>
+      </w:r>
+    </w:p>
+    <w:p>
+      <w:r>
+        <w:rPr>
+          <w:color w:val="FF0000"/>
+        </w:rPr>
+        <w:t xml:space="preserve">Adicionar mais detalhes nos alertas enviados pela API para que o utilizador comum </w:t>
+      </w:r>
+      <w:r>
+        <w:t>entenda se aconteceu algum problema com a aplicação.</w:t>
+      </w:r>
+    </w:p>
+    <w:p>
+      <w:pPr>
+        <w:spacing w:line="276" w:lineRule="auto"/>
+        <w:ind w:firstLine="0"/>
+        <w:jc w:val="left"/>
+      </w:pPr>
+      <w:r>
+        <w:br w:type="page"/>
+      </w:r>
+    </w:p>
+    <w:p>
+      <w:pPr>
+        <w:spacing w:line="276" w:lineRule="auto"/>
+        <w:ind w:firstLine="0"/>
+        <w:jc w:val="left"/>
+      </w:pPr>
+    </w:p>
+    <w:p>
+      <w:pPr>
+        <w:spacing w:line="276" w:lineRule="auto"/>
+        <w:ind w:firstLine="0"/>
+        <w:jc w:val="left"/>
+      </w:pPr>
+    </w:p>
+    <w:p>
+      <w:pPr>
+        <w:spacing w:line="276" w:lineRule="auto"/>
+        <w:ind w:firstLine="0"/>
+        <w:jc w:val="left"/>
+        <w:rPr>
+          <w:color w:val="FF0000"/>
+        </w:rPr>
+      </w:pPr>
+      <w:r>
+        <w:rPr>
+          <w:color w:val="FF0000"/>
+        </w:rPr>
+        <w:t>A rever:</w:t>
+      </w:r>
+    </w:p>
+    <w:p>
+      <w:pPr>
+        <w:pStyle w:val="Ttulo2"/>
+      </w:pPr>
+      <w:r>
+        <w:t xml:space="preserve"> Processo de Gestão dos Calendários</w:t>
+      </w:r>
+    </w:p>
+    <w:p>
+      <w:r>
+        <w:t xml:space="preserve">O seguinte processo é o caso atual na realização dos calendários. Este é o </w:t>
+      </w:r>
+      <w:proofErr w:type="spellStart"/>
+      <w:r>
+        <w:t>workflow</w:t>
+      </w:r>
+      <w:proofErr w:type="spellEnd"/>
+      <w:r>
+        <w:t xml:space="preserve"> idealizado, no entanto este processo pode ser facilmente alterado com a alteração das permissões para os grupos pretendidos.</w:t>
+      </w:r>
+    </w:p>
+    <w:p>
+      <w:r>
+        <w:t xml:space="preserve">Para o todo o próximo processo funcionar fluidamente é necessário já ter um ano letivo criado, com os cursos e unidades curriculares todas corretas, e com o agrupamento das </w:t>
+      </w:r>
+      <w:proofErr w:type="spellStart"/>
+      <w:r>
+        <w:t>UC’s</w:t>
+      </w:r>
+      <w:proofErr w:type="spellEnd"/>
+      <w:r>
+        <w:t xml:space="preserve"> efetuados, bem como os métodos de avaliações dos agrupamentos feitos. Os métodos de avaliação das restantes </w:t>
+      </w:r>
+      <w:proofErr w:type="spellStart"/>
+      <w:r>
+        <w:t>UC’s</w:t>
+      </w:r>
+      <w:proofErr w:type="spellEnd"/>
+      <w:r>
+        <w:t xml:space="preserve"> apenas podem ser preenchidos quando existir um calendário para a sua época, portanto, apenas após a criação do calendário, é necessário adicionar os métodos de avaliação dessas </w:t>
+      </w:r>
+      <w:proofErr w:type="spellStart"/>
+      <w:r>
+        <w:t>UC’s</w:t>
+      </w:r>
+      <w:proofErr w:type="spellEnd"/>
+      <w:r>
+        <w:t>.</w:t>
+      </w:r>
+    </w:p>
+    <w:p>
+      <w:pPr>
+        <w:pStyle w:val="Ttulo3"/>
+      </w:pPr>
+      <w:r>
+        <w:t>Criação de Calendário</w:t>
+      </w:r>
+    </w:p>
+    <w:p>
+      <w:r>
+        <w:t>Verificar o Anexo I – Processo de Criação de um Calendário de Avaliação para ajudar a descrever o seguinte processo.</w:t>
+      </w:r>
+    </w:p>
+    <w:p>
+      <w:r>
+        <w:t>Após o ano letivo estar criado, o GOP terá de criar um novo calendário. Aí tem de definir as datas de início e fim de cada época, as datas das interrupções e quais os cursos para criar o calendário. Cria o calendário e ele encontra-se na fase de “Criado”. Após isso o GOP altera a fase para “Em Edição (GOP)”.</w:t>
+      </w:r>
+    </w:p>
+    <w:p>
+      <w:r>
+        <w:t xml:space="preserve">Na fase “Em Edição (GOP)”, o GOP insere as avaliações das </w:t>
+      </w:r>
+      <w:proofErr w:type="spellStart"/>
+      <w:r>
+        <w:t>UC’s</w:t>
+      </w:r>
+      <w:proofErr w:type="spellEnd"/>
+      <w:r>
+        <w:t xml:space="preserve"> partilhadas. De seguida altera a fase para “Em Edição (Coordenador de Curso)”. No entanto, e apesar de ter passado à fase seguinte, o GOP pode a qualquer altura fazer uma alteração.</w:t>
+      </w:r>
+    </w:p>
+    <w:p>
+      <w:r>
+        <w:t>Na fase “Em Edição (Coordenador de Curso)”, o Coordenador de Curso tem a possibilidade de optar por uma das seguintes formas para a marcação das avaliações:</w:t>
+      </w:r>
+    </w:p>
+    <w:p>
+      <w:pPr>
+        <w:pStyle w:val="PargrafodaLista"/>
+        <w:numPr>
+          <w:ilvl w:val="0"/>
+          <w:numId w:val="35"/>
+        </w:numPr>
+      </w:pPr>
+      <w:r>
+        <w:t>Pode ser ele a agendar todos os momentos de avaliação do calendário e de seguida coloca o calendário na fase “Em Avaliação (Alunos)”.</w:t>
+      </w:r>
+    </w:p>
+    <w:p>
+      <w:pPr>
+        <w:pStyle w:val="PargrafodaLista"/>
+        <w:numPr>
+          <w:ilvl w:val="0"/>
+          <w:numId w:val="35"/>
+        </w:numPr>
+      </w:pPr>
+      <w:r>
+        <w:t xml:space="preserve">Pode realizar o calendário com a ajuda dos Responsáveis pelas </w:t>
+      </w:r>
+      <w:proofErr w:type="spellStart"/>
+      <w:r>
+        <w:t>UC’s</w:t>
+      </w:r>
+      <w:proofErr w:type="spellEnd"/>
+      <w:r>
+        <w:t xml:space="preserve"> e ser ele a preencher certas avaliações, depois passar a fase para “Em Edição (Responsável </w:t>
       </w:r>
       <w:r>
         <w:lastRenderedPageBreak/>
-        <w:t>UC)”. Nesta fase tanto o Coordenador de Curso como os Responsáveis das UC’s podem agendar avaliações. Os Responsáveis das UC’s apenas podem marcar avaliações das UC’s pelas quais são responsáveis. Após as avaliações estarem marcadas e validadas pelo Coordenador de Curso, este passa a fase para “Em Avaliação (Alunos)”.</w:t>
+        <w:t xml:space="preserve">UC)”. Nesta fase tanto o Coordenador de Curso como os Responsáveis das </w:t>
+      </w:r>
+      <w:proofErr w:type="spellStart"/>
+      <w:r>
+        <w:t>UC’s</w:t>
+      </w:r>
+      <w:proofErr w:type="spellEnd"/>
+      <w:r>
+        <w:t xml:space="preserve"> podem agendar avaliações. Os Responsáveis das </w:t>
+      </w:r>
+      <w:proofErr w:type="spellStart"/>
+      <w:r>
+        <w:t>UC’s</w:t>
+      </w:r>
+      <w:proofErr w:type="spellEnd"/>
+      <w:r>
+        <w:t xml:space="preserve"> apenas podem marcar avaliações das </w:t>
+      </w:r>
+      <w:proofErr w:type="spellStart"/>
+      <w:r>
+        <w:t>UC’s</w:t>
+      </w:r>
+      <w:proofErr w:type="spellEnd"/>
+      <w:r>
+        <w:t xml:space="preserve"> pelas quais são responsáveis. Após as avaliações estarem marcadas e validadas pelo Coordenador de Curso, este passa a fase para “Em Avaliação (Alunos)”.</w:t>
       </w:r>
     </w:p>
     <w:p>
@@ -7021,7 +8834,15 @@
         </w:numPr>
       </w:pPr>
       <w:r>
-        <w:t>Usar sempre o estilo “caption” para o texto das legendas;</w:t>
+        <w:t>Usar sempre o estilo “</w:t>
+      </w:r>
+      <w:proofErr w:type="spellStart"/>
+      <w:r>
+        <w:t>caption</w:t>
+      </w:r>
+      <w:proofErr w:type="spellEnd"/>
+      <w:r>
+        <w:t>” para o texto das legendas;</w:t>
       </w:r>
     </w:p>
     <w:p>
@@ -7775,7 +9596,15 @@
         </w:numPr>
       </w:pPr>
       <w:r>
-        <w:t>Usar sempre o estilo “caption” para o texto das legendas;</w:t>
+        <w:t>Usar sempre o estilo “</w:t>
+      </w:r>
+      <w:proofErr w:type="spellStart"/>
+      <w:r>
+        <w:t>caption</w:t>
+      </w:r>
+      <w:proofErr w:type="spellEnd"/>
+      <w:r>
+        <w:t>” para o texto das legendas;</w:t>
       </w:r>
     </w:p>
     <w:p>
@@ -9322,7 +11151,7 @@
   <w:abstractNum w:abstractNumId="6" w15:restartNumberingAfterBreak="0">
     <w:nsid w:val="0B57480F"/>
     <w:multiLevelType w:val="hybridMultilevel"/>
-    <w:tmpl w:val="06DEE7BA"/>
+    <w:tmpl w:val="E500EA40"/>
     <w:lvl w:ilvl="0" w:tplc="282EBE34">
       <w:numFmt w:val="bullet"/>
       <w:lvlText w:val="•"/>
@@ -9334,7 +11163,7 @@
         <w:rFonts w:ascii="Times New Roman" w:eastAsiaTheme="minorHAnsi" w:hAnsi="Times New Roman" w:cs="Times New Roman" w:hint="default"/>
       </w:rPr>
     </w:lvl>
-    <w:lvl w:ilvl="1" w:tplc="08160003" w:tentative="1">
+    <w:lvl w:ilvl="1" w:tplc="08160003">
       <w:start w:val="1"/>
       <w:numFmt w:val="bullet"/>
       <w:lvlText w:val="o"/>
@@ -11160,6 +12989,119 @@
     </w:lvl>
   </w:abstractNum>
   <w:abstractNum w:abstractNumId="23" w15:restartNumberingAfterBreak="0">
+    <w:nsid w:val="39D84C01"/>
+    <w:multiLevelType w:val="hybridMultilevel"/>
+    <w:tmpl w:val="F918C25A"/>
+    <w:lvl w:ilvl="0" w:tplc="08160001">
+      <w:start w:val="1"/>
+      <w:numFmt w:val="bullet"/>
+      <w:lvlText w:val=""/>
+      <w:lvlJc w:val="left"/>
+      <w:pPr>
+        <w:ind w:left="1514" w:hanging="360"/>
+      </w:pPr>
+      <w:rPr>
+        <w:rFonts w:ascii="Symbol" w:hAnsi="Symbol" w:hint="default"/>
+      </w:rPr>
+    </w:lvl>
+    <w:lvl w:ilvl="1" w:tplc="08160003">
+      <w:start w:val="1"/>
+      <w:numFmt w:val="bullet"/>
+      <w:lvlText w:val="o"/>
+      <w:lvlJc w:val="left"/>
+      <w:pPr>
+        <w:ind w:left="2234" w:hanging="360"/>
+      </w:pPr>
+      <w:rPr>
+        <w:rFonts w:ascii="Courier New" w:hAnsi="Courier New" w:cs="Courier New" w:hint="default"/>
+      </w:rPr>
+    </w:lvl>
+    <w:lvl w:ilvl="2" w:tplc="08160005" w:tentative="1">
+      <w:start w:val="1"/>
+      <w:numFmt w:val="bullet"/>
+      <w:lvlText w:val=""/>
+      <w:lvlJc w:val="left"/>
+      <w:pPr>
+        <w:ind w:left="2954" w:hanging="360"/>
+      </w:pPr>
+      <w:rPr>
+        <w:rFonts w:ascii="Wingdings" w:hAnsi="Wingdings" w:hint="default"/>
+      </w:rPr>
+    </w:lvl>
+    <w:lvl w:ilvl="3" w:tplc="08160001" w:tentative="1">
+      <w:start w:val="1"/>
+      <w:numFmt w:val="bullet"/>
+      <w:lvlText w:val=""/>
+      <w:lvlJc w:val="left"/>
+      <w:pPr>
+        <w:ind w:left="3674" w:hanging="360"/>
+      </w:pPr>
+      <w:rPr>
+        <w:rFonts w:ascii="Symbol" w:hAnsi="Symbol" w:hint="default"/>
+      </w:rPr>
+    </w:lvl>
+    <w:lvl w:ilvl="4" w:tplc="08160003" w:tentative="1">
+      <w:start w:val="1"/>
+      <w:numFmt w:val="bullet"/>
+      <w:lvlText w:val="o"/>
+      <w:lvlJc w:val="left"/>
+      <w:pPr>
+        <w:ind w:left="4394" w:hanging="360"/>
+      </w:pPr>
+      <w:rPr>
+        <w:rFonts w:ascii="Courier New" w:hAnsi="Courier New" w:cs="Courier New" w:hint="default"/>
+      </w:rPr>
+    </w:lvl>
+    <w:lvl w:ilvl="5" w:tplc="08160005" w:tentative="1">
+      <w:start w:val="1"/>
+      <w:numFmt w:val="bullet"/>
+      <w:lvlText w:val=""/>
+      <w:lvlJc w:val="left"/>
+      <w:pPr>
+        <w:ind w:left="5114" w:hanging="360"/>
+      </w:pPr>
+      <w:rPr>
+        <w:rFonts w:ascii="Wingdings" w:hAnsi="Wingdings" w:hint="default"/>
+      </w:rPr>
+    </w:lvl>
+    <w:lvl w:ilvl="6" w:tplc="08160001" w:tentative="1">
+      <w:start w:val="1"/>
+      <w:numFmt w:val="bullet"/>
+      <w:lvlText w:val=""/>
+      <w:lvlJc w:val="left"/>
+      <w:pPr>
+        <w:ind w:left="5834" w:hanging="360"/>
+      </w:pPr>
+      <w:rPr>
+        <w:rFonts w:ascii="Symbol" w:hAnsi="Symbol" w:hint="default"/>
+      </w:rPr>
+    </w:lvl>
+    <w:lvl w:ilvl="7" w:tplc="08160003" w:tentative="1">
+      <w:start w:val="1"/>
+      <w:numFmt w:val="bullet"/>
+      <w:lvlText w:val="o"/>
+      <w:lvlJc w:val="left"/>
+      <w:pPr>
+        <w:ind w:left="6554" w:hanging="360"/>
+      </w:pPr>
+      <w:rPr>
+        <w:rFonts w:ascii="Courier New" w:hAnsi="Courier New" w:cs="Courier New" w:hint="default"/>
+      </w:rPr>
+    </w:lvl>
+    <w:lvl w:ilvl="8" w:tplc="08160005" w:tentative="1">
+      <w:start w:val="1"/>
+      <w:numFmt w:val="bullet"/>
+      <w:lvlText w:val=""/>
+      <w:lvlJc w:val="left"/>
+      <w:pPr>
+        <w:ind w:left="7274" w:hanging="360"/>
+      </w:pPr>
+      <w:rPr>
+        <w:rFonts w:ascii="Wingdings" w:hAnsi="Wingdings" w:hint="default"/>
+      </w:rPr>
+    </w:lvl>
+  </w:abstractNum>
+  <w:abstractNum w:abstractNumId="24" w15:restartNumberingAfterBreak="0">
     <w:nsid w:val="43DE4CAC"/>
     <w:multiLevelType w:val="hybridMultilevel"/>
     <w:tmpl w:val="2924AE6C"/>
@@ -11271,7 +13213,7 @@
       </w:rPr>
     </w:lvl>
   </w:abstractNum>
-  <w:abstractNum w:abstractNumId="24" w15:restartNumberingAfterBreak="0">
+  <w:abstractNum w:abstractNumId="25" w15:restartNumberingAfterBreak="0">
     <w:nsid w:val="48EF2CCC"/>
     <w:multiLevelType w:val="hybridMultilevel"/>
     <w:tmpl w:val="74EE4678"/>
@@ -11384,7 +13326,7 @@
       </w:rPr>
     </w:lvl>
   </w:abstractNum>
-  <w:abstractNum w:abstractNumId="25" w15:restartNumberingAfterBreak="0">
+  <w:abstractNum w:abstractNumId="26" w15:restartNumberingAfterBreak="0">
     <w:nsid w:val="496D2D57"/>
     <w:multiLevelType w:val="hybridMultilevel"/>
     <w:tmpl w:val="4CEE9A38"/>
@@ -11497,7 +13439,7 @@
       </w:rPr>
     </w:lvl>
   </w:abstractNum>
-  <w:abstractNum w:abstractNumId="26" w15:restartNumberingAfterBreak="0">
+  <w:abstractNum w:abstractNumId="27" w15:restartNumberingAfterBreak="0">
     <w:nsid w:val="4A8B7ED4"/>
     <w:multiLevelType w:val="hybridMultilevel"/>
     <w:tmpl w:val="E4DC83A0"/>
@@ -11610,7 +13552,7 @@
       </w:rPr>
     </w:lvl>
   </w:abstractNum>
-  <w:abstractNum w:abstractNumId="27" w15:restartNumberingAfterBreak="0">
+  <w:abstractNum w:abstractNumId="28" w15:restartNumberingAfterBreak="0">
     <w:nsid w:val="4BD91A93"/>
     <w:multiLevelType w:val="hybridMultilevel"/>
     <w:tmpl w:val="4894E924"/>
@@ -11723,7 +13665,7 @@
       </w:rPr>
     </w:lvl>
   </w:abstractNum>
-  <w:abstractNum w:abstractNumId="28" w15:restartNumberingAfterBreak="0">
+  <w:abstractNum w:abstractNumId="29" w15:restartNumberingAfterBreak="0">
     <w:nsid w:val="4E165558"/>
     <w:multiLevelType w:val="hybridMultilevel"/>
     <w:tmpl w:val="8E6079AA"/>
@@ -11809,7 +13751,7 @@
       </w:pPr>
     </w:lvl>
   </w:abstractNum>
-  <w:abstractNum w:abstractNumId="29" w15:restartNumberingAfterBreak="0">
+  <w:abstractNum w:abstractNumId="30" w15:restartNumberingAfterBreak="0">
     <w:nsid w:val="4EEF7B2E"/>
     <w:multiLevelType w:val="hybridMultilevel"/>
     <w:tmpl w:val="DEC4A330"/>
@@ -11921,7 +13863,7 @@
       </w:rPr>
     </w:lvl>
   </w:abstractNum>
-  <w:abstractNum w:abstractNumId="30" w15:restartNumberingAfterBreak="0">
+  <w:abstractNum w:abstractNumId="31" w15:restartNumberingAfterBreak="0">
     <w:nsid w:val="51403921"/>
     <w:multiLevelType w:val="hybridMultilevel"/>
     <w:tmpl w:val="D60ADC4A"/>
@@ -12033,7 +13975,7 @@
       </w:rPr>
     </w:lvl>
   </w:abstractNum>
-  <w:abstractNum w:abstractNumId="31" w15:restartNumberingAfterBreak="0">
+  <w:abstractNum w:abstractNumId="32" w15:restartNumberingAfterBreak="0">
     <w:nsid w:val="51684278"/>
     <w:multiLevelType w:val="hybridMultilevel"/>
     <w:tmpl w:val="5AAE5844"/>
@@ -12146,7 +14088,7 @@
       </w:rPr>
     </w:lvl>
   </w:abstractNum>
-  <w:abstractNum w:abstractNumId="32" w15:restartNumberingAfterBreak="0">
+  <w:abstractNum w:abstractNumId="33" w15:restartNumberingAfterBreak="0">
     <w:nsid w:val="54A32D27"/>
     <w:multiLevelType w:val="hybridMultilevel"/>
     <w:tmpl w:val="ABF08CFC"/>
@@ -12232,7 +14174,7 @@
       </w:pPr>
     </w:lvl>
   </w:abstractNum>
-  <w:abstractNum w:abstractNumId="33" w15:restartNumberingAfterBreak="0">
+  <w:abstractNum w:abstractNumId="34" w15:restartNumberingAfterBreak="0">
     <w:nsid w:val="5829690F"/>
     <w:multiLevelType w:val="hybridMultilevel"/>
     <w:tmpl w:val="87847A6A"/>
@@ -12344,7 +14286,7 @@
       </w:rPr>
     </w:lvl>
   </w:abstractNum>
-  <w:abstractNum w:abstractNumId="34" w15:restartNumberingAfterBreak="0">
+  <w:abstractNum w:abstractNumId="35" w15:restartNumberingAfterBreak="0">
     <w:nsid w:val="5C421FBE"/>
     <w:multiLevelType w:val="hybridMultilevel"/>
     <w:tmpl w:val="0A441128"/>
@@ -12457,7 +14399,7 @@
       </w:rPr>
     </w:lvl>
   </w:abstractNum>
-  <w:abstractNum w:abstractNumId="35" w15:restartNumberingAfterBreak="0">
+  <w:abstractNum w:abstractNumId="36" w15:restartNumberingAfterBreak="0">
     <w:nsid w:val="62A80590"/>
     <w:multiLevelType w:val="hybridMultilevel"/>
     <w:tmpl w:val="D214F978"/>
@@ -12546,7 +14488,7 @@
       </w:pPr>
     </w:lvl>
   </w:abstractNum>
-  <w:abstractNum w:abstractNumId="36" w15:restartNumberingAfterBreak="0">
+  <w:abstractNum w:abstractNumId="37" w15:restartNumberingAfterBreak="0">
     <w:nsid w:val="62DC62E3"/>
     <w:multiLevelType w:val="hybridMultilevel"/>
     <w:tmpl w:val="B2586678"/>
@@ -12658,7 +14600,7 @@
       </w:rPr>
     </w:lvl>
   </w:abstractNum>
-  <w:abstractNum w:abstractNumId="37" w15:restartNumberingAfterBreak="0">
+  <w:abstractNum w:abstractNumId="38" w15:restartNumberingAfterBreak="0">
     <w:nsid w:val="637D1015"/>
     <w:multiLevelType w:val="hybridMultilevel"/>
     <w:tmpl w:val="54362164"/>
@@ -12771,7 +14713,7 @@
       </w:rPr>
     </w:lvl>
   </w:abstractNum>
-  <w:abstractNum w:abstractNumId="38" w15:restartNumberingAfterBreak="0">
+  <w:abstractNum w:abstractNumId="39" w15:restartNumberingAfterBreak="0">
     <w:nsid w:val="676F5994"/>
     <w:multiLevelType w:val="hybridMultilevel"/>
     <w:tmpl w:val="AA90DBAA"/>
@@ -12860,7 +14802,7 @@
       </w:pPr>
     </w:lvl>
   </w:abstractNum>
-  <w:abstractNum w:abstractNumId="39" w15:restartNumberingAfterBreak="0">
+  <w:abstractNum w:abstractNumId="40" w15:restartNumberingAfterBreak="0">
     <w:nsid w:val="67BC748F"/>
     <w:multiLevelType w:val="hybridMultilevel"/>
     <w:tmpl w:val="E9C03158"/>
@@ -12973,7 +14915,7 @@
       </w:rPr>
     </w:lvl>
   </w:abstractNum>
-  <w:abstractNum w:abstractNumId="40" w15:restartNumberingAfterBreak="0">
+  <w:abstractNum w:abstractNumId="41" w15:restartNumberingAfterBreak="0">
     <w:nsid w:val="6DB92100"/>
     <w:multiLevelType w:val="hybridMultilevel"/>
     <w:tmpl w:val="8AE0390A"/>
@@ -13086,7 +15028,7 @@
       </w:rPr>
     </w:lvl>
   </w:abstractNum>
-  <w:abstractNum w:abstractNumId="41" w15:restartNumberingAfterBreak="0">
+  <w:abstractNum w:abstractNumId="42" w15:restartNumberingAfterBreak="0">
     <w:nsid w:val="7C477416"/>
     <w:multiLevelType w:val="hybridMultilevel"/>
     <w:tmpl w:val="47A27F44"/>
@@ -13172,8 +15114,59 @@
       </w:pPr>
     </w:lvl>
   </w:abstractNum>
+  <w:abstractNum w:abstractNumId="43" w15:restartNumberingAfterBreak="0">
+    <w:nsid w:val="7D51CDAD"/>
+    <w:multiLevelType w:val="hybridMultilevel"/>
+    <w:tmpl w:val="FFFFFFFF"/>
+    <w:lvl w:ilvl="0" w:tplc="FFFFFFFF">
+      <w:start w:val="1"/>
+      <w:numFmt w:val="ideographDigital"/>
+      <w:lvlText w:val=""/>
+      <w:lvlJc w:val="left"/>
+    </w:lvl>
+    <w:lvl w:ilvl="1" w:tplc="FFFFFFFF">
+      <w:numFmt w:val="decimal"/>
+      <w:lvlText w:val=""/>
+      <w:lvlJc w:val="left"/>
+    </w:lvl>
+    <w:lvl w:ilvl="2" w:tplc="FFFFFFFF">
+      <w:numFmt w:val="decimal"/>
+      <w:lvlText w:val=""/>
+      <w:lvlJc w:val="left"/>
+    </w:lvl>
+    <w:lvl w:ilvl="3" w:tplc="FFFFFFFF">
+      <w:numFmt w:val="decimal"/>
+      <w:lvlText w:val=""/>
+      <w:lvlJc w:val="left"/>
+    </w:lvl>
+    <w:lvl w:ilvl="4" w:tplc="FFFFFFFF">
+      <w:numFmt w:val="decimal"/>
+      <w:lvlText w:val=""/>
+      <w:lvlJc w:val="left"/>
+    </w:lvl>
+    <w:lvl w:ilvl="5" w:tplc="FFFFFFFF">
+      <w:numFmt w:val="decimal"/>
+      <w:lvlText w:val=""/>
+      <w:lvlJc w:val="left"/>
+    </w:lvl>
+    <w:lvl w:ilvl="6" w:tplc="FFFFFFFF">
+      <w:numFmt w:val="decimal"/>
+      <w:lvlText w:val=""/>
+      <w:lvlJc w:val="left"/>
+    </w:lvl>
+    <w:lvl w:ilvl="7" w:tplc="FFFFFFFF">
+      <w:numFmt w:val="decimal"/>
+      <w:lvlText w:val=""/>
+      <w:lvlJc w:val="left"/>
+    </w:lvl>
+    <w:lvl w:ilvl="8" w:tplc="FFFFFFFF">
+      <w:numFmt w:val="decimal"/>
+      <w:lvlText w:val=""/>
+      <w:lvlJc w:val="left"/>
+    </w:lvl>
+  </w:abstractNum>
   <w:num w:numId="1" w16cid:durableId="1059128888">
-    <w:abstractNumId w:val="38"/>
+    <w:abstractNumId w:val="39"/>
   </w:num>
   <w:num w:numId="2" w16cid:durableId="1182938788">
     <w:abstractNumId w:val="9"/>
@@ -13185,25 +15178,25 @@
     <w:abstractNumId w:val="13"/>
   </w:num>
   <w:num w:numId="5" w16cid:durableId="1356997076">
-    <w:abstractNumId w:val="31"/>
+    <w:abstractNumId w:val="32"/>
   </w:num>
   <w:num w:numId="6" w16cid:durableId="1599406252">
     <w:abstractNumId w:val="4"/>
   </w:num>
   <w:num w:numId="7" w16cid:durableId="583760213">
-    <w:abstractNumId w:val="39"/>
+    <w:abstractNumId w:val="40"/>
   </w:num>
   <w:num w:numId="8" w16cid:durableId="207451674">
     <w:abstractNumId w:val="14"/>
   </w:num>
   <w:num w:numId="9" w16cid:durableId="865481362">
-    <w:abstractNumId w:val="41"/>
+    <w:abstractNumId w:val="42"/>
   </w:num>
   <w:num w:numId="10" w16cid:durableId="353073562">
     <w:abstractNumId w:val="3"/>
   </w:num>
   <w:num w:numId="11" w16cid:durableId="1790661951">
-    <w:abstractNumId w:val="32"/>
+    <w:abstractNumId w:val="33"/>
   </w:num>
   <w:num w:numId="12" w16cid:durableId="1985812458">
     <w:abstractNumId w:val="18"/>
@@ -13218,31 +15211,31 @@
     <w:abstractNumId w:val="22"/>
   </w:num>
   <w:num w:numId="16" w16cid:durableId="405033814">
-    <w:abstractNumId w:val="35"/>
+    <w:abstractNumId w:val="36"/>
   </w:num>
   <w:num w:numId="17" w16cid:durableId="930284102">
     <w:abstractNumId w:val="20"/>
   </w:num>
   <w:num w:numId="18" w16cid:durableId="1515264129">
-    <w:abstractNumId w:val="27"/>
+    <w:abstractNumId w:val="28"/>
   </w:num>
   <w:num w:numId="19" w16cid:durableId="900795682">
     <w:abstractNumId w:val="21"/>
   </w:num>
   <w:num w:numId="20" w16cid:durableId="1198348695">
-    <w:abstractNumId w:val="24"/>
+    <w:abstractNumId w:val="25"/>
   </w:num>
   <w:num w:numId="21" w16cid:durableId="1320228292">
-    <w:abstractNumId w:val="28"/>
+    <w:abstractNumId w:val="29"/>
   </w:num>
   <w:num w:numId="22" w16cid:durableId="1380668582">
-    <w:abstractNumId w:val="40"/>
+    <w:abstractNumId w:val="41"/>
   </w:num>
   <w:num w:numId="23" w16cid:durableId="281812686">
-    <w:abstractNumId w:val="25"/>
+    <w:abstractNumId w:val="26"/>
   </w:num>
   <w:num w:numId="24" w16cid:durableId="917177272">
-    <w:abstractNumId w:val="34"/>
+    <w:abstractNumId w:val="35"/>
   </w:num>
   <w:num w:numId="25" w16cid:durableId="751241259">
     <w:abstractNumId w:val="15"/>
@@ -13257,19 +15250,19 @@
     <w:abstractNumId w:val="22"/>
   </w:num>
   <w:num w:numId="29" w16cid:durableId="811869125">
-    <w:abstractNumId w:val="37"/>
+    <w:abstractNumId w:val="38"/>
   </w:num>
   <w:num w:numId="30" w16cid:durableId="1777486234">
     <w:abstractNumId w:val="17"/>
   </w:num>
   <w:num w:numId="31" w16cid:durableId="1275870357">
-    <w:abstractNumId w:val="26"/>
+    <w:abstractNumId w:val="27"/>
   </w:num>
   <w:num w:numId="32" w16cid:durableId="765419879">
     <w:abstractNumId w:val="5"/>
   </w:num>
   <w:num w:numId="33" w16cid:durableId="2146770062">
-    <w:abstractNumId w:val="33"/>
+    <w:abstractNumId w:val="34"/>
   </w:num>
   <w:num w:numId="34" w16cid:durableId="2076510008">
     <w:abstractNumId w:val="0"/>
@@ -13278,7 +15271,7 @@
     <w:abstractNumId w:val="6"/>
   </w:num>
   <w:num w:numId="36" w16cid:durableId="812333418">
-    <w:abstractNumId w:val="30"/>
+    <w:abstractNumId w:val="31"/>
   </w:num>
   <w:num w:numId="37" w16cid:durableId="1143156368">
     <w:abstractNumId w:val="19"/>
@@ -13290,19 +15283,25 @@
     <w:abstractNumId w:val="16"/>
   </w:num>
   <w:num w:numId="40" w16cid:durableId="1139810444">
-    <w:abstractNumId w:val="36"/>
+    <w:abstractNumId w:val="37"/>
   </w:num>
   <w:num w:numId="41" w16cid:durableId="790905850">
-    <w:abstractNumId w:val="23"/>
+    <w:abstractNumId w:val="24"/>
   </w:num>
   <w:num w:numId="42" w16cid:durableId="1384477707">
-    <w:abstractNumId w:val="29"/>
+    <w:abstractNumId w:val="30"/>
   </w:num>
   <w:num w:numId="43" w16cid:durableId="1293516028">
     <w:abstractNumId w:val="12"/>
   </w:num>
   <w:num w:numId="44" w16cid:durableId="1569150928">
     <w:abstractNumId w:val="1"/>
+  </w:num>
+  <w:num w:numId="45" w16cid:durableId="1736201996">
+    <w:abstractNumId w:val="23"/>
+  </w:num>
+  <w:num w:numId="46" w16cid:durableId="1568958170">
+    <w:abstractNumId w:val="43"/>
   </w:num>
 </w:numbering>
 </file>
@@ -13705,7 +15704,7 @@
   <w:style w:type="paragraph" w:default="1" w:styleId="Normal">
     <w:name w:val="Normal"/>
     <w:qFormat/>
-    <w:rsid w:val="005A0780"/>
+    <w:rsid w:val="006625B8"/>
     <w:pPr>
       <w:spacing w:line="360" w:lineRule="auto"/>
       <w:ind w:firstLine="397"/>
@@ -14937,6 +16936,10 @@
 </file>
 
 <file path=customXml/item1.xml><?xml version="1.0" encoding="utf-8"?>
+<b:Sources xmlns:b="http://schemas.openxmlformats.org/officeDocument/2006/bibliography" xmlns="http://schemas.openxmlformats.org/officeDocument/2006/bibliography" SelectedStyle="\APA.XSL" StyleName="APA"/>
+</file>
+
+<file path=customXml/item2.xml><?xml version="1.0" encoding="utf-8"?>
 <MENU label="Campos" version="1">
   <NODE label="Novo Registo" type="NewCard" replaceValue="false">
     <FIELD label="Nº de Registo">
@@ -16180,20 +18183,16 @@
 </MENU>
 </file>
 
-<file path=customXml/item2.xml><?xml version="1.0" encoding="utf-8"?>
-<b:Sources xmlns:b="http://schemas.openxmlformats.org/officeDocument/2006/bibliography" xmlns="http://schemas.openxmlformats.org/officeDocument/2006/bibliography" SelectedStyle="\APA.XSL" StyleName="APA"/>
-</file>
-
 <file path=customXml/itemProps1.xml><?xml version="1.0" encoding="utf-8"?>
-<ds:datastoreItem xmlns:ds="http://schemas.openxmlformats.org/officeDocument/2006/customXml" ds:itemID="{5BE40977-15C1-4F89-8625-D3B696DD90BF}">
-  <ds:schemaRefs/>
-</ds:datastoreItem>
-</file>
-
-<file path=customXml/itemProps2.xml><?xml version="1.0" encoding="utf-8"?>
 <ds:datastoreItem xmlns:ds="http://schemas.openxmlformats.org/officeDocument/2006/customXml" ds:itemID="{1FB9936B-06EA-45EA-B6AC-C64AB31F4881}">
   <ds:schemaRefs>
     <ds:schemaRef ds:uri="http://schemas.openxmlformats.org/officeDocument/2006/bibliography"/>
   </ds:schemaRefs>
 </ds:datastoreItem>
+</file>
+
+<file path=customXml/itemProps2.xml><?xml version="1.0" encoding="utf-8"?>
+<ds:datastoreItem xmlns:ds="http://schemas.openxmlformats.org/officeDocument/2006/customXml" ds:itemID="{5BE40977-15C1-4F89-8625-D3B696DD90BF}">
+  <ds:schemaRefs/>
+</ds:datastoreItem>
 </file>
</xml_diff>

<commit_message>
update reconhecimento do projeto e problemas encontrados
</commit_message>
<xml_diff>
--- a/Docs/Relatório_Projeto_Final.docx
+++ b/Docs/Relatório_Projeto_Final.docx
@@ -7088,17 +7088,39 @@
     </w:p>
     <w:p>
       <w:r>
+        <w:t xml:space="preserve">Na figura </w:t>
+      </w:r>
+      <w:r>
+        <w:t xml:space="preserve">seguinte </w:t>
+      </w:r>
+      <w:r>
+        <w:t>é possível verificar como é que cada tecnologia se interliga na aplicação</w:t>
+      </w:r>
+      <w:r>
+        <w:t>.</w:t>
+      </w:r>
+    </w:p>
+    <w:p>
+      <w:pPr>
+        <w:spacing w:line="276" w:lineRule="auto"/>
+        <w:ind w:firstLine="0"/>
+        <w:jc w:val="left"/>
+        <w:rPr>
+          <w:color w:val="FF0000"/>
+        </w:rPr>
+      </w:pPr>
+      <w:r>
         <w:rPr>
           <w:noProof/>
         </w:rPr>
         <w:drawing>
-          <wp:anchor distT="0" distB="0" distL="114300" distR="114300" simplePos="0" relativeHeight="251717120" behindDoc="0" locked="0" layoutInCell="1" allowOverlap="1" wp14:anchorId="1B855AB0" wp14:editId="6E89405E">
+          <wp:anchor distT="0" distB="0" distL="114300" distR="114300" simplePos="0" relativeHeight="251717120" behindDoc="0" locked="0" layoutInCell="1" allowOverlap="1" wp14:anchorId="1B855AB0" wp14:editId="7428C538">
             <wp:simplePos x="0" y="0"/>
             <wp:positionH relativeFrom="margin">
-              <wp:posOffset>-1270</wp:posOffset>
+              <wp:posOffset>-3810</wp:posOffset>
             </wp:positionH>
             <wp:positionV relativeFrom="paragraph">
-              <wp:posOffset>515620</wp:posOffset>
+              <wp:posOffset>254000</wp:posOffset>
             </wp:positionV>
             <wp:extent cx="5579745" cy="3180080"/>
             <wp:effectExtent l="0" t="0" r="1905" b="1270"/>
@@ -7148,18 +7170,13 @@
         </w:drawing>
       </w:r>
       <w:r>
-        <w:t xml:space="preserve">Na figura </w:t>
-      </w:r>
-      <w:r>
-        <w:t xml:space="preserve">seguinte </w:t>
-      </w:r>
-      <w:r>
-        <w:t>é possível verificar como é que cada tecnologia se interliga na aplicação</w:t>
-      </w:r>
-      <w:r>
-        <w:t>.</w:t>
-      </w:r>
-    </w:p>
+        <w:rPr>
+          <w:color w:val="FF0000"/>
+        </w:rPr>
+        <w:t>A rever:</w:t>
+      </w:r>
+    </w:p>
+    <w:p/>
     <w:p>
       <w:pPr>
         <w:spacing w:line="276" w:lineRule="auto"/>
@@ -7172,46 +7189,6 @@
         <w:spacing w:line="276" w:lineRule="auto"/>
         <w:ind w:firstLine="0"/>
         <w:jc w:val="left"/>
-      </w:pPr>
-    </w:p>
-    <w:p>
-      <w:pPr>
-        <w:spacing w:line="276" w:lineRule="auto"/>
-        <w:ind w:firstLine="0"/>
-        <w:jc w:val="left"/>
-      </w:pPr>
-    </w:p>
-    <w:p>
-      <w:pPr>
-        <w:spacing w:line="276" w:lineRule="auto"/>
-        <w:ind w:firstLine="0"/>
-        <w:jc w:val="left"/>
-        <w:rPr>
-          <w:color w:val="FF0000"/>
-        </w:rPr>
-      </w:pPr>
-    </w:p>
-    <w:p>
-      <w:pPr>
-        <w:spacing w:line="276" w:lineRule="auto"/>
-        <w:ind w:firstLine="0"/>
-        <w:jc w:val="left"/>
-        <w:rPr>
-          <w:color w:val="FF0000"/>
-        </w:rPr>
-      </w:pPr>
-      <w:r>
-        <w:rPr>
-          <w:color w:val="FF0000"/>
-        </w:rPr>
-        <w:t>A rever:</w:t>
-      </w:r>
-    </w:p>
-    <w:p>
-      <w:pPr>
-        <w:spacing w:line="276" w:lineRule="auto"/>
-        <w:ind w:firstLine="0"/>
-        <w:jc w:val="left"/>
         <w:rPr>
           <w:color w:val="FF0000"/>
         </w:rPr>
@@ -7223,34 +7200,18 @@
       </w:pPr>
       <w:r>
         <w:lastRenderedPageBreak/>
-        <w:t>Validação do trabalho anteriormente realizado</w:t>
-      </w:r>
-    </w:p>
-    <w:p/>
-    <w:p>
-      <w:pPr>
-        <w:rPr>
-          <w:color w:val="FF0000"/>
-        </w:rPr>
-      </w:pPr>
-      <w:r>
-        <w:rPr>
-          <w:color w:val="FF0000"/>
-        </w:rPr>
-        <w:t>No início do projeto foi estudado o caso de estudo realizado no ano anterior, e foi testada a aplicação realizada.</w:t>
-      </w:r>
-    </w:p>
-    <w:p>
-      <w:pPr>
-        <w:rPr>
-          <w:color w:val="FF0000"/>
-        </w:rPr>
-      </w:pPr>
-      <w:r>
-        <w:rPr>
-          <w:color w:val="FF0000"/>
-        </w:rPr>
-        <w:t>Neste capítulo é falado sobre esse estudo, com a explicação dos problemas encontrados e de novas funcionalidades para a aplicação que fossem pertinentes.</w:t>
+        <w:t xml:space="preserve">Reconhecimento </w:t>
+      </w:r>
+      <w:r>
+        <w:t xml:space="preserve">do trabalho </w:t>
+      </w:r>
+      <w:r>
+        <w:t>já existente</w:t>
+      </w:r>
+    </w:p>
+    <w:p>
+      <w:r>
+        <w:t>A primeira fase do trabalho foi efetivamente fazer um reconhecimento de todo o trabalho já existente, e das tecnologias utilizadas (já explicadas no capítulo anterior). Neste capítulo abordámos mais em detalhe alguns dos problemas que encontrámos.</w:t>
       </w:r>
     </w:p>
     <w:p>
@@ -7258,116 +7219,133 @@
         <w:pStyle w:val="Ttulo2"/>
       </w:pPr>
       <w:r>
+        <w:t>Projeto do Ano Anterior</w:t>
+      </w:r>
+    </w:p>
+    <w:p>
+      <w:r>
+        <w:t>Ao iniciar o projeto, e antes de começar a mexer no código, analisámos várias vezes o relatório</w:t>
+      </w:r>
+      <w:r>
+        <w:t xml:space="preserve"> e</w:t>
+      </w:r>
+      <w:r>
         <w:t xml:space="preserve"> </w:t>
       </w:r>
       <w:r>
-        <w:t>Projeto do Ano Anterior</w:t>
-      </w:r>
-    </w:p>
-    <w:p>
-      <w:pPr>
-        <w:rPr>
-          <w:color w:val="FF0000"/>
-        </w:rPr>
-      </w:pPr>
-      <w:r>
-        <w:rPr>
-          <w:color w:val="FF0000"/>
-        </w:rPr>
-        <w:t>O projeto do ano anterior consistiu em analisar todos os requisitos e o processo manual já existente, tentando arranjar uma solução prática, ágil e digital.</w:t>
-      </w:r>
-    </w:p>
-    <w:p>
-      <w:pPr>
-        <w:rPr>
-          <w:color w:val="FF0000"/>
-        </w:rPr>
-      </w:pPr>
-      <w:r>
-        <w:rPr>
-          <w:color w:val="FF0000"/>
-        </w:rPr>
-        <w:t>Foi por isso, que o projeto do ano anterior, utilizou as seguintes tecnologias de suporte à implementação da solução ora encontrada:</w:t>
-      </w:r>
-    </w:p>
-    <w:p>
-      <w:pPr>
-        <w:rPr>
-          <w:color w:val="FF0000"/>
-        </w:rPr>
-      </w:pPr>
-      <w:r>
-        <w:rPr>
-          <w:color w:val="FF0000"/>
-        </w:rPr>
-        <w:t>• Vue.js – Para desenvolvimento de toda a parte visual e interativa. (UI/UX)</w:t>
-      </w:r>
-    </w:p>
-    <w:p>
-      <w:pPr>
-        <w:rPr>
-          <w:color w:val="FF0000"/>
-        </w:rPr>
-      </w:pPr>
-      <w:r>
-        <w:rPr>
-          <w:color w:val="FF0000"/>
-        </w:rPr>
-        <w:t xml:space="preserve">• </w:t>
+        <w:t xml:space="preserve">os vários diagramas/fluxos deixados pelo grupo anterior, </w:t>
+      </w:r>
+      <w:r>
+        <w:t>e a testar a aplicação disponibilizada na VM da escola</w:t>
+      </w:r>
+      <w:r>
+        <w:t xml:space="preserve">, de forma a entender os conceitos do negócio e podermos </w:t>
+      </w:r>
+      <w:r>
+        <w:t>esclarecer algumas dúvidas com os professores.</w:t>
+      </w:r>
+    </w:p>
+    <w:p>
+      <w:r>
+        <w:t>Após essa primeira fase, começámos efetivamente a tentar trabalhar e perceber o código</w:t>
+      </w:r>
+      <w:r>
+        <w:t xml:space="preserve"> que tinha sido disponibilizado. Infelizmente esta fase não começou muito bem, pois não conseguíamos instalar o projeto fornecido na nossa máquina. Pelo que a primeira tarefa de todas foi a criação de um novo projeto, e</w:t>
+      </w:r>
+      <w:r>
+        <w:t xml:space="preserve"> </w:t>
+      </w:r>
+      <w:r>
+        <w:t xml:space="preserve">aproveitámos para realizar a atualização para as novas versões das várias </w:t>
+      </w:r>
+      <w:r>
+        <w:t>tecnologias utilizadas</w:t>
+      </w:r>
+      <w:r>
+        <w:t xml:space="preserve"> (</w:t>
       </w:r>
       <w:proofErr w:type="spellStart"/>
       <w:r>
         <w:rPr>
-          <w:color w:val="FF0000"/>
+          <w:i/>
+          <w:iCs/>
         </w:rPr>
         <w:t>Laravel</w:t>
       </w:r>
       <w:proofErr w:type="spellEnd"/>
       <w:r>
         <w:rPr>
-          <w:color w:val="FF0000"/>
-        </w:rPr>
-        <w:t xml:space="preserve"> – Para desenvolvimento de toda a lógica de negócio, assim como comunicação com a BD.</w:t>
-      </w:r>
-    </w:p>
-    <w:p>
-      <w:pPr>
-        <w:rPr>
-          <w:color w:val="FF0000"/>
-        </w:rPr>
-      </w:pPr>
-      <w:r>
-        <w:rPr>
-          <w:color w:val="FF0000"/>
-        </w:rPr>
-        <w:t xml:space="preserve">• </w:t>
+          <w:i/>
+          <w:iCs/>
+        </w:rPr>
+        <w:t xml:space="preserve"> 9</w:t>
+      </w:r>
+      <w:r>
+        <w:t xml:space="preserve"> e </w:t>
+      </w:r>
+      <w:r>
+        <w:rPr>
+          <w:i/>
+          <w:iCs/>
+        </w:rPr>
+        <w:t>React.js 17</w:t>
+      </w:r>
+      <w:r>
+        <w:t>)</w:t>
+      </w:r>
+      <w:r>
+        <w:t>.</w:t>
+      </w:r>
+    </w:p>
+    <w:p>
+      <w:r>
+        <w:t xml:space="preserve">Este processo demorou algum tempo até termos a certeza que todo o projeto estava a funcionar da mesma forma que na máquina virtual (uma vez que a atualização trouxe algumas </w:t>
       </w:r>
       <w:proofErr w:type="spellStart"/>
       <w:r>
         <w:rPr>
-          <w:color w:val="FF0000"/>
-        </w:rPr>
-        <w:t>MySQL</w:t>
+          <w:i/>
+          <w:iCs/>
+        </w:rPr>
+        <w:t>breaking</w:t>
       </w:r>
       <w:proofErr w:type="spellEnd"/>
       <w:r>
         <w:rPr>
-          <w:color w:val="FF0000"/>
-        </w:rPr>
-        <w:t xml:space="preserve"> – Para armazenamento de todos os dados originados pela lógica de negócio.</w:t>
-      </w:r>
-    </w:p>
-    <w:p>
-      <w:pPr>
-        <w:rPr>
-          <w:color w:val="FF0000"/>
-        </w:rPr>
-      </w:pPr>
-      <w:r>
-        <w:rPr>
-          <w:color w:val="FF0000"/>
-        </w:rPr>
-        <w:t>O projeto que nos foi disponibilizado, continham alguns problemas que dificultavam a continuação da implementação, assim como a sua correta adaptação para novas necessidades e requisitos. No ponto seguinte é explicado alguns dos problemas de implementação, assim como o porquê de ter sido optado pela construção de um novo projeto em vez de a adaptação do já existente. Ainda assim, foi feito um ótimo trabalho de pesquisa e de levantamento de requisitos, que nos ajudou bastante na hora da implementação.</w:t>
+          <w:i/>
+          <w:iCs/>
+        </w:rPr>
+        <w:t xml:space="preserve"> </w:t>
+      </w:r>
+      <w:proofErr w:type="spellStart"/>
+      <w:r>
+        <w:rPr>
+          <w:i/>
+          <w:iCs/>
+        </w:rPr>
+        <w:t>changes</w:t>
+      </w:r>
+      <w:proofErr w:type="spellEnd"/>
+      <w:r>
+        <w:t xml:space="preserve"> ao código inicial e para nós </w:t>
+      </w:r>
+      <w:proofErr w:type="spellStart"/>
+      <w:r>
+        <w:rPr>
+          <w:i/>
+          <w:iCs/>
+        </w:rPr>
+        <w:t>React</w:t>
+      </w:r>
+      <w:proofErr w:type="spellEnd"/>
+      <w:r>
+        <w:t xml:space="preserve"> era também uma novidade)</w:t>
+      </w:r>
+      <w:r>
+        <w:t xml:space="preserve"> e podermos então proceder a </w:t>
+      </w:r>
+      <w:r>
+        <w:t>identificar os problemas e funcionalidades em falta do trabalho desenvolvido pelo grupo anterior.</w:t>
       </w:r>
     </w:p>
     <w:p>
@@ -7375,55 +7353,253 @@
         <w:pStyle w:val="Ttulo2"/>
       </w:pPr>
       <w:r>
+        <w:t>Problemas Encontrados</w:t>
+      </w:r>
+    </w:p>
+    <w:p>
+      <w:r>
+        <w:t xml:space="preserve">O projeto anterior estava a funcionar, e foi possível perceber que o grupo anterior até realizou um grande trabalho no desenvolvimento do projeto (uma vez que refizeram o código todo de </w:t>
+      </w:r>
+      <w:r>
+        <w:t>raiz</w:t>
+      </w:r>
+      <w:r>
+        <w:t>)</w:t>
+      </w:r>
+      <w:r>
+        <w:t>.</w:t>
+      </w:r>
+      <w:r>
         <w:t xml:space="preserve"> </w:t>
       </w:r>
       <w:r>
-        <w:t>Problemas Encontrados</w:t>
-      </w:r>
-    </w:p>
-    <w:p>
-      <w:pPr>
-        <w:rPr>
-          <w:color w:val="FF0000"/>
-        </w:rPr>
-      </w:pPr>
-      <w:r>
-        <w:rPr>
-          <w:color w:val="FF0000"/>
-        </w:rPr>
-        <w:t>No início da execução deste projeto, foi feito um estudo preliminar dos desenvolvimentos já existentes, assim como o teste da aplicação.</w:t>
-      </w:r>
-    </w:p>
-    <w:p>
-      <w:pPr>
-        <w:rPr>
-          <w:color w:val="FF0000"/>
-        </w:rPr>
-      </w:pPr>
-      <w:r>
-        <w:rPr>
-          <w:color w:val="FF0000"/>
-        </w:rPr>
-        <w:t>Encontrámos muitos problemas logo na parte de criação do calendário, assim como uma ligação muito lenta nos pedidos à API, sendo notório que existiria um grande problema estrutural.</w:t>
-      </w:r>
-    </w:p>
-    <w:p>
-      <w:pPr>
-        <w:rPr>
-          <w:color w:val="FF0000"/>
-        </w:rPr>
-      </w:pPr>
-      <w:r>
-        <w:rPr>
-          <w:color w:val="FF0000"/>
-        </w:rPr>
-        <w:t>.</w:t>
-      </w:r>
-      <w:r>
-        <w:rPr>
-          <w:color w:val="FF0000"/>
-        </w:rPr>
-        <w:t>..</w:t>
+        <w:t>N</w:t>
+      </w:r>
+      <w:r>
+        <w:t xml:space="preserve">o entanto, </w:t>
+      </w:r>
+      <w:r>
+        <w:t xml:space="preserve">entre algumas </w:t>
+      </w:r>
+      <w:r>
+        <w:t>funcionalidades e erros previamente identificados</w:t>
+      </w:r>
+      <w:r>
+        <w:t xml:space="preserve"> no relatório</w:t>
+      </w:r>
+      <w:r>
+        <w:t xml:space="preserve"> ou pelos professores, encontrámos os seguintes problemas na aplicação:</w:t>
+      </w:r>
+    </w:p>
+    <w:p>
+      <w:pPr>
+        <w:pStyle w:val="PargrafodaLista"/>
+        <w:numPr>
+          <w:ilvl w:val="0"/>
+          <w:numId w:val="48"/>
+        </w:numPr>
+      </w:pPr>
+      <w:r>
+        <w:t>Falta de validações e mensagens de erro quando alguma ação não funcionava;</w:t>
+      </w:r>
+    </w:p>
+    <w:p>
+      <w:pPr>
+        <w:pStyle w:val="PargrafodaLista"/>
+        <w:numPr>
+          <w:ilvl w:val="0"/>
+          <w:numId w:val="48"/>
+        </w:numPr>
+      </w:pPr>
+      <w:r>
+        <w:t xml:space="preserve">Código </w:t>
+      </w:r>
+      <w:proofErr w:type="spellStart"/>
+      <w:r>
+        <w:rPr>
+          <w:i/>
+          <w:iCs/>
+        </w:rPr>
+        <w:t>hardcoded</w:t>
+      </w:r>
+      <w:proofErr w:type="spellEnd"/>
+      <w:r>
+        <w:t xml:space="preserve"> </w:t>
+      </w:r>
+      <w:r>
+        <w:t xml:space="preserve">tanto no </w:t>
+      </w:r>
+      <w:proofErr w:type="spellStart"/>
+      <w:r>
+        <w:t>Frontend</w:t>
+      </w:r>
+      <w:proofErr w:type="spellEnd"/>
+      <w:r>
+        <w:t xml:space="preserve"> como no </w:t>
+      </w:r>
+      <w:proofErr w:type="spellStart"/>
+      <w:r>
+        <w:t>Backend</w:t>
+      </w:r>
+      <w:proofErr w:type="spellEnd"/>
+      <w:r>
+        <w:t>;</w:t>
+      </w:r>
+    </w:p>
+    <w:p>
+      <w:pPr>
+        <w:pStyle w:val="PargrafodaLista"/>
+        <w:numPr>
+          <w:ilvl w:val="0"/>
+          <w:numId w:val="48"/>
+        </w:numPr>
+      </w:pPr>
+      <w:r>
+        <w:t>Falta de filtros nas páginas de listagens;</w:t>
+      </w:r>
+    </w:p>
+    <w:p>
+      <w:pPr>
+        <w:pStyle w:val="PargrafodaLista"/>
+        <w:numPr>
+          <w:ilvl w:val="0"/>
+          <w:numId w:val="48"/>
+        </w:numPr>
+      </w:pPr>
+      <w:r>
+        <w:t>Código e BD não estruturados para possibilidade de a aplicação ter duplo idioma;</w:t>
+      </w:r>
+    </w:p>
+    <w:p>
+      <w:pPr>
+        <w:pStyle w:val="PargrafodaLista"/>
+        <w:numPr>
+          <w:ilvl w:val="0"/>
+          <w:numId w:val="48"/>
+        </w:numPr>
+      </w:pPr>
+      <w:r>
+        <w:lastRenderedPageBreak/>
+        <w:t>BD com alguns problemas estruturais e d</w:t>
+      </w:r>
+      <w:r>
+        <w:t xml:space="preserve">ados incorretos </w:t>
+      </w:r>
+      <w:r>
+        <w:t>ou em falta;</w:t>
+      </w:r>
+    </w:p>
+    <w:p>
+      <w:pPr>
+        <w:pStyle w:val="PargrafodaLista"/>
+        <w:numPr>
+          <w:ilvl w:val="0"/>
+          <w:numId w:val="48"/>
+        </w:numPr>
+      </w:pPr>
+      <w:proofErr w:type="spellStart"/>
+      <w:r>
+        <w:rPr>
+          <w:i/>
+          <w:iCs/>
+        </w:rPr>
+        <w:t>Migrations</w:t>
+      </w:r>
+      <w:proofErr w:type="spellEnd"/>
+      <w:r>
+        <w:t xml:space="preserve"> </w:t>
+      </w:r>
+      <w:r>
+        <w:t>e</w:t>
+      </w:r>
+      <w:r>
+        <w:t xml:space="preserve"> </w:t>
+      </w:r>
+      <w:proofErr w:type="spellStart"/>
+      <w:r>
+        <w:rPr>
+          <w:i/>
+          <w:iCs/>
+        </w:rPr>
+        <w:t>seeders</w:t>
+      </w:r>
+      <w:proofErr w:type="spellEnd"/>
+      <w:r>
+        <w:t xml:space="preserve"> em falta ou i</w:t>
+      </w:r>
+      <w:r>
+        <w:t>ncompletos;</w:t>
+      </w:r>
+    </w:p>
+    <w:p>
+      <w:pPr>
+        <w:pStyle w:val="PargrafodaLista"/>
+        <w:numPr>
+          <w:ilvl w:val="0"/>
+          <w:numId w:val="48"/>
+        </w:numPr>
+      </w:pPr>
+      <w:r>
+        <w:t>Falta de documentação do projeto;</w:t>
+      </w:r>
+    </w:p>
+    <w:p>
+      <w:pPr>
+        <w:pStyle w:val="PargrafodaLista"/>
+        <w:numPr>
+          <w:ilvl w:val="0"/>
+          <w:numId w:val="48"/>
+        </w:numPr>
+      </w:pPr>
+      <w:r>
+        <w:t>Falta de testes às permissões, usando vários utilizadores;</w:t>
+      </w:r>
+    </w:p>
+    <w:p>
+      <w:pPr>
+        <w:pStyle w:val="PargrafodaLista"/>
+        <w:numPr>
+          <w:ilvl w:val="0"/>
+          <w:numId w:val="48"/>
+        </w:numPr>
+      </w:pPr>
+      <w:r>
+        <w:t>Falta de organização e gestão do código – código misturado em Português e Inglês</w:t>
+      </w:r>
+      <w:r>
+        <w:t xml:space="preserve"> (não resolvemos este problema, pois implicaria refazer o código todo existente)</w:t>
+      </w:r>
+      <w:r>
+        <w:t>;</w:t>
+      </w:r>
+    </w:p>
+    <w:p>
+      <w:pPr>
+        <w:pStyle w:val="PargrafodaLista"/>
+        <w:numPr>
+          <w:ilvl w:val="0"/>
+          <w:numId w:val="48"/>
+        </w:numPr>
+      </w:pPr>
+      <w:r>
+        <w:t>Usabilidade da aplicação – falta de praticidade na utilização de algumas ferramentas/páginas da aplicação;</w:t>
+      </w:r>
+    </w:p>
+    <w:p>
+      <w:r>
+        <w:t xml:space="preserve">Além disso, durante o decorrer do projeto, tivemos também alguns problemas com a conexão ao serviço do LDAP e utilização/sincronização do </w:t>
+      </w:r>
+      <w:proofErr w:type="spellStart"/>
+      <w:r>
+        <w:rPr>
+          <w:i/>
+          <w:iCs/>
+        </w:rPr>
+        <w:t>WebService</w:t>
+      </w:r>
+      <w:proofErr w:type="spellEnd"/>
+      <w:r>
+        <w:t xml:space="preserve"> dos cursos, na VM da escola.</w:t>
       </w:r>
     </w:p>
     <w:p>
@@ -7433,6 +7609,65 @@
       <w:r>
         <w:t>Novas Funcionalidades</w:t>
       </w:r>
+    </w:p>
+    <w:p>
+      <w:r>
+        <w:t>Durante os desenvolvimentos do projeto, foram identificadas e criadas algumas novas funcionalidades:</w:t>
+      </w:r>
+    </w:p>
+    <w:p>
+      <w:pPr>
+        <w:pStyle w:val="PargrafodaLista"/>
+        <w:numPr>
+          <w:ilvl w:val="0"/>
+          <w:numId w:val="49"/>
+        </w:numPr>
+      </w:pPr>
+      <w:r>
+        <w:t>Duplicação de métodos de avaliação</w:t>
+      </w:r>
+      <w:r>
+        <w:t xml:space="preserve"> entre épocas;</w:t>
+      </w:r>
+    </w:p>
+    <w:p>
+      <w:pPr>
+        <w:pStyle w:val="PargrafodaLista"/>
+        <w:numPr>
+          <w:ilvl w:val="0"/>
+          <w:numId w:val="49"/>
+        </w:numPr>
+      </w:pPr>
+      <w:r>
+        <w:t>Automatização do processo de descrição</w:t>
+      </w:r>
+    </w:p>
+    <w:p>
+      <w:pPr>
+        <w:pStyle w:val="PargrafodaLista"/>
+        <w:numPr>
+          <w:ilvl w:val="0"/>
+          <w:numId w:val="49"/>
+        </w:numPr>
+      </w:pPr>
+      <w:r>
+        <w:t>Ferramenta de revisão do calendário</w:t>
+      </w:r>
+      <w:r>
+        <w:t>, d</w:t>
+      </w:r>
+      <w:r>
+        <w:t>e forma a validar se todos os métodos/elementos de avaliação foram ou não colocados no calendário.</w:t>
+      </w:r>
+    </w:p>
+    <w:p>
+      <w:pPr>
+        <w:pStyle w:val="PargrafodaLista"/>
+        <w:numPr>
+          <w:ilvl w:val="0"/>
+          <w:numId w:val="49"/>
+        </w:numPr>
+      </w:pPr>
     </w:p>
     <w:p>
       <w:pPr>
@@ -7632,7 +7867,15 @@
           <w:color w:val="FF0000"/>
           <w:szCs w:val="24"/>
         </w:rPr>
-        <w:t>Face à constante alteração dos calendários, é necessário ter sempre um calendário que seja possível de alterar, mas que, só esteja visível para os intervenientes autorizados. Com esta funcionalidade, é possível ter 2 calendários em simultâneo do mesmo curso, mas um está em edição e o outro já foi disponibilizado a toda a comunidade académica, após passar por todo o processo de construção do calendário.</w:t>
+        <w:t xml:space="preserve">Face à constante alteração dos calendários, é necessário ter sempre um calendário que seja possível de alterar, mas que, só esteja visível para os </w:t>
+      </w:r>
+      <w:r>
+        <w:rPr>
+          <w:color w:val="FF0000"/>
+          <w:szCs w:val="24"/>
+        </w:rPr>
+        <w:lastRenderedPageBreak/>
+        <w:t>intervenientes autorizados. Com esta funcionalidade, é possível ter 2 calendários em simultâneo do mesmo curso, mas um está em edição e o outro já foi disponibilizado a toda a comunidade académica, após passar por todo o processo de construção do calendário.</w:t>
       </w:r>
     </w:p>
     <w:p>
@@ -7683,6 +7926,7 @@
         <w:pStyle w:val="Ttulo1"/>
       </w:pPr>
       <w:r>
+        <w:lastRenderedPageBreak/>
         <w:t xml:space="preserve">Metodologia </w:t>
       </w:r>
     </w:p>
@@ -7863,7 +8107,14 @@
         <w:rPr>
           <w:color w:val="FF0000"/>
         </w:rPr>
-        <w:t>Ao longo de todo o projeto, fomos tendo reuniões semanais com os orientadores para que eles acompanhassem o desenvolvimento do projeto, dar indicações essenciais para a continuação do projeto e retirassem as dúvidas que fossem aparecendo no decorrer da implementação.</w:t>
+        <w:t xml:space="preserve">Ao longo de todo o projeto, fomos tendo reuniões semanais com os orientadores para que eles acompanhassem o desenvolvimento do projeto, dar indicações essenciais para a </w:t>
+      </w:r>
+      <w:r>
+        <w:rPr>
+          <w:color w:val="FF0000"/>
+        </w:rPr>
+        <w:lastRenderedPageBreak/>
+        <w:t>continuação do projeto e retirassem as dúvidas que fossem aparecendo no decorrer da implementação.</w:t>
       </w:r>
     </w:p>
     <w:p>
@@ -7898,6 +8149,7 @@
         <w:pStyle w:val="Ttulo1"/>
       </w:pPr>
       <w:r>
+        <w:lastRenderedPageBreak/>
         <w:t>Trabalho Desenvolvido</w:t>
       </w:r>
     </w:p>
@@ -8032,6 +8284,7 @@
         <w:pStyle w:val="Ttulo2"/>
       </w:pPr>
       <w:r>
+        <w:lastRenderedPageBreak/>
         <w:t xml:space="preserve"> Autenticação</w:t>
       </w:r>
     </w:p>
@@ -8062,6 +8315,7 @@
         <w:pStyle w:val="Ttulo1"/>
       </w:pPr>
       <w:r>
+        <w:lastRenderedPageBreak/>
         <w:t xml:space="preserve">Trabalho a desenvolver no futuro </w:t>
       </w:r>
     </w:p>
@@ -8300,6 +8554,251 @@
         <w:t>entenda se aconteceu algum problema com a aplicação.</w:t>
       </w:r>
     </w:p>
+    <w:p/>
+    <w:p>
+      <w:pPr>
+        <w:rPr>
+          <w:color w:val="FF0000"/>
+        </w:rPr>
+      </w:pPr>
+      <w:r>
+        <w:rPr>
+          <w:color w:val="FF0000"/>
+        </w:rPr>
+        <w:t>Ao longo da execução deste projeto foram também encontradas novas funcionalidades e requisitos.</w:t>
+      </w:r>
+    </w:p>
+    <w:p>
+      <w:pPr>
+        <w:pStyle w:val="PargrafodaLista"/>
+        <w:numPr>
+          <w:ilvl w:val="0"/>
+          <w:numId w:val="35"/>
+        </w:numPr>
+        <w:rPr>
+          <w:color w:val="FF0000"/>
+          <w:szCs w:val="24"/>
+        </w:rPr>
+      </w:pPr>
+      <w:r>
+        <w:rPr>
+          <w:color w:val="FF0000"/>
+          <w:szCs w:val="24"/>
+        </w:rPr>
+        <w:t>Autenticação com o serviço LDAP da escola</w:t>
+      </w:r>
+    </w:p>
+    <w:p>
+      <w:pPr>
+        <w:pStyle w:val="PargrafodaLista"/>
+        <w:numPr>
+          <w:ilvl w:val="0"/>
+          <w:numId w:val="35"/>
+        </w:numPr>
+        <w:rPr>
+          <w:color w:val="FF0000"/>
+          <w:szCs w:val="24"/>
+        </w:rPr>
+      </w:pPr>
+      <w:r>
+        <w:rPr>
+          <w:color w:val="FF0000"/>
+          <w:szCs w:val="24"/>
+        </w:rPr>
+        <w:t xml:space="preserve">Importação de dados através de </w:t>
+      </w:r>
+      <w:proofErr w:type="spellStart"/>
+      <w:r>
+        <w:rPr>
+          <w:color w:val="FF0000"/>
+          <w:szCs w:val="24"/>
+        </w:rPr>
+        <w:t>Webservices</w:t>
+      </w:r>
+      <w:proofErr w:type="spellEnd"/>
+      <w:r>
+        <w:rPr>
+          <w:color w:val="FF0000"/>
+          <w:szCs w:val="24"/>
+        </w:rPr>
+        <w:t xml:space="preserve"> já existentes.</w:t>
+      </w:r>
+    </w:p>
+    <w:p>
+      <w:pPr>
+        <w:pStyle w:val="PargrafodaLista"/>
+        <w:numPr>
+          <w:ilvl w:val="1"/>
+          <w:numId w:val="35"/>
+        </w:numPr>
+        <w:rPr>
+          <w:color w:val="FF0000"/>
+          <w:szCs w:val="24"/>
+        </w:rPr>
+      </w:pPr>
+      <w:r>
+        <w:rPr>
+          <w:color w:val="FF0000"/>
+          <w:szCs w:val="24"/>
+        </w:rPr>
+        <w:t>Importação de cursos para o ano letivo corrente</w:t>
+      </w:r>
+    </w:p>
+    <w:p>
+      <w:pPr>
+        <w:pStyle w:val="PargrafodaLista"/>
+        <w:numPr>
+          <w:ilvl w:val="1"/>
+          <w:numId w:val="35"/>
+        </w:numPr>
+        <w:rPr>
+          <w:color w:val="FF0000"/>
+          <w:szCs w:val="24"/>
+        </w:rPr>
+      </w:pPr>
+      <w:r>
+        <w:rPr>
+          <w:color w:val="FF0000"/>
+          <w:szCs w:val="24"/>
+        </w:rPr>
+        <w:t xml:space="preserve">Importação das </w:t>
+      </w:r>
+      <w:proofErr w:type="spellStart"/>
+      <w:r>
+        <w:rPr>
+          <w:color w:val="FF0000"/>
+          <w:szCs w:val="24"/>
+        </w:rPr>
+        <w:t>UC’s</w:t>
+      </w:r>
+      <w:proofErr w:type="spellEnd"/>
+      <w:r>
+        <w:rPr>
+          <w:color w:val="FF0000"/>
+          <w:szCs w:val="24"/>
+        </w:rPr>
+        <w:t xml:space="preserve"> dos cursos</w:t>
+      </w:r>
+    </w:p>
+    <w:p>
+      <w:pPr>
+        <w:pStyle w:val="PargrafodaLista"/>
+        <w:numPr>
+          <w:ilvl w:val="1"/>
+          <w:numId w:val="35"/>
+        </w:numPr>
+        <w:rPr>
+          <w:color w:val="FF0000"/>
+          <w:szCs w:val="24"/>
+        </w:rPr>
+      </w:pPr>
+      <w:r>
+        <w:rPr>
+          <w:color w:val="FF0000"/>
+          <w:szCs w:val="24"/>
+        </w:rPr>
+        <w:t xml:space="preserve">Importação das inscrições às </w:t>
+      </w:r>
+      <w:proofErr w:type="spellStart"/>
+      <w:r>
+        <w:rPr>
+          <w:color w:val="FF0000"/>
+          <w:szCs w:val="24"/>
+        </w:rPr>
+        <w:t>UC’s</w:t>
+      </w:r>
+      <w:proofErr w:type="spellEnd"/>
+      <w:r>
+        <w:rPr>
+          <w:color w:val="FF0000"/>
+          <w:szCs w:val="24"/>
+        </w:rPr>
+        <w:t xml:space="preserve"> dos alunos</w:t>
+      </w:r>
+    </w:p>
+    <w:p>
+      <w:pPr>
+        <w:pStyle w:val="PargrafodaLista"/>
+        <w:numPr>
+          <w:ilvl w:val="0"/>
+          <w:numId w:val="35"/>
+        </w:numPr>
+        <w:rPr>
+          <w:color w:val="FF0000"/>
+          <w:szCs w:val="24"/>
+        </w:rPr>
+      </w:pPr>
+      <w:r>
+        <w:rPr>
+          <w:color w:val="FF0000"/>
+          <w:szCs w:val="24"/>
+        </w:rPr>
+        <w:t>Existirem 2 calendários em simultâneo</w:t>
+      </w:r>
+    </w:p>
+    <w:p>
+      <w:pPr>
+        <w:pStyle w:val="PargrafodaLista"/>
+        <w:numPr>
+          <w:ilvl w:val="1"/>
+          <w:numId w:val="35"/>
+        </w:numPr>
+        <w:rPr>
+          <w:color w:val="FF0000"/>
+          <w:szCs w:val="24"/>
+        </w:rPr>
+      </w:pPr>
+      <w:r>
+        <w:rPr>
+          <w:color w:val="FF0000"/>
+          <w:szCs w:val="24"/>
+        </w:rPr>
+        <w:t>Face à constante alteração dos calendários, é necessário ter sempre um calendário que seja possível de alterar, mas que, só esteja visível para os intervenientes autorizados. Com esta funcionalidade, é possível ter 2 calendários em simultâneo do mesmo curso, mas um está em edição e o outro já foi disponibilizado a toda a comunidade académica, após passar por todo o processo de construção do calendário.</w:t>
+      </w:r>
+    </w:p>
+    <w:p>
+      <w:pPr>
+        <w:pStyle w:val="PargrafodaLista"/>
+        <w:numPr>
+          <w:ilvl w:val="0"/>
+          <w:numId w:val="35"/>
+        </w:numPr>
+        <w:rPr>
+          <w:color w:val="FF0000"/>
+          <w:szCs w:val="24"/>
+        </w:rPr>
+      </w:pPr>
+      <w:r>
+        <w:rPr>
+          <w:color w:val="FF0000"/>
+          <w:szCs w:val="24"/>
+        </w:rPr>
+        <w:t>Alertas aos alunos de alterações no calendário do seu curso.</w:t>
+      </w:r>
+    </w:p>
+    <w:p>
+      <w:pPr>
+        <w:pStyle w:val="PargrafodaLista"/>
+        <w:numPr>
+          <w:ilvl w:val="1"/>
+          <w:numId w:val="35"/>
+        </w:numPr>
+        <w:rPr>
+          <w:rFonts w:cs="Times New Roman"/>
+          <w:color w:val="FF0000"/>
+          <w:szCs w:val="24"/>
+        </w:rPr>
+      </w:pPr>
+      <w:r>
+        <w:rPr>
+          <w:rFonts w:cs="Times New Roman"/>
+          <w:color w:val="FF0000"/>
+          <w:szCs w:val="24"/>
+        </w:rPr>
+        <w:t xml:space="preserve">Após a publicação de um calendário mais atualizado, os alunos poderão ver quais foram as modificações que ocorreram em relação à versão anterior do calendário, estando as diferenças claramente identificadas. </w:t>
+      </w:r>
+    </w:p>
+    <w:p/>
     <w:p>
       <w:pPr>
         <w:spacing w:line="276" w:lineRule="auto"/>
@@ -10951,6 +11450,119 @@
     </w:lvl>
   </w:abstractNum>
   <w:abstractNum w:abstractNumId="4" w15:restartNumberingAfterBreak="0">
+    <w:nsid w:val="06691A4D"/>
+    <w:multiLevelType w:val="hybridMultilevel"/>
+    <w:tmpl w:val="4DE83416"/>
+    <w:lvl w:ilvl="0" w:tplc="08160001">
+      <w:start w:val="1"/>
+      <w:numFmt w:val="bullet"/>
+      <w:lvlText w:val=""/>
+      <w:lvlJc w:val="left"/>
+      <w:pPr>
+        <w:ind w:left="1117" w:hanging="360"/>
+      </w:pPr>
+      <w:rPr>
+        <w:rFonts w:ascii="Symbol" w:hAnsi="Symbol" w:hint="default"/>
+      </w:rPr>
+    </w:lvl>
+    <w:lvl w:ilvl="1" w:tplc="08160003" w:tentative="1">
+      <w:start w:val="1"/>
+      <w:numFmt w:val="bullet"/>
+      <w:lvlText w:val="o"/>
+      <w:lvlJc w:val="left"/>
+      <w:pPr>
+        <w:ind w:left="1837" w:hanging="360"/>
+      </w:pPr>
+      <w:rPr>
+        <w:rFonts w:ascii="Courier New" w:hAnsi="Courier New" w:cs="Courier New" w:hint="default"/>
+      </w:rPr>
+    </w:lvl>
+    <w:lvl w:ilvl="2" w:tplc="08160005" w:tentative="1">
+      <w:start w:val="1"/>
+      <w:numFmt w:val="bullet"/>
+      <w:lvlText w:val=""/>
+      <w:lvlJc w:val="left"/>
+      <w:pPr>
+        <w:ind w:left="2557" w:hanging="360"/>
+      </w:pPr>
+      <w:rPr>
+        <w:rFonts w:ascii="Wingdings" w:hAnsi="Wingdings" w:hint="default"/>
+      </w:rPr>
+    </w:lvl>
+    <w:lvl w:ilvl="3" w:tplc="08160001" w:tentative="1">
+      <w:start w:val="1"/>
+      <w:numFmt w:val="bullet"/>
+      <w:lvlText w:val=""/>
+      <w:lvlJc w:val="left"/>
+      <w:pPr>
+        <w:ind w:left="3277" w:hanging="360"/>
+      </w:pPr>
+      <w:rPr>
+        <w:rFonts w:ascii="Symbol" w:hAnsi="Symbol" w:hint="default"/>
+      </w:rPr>
+    </w:lvl>
+    <w:lvl w:ilvl="4" w:tplc="08160003" w:tentative="1">
+      <w:start w:val="1"/>
+      <w:numFmt w:val="bullet"/>
+      <w:lvlText w:val="o"/>
+      <w:lvlJc w:val="left"/>
+      <w:pPr>
+        <w:ind w:left="3997" w:hanging="360"/>
+      </w:pPr>
+      <w:rPr>
+        <w:rFonts w:ascii="Courier New" w:hAnsi="Courier New" w:cs="Courier New" w:hint="default"/>
+      </w:rPr>
+    </w:lvl>
+    <w:lvl w:ilvl="5" w:tplc="08160005" w:tentative="1">
+      <w:start w:val="1"/>
+      <w:numFmt w:val="bullet"/>
+      <w:lvlText w:val=""/>
+      <w:lvlJc w:val="left"/>
+      <w:pPr>
+        <w:ind w:left="4717" w:hanging="360"/>
+      </w:pPr>
+      <w:rPr>
+        <w:rFonts w:ascii="Wingdings" w:hAnsi="Wingdings" w:hint="default"/>
+      </w:rPr>
+    </w:lvl>
+    <w:lvl w:ilvl="6" w:tplc="08160001" w:tentative="1">
+      <w:start w:val="1"/>
+      <w:numFmt w:val="bullet"/>
+      <w:lvlText w:val=""/>
+      <w:lvlJc w:val="left"/>
+      <w:pPr>
+        <w:ind w:left="5437" w:hanging="360"/>
+      </w:pPr>
+      <w:rPr>
+        <w:rFonts w:ascii="Symbol" w:hAnsi="Symbol" w:hint="default"/>
+      </w:rPr>
+    </w:lvl>
+    <w:lvl w:ilvl="7" w:tplc="08160003" w:tentative="1">
+      <w:start w:val="1"/>
+      <w:numFmt w:val="bullet"/>
+      <w:lvlText w:val="o"/>
+      <w:lvlJc w:val="left"/>
+      <w:pPr>
+        <w:ind w:left="6157" w:hanging="360"/>
+      </w:pPr>
+      <w:rPr>
+        <w:rFonts w:ascii="Courier New" w:hAnsi="Courier New" w:cs="Courier New" w:hint="default"/>
+      </w:rPr>
+    </w:lvl>
+    <w:lvl w:ilvl="8" w:tplc="08160005" w:tentative="1">
+      <w:start w:val="1"/>
+      <w:numFmt w:val="bullet"/>
+      <w:lvlText w:val=""/>
+      <w:lvlJc w:val="left"/>
+      <w:pPr>
+        <w:ind w:left="6877" w:hanging="360"/>
+      </w:pPr>
+      <w:rPr>
+        <w:rFonts w:ascii="Wingdings" w:hAnsi="Wingdings" w:hint="default"/>
+      </w:rPr>
+    </w:lvl>
+  </w:abstractNum>
+  <w:abstractNum w:abstractNumId="5" w15:restartNumberingAfterBreak="0">
     <w:nsid w:val="09676600"/>
     <w:multiLevelType w:val="multilevel"/>
     <w:tmpl w:val="0816001F"/>
@@ -11036,7 +11648,7 @@
       </w:pPr>
     </w:lvl>
   </w:abstractNum>
-  <w:abstractNum w:abstractNumId="5" w15:restartNumberingAfterBreak="0">
+  <w:abstractNum w:abstractNumId="6" w15:restartNumberingAfterBreak="0">
     <w:nsid w:val="0ACC604E"/>
     <w:multiLevelType w:val="hybridMultilevel"/>
     <w:tmpl w:val="48D44CB6"/>
@@ -11148,7 +11760,7 @@
       </w:rPr>
     </w:lvl>
   </w:abstractNum>
-  <w:abstractNum w:abstractNumId="6" w15:restartNumberingAfterBreak="0">
+  <w:abstractNum w:abstractNumId="7" w15:restartNumberingAfterBreak="0">
     <w:nsid w:val="0B57480F"/>
     <w:multiLevelType w:val="hybridMultilevel"/>
     <w:tmpl w:val="E500EA40"/>
@@ -11260,7 +11872,7 @@
       </w:rPr>
     </w:lvl>
   </w:abstractNum>
-  <w:abstractNum w:abstractNumId="7" w15:restartNumberingAfterBreak="0">
+  <w:abstractNum w:abstractNumId="8" w15:restartNumberingAfterBreak="0">
     <w:nsid w:val="0C7A58E1"/>
     <w:multiLevelType w:val="hybridMultilevel"/>
     <w:tmpl w:val="0812E6B8"/>
@@ -11349,7 +11961,7 @@
       </w:pPr>
     </w:lvl>
   </w:abstractNum>
-  <w:abstractNum w:abstractNumId="8" w15:restartNumberingAfterBreak="0">
+  <w:abstractNum w:abstractNumId="9" w15:restartNumberingAfterBreak="0">
     <w:nsid w:val="0DD676D5"/>
     <w:multiLevelType w:val="hybridMultilevel"/>
     <w:tmpl w:val="4086D7D2"/>
@@ -11462,7 +12074,7 @@
       </w:rPr>
     </w:lvl>
   </w:abstractNum>
-  <w:abstractNum w:abstractNumId="9" w15:restartNumberingAfterBreak="0">
+  <w:abstractNum w:abstractNumId="10" w15:restartNumberingAfterBreak="0">
     <w:nsid w:val="0EB3297B"/>
     <w:multiLevelType w:val="hybridMultilevel"/>
     <w:tmpl w:val="26CCA7B4"/>
@@ -11575,7 +12187,120 @@
       </w:rPr>
     </w:lvl>
   </w:abstractNum>
-  <w:abstractNum w:abstractNumId="10" w15:restartNumberingAfterBreak="0">
+  <w:abstractNum w:abstractNumId="11" w15:restartNumberingAfterBreak="0">
+    <w:nsid w:val="0F487D3F"/>
+    <w:multiLevelType w:val="hybridMultilevel"/>
+    <w:tmpl w:val="7DEE97C8"/>
+    <w:lvl w:ilvl="0" w:tplc="08160001">
+      <w:start w:val="1"/>
+      <w:numFmt w:val="bullet"/>
+      <w:lvlText w:val=""/>
+      <w:lvlJc w:val="left"/>
+      <w:pPr>
+        <w:ind w:left="1117" w:hanging="360"/>
+      </w:pPr>
+      <w:rPr>
+        <w:rFonts w:ascii="Symbol" w:hAnsi="Symbol" w:hint="default"/>
+      </w:rPr>
+    </w:lvl>
+    <w:lvl w:ilvl="1" w:tplc="08160003" w:tentative="1">
+      <w:start w:val="1"/>
+      <w:numFmt w:val="bullet"/>
+      <w:lvlText w:val="o"/>
+      <w:lvlJc w:val="left"/>
+      <w:pPr>
+        <w:ind w:left="1837" w:hanging="360"/>
+      </w:pPr>
+      <w:rPr>
+        <w:rFonts w:ascii="Courier New" w:hAnsi="Courier New" w:cs="Courier New" w:hint="default"/>
+      </w:rPr>
+    </w:lvl>
+    <w:lvl w:ilvl="2" w:tplc="08160005" w:tentative="1">
+      <w:start w:val="1"/>
+      <w:numFmt w:val="bullet"/>
+      <w:lvlText w:val=""/>
+      <w:lvlJc w:val="left"/>
+      <w:pPr>
+        <w:ind w:left="2557" w:hanging="360"/>
+      </w:pPr>
+      <w:rPr>
+        <w:rFonts w:ascii="Wingdings" w:hAnsi="Wingdings" w:hint="default"/>
+      </w:rPr>
+    </w:lvl>
+    <w:lvl w:ilvl="3" w:tplc="08160001" w:tentative="1">
+      <w:start w:val="1"/>
+      <w:numFmt w:val="bullet"/>
+      <w:lvlText w:val=""/>
+      <w:lvlJc w:val="left"/>
+      <w:pPr>
+        <w:ind w:left="3277" w:hanging="360"/>
+      </w:pPr>
+      <w:rPr>
+        <w:rFonts w:ascii="Symbol" w:hAnsi="Symbol" w:hint="default"/>
+      </w:rPr>
+    </w:lvl>
+    <w:lvl w:ilvl="4" w:tplc="08160003" w:tentative="1">
+      <w:start w:val="1"/>
+      <w:numFmt w:val="bullet"/>
+      <w:lvlText w:val="o"/>
+      <w:lvlJc w:val="left"/>
+      <w:pPr>
+        <w:ind w:left="3997" w:hanging="360"/>
+      </w:pPr>
+      <w:rPr>
+        <w:rFonts w:ascii="Courier New" w:hAnsi="Courier New" w:cs="Courier New" w:hint="default"/>
+      </w:rPr>
+    </w:lvl>
+    <w:lvl w:ilvl="5" w:tplc="08160005" w:tentative="1">
+      <w:start w:val="1"/>
+      <w:numFmt w:val="bullet"/>
+      <w:lvlText w:val=""/>
+      <w:lvlJc w:val="left"/>
+      <w:pPr>
+        <w:ind w:left="4717" w:hanging="360"/>
+      </w:pPr>
+      <w:rPr>
+        <w:rFonts w:ascii="Wingdings" w:hAnsi="Wingdings" w:hint="default"/>
+      </w:rPr>
+    </w:lvl>
+    <w:lvl w:ilvl="6" w:tplc="08160001" w:tentative="1">
+      <w:start w:val="1"/>
+      <w:numFmt w:val="bullet"/>
+      <w:lvlText w:val=""/>
+      <w:lvlJc w:val="left"/>
+      <w:pPr>
+        <w:ind w:left="5437" w:hanging="360"/>
+      </w:pPr>
+      <w:rPr>
+        <w:rFonts w:ascii="Symbol" w:hAnsi="Symbol" w:hint="default"/>
+      </w:rPr>
+    </w:lvl>
+    <w:lvl w:ilvl="7" w:tplc="08160003" w:tentative="1">
+      <w:start w:val="1"/>
+      <w:numFmt w:val="bullet"/>
+      <w:lvlText w:val="o"/>
+      <w:lvlJc w:val="left"/>
+      <w:pPr>
+        <w:ind w:left="6157" w:hanging="360"/>
+      </w:pPr>
+      <w:rPr>
+        <w:rFonts w:ascii="Courier New" w:hAnsi="Courier New" w:cs="Courier New" w:hint="default"/>
+      </w:rPr>
+    </w:lvl>
+    <w:lvl w:ilvl="8" w:tplc="08160005" w:tentative="1">
+      <w:start w:val="1"/>
+      <w:numFmt w:val="bullet"/>
+      <w:lvlText w:val=""/>
+      <w:lvlJc w:val="left"/>
+      <w:pPr>
+        <w:ind w:left="6877" w:hanging="360"/>
+      </w:pPr>
+      <w:rPr>
+        <w:rFonts w:ascii="Wingdings" w:hAnsi="Wingdings" w:hint="default"/>
+      </w:rPr>
+    </w:lvl>
+  </w:abstractNum>
+  <w:abstractNum w:abstractNumId="12" w15:restartNumberingAfterBreak="0">
     <w:nsid w:val="164F18B9"/>
     <w:multiLevelType w:val="hybridMultilevel"/>
     <w:tmpl w:val="6CB6186A"/>
@@ -11688,7 +12413,7 @@
       </w:rPr>
     </w:lvl>
   </w:abstractNum>
-  <w:abstractNum w:abstractNumId="11" w15:restartNumberingAfterBreak="0">
+  <w:abstractNum w:abstractNumId="13" w15:restartNumberingAfterBreak="0">
     <w:nsid w:val="17BA6F23"/>
     <w:multiLevelType w:val="hybridMultilevel"/>
     <w:tmpl w:val="E084B458"/>
@@ -11801,7 +12526,7 @@
       </w:rPr>
     </w:lvl>
   </w:abstractNum>
-  <w:abstractNum w:abstractNumId="12" w15:restartNumberingAfterBreak="0">
+  <w:abstractNum w:abstractNumId="14" w15:restartNumberingAfterBreak="0">
     <w:nsid w:val="1CCB4789"/>
     <w:multiLevelType w:val="hybridMultilevel"/>
     <w:tmpl w:val="165E95A0"/>
@@ -11914,7 +12639,7 @@
       </w:rPr>
     </w:lvl>
   </w:abstractNum>
-  <w:abstractNum w:abstractNumId="13" w15:restartNumberingAfterBreak="0">
+  <w:abstractNum w:abstractNumId="15" w15:restartNumberingAfterBreak="0">
     <w:nsid w:val="1F943964"/>
     <w:multiLevelType w:val="hybridMultilevel"/>
     <w:tmpl w:val="EF7632B6"/>
@@ -12027,7 +12752,7 @@
       </w:rPr>
     </w:lvl>
   </w:abstractNum>
-  <w:abstractNum w:abstractNumId="14" w15:restartNumberingAfterBreak="0">
+  <w:abstractNum w:abstractNumId="16" w15:restartNumberingAfterBreak="0">
     <w:nsid w:val="2C061E02"/>
     <w:multiLevelType w:val="hybridMultilevel"/>
     <w:tmpl w:val="BAA62220"/>
@@ -12140,7 +12865,7 @@
       </w:rPr>
     </w:lvl>
   </w:abstractNum>
-  <w:abstractNum w:abstractNumId="15" w15:restartNumberingAfterBreak="0">
+  <w:abstractNum w:abstractNumId="17" w15:restartNumberingAfterBreak="0">
     <w:nsid w:val="2DCB094D"/>
     <w:multiLevelType w:val="hybridMultilevel"/>
     <w:tmpl w:val="FC0E3C0C"/>
@@ -12253,7 +12978,7 @@
       </w:rPr>
     </w:lvl>
   </w:abstractNum>
-  <w:abstractNum w:abstractNumId="16" w15:restartNumberingAfterBreak="0">
+  <w:abstractNum w:abstractNumId="18" w15:restartNumberingAfterBreak="0">
     <w:nsid w:val="2E036AD1"/>
     <w:multiLevelType w:val="hybridMultilevel"/>
     <w:tmpl w:val="58C84512"/>
@@ -12365,7 +13090,7 @@
       </w:rPr>
     </w:lvl>
   </w:abstractNum>
-  <w:abstractNum w:abstractNumId="17" w15:restartNumberingAfterBreak="0">
+  <w:abstractNum w:abstractNumId="19" w15:restartNumberingAfterBreak="0">
     <w:nsid w:val="2FE179F4"/>
     <w:multiLevelType w:val="hybridMultilevel"/>
     <w:tmpl w:val="8C32D0DC"/>
@@ -12454,7 +13179,7 @@
       </w:pPr>
     </w:lvl>
   </w:abstractNum>
-  <w:abstractNum w:abstractNumId="18" w15:restartNumberingAfterBreak="0">
+  <w:abstractNum w:abstractNumId="20" w15:restartNumberingAfterBreak="0">
     <w:nsid w:val="30E16E35"/>
     <w:multiLevelType w:val="hybridMultilevel"/>
     <w:tmpl w:val="15E67132"/>
@@ -12540,7 +13265,7 @@
       </w:pPr>
     </w:lvl>
   </w:abstractNum>
-  <w:abstractNum w:abstractNumId="19" w15:restartNumberingAfterBreak="0">
+  <w:abstractNum w:abstractNumId="21" w15:restartNumberingAfterBreak="0">
     <w:nsid w:val="32A77144"/>
     <w:multiLevelType w:val="hybridMultilevel"/>
     <w:tmpl w:val="307A272A"/>
@@ -12652,7 +13377,7 @@
       </w:rPr>
     </w:lvl>
   </w:abstractNum>
-  <w:abstractNum w:abstractNumId="20" w15:restartNumberingAfterBreak="0">
+  <w:abstractNum w:abstractNumId="22" w15:restartNumberingAfterBreak="0">
     <w:nsid w:val="33700D39"/>
     <w:multiLevelType w:val="hybridMultilevel"/>
     <w:tmpl w:val="81A8B350"/>
@@ -12741,7 +13466,7 @@
       </w:pPr>
     </w:lvl>
   </w:abstractNum>
-  <w:abstractNum w:abstractNumId="21" w15:restartNumberingAfterBreak="0">
+  <w:abstractNum w:abstractNumId="23" w15:restartNumberingAfterBreak="0">
     <w:nsid w:val="375748DA"/>
     <w:multiLevelType w:val="hybridMultilevel"/>
     <w:tmpl w:val="10D891B8"/>
@@ -12827,7 +13552,7 @@
       </w:pPr>
     </w:lvl>
   </w:abstractNum>
-  <w:abstractNum w:abstractNumId="22" w15:restartNumberingAfterBreak="0">
+  <w:abstractNum w:abstractNumId="24" w15:restartNumberingAfterBreak="0">
     <w:nsid w:val="38D33323"/>
     <w:multiLevelType w:val="multilevel"/>
     <w:tmpl w:val="2BDAC150"/>
@@ -12988,7 +13713,7 @@
       </w:rPr>
     </w:lvl>
   </w:abstractNum>
-  <w:abstractNum w:abstractNumId="23" w15:restartNumberingAfterBreak="0">
+  <w:abstractNum w:abstractNumId="25" w15:restartNumberingAfterBreak="0">
     <w:nsid w:val="39D84C01"/>
     <w:multiLevelType w:val="hybridMultilevel"/>
     <w:tmpl w:val="F918C25A"/>
@@ -13101,7 +13826,7 @@
       </w:rPr>
     </w:lvl>
   </w:abstractNum>
-  <w:abstractNum w:abstractNumId="24" w15:restartNumberingAfterBreak="0">
+  <w:abstractNum w:abstractNumId="26" w15:restartNumberingAfterBreak="0">
     <w:nsid w:val="43DE4CAC"/>
     <w:multiLevelType w:val="hybridMultilevel"/>
     <w:tmpl w:val="2924AE6C"/>
@@ -13213,7 +13938,7 @@
       </w:rPr>
     </w:lvl>
   </w:abstractNum>
-  <w:abstractNum w:abstractNumId="25" w15:restartNumberingAfterBreak="0">
+  <w:abstractNum w:abstractNumId="27" w15:restartNumberingAfterBreak="0">
     <w:nsid w:val="48EF2CCC"/>
     <w:multiLevelType w:val="hybridMultilevel"/>
     <w:tmpl w:val="74EE4678"/>
@@ -13326,7 +14051,7 @@
       </w:rPr>
     </w:lvl>
   </w:abstractNum>
-  <w:abstractNum w:abstractNumId="26" w15:restartNumberingAfterBreak="0">
+  <w:abstractNum w:abstractNumId="28" w15:restartNumberingAfterBreak="0">
     <w:nsid w:val="496D2D57"/>
     <w:multiLevelType w:val="hybridMultilevel"/>
     <w:tmpl w:val="4CEE9A38"/>
@@ -13439,7 +14164,7 @@
       </w:rPr>
     </w:lvl>
   </w:abstractNum>
-  <w:abstractNum w:abstractNumId="27" w15:restartNumberingAfterBreak="0">
+  <w:abstractNum w:abstractNumId="29" w15:restartNumberingAfterBreak="0">
     <w:nsid w:val="4A8B7ED4"/>
     <w:multiLevelType w:val="hybridMultilevel"/>
     <w:tmpl w:val="E4DC83A0"/>
@@ -13552,7 +14277,7 @@
       </w:rPr>
     </w:lvl>
   </w:abstractNum>
-  <w:abstractNum w:abstractNumId="28" w15:restartNumberingAfterBreak="0">
+  <w:abstractNum w:abstractNumId="30" w15:restartNumberingAfterBreak="0">
     <w:nsid w:val="4BD91A93"/>
     <w:multiLevelType w:val="hybridMultilevel"/>
     <w:tmpl w:val="4894E924"/>
@@ -13665,7 +14390,120 @@
       </w:rPr>
     </w:lvl>
   </w:abstractNum>
-  <w:abstractNum w:abstractNumId="29" w15:restartNumberingAfterBreak="0">
+  <w:abstractNum w:abstractNumId="31" w15:restartNumberingAfterBreak="0">
+    <w:nsid w:val="4C940784"/>
+    <w:multiLevelType w:val="hybridMultilevel"/>
+    <w:tmpl w:val="EF6497FA"/>
+    <w:lvl w:ilvl="0" w:tplc="08160001">
+      <w:start w:val="1"/>
+      <w:numFmt w:val="bullet"/>
+      <w:lvlText w:val=""/>
+      <w:lvlJc w:val="left"/>
+      <w:pPr>
+        <w:ind w:left="1117" w:hanging="360"/>
+      </w:pPr>
+      <w:rPr>
+        <w:rFonts w:ascii="Symbol" w:hAnsi="Symbol" w:hint="default"/>
+      </w:rPr>
+    </w:lvl>
+    <w:lvl w:ilvl="1" w:tplc="08160003" w:tentative="1">
+      <w:start w:val="1"/>
+      <w:numFmt w:val="bullet"/>
+      <w:lvlText w:val="o"/>
+      <w:lvlJc w:val="left"/>
+      <w:pPr>
+        <w:ind w:left="1837" w:hanging="360"/>
+      </w:pPr>
+      <w:rPr>
+        <w:rFonts w:ascii="Courier New" w:hAnsi="Courier New" w:cs="Courier New" w:hint="default"/>
+      </w:rPr>
+    </w:lvl>
+    <w:lvl w:ilvl="2" w:tplc="08160005" w:tentative="1">
+      <w:start w:val="1"/>
+      <w:numFmt w:val="bullet"/>
+      <w:lvlText w:val=""/>
+      <w:lvlJc w:val="left"/>
+      <w:pPr>
+        <w:ind w:left="2557" w:hanging="360"/>
+      </w:pPr>
+      <w:rPr>
+        <w:rFonts w:ascii="Wingdings" w:hAnsi="Wingdings" w:hint="default"/>
+      </w:rPr>
+    </w:lvl>
+    <w:lvl w:ilvl="3" w:tplc="08160001" w:tentative="1">
+      <w:start w:val="1"/>
+      <w:numFmt w:val="bullet"/>
+      <w:lvlText w:val=""/>
+      <w:lvlJc w:val="left"/>
+      <w:pPr>
+        <w:ind w:left="3277" w:hanging="360"/>
+      </w:pPr>
+      <w:rPr>
+        <w:rFonts w:ascii="Symbol" w:hAnsi="Symbol" w:hint="default"/>
+      </w:rPr>
+    </w:lvl>
+    <w:lvl w:ilvl="4" w:tplc="08160003" w:tentative="1">
+      <w:start w:val="1"/>
+      <w:numFmt w:val="bullet"/>
+      <w:lvlText w:val="o"/>
+      <w:lvlJc w:val="left"/>
+      <w:pPr>
+        <w:ind w:left="3997" w:hanging="360"/>
+      </w:pPr>
+      <w:rPr>
+        <w:rFonts w:ascii="Courier New" w:hAnsi="Courier New" w:cs="Courier New" w:hint="default"/>
+      </w:rPr>
+    </w:lvl>
+    <w:lvl w:ilvl="5" w:tplc="08160005" w:tentative="1">
+      <w:start w:val="1"/>
+      <w:numFmt w:val="bullet"/>
+      <w:lvlText w:val=""/>
+      <w:lvlJc w:val="left"/>
+      <w:pPr>
+        <w:ind w:left="4717" w:hanging="360"/>
+      </w:pPr>
+      <w:rPr>
+        <w:rFonts w:ascii="Wingdings" w:hAnsi="Wingdings" w:hint="default"/>
+      </w:rPr>
+    </w:lvl>
+    <w:lvl w:ilvl="6" w:tplc="08160001" w:tentative="1">
+      <w:start w:val="1"/>
+      <w:numFmt w:val="bullet"/>
+      <w:lvlText w:val=""/>
+      <w:lvlJc w:val="left"/>
+      <w:pPr>
+        <w:ind w:left="5437" w:hanging="360"/>
+      </w:pPr>
+      <w:rPr>
+        <w:rFonts w:ascii="Symbol" w:hAnsi="Symbol" w:hint="default"/>
+      </w:rPr>
+    </w:lvl>
+    <w:lvl w:ilvl="7" w:tplc="08160003" w:tentative="1">
+      <w:start w:val="1"/>
+      <w:numFmt w:val="bullet"/>
+      <w:lvlText w:val="o"/>
+      <w:lvlJc w:val="left"/>
+      <w:pPr>
+        <w:ind w:left="6157" w:hanging="360"/>
+      </w:pPr>
+      <w:rPr>
+        <w:rFonts w:ascii="Courier New" w:hAnsi="Courier New" w:cs="Courier New" w:hint="default"/>
+      </w:rPr>
+    </w:lvl>
+    <w:lvl w:ilvl="8" w:tplc="08160005" w:tentative="1">
+      <w:start w:val="1"/>
+      <w:numFmt w:val="bullet"/>
+      <w:lvlText w:val=""/>
+      <w:lvlJc w:val="left"/>
+      <w:pPr>
+        <w:ind w:left="6877" w:hanging="360"/>
+      </w:pPr>
+      <w:rPr>
+        <w:rFonts w:ascii="Wingdings" w:hAnsi="Wingdings" w:hint="default"/>
+      </w:rPr>
+    </w:lvl>
+  </w:abstractNum>
+  <w:abstractNum w:abstractNumId="32" w15:restartNumberingAfterBreak="0">
     <w:nsid w:val="4E165558"/>
     <w:multiLevelType w:val="hybridMultilevel"/>
     <w:tmpl w:val="8E6079AA"/>
@@ -13751,7 +14589,7 @@
       </w:pPr>
     </w:lvl>
   </w:abstractNum>
-  <w:abstractNum w:abstractNumId="30" w15:restartNumberingAfterBreak="0">
+  <w:abstractNum w:abstractNumId="33" w15:restartNumberingAfterBreak="0">
     <w:nsid w:val="4EEF7B2E"/>
     <w:multiLevelType w:val="hybridMultilevel"/>
     <w:tmpl w:val="DEC4A330"/>
@@ -13863,7 +14701,7 @@
       </w:rPr>
     </w:lvl>
   </w:abstractNum>
-  <w:abstractNum w:abstractNumId="31" w15:restartNumberingAfterBreak="0">
+  <w:abstractNum w:abstractNumId="34" w15:restartNumberingAfterBreak="0">
     <w:nsid w:val="51403921"/>
     <w:multiLevelType w:val="hybridMultilevel"/>
     <w:tmpl w:val="D60ADC4A"/>
@@ -13975,7 +14813,7 @@
       </w:rPr>
     </w:lvl>
   </w:abstractNum>
-  <w:abstractNum w:abstractNumId="32" w15:restartNumberingAfterBreak="0">
+  <w:abstractNum w:abstractNumId="35" w15:restartNumberingAfterBreak="0">
     <w:nsid w:val="51684278"/>
     <w:multiLevelType w:val="hybridMultilevel"/>
     <w:tmpl w:val="5AAE5844"/>
@@ -14088,7 +14926,7 @@
       </w:rPr>
     </w:lvl>
   </w:abstractNum>
-  <w:abstractNum w:abstractNumId="33" w15:restartNumberingAfterBreak="0">
+  <w:abstractNum w:abstractNumId="36" w15:restartNumberingAfterBreak="0">
     <w:nsid w:val="54A32D27"/>
     <w:multiLevelType w:val="hybridMultilevel"/>
     <w:tmpl w:val="ABF08CFC"/>
@@ -14174,7 +15012,7 @@
       </w:pPr>
     </w:lvl>
   </w:abstractNum>
-  <w:abstractNum w:abstractNumId="34" w15:restartNumberingAfterBreak="0">
+  <w:abstractNum w:abstractNumId="37" w15:restartNumberingAfterBreak="0">
     <w:nsid w:val="5829690F"/>
     <w:multiLevelType w:val="hybridMultilevel"/>
     <w:tmpl w:val="87847A6A"/>
@@ -14286,7 +15124,7 @@
       </w:rPr>
     </w:lvl>
   </w:abstractNum>
-  <w:abstractNum w:abstractNumId="35" w15:restartNumberingAfterBreak="0">
+  <w:abstractNum w:abstractNumId="38" w15:restartNumberingAfterBreak="0">
     <w:nsid w:val="5C421FBE"/>
     <w:multiLevelType w:val="hybridMultilevel"/>
     <w:tmpl w:val="0A441128"/>
@@ -14399,7 +15237,7 @@
       </w:rPr>
     </w:lvl>
   </w:abstractNum>
-  <w:abstractNum w:abstractNumId="36" w15:restartNumberingAfterBreak="0">
+  <w:abstractNum w:abstractNumId="39" w15:restartNumberingAfterBreak="0">
     <w:nsid w:val="62A80590"/>
     <w:multiLevelType w:val="hybridMultilevel"/>
     <w:tmpl w:val="D214F978"/>
@@ -14488,7 +15326,7 @@
       </w:pPr>
     </w:lvl>
   </w:abstractNum>
-  <w:abstractNum w:abstractNumId="37" w15:restartNumberingAfterBreak="0">
+  <w:abstractNum w:abstractNumId="40" w15:restartNumberingAfterBreak="0">
     <w:nsid w:val="62DC62E3"/>
     <w:multiLevelType w:val="hybridMultilevel"/>
     <w:tmpl w:val="B2586678"/>
@@ -14600,7 +15438,7 @@
       </w:rPr>
     </w:lvl>
   </w:abstractNum>
-  <w:abstractNum w:abstractNumId="38" w15:restartNumberingAfterBreak="0">
+  <w:abstractNum w:abstractNumId="41" w15:restartNumberingAfterBreak="0">
     <w:nsid w:val="637D1015"/>
     <w:multiLevelType w:val="hybridMultilevel"/>
     <w:tmpl w:val="54362164"/>
@@ -14713,7 +15551,7 @@
       </w:rPr>
     </w:lvl>
   </w:abstractNum>
-  <w:abstractNum w:abstractNumId="39" w15:restartNumberingAfterBreak="0">
+  <w:abstractNum w:abstractNumId="42" w15:restartNumberingAfterBreak="0">
     <w:nsid w:val="676F5994"/>
     <w:multiLevelType w:val="hybridMultilevel"/>
     <w:tmpl w:val="AA90DBAA"/>
@@ -14802,7 +15640,7 @@
       </w:pPr>
     </w:lvl>
   </w:abstractNum>
-  <w:abstractNum w:abstractNumId="40" w15:restartNumberingAfterBreak="0">
+  <w:abstractNum w:abstractNumId="43" w15:restartNumberingAfterBreak="0">
     <w:nsid w:val="67BC748F"/>
     <w:multiLevelType w:val="hybridMultilevel"/>
     <w:tmpl w:val="E9C03158"/>
@@ -14915,7 +15753,7 @@
       </w:rPr>
     </w:lvl>
   </w:abstractNum>
-  <w:abstractNum w:abstractNumId="41" w15:restartNumberingAfterBreak="0">
+  <w:abstractNum w:abstractNumId="44" w15:restartNumberingAfterBreak="0">
     <w:nsid w:val="6DB92100"/>
     <w:multiLevelType w:val="hybridMultilevel"/>
     <w:tmpl w:val="8AE0390A"/>
@@ -15028,7 +15866,7 @@
       </w:rPr>
     </w:lvl>
   </w:abstractNum>
-  <w:abstractNum w:abstractNumId="42" w15:restartNumberingAfterBreak="0">
+  <w:abstractNum w:abstractNumId="45" w15:restartNumberingAfterBreak="0">
     <w:nsid w:val="7C477416"/>
     <w:multiLevelType w:val="hybridMultilevel"/>
     <w:tmpl w:val="47A27F44"/>
@@ -15114,7 +15952,7 @@
       </w:pPr>
     </w:lvl>
   </w:abstractNum>
-  <w:abstractNum w:abstractNumId="43" w15:restartNumberingAfterBreak="0">
+  <w:abstractNum w:abstractNumId="46" w15:restartNumberingAfterBreak="0">
     <w:nsid w:val="7D51CDAD"/>
     <w:multiLevelType w:val="hybridMultilevel"/>
     <w:tmpl w:val="FFFFFFFF"/>
@@ -15166,142 +16004,151 @@
     </w:lvl>
   </w:abstractNum>
   <w:num w:numId="1" w16cid:durableId="1059128888">
-    <w:abstractNumId w:val="39"/>
+    <w:abstractNumId w:val="42"/>
   </w:num>
   <w:num w:numId="2" w16cid:durableId="1182938788">
+    <w:abstractNumId w:val="10"/>
+  </w:num>
+  <w:num w:numId="3" w16cid:durableId="1937901041">
     <w:abstractNumId w:val="9"/>
   </w:num>
-  <w:num w:numId="3" w16cid:durableId="1937901041">
-    <w:abstractNumId w:val="8"/>
-  </w:num>
   <w:num w:numId="4" w16cid:durableId="145243029">
-    <w:abstractNumId w:val="13"/>
+    <w:abstractNumId w:val="15"/>
   </w:num>
   <w:num w:numId="5" w16cid:durableId="1356997076">
-    <w:abstractNumId w:val="32"/>
+    <w:abstractNumId w:val="35"/>
   </w:num>
   <w:num w:numId="6" w16cid:durableId="1599406252">
-    <w:abstractNumId w:val="4"/>
+    <w:abstractNumId w:val="5"/>
   </w:num>
   <w:num w:numId="7" w16cid:durableId="583760213">
-    <w:abstractNumId w:val="40"/>
+    <w:abstractNumId w:val="43"/>
   </w:num>
   <w:num w:numId="8" w16cid:durableId="207451674">
-    <w:abstractNumId w:val="14"/>
+    <w:abstractNumId w:val="16"/>
   </w:num>
   <w:num w:numId="9" w16cid:durableId="865481362">
-    <w:abstractNumId w:val="42"/>
+    <w:abstractNumId w:val="45"/>
   </w:num>
   <w:num w:numId="10" w16cid:durableId="353073562">
     <w:abstractNumId w:val="3"/>
   </w:num>
   <w:num w:numId="11" w16cid:durableId="1790661951">
-    <w:abstractNumId w:val="33"/>
+    <w:abstractNumId w:val="36"/>
   </w:num>
   <w:num w:numId="12" w16cid:durableId="1985812458">
-    <w:abstractNumId w:val="18"/>
+    <w:abstractNumId w:val="20"/>
   </w:num>
   <w:num w:numId="13" w16cid:durableId="1507207801">
+    <w:abstractNumId w:val="24"/>
+  </w:num>
+  <w:num w:numId="14" w16cid:durableId="1169636000">
+    <w:abstractNumId w:val="12"/>
+  </w:num>
+  <w:num w:numId="15" w16cid:durableId="1218665092">
+    <w:abstractNumId w:val="24"/>
+  </w:num>
+  <w:num w:numId="16" w16cid:durableId="405033814">
+    <w:abstractNumId w:val="39"/>
+  </w:num>
+  <w:num w:numId="17" w16cid:durableId="930284102">
     <w:abstractNumId w:val="22"/>
   </w:num>
-  <w:num w:numId="14" w16cid:durableId="1169636000">
-    <w:abstractNumId w:val="10"/>
+  <w:num w:numId="18" w16cid:durableId="1515264129">
+    <w:abstractNumId w:val="30"/>
   </w:num>
-  <w:num w:numId="15" w16cid:durableId="1218665092">
-    <w:abstractNumId w:val="22"/>
+  <w:num w:numId="19" w16cid:durableId="900795682">
+    <w:abstractNumId w:val="23"/>
   </w:num>
-  <w:num w:numId="16" w16cid:durableId="405033814">
-    <w:abstractNumId w:val="36"/>
+  <w:num w:numId="20" w16cid:durableId="1198348695">
+    <w:abstractNumId w:val="27"/>
   </w:num>
-  <w:num w:numId="17" w16cid:durableId="930284102">
-    <w:abstractNumId w:val="20"/>
+  <w:num w:numId="21" w16cid:durableId="1320228292">
+    <w:abstractNumId w:val="32"/>
   </w:num>
-  <w:num w:numId="18" w16cid:durableId="1515264129">
+  <w:num w:numId="22" w16cid:durableId="1380668582">
+    <w:abstractNumId w:val="44"/>
+  </w:num>
+  <w:num w:numId="23" w16cid:durableId="281812686">
     <w:abstractNumId w:val="28"/>
   </w:num>
-  <w:num w:numId="19" w16cid:durableId="900795682">
-    <w:abstractNumId w:val="21"/>
+  <w:num w:numId="24" w16cid:durableId="917177272">
+    <w:abstractNumId w:val="38"/>
   </w:num>
-  <w:num w:numId="20" w16cid:durableId="1198348695">
-    <w:abstractNumId w:val="25"/>
+  <w:num w:numId="25" w16cid:durableId="751241259">
+    <w:abstractNumId w:val="17"/>
   </w:num>
-  <w:num w:numId="21" w16cid:durableId="1320228292">
+  <w:num w:numId="26" w16cid:durableId="1990396772">
+    <w:abstractNumId w:val="8"/>
+  </w:num>
+  <w:num w:numId="27" w16cid:durableId="1407457982">
+    <w:abstractNumId w:val="13"/>
+  </w:num>
+  <w:num w:numId="28" w16cid:durableId="869875520">
+    <w:abstractNumId w:val="24"/>
+  </w:num>
+  <w:num w:numId="29" w16cid:durableId="811869125">
+    <w:abstractNumId w:val="41"/>
+  </w:num>
+  <w:num w:numId="30" w16cid:durableId="1777486234">
+    <w:abstractNumId w:val="19"/>
+  </w:num>
+  <w:num w:numId="31" w16cid:durableId="1275870357">
     <w:abstractNumId w:val="29"/>
   </w:num>
-  <w:num w:numId="22" w16cid:durableId="1380668582">
-    <w:abstractNumId w:val="41"/>
-  </w:num>
-  <w:num w:numId="23" w16cid:durableId="281812686">
-    <w:abstractNumId w:val="26"/>
-  </w:num>
-  <w:num w:numId="24" w16cid:durableId="917177272">
-    <w:abstractNumId w:val="35"/>
-  </w:num>
-  <w:num w:numId="25" w16cid:durableId="751241259">
-    <w:abstractNumId w:val="15"/>
-  </w:num>
-  <w:num w:numId="26" w16cid:durableId="1990396772">
-    <w:abstractNumId w:val="7"/>
-  </w:num>
-  <w:num w:numId="27" w16cid:durableId="1407457982">
-    <w:abstractNumId w:val="11"/>
-  </w:num>
-  <w:num w:numId="28" w16cid:durableId="869875520">
-    <w:abstractNumId w:val="22"/>
-  </w:num>
-  <w:num w:numId="29" w16cid:durableId="811869125">
-    <w:abstractNumId w:val="38"/>
-  </w:num>
-  <w:num w:numId="30" w16cid:durableId="1777486234">
-    <w:abstractNumId w:val="17"/>
-  </w:num>
-  <w:num w:numId="31" w16cid:durableId="1275870357">
-    <w:abstractNumId w:val="27"/>
-  </w:num>
   <w:num w:numId="32" w16cid:durableId="765419879">
-    <w:abstractNumId w:val="5"/>
+    <w:abstractNumId w:val="6"/>
   </w:num>
   <w:num w:numId="33" w16cid:durableId="2146770062">
-    <w:abstractNumId w:val="34"/>
+    <w:abstractNumId w:val="37"/>
   </w:num>
   <w:num w:numId="34" w16cid:durableId="2076510008">
     <w:abstractNumId w:val="0"/>
   </w:num>
   <w:num w:numId="35" w16cid:durableId="809397110">
-    <w:abstractNumId w:val="6"/>
+    <w:abstractNumId w:val="7"/>
   </w:num>
   <w:num w:numId="36" w16cid:durableId="812333418">
-    <w:abstractNumId w:val="31"/>
+    <w:abstractNumId w:val="34"/>
   </w:num>
   <w:num w:numId="37" w16cid:durableId="1143156368">
-    <w:abstractNumId w:val="19"/>
+    <w:abstractNumId w:val="21"/>
   </w:num>
   <w:num w:numId="38" w16cid:durableId="503252478">
     <w:abstractNumId w:val="2"/>
   </w:num>
   <w:num w:numId="39" w16cid:durableId="1376004272">
-    <w:abstractNumId w:val="16"/>
+    <w:abstractNumId w:val="18"/>
   </w:num>
   <w:num w:numId="40" w16cid:durableId="1139810444">
-    <w:abstractNumId w:val="37"/>
+    <w:abstractNumId w:val="40"/>
   </w:num>
   <w:num w:numId="41" w16cid:durableId="790905850">
-    <w:abstractNumId w:val="24"/>
+    <w:abstractNumId w:val="26"/>
   </w:num>
   <w:num w:numId="42" w16cid:durableId="1384477707">
-    <w:abstractNumId w:val="30"/>
+    <w:abstractNumId w:val="33"/>
   </w:num>
   <w:num w:numId="43" w16cid:durableId="1293516028">
-    <w:abstractNumId w:val="12"/>
+    <w:abstractNumId w:val="14"/>
   </w:num>
   <w:num w:numId="44" w16cid:durableId="1569150928">
     <w:abstractNumId w:val="1"/>
   </w:num>
   <w:num w:numId="45" w16cid:durableId="1736201996">
-    <w:abstractNumId w:val="23"/>
+    <w:abstractNumId w:val="25"/>
   </w:num>
   <w:num w:numId="46" w16cid:durableId="1568958170">
-    <w:abstractNumId w:val="43"/>
+    <w:abstractNumId w:val="46"/>
+  </w:num>
+  <w:num w:numId="47" w16cid:durableId="1011488272">
+    <w:abstractNumId w:val="4"/>
+  </w:num>
+  <w:num w:numId="48" w16cid:durableId="394359790">
+    <w:abstractNumId w:val="31"/>
+  </w:num>
+  <w:num w:numId="49" w16cid:durableId="1096051095">
+    <w:abstractNumId w:val="11"/>
   </w:num>
 </w:numbering>
 </file>
@@ -15704,7 +16551,7 @@
   <w:style w:type="paragraph" w:default="1" w:styleId="Normal">
     <w:name w:val="Normal"/>
     <w:qFormat/>
-    <w:rsid w:val="006625B8"/>
+    <w:rsid w:val="00330578"/>
     <w:pPr>
       <w:spacing w:line="360" w:lineRule="auto"/>
       <w:ind w:firstLine="397"/>
@@ -16936,10 +17783,6 @@
 </file>
 
 <file path=customXml/item1.xml><?xml version="1.0" encoding="utf-8"?>
-<b:Sources xmlns:b="http://schemas.openxmlformats.org/officeDocument/2006/bibliography" xmlns="http://schemas.openxmlformats.org/officeDocument/2006/bibliography" SelectedStyle="\APA.XSL" StyleName="APA"/>
-</file>
-
-<file path=customXml/item2.xml><?xml version="1.0" encoding="utf-8"?>
 <MENU label="Campos" version="1">
   <NODE label="Novo Registo" type="NewCard" replaceValue="false">
     <FIELD label="Nº de Registo">
@@ -18183,16 +19026,20 @@
 </MENU>
 </file>
 
+<file path=customXml/item2.xml><?xml version="1.0" encoding="utf-8"?>
+<b:Sources xmlns:b="http://schemas.openxmlformats.org/officeDocument/2006/bibliography" xmlns="http://schemas.openxmlformats.org/officeDocument/2006/bibliography" SelectedStyle="\APA.XSL" StyleName="APA"/>
+</file>
+
 <file path=customXml/itemProps1.xml><?xml version="1.0" encoding="utf-8"?>
+<ds:datastoreItem xmlns:ds="http://schemas.openxmlformats.org/officeDocument/2006/customXml" ds:itemID="{5BE40977-15C1-4F89-8625-D3B696DD90BF}">
+  <ds:schemaRefs/>
+</ds:datastoreItem>
+</file>
+
+<file path=customXml/itemProps2.xml><?xml version="1.0" encoding="utf-8"?>
 <ds:datastoreItem xmlns:ds="http://schemas.openxmlformats.org/officeDocument/2006/customXml" ds:itemID="{1FB9936B-06EA-45EA-B6AC-C64AB31F4881}">
   <ds:schemaRefs>
     <ds:schemaRef ds:uri="http://schemas.openxmlformats.org/officeDocument/2006/bibliography"/>
   </ds:schemaRefs>
 </ds:datastoreItem>
-</file>
-
-<file path=customXml/itemProps2.xml><?xml version="1.0" encoding="utf-8"?>
-<ds:datastoreItem xmlns:ds="http://schemas.openxmlformats.org/officeDocument/2006/customXml" ds:itemID="{5BE40977-15C1-4F89-8625-D3B696DD90BF}">
-  <ds:schemaRefs/>
-</ds:datastoreItem>
 </file>
</xml_diff>